<commit_message>
Changed the formatting of the document
Changed the layout, font, size etc of the document for consistency in the future. Added a todo list as well for tasks that have not been assigned to anybody in particular.
</commit_message>
<xml_diff>
--- a/Final Report.docx
+++ b/Final Report.docx
@@ -3,284 +3,780 @@
 <w:document xmlns:wpc="http://schemas.microsoft.com/office/word/2010/wordprocessingCanvas" xmlns:cx="http://schemas.microsoft.com/office/drawing/2014/chartex" xmlns:cx1="http://schemas.microsoft.com/office/drawing/2015/9/8/chartex" xmlns:cx2="http://schemas.microsoft.com/office/drawing/2015/10/21/chartex" xmlns:cx3="http://schemas.microsoft.com/office/drawing/2016/5/9/chartex" xmlns:cx4="http://schemas.microsoft.com/office/drawing/2016/5/10/chartex" xmlns:cx5="http://schemas.microsoft.com/office/drawing/2016/5/11/chartex" xmlns:cx6="http://schemas.microsoft.com/office/drawing/2016/5/12/chartex" xmlns:cx7="http://schemas.microsoft.com/office/drawing/2016/5/13/chartex" xmlns:cx8="http://schemas.microsoft.com/office/drawing/2016/5/14/chartex" xmlns:mc="http://schemas.openxmlformats.org/markup-compatibility/2006" xmlns:aink="http://schemas.microsoft.com/office/drawing/2016/ink" xmlns:am3d="http://schemas.microsoft.com/office/drawing/2017/model3d" xmlns:o="urn:schemas-microsoft-com:office:office" xmlns:oel="http://schemas.microsoft.com/office/2019/extlst" xmlns:r="http://schemas.openxmlformats.org/officeDocument/2006/relationships" xmlns:m="http://schemas.openxmlformats.org/officeDocument/2006/math" xmlns:v="urn:schemas-microsoft-com:vml" xmlns:wp14="http://schemas.microsoft.com/office/word/2010/wordprocessingDrawing" xmlns:wp="http://schemas.openxmlformats.org/drawingml/2006/wordprocessingDrawing" xmlns:w10="urn:schemas-microsoft-com:office:word" xmlns:w="http://schemas.openxmlformats.org/wordprocessingml/2006/main" xmlns:w14="http://schemas.microsoft.com/office/word/2010/wordml" xmlns:w15="http://schemas.microsoft.com/office/word/2012/wordml" xmlns:w16cex="http://schemas.microsoft.com/office/word/2018/wordml/cex" xmlns:w16cid="http://schemas.microsoft.com/office/word/2016/wordml/cid" xmlns:w16="http://schemas.microsoft.com/office/word/2018/wordml" xmlns:w16du="http://schemas.microsoft.com/office/word/2023/wordml/word16du" xmlns:w16sdtdh="http://schemas.microsoft.com/office/word/2020/wordml/sdtdatahash" xmlns:w16se="http://schemas.microsoft.com/office/word/2015/wordml/symex" xmlns:wpg="http://schemas.microsoft.com/office/word/2010/wordprocessingGroup" xmlns:wpi="http://schemas.microsoft.com/office/word/2010/wordprocessingInk" xmlns:wne="http://schemas.microsoft.com/office/word/2006/wordml" xmlns:wps="http://schemas.microsoft.com/office/word/2010/wordprocessingShape" mc:Ignorable="w14 w15 w16se w16cid w16 w16cex w16sdtdh w16du wp14">
   <w:body>
     <w:p>
-      <w:r>
-        <w:t>Task Division section wise</w:t>
-      </w:r>
-    </w:p>
-    <w:p>
-      <w:pPr>
-        <w:shd w:val="clear" w:color="auto" w:fill="F2F2F2" w:themeFill="background1" w:themeFillShade="F2"/>
-        <w:spacing w:after="0"/>
-      </w:pPr>
-      <w:r>
-        <w:rPr>
-          <w:rFonts w:ascii="Lato" w:eastAsia="Lato" w:hAnsi="Lato" w:cs="Lato"/>
-          <w:color w:val="000000" w:themeColor="text1"/>
-          <w:sz w:val="34"/>
-          <w:szCs w:val="34"/>
-        </w:rPr>
-        <w:t>Table of Contents add page numbers here</w:t>
-      </w:r>
-      <w:r>
-        <w:br/>
-      </w:r>
-      <w:r>
-        <w:rPr>
-          <w:rFonts w:ascii="Lato" w:eastAsia="Lato" w:hAnsi="Lato" w:cs="Lato"/>
-          <w:color w:val="000000" w:themeColor="text1"/>
-          <w:sz w:val="34"/>
-          <w:szCs w:val="34"/>
-        </w:rPr>
-        <w:t xml:space="preserve">1. </w:t>
-      </w:r>
-      <w:r>
-        <w:rPr>
-          <w:rFonts w:ascii="Lato" w:eastAsia="Lato" w:hAnsi="Lato" w:cs="Lato"/>
-          <w:color w:val="000000" w:themeColor="text1"/>
-          <w:sz w:val="34"/>
-          <w:szCs w:val="34"/>
+      <w:pPr>
+        <w:shd w:val="clear" w:color="auto" w:fill="FFFFFF" w:themeFill="background1"/>
+        <w:ind w:firstLine="720"/>
+        <w:outlineLvl w:val="1"/>
+        <w:rPr>
+          <w:rFonts w:ascii="Calibri" w:eastAsia="Times New Roman" w:hAnsi="Calibri" w:cs="Calibri"/>
+          <w:color w:val="2D3B45"/>
           <w:highlight w:val="yellow"/>
-        </w:rPr>
-        <w:t>Introduction</w:t>
-      </w:r>
-      <w:r>
-        <w:rPr>
-          <w:rFonts w:ascii="Lato" w:eastAsia="Lato" w:hAnsi="Lato" w:cs="Lato"/>
-          <w:color w:val="000000" w:themeColor="text1"/>
-          <w:sz w:val="34"/>
-          <w:szCs w:val="34"/>
+          <w:lang w:eastAsia="en-GB"/>
+        </w:rPr>
+      </w:pPr>
+      <w:r>
+        <w:rPr>
+          <w:rFonts w:ascii="Calibri" w:eastAsia="Times New Roman" w:hAnsi="Calibri" w:cs="Calibri"/>
+          <w:i/>
+          <w:color w:val="2D3B45"/>
+          <w:highlight w:val="yellow"/>
+          <w:lang w:eastAsia="en-GB"/>
+        </w:rPr>
+        <w:t>Please delete all the cursive text before submission. It is here just for your reference</w:t>
+      </w:r>
+      <w:r>
+        <w:rPr>
+          <w:rFonts w:ascii="Calibri" w:eastAsia="Times New Roman" w:hAnsi="Calibri" w:cs="Calibri"/>
+          <w:color w:val="2D3B45"/>
+          <w:highlight w:val="yellow"/>
+          <w:lang w:eastAsia="en-GB"/>
+        </w:rPr>
+        <w:t>.</w:t>
+      </w:r>
+      <w:r>
+        <w:rPr>
+          <w:rFonts w:ascii="Calibri" w:eastAsia="Times New Roman" w:hAnsi="Calibri" w:cs="Calibri"/>
+          <w:color w:val="2D3B45"/>
+          <w:lang w:eastAsia="en-GB"/>
         </w:rPr>
         <w:t xml:space="preserve"> </w:t>
       </w:r>
-      <w:r>
-        <w:rPr>
-          <w:rFonts w:ascii="Lato" w:eastAsia="Lato" w:hAnsi="Lato" w:cs="Lato"/>
-          <w:color w:val="000000" w:themeColor="text1"/>
-          <w:sz w:val="34"/>
-          <w:szCs w:val="34"/>
+    </w:p>
+    <w:p>
+      <w:pPr>
+        <w:shd w:val="clear" w:color="auto" w:fill="FFFFFF" w:themeFill="background1"/>
+        <w:jc w:val="center"/>
+        <w:outlineLvl w:val="1"/>
+        <w:rPr>
+          <w:rFonts w:ascii="Calibri" w:eastAsia="Times New Roman" w:hAnsi="Calibri" w:cs="Calibri"/>
+          <w:i/>
+          <w:color w:val="2D3B45"/>
           <w:highlight w:val="yellow"/>
-        </w:rPr>
-        <w:t>(Abdul)</w:t>
-      </w:r>
-      <w:r>
-        <w:br/>
-      </w:r>
-      <w:r>
-        <w:rPr>
-          <w:rFonts w:ascii="Lato" w:eastAsia="Lato" w:hAnsi="Lato" w:cs="Lato"/>
-          <w:color w:val="000000" w:themeColor="text1"/>
-          <w:sz w:val="34"/>
-          <w:szCs w:val="34"/>
-        </w:rPr>
-        <w:t>1.1. Problem statement and research motivation</w:t>
-      </w:r>
-      <w:r>
-        <w:br/>
-      </w:r>
-      <w:r>
-        <w:rPr>
-          <w:rFonts w:ascii="Lato" w:eastAsia="Lato" w:hAnsi="Lato" w:cs="Lato"/>
-          <w:color w:val="000000" w:themeColor="text1"/>
-          <w:sz w:val="34"/>
-          <w:szCs w:val="34"/>
-        </w:rPr>
-        <w:t>1.2. The data set</w:t>
-      </w:r>
-      <w:r>
-        <w:br/>
-      </w:r>
-      <w:r>
-        <w:rPr>
-          <w:rFonts w:ascii="Lato" w:eastAsia="Lato" w:hAnsi="Lato" w:cs="Lato"/>
-          <w:color w:val="000000" w:themeColor="text1"/>
-          <w:sz w:val="34"/>
-          <w:szCs w:val="34"/>
-        </w:rPr>
-        <w:t>1.3. Research question</w:t>
-      </w:r>
-      <w:r>
-        <w:br/>
-      </w:r>
-      <w:r>
-        <w:rPr>
-          <w:rFonts w:ascii="Lato" w:eastAsia="Lato" w:hAnsi="Lato" w:cs="Lato"/>
-          <w:color w:val="000000" w:themeColor="text1"/>
-          <w:sz w:val="34"/>
-          <w:szCs w:val="34"/>
-        </w:rPr>
-        <w:t>1.4. Null hypothesis and alternative hypothesis (H0/H1)</w:t>
-      </w:r>
-    </w:p>
-    <w:p>
-      <w:pPr>
-        <w:shd w:val="clear" w:color="auto" w:fill="F2F2F2" w:themeFill="background1" w:themeFillShade="F2"/>
-        <w:spacing w:after="0"/>
-        <w:rPr>
-          <w:rFonts w:ascii="Lato" w:eastAsia="Lato" w:hAnsi="Lato" w:cs="Lato"/>
-          <w:color w:val="000000" w:themeColor="text1"/>
-          <w:sz w:val="34"/>
-          <w:szCs w:val="34"/>
-        </w:rPr>
-      </w:pPr>
-    </w:p>
-    <w:p>
-      <w:pPr>
-        <w:shd w:val="clear" w:color="auto" w:fill="F2F2F2" w:themeFill="background1" w:themeFillShade="F2"/>
-        <w:spacing w:after="0"/>
-        <w:rPr>
-          <w:rFonts w:ascii="Lato" w:eastAsia="Lato" w:hAnsi="Lato" w:cs="Lato"/>
-          <w:color w:val="000000" w:themeColor="text1"/>
-          <w:sz w:val="34"/>
-          <w:szCs w:val="34"/>
-        </w:rPr>
-      </w:pPr>
-      <w:r>
-        <w:br/>
-      </w:r>
-      <w:r>
-        <w:rPr>
-          <w:rFonts w:ascii="Lato" w:eastAsia="Lato" w:hAnsi="Lato" w:cs="Lato"/>
-          <w:color w:val="000000" w:themeColor="text1"/>
-          <w:sz w:val="34"/>
-          <w:szCs w:val="34"/>
-        </w:rPr>
-        <w:t xml:space="preserve">2. </w:t>
-      </w:r>
-      <w:r>
-        <w:rPr>
-          <w:rFonts w:ascii="Lato" w:eastAsia="Lato" w:hAnsi="Lato" w:cs="Lato"/>
-          <w:color w:val="000000" w:themeColor="text1"/>
-          <w:sz w:val="34"/>
-          <w:szCs w:val="34"/>
+          <w:lang w:eastAsia="en-GB"/>
+        </w:rPr>
+      </w:pPr>
+      <w:r>
+        <w:rPr>
+          <w:rFonts w:ascii="Calibri" w:eastAsia="Times New Roman" w:hAnsi="Calibri" w:cs="Calibri"/>
+          <w:i/>
+          <w:color w:val="2D3B45"/>
           <w:highlight w:val="yellow"/>
-        </w:rPr>
-        <w:t>Background research</w:t>
-      </w:r>
-      <w:r>
-        <w:rPr>
-          <w:rFonts w:ascii="Lato" w:eastAsia="Lato" w:hAnsi="Lato" w:cs="Lato"/>
-          <w:color w:val="000000" w:themeColor="text1"/>
-          <w:sz w:val="34"/>
-          <w:szCs w:val="34"/>
+          <w:lang w:eastAsia="en-GB"/>
+        </w:rPr>
+        <w:t>Further: data set – DS, research question – RQ</w:t>
+      </w:r>
+    </w:p>
+    <w:p>
+      <w:pPr>
+        <w:shd w:val="clear" w:color="auto" w:fill="FFFFFF" w:themeFill="background1"/>
+        <w:jc w:val="center"/>
+        <w:outlineLvl w:val="1"/>
+        <w:rPr>
+          <w:rFonts w:ascii="Calibri" w:eastAsia="Times New Roman" w:hAnsi="Calibri" w:cs="Calibri"/>
+          <w:i/>
+          <w:iCs/>
+          <w:color w:val="2D3B45"/>
+          <w:highlight w:val="yellow"/>
+          <w:lang w:eastAsia="en-GB"/>
+        </w:rPr>
+      </w:pPr>
+      <w:r>
+        <w:rPr>
+          <w:rFonts w:ascii="Calibri" w:eastAsia="Times New Roman" w:hAnsi="Calibri" w:cs="Calibri"/>
+          <w:i/>
+          <w:iCs/>
+          <w:color w:val="2D3B45"/>
+          <w:highlight w:val="yellow"/>
+          <w:lang w:eastAsia="en-GB"/>
+        </w:rPr>
+        <w:t>The mark (</w:t>
+      </w:r>
+      <w:r>
+        <w:rPr>
+          <w:rFonts w:ascii="Calibri" w:eastAsia="Times New Roman" w:hAnsi="Calibri" w:cs="Calibri"/>
+          <w:b/>
+          <w:bCs/>
+          <w:i/>
+          <w:iCs/>
+          <w:color w:val="2D3B45"/>
+          <w:highlight w:val="yellow"/>
+          <w:lang w:eastAsia="en-GB"/>
+        </w:rPr>
+        <w:t>x words</w:t>
+      </w:r>
+      <w:r>
+        <w:rPr>
+          <w:rFonts w:ascii="Calibri" w:eastAsia="Times New Roman" w:hAnsi="Calibri" w:cs="Calibri"/>
+          <w:i/>
+          <w:iCs/>
+          <w:color w:val="2D3B45"/>
+          <w:highlight w:val="yellow"/>
+          <w:lang w:eastAsia="en-GB"/>
+        </w:rPr>
+        <w:t>) after each subchapter states the word count limit. This indicates the expected amount of information which you can exceed by 10% without losing the mark.</w:t>
+      </w:r>
+      <w:r>
+        <w:rPr>
+          <w:rFonts w:ascii="Calibri" w:eastAsia="Times New Roman" w:hAnsi="Calibri" w:cs="Calibri"/>
+          <w:i/>
+          <w:iCs/>
+          <w:color w:val="2D3B45"/>
+          <w:lang w:eastAsia="en-GB"/>
         </w:rPr>
         <w:t xml:space="preserve"> </w:t>
       </w:r>
-      <w:r>
-        <w:rPr>
-          <w:rFonts w:ascii="Lato" w:eastAsia="Lato" w:hAnsi="Lato" w:cs="Lato"/>
-          <w:color w:val="000000" w:themeColor="text1"/>
-          <w:sz w:val="34"/>
-          <w:szCs w:val="34"/>
+    </w:p>
+    <w:p>
+      <w:pPr>
+        <w:shd w:val="clear" w:color="auto" w:fill="FFFFFF" w:themeFill="background1"/>
+        <w:jc w:val="center"/>
+        <w:outlineLvl w:val="1"/>
+        <w:rPr>
+          <w:rFonts w:ascii="Calibri" w:eastAsia="Times New Roman" w:hAnsi="Calibri" w:cs="Calibri"/>
+          <w:color w:val="2D3B45"/>
+          <w:lang w:eastAsia="en-GB"/>
+        </w:rPr>
+      </w:pPr>
+    </w:p>
+    <w:p>
+      <w:pPr>
+        <w:shd w:val="clear" w:color="auto" w:fill="FFFFFF" w:themeFill="background1"/>
+        <w:jc w:val="center"/>
+        <w:outlineLvl w:val="1"/>
+        <w:rPr>
+          <w:rFonts w:ascii="Calibri" w:eastAsia="Times New Roman" w:hAnsi="Calibri" w:cs="Calibri"/>
+          <w:color w:val="2D3B45"/>
+          <w:lang w:eastAsia="en-GB"/>
+        </w:rPr>
+      </w:pPr>
+    </w:p>
+    <w:p>
+      <w:pPr>
+        <w:shd w:val="clear" w:color="auto" w:fill="FFFFFF" w:themeFill="background1"/>
+        <w:jc w:val="center"/>
+        <w:outlineLvl w:val="1"/>
+        <w:rPr>
+          <w:rFonts w:ascii="Calibri" w:eastAsia="Times New Roman" w:hAnsi="Calibri" w:cs="Calibri"/>
+          <w:color w:val="2D3B45"/>
+          <w:lang w:eastAsia="en-GB"/>
+        </w:rPr>
+      </w:pPr>
+    </w:p>
+    <w:p>
+      <w:pPr>
+        <w:shd w:val="clear" w:color="auto" w:fill="FFFFFF" w:themeFill="background1"/>
+        <w:jc w:val="center"/>
+        <w:outlineLvl w:val="1"/>
+        <w:rPr>
+          <w:rFonts w:ascii="Calibri" w:eastAsia="Times New Roman" w:hAnsi="Calibri" w:cs="Calibri"/>
+          <w:color w:val="2D3B45"/>
+          <w:lang w:eastAsia="en-GB"/>
+        </w:rPr>
+      </w:pPr>
+      <w:r>
+        <w:rPr>
+          <w:rFonts w:ascii="Calibri" w:eastAsia="Times New Roman" w:hAnsi="Calibri" w:cs="Calibri"/>
+          <w:color w:val="2D3B45"/>
+          <w:lang w:eastAsia="en-GB"/>
+        </w:rPr>
+        <w:t>7COM1079-0901-2024 - Team Research and Development Project</w:t>
+      </w:r>
+    </w:p>
+    <w:p>
+      <w:pPr>
+        <w:rPr>
+          <w:rFonts w:ascii="Calibri" w:eastAsia="Times New Roman" w:hAnsi="Calibri" w:cs="Calibri"/>
+        </w:rPr>
+      </w:pPr>
+    </w:p>
+    <w:p>
+      <w:pPr>
+        <w:rPr>
+          <w:rFonts w:ascii="Calibri" w:eastAsia="Times New Roman" w:hAnsi="Calibri" w:cs="Calibri"/>
+        </w:rPr>
+      </w:pPr>
+    </w:p>
+    <w:p>
+      <w:pPr>
+        <w:rPr>
+          <w:rFonts w:ascii="Calibri" w:eastAsia="Times New Roman" w:hAnsi="Calibri" w:cs="Calibri"/>
+        </w:rPr>
+      </w:pPr>
+      <w:r>
+        <w:rPr>
+          <w:rFonts w:ascii="Calibri" w:eastAsia="Times New Roman" w:hAnsi="Calibri" w:cs="Calibri"/>
+        </w:rPr>
+        <w:t>Final report title: (</w:t>
+      </w:r>
+      <w:r>
+        <w:rPr>
+          <w:rFonts w:ascii="Calibri" w:eastAsia="Times New Roman" w:hAnsi="Calibri" w:cs="Calibri"/>
+          <w:i/>
+        </w:rPr>
+        <w:t>the topic of your research.)</w:t>
+      </w:r>
+    </w:p>
+    <w:p>
+      <w:pPr>
+        <w:rPr>
+          <w:rFonts w:ascii="Calibri" w:eastAsia="Times New Roman" w:hAnsi="Calibri" w:cs="Calibri"/>
+        </w:rPr>
+      </w:pPr>
+    </w:p>
+    <w:p>
+      <w:pPr>
+        <w:rPr>
+          <w:rFonts w:ascii="Calibri" w:eastAsia="Times New Roman" w:hAnsi="Calibri" w:cs="Calibri"/>
+        </w:rPr>
+      </w:pPr>
+      <w:r>
+        <w:rPr>
+          <w:rFonts w:ascii="Calibri" w:eastAsia="Times New Roman" w:hAnsi="Calibri" w:cs="Calibri"/>
+        </w:rPr>
+        <w:t>Group ID:</w:t>
+      </w:r>
+      <w:r>
+        <w:rPr>
+          <w:rFonts w:ascii="Calibri" w:eastAsia="Times New Roman" w:hAnsi="Calibri" w:cs="Calibri"/>
+        </w:rPr>
+        <w:t xml:space="preserve"> A226</w:t>
+      </w:r>
+    </w:p>
+    <w:p>
+      <w:pPr>
+        <w:rPr>
+          <w:rFonts w:ascii="Calibri" w:eastAsia="Times New Roman" w:hAnsi="Calibri" w:cs="Calibri"/>
+        </w:rPr>
+      </w:pPr>
+    </w:p>
+    <w:p>
+      <w:pPr>
+        <w:rPr>
+          <w:rFonts w:ascii="Calibri" w:eastAsia="Times New Roman" w:hAnsi="Calibri" w:cs="Calibri"/>
+        </w:rPr>
+      </w:pPr>
+      <w:r>
+        <w:rPr>
+          <w:rFonts w:ascii="Calibri" w:eastAsia="Times New Roman" w:hAnsi="Calibri" w:cs="Calibri"/>
+        </w:rPr>
+        <w:t xml:space="preserve">Dataset number: </w:t>
+      </w:r>
+    </w:p>
+    <w:p>
+      <w:pPr>
+        <w:rPr>
+          <w:rFonts w:ascii="Calibri" w:eastAsia="Times New Roman" w:hAnsi="Calibri" w:cs="Calibri"/>
+        </w:rPr>
+      </w:pPr>
+    </w:p>
+    <w:p>
+      <w:pPr>
+        <w:rPr>
+          <w:rFonts w:ascii="Calibri" w:eastAsia="Times New Roman" w:hAnsi="Calibri" w:cs="Calibri"/>
+          <w:i/>
           <w:highlight w:val="yellow"/>
         </w:rPr>
-        <w:t>(Lewis)</w:t>
-      </w:r>
-      <w:r>
-        <w:br/>
-      </w:r>
-      <w:r>
-        <w:rPr>
-          <w:rFonts w:ascii="Lato" w:eastAsia="Lato" w:hAnsi="Lato" w:cs="Lato"/>
-          <w:color w:val="000000" w:themeColor="text1"/>
-          <w:sz w:val="34"/>
-          <w:szCs w:val="34"/>
-        </w:rPr>
-        <w:t>2.1. Research papers (at least 3 relevant to your topic / DS)</w:t>
-      </w:r>
-      <w:r>
-        <w:br/>
-      </w:r>
-      <w:r>
-        <w:rPr>
-          <w:rFonts w:ascii="Lato" w:eastAsia="Lato" w:hAnsi="Lato" w:cs="Lato"/>
-          <w:color w:val="000000" w:themeColor="text1"/>
-          <w:sz w:val="34"/>
-          <w:szCs w:val="34"/>
-        </w:rPr>
-        <w:t>2.2. Why RQ is of interest (research gap and future directions according to the</w:t>
-      </w:r>
-      <w:r>
-        <w:br/>
-      </w:r>
-      <w:r>
-        <w:rPr>
-          <w:rFonts w:ascii="Lato" w:eastAsia="Lato" w:hAnsi="Lato" w:cs="Lato"/>
-          <w:color w:val="000000" w:themeColor="text1"/>
-          <w:sz w:val="34"/>
-          <w:szCs w:val="34"/>
-        </w:rPr>
-        <w:t>literature)</w:t>
-      </w:r>
-    </w:p>
-    <w:p>
-      <w:pPr>
-        <w:shd w:val="clear" w:color="auto" w:fill="F2F2F2" w:themeFill="background1" w:themeFillShade="F2"/>
-        <w:spacing w:after="0"/>
-        <w:rPr>
-          <w:rFonts w:ascii="Lato" w:eastAsia="Lato" w:hAnsi="Lato" w:cs="Lato"/>
-          <w:color w:val="000000" w:themeColor="text1"/>
-          <w:sz w:val="34"/>
-          <w:szCs w:val="34"/>
-        </w:rPr>
-      </w:pPr>
-      <w:r>
-        <w:rPr>
-          <w:rFonts w:ascii="Lato" w:eastAsia="Lato" w:hAnsi="Lato" w:cs="Lato"/>
-          <w:color w:val="000000" w:themeColor="text1"/>
-          <w:sz w:val="34"/>
-          <w:szCs w:val="34"/>
-        </w:rPr>
-        <w:t>Provisional links for possible papers</w:t>
-      </w:r>
-      <w:r>
-        <w:rPr>
-          <w:rFonts w:ascii="Lato" w:eastAsia="Lato" w:hAnsi="Lato" w:cs="Lato"/>
-          <w:color w:val="000000" w:themeColor="text1"/>
-          <w:sz w:val="34"/>
-          <w:szCs w:val="34"/>
-        </w:rPr>
-        <w:t xml:space="preserve"> for me to use</w:t>
-      </w:r>
-      <w:r>
-        <w:rPr>
-          <w:rFonts w:ascii="Lato" w:eastAsia="Lato" w:hAnsi="Lato" w:cs="Lato"/>
-          <w:color w:val="000000" w:themeColor="text1"/>
-          <w:sz w:val="34"/>
-          <w:szCs w:val="34"/>
-        </w:rPr>
-        <w:t>:</w:t>
-      </w:r>
-    </w:p>
-    <w:p>
-      <w:pPr>
-        <w:shd w:val="clear" w:color="auto" w:fill="F2F2F2" w:themeFill="background1" w:themeFillShade="F2"/>
-        <w:spacing w:after="0"/>
-        <w:rPr>
-          <w:rFonts w:ascii="Lato" w:eastAsia="Lato" w:hAnsi="Lato" w:cs="Lato"/>
-          <w:color w:val="000000" w:themeColor="text1"/>
+      </w:pPr>
+      <w:r>
+        <w:rPr>
+          <w:rFonts w:ascii="Calibri" w:eastAsia="Times New Roman" w:hAnsi="Calibri" w:cs="Calibri"/>
+        </w:rPr>
+        <w:t xml:space="preserve">Prepared by: </w:t>
+      </w:r>
+      <w:r>
+        <w:rPr>
+          <w:rFonts w:ascii="Calibri" w:eastAsia="Times New Roman" w:hAnsi="Calibri" w:cs="Calibri"/>
+          <w:i/>
+          <w:highlight w:val="yellow"/>
+        </w:rPr>
+        <w:t>[Name and ID of submitting student first],</w:t>
+      </w:r>
+      <w:r>
+        <w:rPr>
+          <w:rFonts w:ascii="Calibri" w:eastAsia="Times New Roman" w:hAnsi="Calibri" w:cs="Calibri"/>
+          <w:i/>
+        </w:rPr>
+        <w:t xml:space="preserve"> </w:t>
+      </w:r>
+    </w:p>
+    <w:p>
+      <w:pPr>
+        <w:ind w:left="720"/>
+        <w:rPr>
+          <w:rFonts w:ascii="Calibri" w:eastAsia="Times New Roman" w:hAnsi="Calibri" w:cs="Calibri"/>
+          <w:i/>
+          <w:highlight w:val="yellow"/>
+        </w:rPr>
+      </w:pPr>
+      <w:r>
+        <w:rPr>
+          <w:rFonts w:ascii="Calibri" w:eastAsia="Times New Roman" w:hAnsi="Calibri" w:cs="Calibri"/>
+          <w:i/>
+        </w:rPr>
+        <w:t xml:space="preserve">         </w:t>
+      </w:r>
+      <w:r>
+        <w:rPr>
+          <w:rFonts w:ascii="Calibri" w:eastAsia="Times New Roman" w:hAnsi="Calibri" w:cs="Calibri"/>
+          <w:i/>
+          <w:highlight w:val="yellow"/>
+        </w:rPr>
+        <w:t>[Name and ID of other group members]</w:t>
+      </w:r>
+    </w:p>
+    <w:p>
+      <w:pPr>
+        <w:ind w:left="720"/>
+        <w:rPr>
+          <w:rFonts w:ascii="Calibri" w:eastAsia="Times New Roman" w:hAnsi="Calibri" w:cs="Calibri"/>
+          <w:i/>
+        </w:rPr>
+      </w:pPr>
+    </w:p>
+    <w:p>
+      <w:pPr>
+        <w:ind w:left="720"/>
+        <w:rPr>
+          <w:rFonts w:ascii="Calibri" w:eastAsia="Times New Roman" w:hAnsi="Calibri" w:cs="Calibri"/>
+          <w:i/>
+        </w:rPr>
+      </w:pPr>
+    </w:p>
+    <w:p>
+      <w:pPr>
+        <w:pStyle w:val="ListParagraph"/>
+        <w:rPr>
+          <w:rFonts w:ascii="Calibri" w:eastAsia="Times New Roman" w:hAnsi="Calibri" w:cs="Calibri"/>
+          <w:i/>
+          <w:highlight w:val="yellow"/>
+        </w:rPr>
+      </w:pPr>
+      <w:r>
+        <w:rPr>
+          <w:rStyle w:val="Strong"/>
+          <w:rFonts w:ascii="Calibri" w:eastAsia="Times New Roman" w:hAnsi="Calibri" w:cs="Calibri"/>
+          <w:i/>
+          <w:highlight w:val="yellow"/>
+        </w:rPr>
+        <w:t>P</w:t>
+      </w:r>
+      <w:r>
+        <w:rPr>
+          <w:rStyle w:val="Strong"/>
+          <w:rFonts w:ascii="Calibri" w:eastAsia="Times New Roman" w:hAnsi="Calibri" w:cs="Calibri"/>
+          <w:i/>
+          <w:highlight w:val="yellow"/>
+        </w:rPr>
+        <w:t>lease make sure</w:t>
+      </w:r>
+      <w:r>
+        <w:rPr>
+          <w:rFonts w:ascii="Calibri" w:eastAsia="Times New Roman" w:hAnsi="Calibri" w:cs="Calibri"/>
+          <w:i/>
+          <w:highlight w:val="yellow"/>
+        </w:rPr>
+        <w:t xml:space="preserve"> the document spelled correctly (including image labels, section headings, and table of contents). Please use correct punctuation.</w:t>
+      </w:r>
+    </w:p>
+    <w:p>
+      <w:pPr>
+        <w:pStyle w:val="ListParagraph"/>
+        <w:rPr>
+          <w:rFonts w:ascii="Calibri" w:eastAsia="Times New Roman" w:hAnsi="Calibri" w:cs="Calibri"/>
+        </w:rPr>
+      </w:pPr>
+      <w:r>
+        <w:rPr>
+          <w:rFonts w:ascii="Calibri" w:eastAsia="Times New Roman" w:hAnsi="Calibri" w:cs="Calibri"/>
+          <w:i/>
+          <w:highlight w:val="yellow"/>
+        </w:rPr>
+        <w:t>Make sure your report is grammatically correct.</w:t>
+      </w:r>
+      <w:r>
+        <w:rPr>
+          <w:rFonts w:ascii="Calibri" w:eastAsia="Times New Roman" w:hAnsi="Calibri" w:cs="Calibri"/>
+        </w:rPr>
+        <w:t xml:space="preserve"> </w:t>
+      </w:r>
+    </w:p>
+    <w:p>
+      <w:pPr>
+        <w:rPr>
+          <w:rFonts w:ascii="Calibri" w:eastAsia="Times New Roman" w:hAnsi="Calibri" w:cs="Calibri"/>
+        </w:rPr>
+      </w:pPr>
+    </w:p>
+    <w:p>
+      <w:pPr>
+        <w:rPr>
+          <w:rFonts w:ascii="Calibri" w:eastAsia="Times New Roman" w:hAnsi="Calibri" w:cs="Calibri"/>
+        </w:rPr>
+      </w:pPr>
+    </w:p>
+    <w:p>
+      <w:pPr>
+        <w:jc w:val="center"/>
+        <w:rPr>
+          <w:rFonts w:ascii="Calibri" w:eastAsia="Times New Roman" w:hAnsi="Calibri" w:cs="Calibri"/>
+        </w:rPr>
+      </w:pPr>
+      <w:r>
+        <w:rPr>
+          <w:rFonts w:ascii="Calibri" w:eastAsia="Times New Roman" w:hAnsi="Calibri" w:cs="Calibri"/>
+        </w:rPr>
+        <w:t>University of Hertfordshire</w:t>
+      </w:r>
+    </w:p>
+    <w:p>
+      <w:pPr>
+        <w:jc w:val="center"/>
+        <w:rPr>
+          <w:rFonts w:ascii="Calibri" w:eastAsia="Times New Roman" w:hAnsi="Calibri" w:cs="Calibri"/>
+        </w:rPr>
+      </w:pPr>
+      <w:r>
+        <w:rPr>
+          <w:rFonts w:ascii="Calibri" w:eastAsia="Times New Roman" w:hAnsi="Calibri" w:cs="Calibri"/>
+        </w:rPr>
+        <w:t>Hatfield, 2024</w:t>
+      </w:r>
+    </w:p>
+    <w:p>
+      <w:pPr>
+        <w:rPr>
+          <w:rFonts w:ascii="Calibri" w:hAnsi="Calibri" w:cs="Calibri"/>
+        </w:rPr>
+      </w:pPr>
+      <w:r>
+        <w:rPr>
+          <w:rFonts w:ascii="Calibri" w:hAnsi="Calibri" w:cs="Calibri"/>
+        </w:rPr>
+        <w:lastRenderedPageBreak/>
+        <w:t>Contents Page Goes here</w:t>
+      </w:r>
+    </w:p>
+    <w:p>
+      <w:pPr>
+        <w:rPr>
+          <w:rFonts w:ascii="Calibri" w:hAnsi="Calibri" w:cs="Calibri"/>
+        </w:rPr>
+      </w:pPr>
+    </w:p>
+    <w:p>
+      <w:pPr>
+        <w:rPr>
+          <w:rFonts w:ascii="Calibri" w:hAnsi="Calibri" w:cs="Calibri"/>
+          <w:b/>
+          <w:sz w:val="40"/>
+          <w:szCs w:val="40"/>
+          <w:u w:val="single"/>
+        </w:rPr>
+      </w:pPr>
+      <w:r>
+        <w:rPr>
+          <w:rFonts w:ascii="Calibri" w:hAnsi="Calibri" w:cs="Calibri"/>
+          <w:b/>
+          <w:sz w:val="40"/>
+          <w:szCs w:val="40"/>
+          <w:u w:val="single"/>
+        </w:rPr>
+        <w:t>TODO LIST FROM PREVIOUS FEEDBACK</w:t>
+      </w:r>
+    </w:p>
+    <w:p>
+      <w:pPr>
+        <w:rPr>
+          <w:rFonts w:ascii="Calibri" w:hAnsi="Calibri" w:cs="Calibri"/>
           <w:sz w:val="28"/>
           <w:szCs w:val="28"/>
         </w:rPr>
       </w:pPr>
       <w:r>
         <w:rPr>
-          <w:rFonts w:ascii="Lato" w:eastAsia="Lato" w:hAnsi="Lato" w:cs="Lato"/>
-          <w:color w:val="000000" w:themeColor="text1"/>
+          <w:rFonts w:ascii="Calibri" w:hAnsi="Calibri" w:cs="Calibri"/>
           <w:sz w:val="28"/>
           <w:szCs w:val="28"/>
         </w:rPr>
+        <w:t>Research Question</w:t>
+      </w:r>
+    </w:p>
+    <w:p>
+      <w:pPr>
+        <w:rPr>
+          <w:rFonts w:ascii="Calibri" w:hAnsi="Calibri" w:cs="Calibri"/>
+          <w:sz w:val="28"/>
+          <w:szCs w:val="28"/>
+        </w:rPr>
+      </w:pPr>
+      <w:r>
+        <w:rPr>
+          <w:rFonts w:ascii="Calibri" w:hAnsi="Calibri" w:cs="Calibri"/>
+          <w:sz w:val="28"/>
+          <w:szCs w:val="28"/>
+        </w:rPr>
+        <w:t>Hypotheses</w:t>
+      </w:r>
+    </w:p>
+    <w:p>
+      <w:pPr>
+        <w:rPr>
+          <w:rFonts w:ascii="Calibri" w:hAnsi="Calibri" w:cs="Calibri"/>
+          <w:sz w:val="28"/>
+          <w:szCs w:val="28"/>
+        </w:rPr>
+      </w:pPr>
+      <w:r>
+        <w:rPr>
+          <w:rFonts w:ascii="Calibri" w:hAnsi="Calibri" w:cs="Calibri"/>
+          <w:sz w:val="28"/>
+          <w:szCs w:val="28"/>
+        </w:rPr>
+        <w:t>Graphs</w:t>
+      </w:r>
+    </w:p>
+    <w:p>
+      <w:pPr>
+        <w:rPr>
+          <w:rFonts w:ascii="Calibri" w:hAnsi="Calibri" w:cs="Calibri"/>
+          <w:sz w:val="28"/>
+          <w:szCs w:val="28"/>
+        </w:rPr>
+      </w:pPr>
+      <w:r>
+        <w:rPr>
+          <w:rFonts w:ascii="Calibri" w:hAnsi="Calibri" w:cs="Calibri"/>
+          <w:sz w:val="28"/>
+          <w:szCs w:val="28"/>
+        </w:rPr>
+        <w:t>Statistical test</w:t>
+      </w:r>
+      <w:r>
+        <w:rPr>
+          <w:rFonts w:ascii="Calibri" w:hAnsi="Calibri" w:cs="Calibri"/>
+        </w:rPr>
+        <w:br w:type="page"/>
+      </w:r>
+    </w:p>
+    <w:p>
+      <w:pPr>
+        <w:rPr>
+          <w:rFonts w:ascii="Calibri" w:hAnsi="Calibri" w:cs="Calibri"/>
+        </w:rPr>
+      </w:pPr>
+      <w:r>
+        <w:rPr>
+          <w:rFonts w:ascii="Calibri" w:hAnsi="Calibri" w:cs="Calibri"/>
+        </w:rPr>
+        <w:lastRenderedPageBreak/>
+        <w:br/>
+      </w:r>
+      <w:r>
+        <w:rPr>
+          <w:rStyle w:val="Heading1Char"/>
+          <w:rFonts w:ascii="Calibri" w:hAnsi="Calibri" w:cs="Calibri"/>
+          <w:sz w:val="44"/>
+          <w:szCs w:val="44"/>
+        </w:rPr>
+        <w:t>1. Introduction</w:t>
+      </w:r>
+      <w:r>
+        <w:rPr>
+          <w:rStyle w:val="Heading1Char"/>
+          <w:rFonts w:ascii="Calibri" w:hAnsi="Calibri" w:cs="Calibri"/>
+          <w:sz w:val="44"/>
+          <w:szCs w:val="44"/>
+        </w:rPr>
+        <w:t xml:space="preserve"> (Abdul)</w:t>
+      </w:r>
+      <w:r>
+        <w:rPr>
+          <w:rFonts w:ascii="Calibri" w:hAnsi="Calibri" w:cs="Calibri"/>
+        </w:rPr>
+        <w:br/>
+      </w:r>
+      <w:r>
+        <w:rPr>
+          <w:rStyle w:val="Heading2Char"/>
+          <w:rFonts w:ascii="Calibri" w:hAnsi="Calibri" w:cs="Calibri"/>
+        </w:rPr>
+        <w:t>1.1. Problem statement and research motivation</w:t>
+      </w:r>
+      <w:r>
+        <w:rPr>
+          <w:rStyle w:val="Heading2Char"/>
+          <w:rFonts w:ascii="Calibri" w:hAnsi="Calibri" w:cs="Calibri"/>
+        </w:rPr>
+        <w:t xml:space="preserve"> (100 Words)</w:t>
+      </w:r>
+      <w:r>
+        <w:rPr>
+          <w:rStyle w:val="Heading2Char"/>
+          <w:rFonts w:ascii="Calibri" w:hAnsi="Calibri" w:cs="Calibri"/>
+        </w:rPr>
+        <w:br/>
+        <w:t>1.2. The data set</w:t>
+      </w:r>
+      <w:r>
+        <w:rPr>
+          <w:rStyle w:val="Heading2Char"/>
+          <w:rFonts w:ascii="Calibri" w:hAnsi="Calibri" w:cs="Calibri"/>
+        </w:rPr>
+        <w:t xml:space="preserve"> (75 Words)</w:t>
+      </w:r>
+      <w:r>
+        <w:rPr>
+          <w:rStyle w:val="Heading2Char"/>
+          <w:rFonts w:ascii="Calibri" w:hAnsi="Calibri" w:cs="Calibri"/>
+        </w:rPr>
+        <w:br/>
+        <w:t>1.3. Research question</w:t>
+      </w:r>
+      <w:r>
+        <w:rPr>
+          <w:rStyle w:val="Heading2Char"/>
+          <w:rFonts w:ascii="Calibri" w:hAnsi="Calibri" w:cs="Calibri"/>
+        </w:rPr>
+        <w:t xml:space="preserve"> (50 Words)</w:t>
+      </w:r>
+      <w:r>
+        <w:rPr>
+          <w:rStyle w:val="Heading2Char"/>
+          <w:rFonts w:ascii="Calibri" w:hAnsi="Calibri" w:cs="Calibri"/>
+        </w:rPr>
+        <w:br/>
+        <w:t>1.4. Null hypothesis and alternative hypothesis (H0/H1)</w:t>
+      </w:r>
+      <w:r>
+        <w:rPr>
+          <w:rStyle w:val="Heading2Char"/>
+          <w:rFonts w:ascii="Calibri" w:hAnsi="Calibri" w:cs="Calibri"/>
+        </w:rPr>
+        <w:t xml:space="preserve"> (100 Words)</w:t>
+      </w:r>
+    </w:p>
+    <w:p>
+      <w:pPr>
+        <w:rPr>
+          <w:rFonts w:ascii="Calibri" w:hAnsi="Calibri" w:cs="Calibri"/>
+        </w:rPr>
+      </w:pPr>
+    </w:p>
+    <w:p>
+      <w:pPr>
+        <w:rPr>
+          <w:rStyle w:val="Heading2Char"/>
+          <w:rFonts w:ascii="Calibri" w:hAnsi="Calibri" w:cs="Calibri"/>
+        </w:rPr>
+      </w:pPr>
+      <w:r>
+        <w:rPr>
+          <w:rFonts w:ascii="Calibri" w:hAnsi="Calibri" w:cs="Calibri"/>
+        </w:rPr>
+        <w:br/>
+      </w:r>
+      <w:r>
+        <w:rPr>
+          <w:rStyle w:val="Heading1Char"/>
+          <w:rFonts w:ascii="Calibri" w:hAnsi="Calibri" w:cs="Calibri"/>
+          <w:sz w:val="44"/>
+          <w:szCs w:val="44"/>
+        </w:rPr>
+        <w:t>2. Background research (Lewis)</w:t>
+      </w:r>
+      <w:r>
+        <w:rPr>
+          <w:rFonts w:ascii="Calibri" w:hAnsi="Calibri" w:cs="Calibri"/>
+        </w:rPr>
+        <w:br/>
+      </w:r>
+      <w:r>
+        <w:rPr>
+          <w:rStyle w:val="Heading2Char"/>
+          <w:rFonts w:ascii="Calibri" w:hAnsi="Calibri" w:cs="Calibri"/>
+        </w:rPr>
+        <w:t>2.1. Research papers (at least 3 relevant to your topic / DS)</w:t>
+      </w:r>
+      <w:r>
+        <w:rPr>
+          <w:rStyle w:val="Heading2Char"/>
+          <w:rFonts w:ascii="Calibri" w:hAnsi="Calibri" w:cs="Calibri"/>
+        </w:rPr>
+        <w:t xml:space="preserve"> (200 Words)</w:t>
+      </w:r>
+      <w:r>
+        <w:rPr>
+          <w:rStyle w:val="Heading2Char"/>
+          <w:rFonts w:ascii="Calibri" w:hAnsi="Calibri" w:cs="Calibri"/>
+        </w:rPr>
+        <w:br/>
+        <w:t>2.2. Why RQ is of interest (research gap and future directions according to the</w:t>
+      </w:r>
+      <w:r>
+        <w:rPr>
+          <w:rStyle w:val="Heading2Char"/>
+          <w:rFonts w:ascii="Calibri" w:hAnsi="Calibri" w:cs="Calibri"/>
+        </w:rPr>
+        <w:br/>
+        <w:t>literature)</w:t>
+      </w:r>
+      <w:r>
+        <w:rPr>
+          <w:rStyle w:val="Heading2Char"/>
+          <w:rFonts w:ascii="Calibri" w:hAnsi="Calibri" w:cs="Calibri"/>
+        </w:rPr>
+        <w:t xml:space="preserve"> (100 Words)</w:t>
+      </w:r>
+    </w:p>
+    <w:p>
+      <w:pPr>
+        <w:rPr>
+          <w:rFonts w:ascii="Calibri" w:hAnsi="Calibri" w:cs="Calibri"/>
+        </w:rPr>
+      </w:pPr>
+      <w:r>
+        <w:rPr>
+          <w:rFonts w:ascii="Calibri" w:hAnsi="Calibri" w:cs="Calibri"/>
+        </w:rPr>
+        <w:t>Provisional links for possible papers</w:t>
+      </w:r>
+      <w:r>
+        <w:rPr>
+          <w:rFonts w:ascii="Calibri" w:hAnsi="Calibri" w:cs="Calibri"/>
+        </w:rPr>
+        <w:t xml:space="preserve"> for me to use</w:t>
+      </w:r>
+      <w:r>
+        <w:rPr>
+          <w:rFonts w:ascii="Calibri" w:hAnsi="Calibri" w:cs="Calibri"/>
+        </w:rPr>
+        <w:t>:</w:t>
+      </w:r>
+    </w:p>
+    <w:p>
+      <w:pPr>
+        <w:rPr>
+          <w:rFonts w:ascii="Calibri" w:hAnsi="Calibri" w:cs="Calibri"/>
+        </w:rPr>
+      </w:pPr>
+      <w:r>
+        <w:rPr>
+          <w:rFonts w:ascii="Calibri" w:hAnsi="Calibri" w:cs="Calibri"/>
+        </w:rPr>
         <w:t>Geeq:</w:t>
       </w:r>
     </w:p>
     <w:p>
       <w:pPr>
-        <w:shd w:val="clear" w:color="auto" w:fill="F2F2F2" w:themeFill="background1" w:themeFillShade="F2"/>
-        <w:spacing w:after="0"/>
+        <w:rPr>
+          <w:rFonts w:ascii="Calibri" w:hAnsi="Calibri" w:cs="Calibri"/>
+        </w:rPr>
       </w:pPr>
       <w:hyperlink r:id="rId4" w:history="1">
         <w:r>
           <w:rPr>
             <w:rStyle w:val="Hyperlink"/>
+            <w:rFonts w:ascii="Calibri" w:hAnsi="Calibri" w:cs="Calibri"/>
           </w:rPr>
           <w:t>https://geeq.io/wp-content/uploads/2018/08/technical-paper.pdf</w:t>
         </w:r>
@@ -288,13 +784,15 @@
     </w:p>
     <w:p>
       <w:pPr>
-        <w:shd w:val="clear" w:color="auto" w:fill="F2F2F2" w:themeFill="background1" w:themeFillShade="F2"/>
-        <w:spacing w:after="0"/>
+        <w:rPr>
+          <w:rFonts w:ascii="Calibri" w:hAnsi="Calibri" w:cs="Calibri"/>
+        </w:rPr>
       </w:pPr>
       <w:hyperlink r:id="rId5" w:history="1">
         <w:r>
           <w:rPr>
             <w:rStyle w:val="Hyperlink"/>
+            <w:rFonts w:ascii="Calibri" w:hAnsi="Calibri" w:cs="Calibri"/>
           </w:rPr>
           <w:t>https://geeq.io/wp-content/uploads/2018/08/White-paper.pdf</w:t>
         </w:r>
@@ -302,22 +800,28 @@
     </w:p>
     <w:p>
       <w:pPr>
-        <w:shd w:val="clear" w:color="auto" w:fill="F2F2F2" w:themeFill="background1" w:themeFillShade="F2"/>
-        <w:spacing w:after="0"/>
-      </w:pPr>
-      <w:r>
+        <w:rPr>
+          <w:rFonts w:ascii="Calibri" w:hAnsi="Calibri" w:cs="Calibri"/>
+        </w:rPr>
+      </w:pPr>
+      <w:r>
+        <w:rPr>
+          <w:rFonts w:ascii="Calibri" w:hAnsi="Calibri" w:cs="Calibri"/>
+        </w:rPr>
         <w:t>Trading volume of crypto in relation to time</w:t>
       </w:r>
     </w:p>
     <w:p>
       <w:pPr>
-        <w:shd w:val="clear" w:color="auto" w:fill="F2F2F2" w:themeFill="background1" w:themeFillShade="F2"/>
-        <w:spacing w:after="0"/>
+        <w:rPr>
+          <w:rFonts w:ascii="Calibri" w:hAnsi="Calibri" w:cs="Calibri"/>
+        </w:rPr>
       </w:pPr>
       <w:hyperlink r:id="rId6" w:history="1">
         <w:r>
           <w:rPr>
             <w:rStyle w:val="Hyperlink"/>
+            <w:rFonts w:ascii="Calibri" w:hAnsi="Calibri" w:cs="Calibri"/>
           </w:rPr>
           <w:t>https://www.sciencedirect.com/science/article/abs/pii/S1544612318304513</w:t>
         </w:r>
@@ -325,13 +829,15 @@
     </w:p>
     <w:p>
       <w:pPr>
-        <w:shd w:val="clear" w:color="auto" w:fill="F2F2F2" w:themeFill="background1" w:themeFillShade="F2"/>
-        <w:spacing w:after="0"/>
+        <w:rPr>
+          <w:rFonts w:ascii="Calibri" w:hAnsi="Calibri" w:cs="Calibri"/>
+        </w:rPr>
       </w:pPr>
       <w:hyperlink r:id="rId7" w:history="1">
         <w:r>
           <w:rPr>
             <w:rStyle w:val="Hyperlink"/>
+            <w:rFonts w:ascii="Calibri" w:hAnsi="Calibri" w:cs="Calibri"/>
           </w:rPr>
           <w:t>https://www.sciencedirect.com/science/article/abs/pii/S1544612319301710</w:t>
         </w:r>
@@ -339,358 +845,431 @@
     </w:p>
     <w:p>
       <w:pPr>
-        <w:shd w:val="clear" w:color="auto" w:fill="F2F2F2" w:themeFill="background1" w:themeFillShade="F2"/>
-        <w:spacing w:after="0"/>
-      </w:pPr>
-      <w:r>
-        <w:br/>
-      </w:r>
-      <w:r>
-        <w:rPr>
-          <w:rFonts w:ascii="Lato" w:eastAsia="Lato" w:hAnsi="Lato" w:cs="Lato"/>
-          <w:color w:val="000000" w:themeColor="text1"/>
-          <w:sz w:val="34"/>
-          <w:szCs w:val="34"/>
-        </w:rPr>
-        <w:t xml:space="preserve">3. </w:t>
-      </w:r>
-      <w:r>
-        <w:rPr>
-          <w:rFonts w:ascii="Lato" w:eastAsia="Lato" w:hAnsi="Lato" w:cs="Lato"/>
-          <w:color w:val="000000" w:themeColor="text1"/>
-          <w:sz w:val="34"/>
-          <w:szCs w:val="34"/>
-          <w:highlight w:val="yellow"/>
-        </w:rPr>
-        <w:t>Visualisation (Arshad)</w:t>
-      </w:r>
-      <w:r>
-        <w:br/>
-      </w:r>
-      <w:r>
-        <w:rPr>
-          <w:rFonts w:ascii="Lato" w:eastAsia="Lato" w:hAnsi="Lato" w:cs="Lato"/>
-          <w:color w:val="000000" w:themeColor="text1"/>
-          <w:sz w:val="34"/>
-          <w:szCs w:val="34"/>
+        <w:rPr>
+          <w:rFonts w:ascii="Calibri" w:hAnsi="Calibri" w:cs="Calibri"/>
+        </w:rPr>
+      </w:pPr>
+      <w:r>
+        <w:rPr>
+          <w:rFonts w:ascii="Calibri" w:hAnsi="Calibri" w:cs="Calibri"/>
+        </w:rPr>
+        <w:br/>
+      </w:r>
+      <w:r>
+        <w:rPr>
+          <w:rStyle w:val="Heading1Char"/>
+          <w:rFonts w:ascii="Calibri" w:hAnsi="Calibri" w:cs="Calibri"/>
+          <w:sz w:val="44"/>
+          <w:szCs w:val="44"/>
+        </w:rPr>
+        <w:t>3. Visualisation (Arshad)</w:t>
+      </w:r>
+      <w:r>
+        <w:rPr>
+          <w:rFonts w:ascii="Calibri" w:hAnsi="Calibri" w:cs="Calibri"/>
+        </w:rPr>
+        <w:br/>
+      </w:r>
+      <w:r>
+        <w:rPr>
+          <w:rStyle w:val="Heading2Char"/>
+          <w:rFonts w:ascii="Calibri" w:hAnsi="Calibri" w:cs="Calibri"/>
         </w:rPr>
         <w:t>3.1. Appropriate plot for the RQ output of an R script (NOT a screenshot)</w:t>
       </w:r>
       <w:r>
-        <w:br/>
-      </w:r>
-      <w:r>
-        <w:rPr>
-          <w:rFonts w:ascii="Lato" w:eastAsia="Lato" w:hAnsi="Lato" w:cs="Lato"/>
-          <w:color w:val="000000" w:themeColor="text1"/>
-          <w:sz w:val="34"/>
-          <w:szCs w:val="34"/>
-        </w:rPr>
-        <w:t>3.2. Additional information relating to understanding the data (optional)</w:t>
-      </w:r>
-      <w:r>
-        <w:br/>
-      </w:r>
-      <w:r>
-        <w:rPr>
-          <w:rFonts w:ascii="Lato" w:eastAsia="Lato" w:hAnsi="Lato" w:cs="Lato"/>
-          <w:color w:val="000000" w:themeColor="text1"/>
-          <w:sz w:val="34"/>
-          <w:szCs w:val="34"/>
-        </w:rPr>
+        <w:rPr>
+          <w:rStyle w:val="Heading2Char"/>
+          <w:rFonts w:ascii="Calibri" w:hAnsi="Calibri" w:cs="Calibri"/>
+        </w:rPr>
+        <w:t xml:space="preserve"> (50 Words)</w:t>
+      </w:r>
+      <w:r>
+        <w:rPr>
+          <w:rStyle w:val="Heading2Char"/>
+          <w:rFonts w:ascii="Calibri" w:hAnsi="Calibri" w:cs="Calibri"/>
+        </w:rPr>
+        <w:br/>
+        <w:t xml:space="preserve">3.2. Additional information relating to understanding the data </w:t>
+      </w:r>
+      <w:r>
+        <w:rPr>
+          <w:rStyle w:val="Heading2Char"/>
+          <w:rFonts w:ascii="Calibri" w:hAnsi="Calibri" w:cs="Calibri"/>
+        </w:rPr>
+        <w:lastRenderedPageBreak/>
+        <w:t>(optional)</w:t>
+      </w:r>
+      <w:r>
+        <w:rPr>
+          <w:rStyle w:val="Heading2Char"/>
+          <w:rFonts w:ascii="Calibri" w:hAnsi="Calibri" w:cs="Calibri"/>
+        </w:rPr>
+        <w:t xml:space="preserve"> (50 Words)</w:t>
+      </w:r>
+      <w:r>
+        <w:rPr>
+          <w:rStyle w:val="Heading2Char"/>
+          <w:rFonts w:ascii="Calibri" w:hAnsi="Calibri" w:cs="Calibri"/>
+        </w:rPr>
+        <w:br/>
         <w:t>3.3. Useful information for the data understanding</w:t>
       </w:r>
-    </w:p>
-    <w:p>
-      <w:pPr>
-        <w:shd w:val="clear" w:color="auto" w:fill="F2F2F2" w:themeFill="background1" w:themeFillShade="F2"/>
-        <w:spacing w:after="0"/>
-      </w:pPr>
-      <w:r>
+      <w:r>
+        <w:rPr>
+          <w:rStyle w:val="Heading2Char"/>
+          <w:rFonts w:ascii="Calibri" w:hAnsi="Calibri" w:cs="Calibri"/>
+        </w:rPr>
+        <w:t xml:space="preserve"> (50 Words)</w:t>
+      </w:r>
+    </w:p>
+    <w:p>
+      <w:pPr>
+        <w:rPr>
+          <w:rFonts w:ascii="Calibri" w:hAnsi="Calibri" w:cs="Calibri"/>
+        </w:rPr>
+      </w:pPr>
+      <w:r>
+        <w:rPr>
+          <w:rFonts w:ascii="Calibri" w:hAnsi="Calibri" w:cs="Calibri"/>
+        </w:rPr>
+        <w:br/>
+      </w:r>
+      <w:r>
+        <w:rPr>
+          <w:rStyle w:val="Heading1Char"/>
+          <w:rFonts w:ascii="Calibri" w:hAnsi="Calibri" w:cs="Calibri"/>
+          <w:sz w:val="44"/>
+          <w:szCs w:val="44"/>
+        </w:rPr>
+        <w:t>4. Analysis</w:t>
+      </w:r>
+      <w:r>
+        <w:rPr>
+          <w:rStyle w:val="Heading1Char"/>
+          <w:rFonts w:ascii="Calibri" w:hAnsi="Calibri" w:cs="Calibri"/>
+          <w:sz w:val="44"/>
+          <w:szCs w:val="44"/>
+        </w:rPr>
+        <w:t xml:space="preserve"> (Hariharan)</w:t>
+      </w:r>
+      <w:r>
+        <w:rPr>
+          <w:rStyle w:val="Heading1Char"/>
+          <w:rFonts w:ascii="Calibri" w:hAnsi="Calibri" w:cs="Calibri"/>
+        </w:rPr>
+        <w:br/>
+      </w:r>
+      <w:r>
+        <w:rPr>
+          <w:rStyle w:val="Heading2Char"/>
+          <w:rFonts w:ascii="Calibri" w:hAnsi="Calibri" w:cs="Calibri"/>
+        </w:rPr>
+        <w:t>4.1. Statistical test used to test the hypotheses and output</w:t>
+      </w:r>
+      <w:r>
+        <w:rPr>
+          <w:rStyle w:val="Heading2Char"/>
+          <w:rFonts w:ascii="Calibri" w:hAnsi="Calibri" w:cs="Calibri"/>
+        </w:rPr>
+        <w:t xml:space="preserve"> (75 Words)</w:t>
+      </w:r>
+      <w:r>
+        <w:rPr>
+          <w:rStyle w:val="Heading2Char"/>
+          <w:rFonts w:ascii="Calibri" w:hAnsi="Calibri" w:cs="Calibri"/>
+        </w:rPr>
+        <w:br/>
+        <w:t>4.2. The null hypothesis is rejected /not rejected based on the p-value</w:t>
+      </w:r>
+      <w:r>
+        <w:rPr>
+          <w:rStyle w:val="Heading2Char"/>
+          <w:rFonts w:ascii="Calibri" w:hAnsi="Calibri" w:cs="Calibri"/>
+        </w:rPr>
+        <w:t xml:space="preserve"> (100 Words)</w:t>
+      </w:r>
+    </w:p>
+    <w:p>
+      <w:pPr>
+        <w:rPr>
+          <w:rFonts w:ascii="Calibri" w:hAnsi="Calibri" w:cs="Calibri"/>
+        </w:rPr>
+      </w:pPr>
+      <w:r>
+        <w:rPr>
+          <w:rFonts w:ascii="Calibri" w:hAnsi="Calibri" w:cs="Calibri"/>
+        </w:rPr>
+        <w:br/>
+      </w:r>
+      <w:r>
+        <w:rPr>
+          <w:rStyle w:val="Heading1Char"/>
+          <w:rFonts w:ascii="Calibri" w:hAnsi="Calibri" w:cs="Calibri"/>
+          <w:sz w:val="44"/>
+          <w:szCs w:val="44"/>
+        </w:rPr>
+        <w:t>5. Evaluation – group’s experience at 7COM1079 (Vishua)</w:t>
+      </w:r>
+      <w:r>
+        <w:rPr>
+          <w:rFonts w:ascii="Calibri" w:hAnsi="Calibri" w:cs="Calibri"/>
+          <w:sz w:val="48"/>
+          <w:szCs w:val="48"/>
+        </w:rPr>
+        <w:br/>
+      </w:r>
+      <w:r>
+        <w:rPr>
+          <w:rStyle w:val="Heading2Char"/>
+          <w:rFonts w:ascii="Calibri" w:hAnsi="Calibri" w:cs="Calibri"/>
+        </w:rPr>
+        <w:t>5.1. What went well</w:t>
+      </w:r>
+      <w:r>
+        <w:rPr>
+          <w:rStyle w:val="Heading2Char"/>
+          <w:rFonts w:ascii="Calibri" w:hAnsi="Calibri" w:cs="Calibri"/>
+        </w:rPr>
+        <w:t xml:space="preserve"> (75 Words)</w:t>
+      </w:r>
+      <w:r>
+        <w:rPr>
+          <w:rStyle w:val="Heading2Char"/>
+          <w:rFonts w:ascii="Calibri" w:hAnsi="Calibri" w:cs="Calibri"/>
+        </w:rPr>
+        <w:br/>
+        <w:t>5.2. Points for improvement</w:t>
+      </w:r>
+      <w:r>
+        <w:rPr>
+          <w:rStyle w:val="Heading2Char"/>
+          <w:rFonts w:ascii="Calibri" w:hAnsi="Calibri" w:cs="Calibri"/>
+        </w:rPr>
+        <w:t xml:space="preserve"> (75 Words)</w:t>
+      </w:r>
+      <w:r>
+        <w:rPr>
+          <w:rStyle w:val="Heading2Char"/>
+          <w:rFonts w:ascii="Calibri" w:hAnsi="Calibri" w:cs="Calibri"/>
+        </w:rPr>
+        <w:br/>
+        <w:t>5.3. Group’s time management</w:t>
+      </w:r>
+      <w:r>
+        <w:rPr>
+          <w:rStyle w:val="Heading2Char"/>
+          <w:rFonts w:ascii="Calibri" w:hAnsi="Calibri" w:cs="Calibri"/>
+        </w:rPr>
+        <w:t xml:space="preserve"> (50 Words)</w:t>
+      </w:r>
+      <w:r>
+        <w:rPr>
+          <w:rStyle w:val="Heading2Char"/>
+          <w:rFonts w:ascii="Calibri" w:hAnsi="Calibri" w:cs="Calibri"/>
+        </w:rPr>
+        <w:br/>
+        <w:t>5.4. Project’s overall judgement</w:t>
+      </w:r>
+      <w:r>
+        <w:rPr>
+          <w:rStyle w:val="Heading2Char"/>
+          <w:rFonts w:ascii="Calibri" w:hAnsi="Calibri" w:cs="Calibri"/>
+        </w:rPr>
+        <w:t xml:space="preserve"> (50 Words)</w:t>
+      </w:r>
+      <w:r>
+        <w:rPr>
+          <w:rStyle w:val="Heading2Char"/>
+          <w:rFonts w:ascii="Calibri" w:hAnsi="Calibri" w:cs="Calibri"/>
+        </w:rPr>
+        <w:br/>
+        <w:t>5.5. Comment on GitHub log output</w:t>
+      </w:r>
+      <w:r>
+        <w:rPr>
+          <w:rStyle w:val="Heading2Char"/>
+          <w:rFonts w:ascii="Calibri" w:hAnsi="Calibri" w:cs="Calibri"/>
+        </w:rPr>
+        <w:t xml:space="preserve"> (50 Words)</w:t>
+      </w:r>
+    </w:p>
+    <w:p>
+      <w:pPr>
+        <w:rPr>
+          <w:rFonts w:ascii="Calibri" w:eastAsiaTheme="majorEastAsia" w:hAnsi="Calibri" w:cs="Calibri"/>
+          <w:color w:val="0F4761" w:themeColor="accent1" w:themeShade="BF"/>
+          <w:sz w:val="32"/>
+          <w:szCs w:val="32"/>
+        </w:rPr>
+      </w:pPr>
+      <w:r>
+        <w:rPr>
+          <w:rStyle w:val="Heading1Char"/>
+          <w:rFonts w:ascii="Calibri" w:hAnsi="Calibri" w:cs="Calibri"/>
+        </w:rPr>
+        <w:br/>
+      </w:r>
+      <w:r>
+        <w:rPr>
+          <w:rStyle w:val="Heading1Char"/>
+          <w:rFonts w:ascii="Calibri" w:hAnsi="Calibri" w:cs="Calibri"/>
+          <w:sz w:val="44"/>
+          <w:szCs w:val="44"/>
+        </w:rPr>
+        <w:t>6. Conclusions</w:t>
+      </w:r>
+      <w:r>
+        <w:rPr>
+          <w:rStyle w:val="Heading1Char"/>
+          <w:rFonts w:ascii="Calibri" w:hAnsi="Calibri" w:cs="Calibri"/>
+          <w:sz w:val="44"/>
+          <w:szCs w:val="44"/>
+        </w:rPr>
+        <w:t xml:space="preserve"> (Abdul)</w:t>
+      </w:r>
+      <w:r>
+        <w:rPr>
+          <w:rFonts w:ascii="Calibri" w:hAnsi="Calibri" w:cs="Calibri"/>
+        </w:rPr>
+        <w:br/>
+      </w:r>
+      <w:r>
+        <w:rPr>
+          <w:rStyle w:val="Heading2Char"/>
+          <w:rFonts w:ascii="Calibri" w:hAnsi="Calibri" w:cs="Calibri"/>
+        </w:rPr>
+        <w:t>6.1. Results explained.</w:t>
+      </w:r>
+      <w:r>
+        <w:rPr>
+          <w:rStyle w:val="Heading2Char"/>
+          <w:rFonts w:ascii="Calibri" w:hAnsi="Calibri" w:cs="Calibri"/>
+        </w:rPr>
+        <w:t xml:space="preserve"> (75 Words)</w:t>
+      </w:r>
+      <w:r>
+        <w:rPr>
+          <w:rStyle w:val="Heading2Char"/>
+          <w:rFonts w:ascii="Calibri" w:hAnsi="Calibri" w:cs="Calibri"/>
+        </w:rPr>
+        <w:br/>
+        <w:t>6.2. Interpretation of the results</w:t>
+      </w:r>
+      <w:r>
+        <w:rPr>
+          <w:rStyle w:val="Heading2Char"/>
+          <w:rFonts w:ascii="Calibri" w:hAnsi="Calibri" w:cs="Calibri"/>
+        </w:rPr>
+        <w:t xml:space="preserve"> (75 Words)</w:t>
+      </w:r>
+      <w:r>
+        <w:rPr>
+          <w:rStyle w:val="Heading2Char"/>
+          <w:rFonts w:ascii="Calibri" w:hAnsi="Calibri" w:cs="Calibri"/>
+        </w:rPr>
+        <w:br/>
+        <w:t>6.3. Reasons and/or implications for future work, limitations of your stud</w:t>
+      </w:r>
+      <w:r>
+        <w:rPr>
+          <w:rStyle w:val="Heading2Char"/>
+          <w:rFonts w:ascii="Calibri" w:hAnsi="Calibri" w:cs="Calibri"/>
+        </w:rPr>
+        <w:t xml:space="preserve"> (50 Words)</w:t>
+      </w:r>
+    </w:p>
+    <w:p>
+      <w:pPr>
+        <w:rPr>
+          <w:rFonts w:ascii="Calibri" w:hAnsi="Calibri" w:cs="Calibri"/>
+        </w:rPr>
+      </w:pPr>
+      <w:r>
+        <w:rPr>
+          <w:rFonts w:ascii="Calibri" w:hAnsi="Calibri" w:cs="Calibri"/>
+          <w:sz w:val="44"/>
+          <w:szCs w:val="44"/>
+        </w:rPr>
+        <w:br/>
+      </w:r>
+      <w:r>
+        <w:rPr>
+          <w:rStyle w:val="Heading1Char"/>
+          <w:rFonts w:ascii="Calibri" w:hAnsi="Calibri" w:cs="Calibri"/>
+          <w:sz w:val="44"/>
+          <w:szCs w:val="44"/>
+        </w:rPr>
+        <w:t>7. Reference list</w:t>
+      </w:r>
+      <w:r>
+        <w:rPr>
+          <w:rFonts w:ascii="Calibri" w:hAnsi="Calibri" w:cs="Calibri"/>
+        </w:rPr>
+        <w:br/>
+        <w:t>Harvard (author, date) format.</w:t>
+      </w:r>
+    </w:p>
+    <w:p>
+      <w:pPr>
+        <w:rPr>
+          <w:rFonts w:ascii="Calibri" w:hAnsi="Calibri" w:cs="Calibri"/>
+        </w:rPr>
+      </w:pPr>
+      <w:r>
+        <w:rPr>
+          <w:rFonts w:ascii="Calibri" w:hAnsi="Calibri" w:cs="Calibri"/>
+        </w:rPr>
         <w:lastRenderedPageBreak/>
         <w:br/>
       </w:r>
       <w:r>
         <w:rPr>
-          <w:rFonts w:ascii="Lato" w:eastAsia="Lato" w:hAnsi="Lato" w:cs="Lato"/>
-          <w:color w:val="000000" w:themeColor="text1"/>
-          <w:sz w:val="34"/>
-          <w:szCs w:val="34"/>
-        </w:rPr>
-        <w:t xml:space="preserve">4. </w:t>
-      </w:r>
-      <w:r>
-        <w:rPr>
-          <w:rFonts w:ascii="Lato" w:eastAsia="Lato" w:hAnsi="Lato" w:cs="Lato"/>
-          <w:color w:val="000000" w:themeColor="text1"/>
-          <w:sz w:val="34"/>
-          <w:szCs w:val="34"/>
-          <w:highlight w:val="yellow"/>
-        </w:rPr>
-        <w:t>Analysis</w:t>
-      </w:r>
-      <w:r>
-        <w:rPr>
-          <w:rFonts w:ascii="Lato" w:eastAsia="Lato" w:hAnsi="Lato" w:cs="Lato"/>
-          <w:color w:val="000000" w:themeColor="text1"/>
-          <w:sz w:val="34"/>
-          <w:szCs w:val="34"/>
-          <w:highlight w:val="yellow"/>
-        </w:rPr>
-        <w:t xml:space="preserve"> (Hariharan)</w:t>
-      </w:r>
-      <w:r>
-        <w:br/>
-      </w:r>
-      <w:r>
-        <w:rPr>
-          <w:rFonts w:ascii="Lato" w:eastAsia="Lato" w:hAnsi="Lato" w:cs="Lato"/>
-          <w:color w:val="000000" w:themeColor="text1"/>
-          <w:sz w:val="34"/>
-          <w:szCs w:val="34"/>
-        </w:rPr>
-        <w:t>4.1. Statistical test used to test the hypotheses and output</w:t>
-      </w:r>
-      <w:r>
-        <w:br/>
-      </w:r>
-      <w:r>
-        <w:rPr>
-          <w:rFonts w:ascii="Lato" w:eastAsia="Lato" w:hAnsi="Lato" w:cs="Lato"/>
-          <w:color w:val="000000" w:themeColor="text1"/>
-          <w:sz w:val="34"/>
-          <w:szCs w:val="34"/>
-        </w:rPr>
-        <w:t>4.2. The null hypothesis is rejected /not rejected based on the p-value</w:t>
-      </w:r>
-    </w:p>
-    <w:p>
-      <w:pPr>
-        <w:shd w:val="clear" w:color="auto" w:fill="F2F2F2" w:themeFill="background1" w:themeFillShade="F2"/>
-        <w:spacing w:after="0"/>
-      </w:pPr>
-      <w:r>
-        <w:br/>
-      </w:r>
-      <w:r>
-        <w:rPr>
-          <w:rFonts w:ascii="Lato" w:eastAsia="Lato" w:hAnsi="Lato" w:cs="Lato"/>
-          <w:color w:val="000000" w:themeColor="text1"/>
-          <w:sz w:val="34"/>
-          <w:szCs w:val="34"/>
-        </w:rPr>
-        <w:t xml:space="preserve">5. </w:t>
-      </w:r>
-      <w:r>
-        <w:rPr>
-          <w:rFonts w:ascii="Lato" w:eastAsia="Lato" w:hAnsi="Lato" w:cs="Lato"/>
-          <w:color w:val="000000" w:themeColor="text1"/>
-          <w:sz w:val="34"/>
-          <w:szCs w:val="34"/>
-          <w:highlight w:val="yellow"/>
-        </w:rPr>
-        <w:t>Evaluation – group’s experience at 7COM1079 (Vishua)</w:t>
-      </w:r>
-      <w:r>
-        <w:br/>
-      </w:r>
-      <w:r>
-        <w:rPr>
-          <w:rFonts w:ascii="Lato" w:eastAsia="Lato" w:hAnsi="Lato" w:cs="Lato"/>
-          <w:color w:val="000000" w:themeColor="text1"/>
-          <w:sz w:val="34"/>
-          <w:szCs w:val="34"/>
-        </w:rPr>
-        <w:t>5.1. What went well</w:t>
-      </w:r>
-      <w:r>
-        <w:br/>
-      </w:r>
-      <w:r>
-        <w:rPr>
-          <w:rFonts w:ascii="Lato" w:eastAsia="Lato" w:hAnsi="Lato" w:cs="Lato"/>
-          <w:color w:val="000000" w:themeColor="text1"/>
-          <w:sz w:val="34"/>
-          <w:szCs w:val="34"/>
-        </w:rPr>
-        <w:t>5.2. Points for improvement</w:t>
-      </w:r>
-      <w:r>
-        <w:br/>
-      </w:r>
-      <w:r>
-        <w:rPr>
-          <w:rFonts w:ascii="Lato" w:eastAsia="Lato" w:hAnsi="Lato" w:cs="Lato"/>
-          <w:color w:val="000000" w:themeColor="text1"/>
-          <w:sz w:val="34"/>
-          <w:szCs w:val="34"/>
-        </w:rPr>
-        <w:t>5.3. Group’s time management</w:t>
-      </w:r>
-      <w:r>
-        <w:br/>
-      </w:r>
-      <w:r>
-        <w:rPr>
-          <w:rFonts w:ascii="Lato" w:eastAsia="Lato" w:hAnsi="Lato" w:cs="Lato"/>
-          <w:color w:val="000000" w:themeColor="text1"/>
-          <w:sz w:val="34"/>
-          <w:szCs w:val="34"/>
-        </w:rPr>
-        <w:t>5.4. Project’s overall judgement</w:t>
-      </w:r>
-      <w:r>
-        <w:br/>
-      </w:r>
-      <w:r>
-        <w:rPr>
-          <w:rFonts w:ascii="Lato" w:eastAsia="Lato" w:hAnsi="Lato" w:cs="Lato"/>
-          <w:color w:val="000000" w:themeColor="text1"/>
-          <w:sz w:val="34"/>
-          <w:szCs w:val="34"/>
-        </w:rPr>
-        <w:t>5.5. Comment on GitHub log output</w:t>
-      </w:r>
-    </w:p>
-    <w:p>
-      <w:pPr>
-        <w:shd w:val="clear" w:color="auto" w:fill="F2F2F2" w:themeFill="background1" w:themeFillShade="F2"/>
-        <w:spacing w:after="0"/>
-      </w:pPr>
-      <w:r>
-        <w:br/>
-      </w:r>
-      <w:r>
-        <w:rPr>
-          <w:rFonts w:ascii="Lato" w:eastAsia="Lato" w:hAnsi="Lato" w:cs="Lato"/>
-          <w:color w:val="000000" w:themeColor="text1"/>
-          <w:sz w:val="34"/>
-          <w:szCs w:val="34"/>
-          <w:highlight w:val="yellow"/>
-        </w:rPr>
-        <w:t>6. Conclusions</w:t>
-      </w:r>
-      <w:r>
-        <w:rPr>
-          <w:rFonts w:ascii="Lato" w:eastAsia="Lato" w:hAnsi="Lato" w:cs="Lato"/>
-          <w:color w:val="000000" w:themeColor="text1"/>
-          <w:sz w:val="34"/>
-          <w:szCs w:val="34"/>
-          <w:highlight w:val="yellow"/>
-        </w:rPr>
-        <w:t xml:space="preserve"> (Abdul)</w:t>
-      </w:r>
-      <w:r>
-        <w:br/>
-      </w:r>
-      <w:r>
-        <w:rPr>
-          <w:rFonts w:ascii="Lato" w:eastAsia="Lato" w:hAnsi="Lato" w:cs="Lato"/>
-          <w:color w:val="000000" w:themeColor="text1"/>
-          <w:sz w:val="34"/>
-          <w:szCs w:val="34"/>
-        </w:rPr>
-        <w:t>6.1. Results explained.</w:t>
-      </w:r>
-      <w:r>
-        <w:br/>
-      </w:r>
-      <w:r>
-        <w:rPr>
-          <w:rFonts w:ascii="Lato" w:eastAsia="Lato" w:hAnsi="Lato" w:cs="Lato"/>
-          <w:color w:val="000000" w:themeColor="text1"/>
-          <w:sz w:val="34"/>
-          <w:szCs w:val="34"/>
-        </w:rPr>
-        <w:t>6.2. Interpretation of the results</w:t>
-      </w:r>
-      <w:r>
-        <w:br/>
-      </w:r>
-      <w:r>
-        <w:rPr>
-          <w:rFonts w:ascii="Lato" w:eastAsia="Lato" w:hAnsi="Lato" w:cs="Lato"/>
-          <w:color w:val="000000" w:themeColor="text1"/>
-          <w:sz w:val="34"/>
-          <w:szCs w:val="34"/>
-        </w:rPr>
-        <w:t>6.3. Reasons and/or implications for future work, limitations of your stud</w:t>
-      </w:r>
-    </w:p>
-    <w:p>
-      <w:pPr>
-        <w:shd w:val="clear" w:color="auto" w:fill="F2F2F2" w:themeFill="background1" w:themeFillShade="F2"/>
-        <w:spacing w:after="0"/>
-      </w:pPr>
-      <w:r>
-        <w:br/>
-      </w:r>
-      <w:r>
-        <w:rPr>
-          <w:rFonts w:ascii="Lato" w:eastAsia="Lato" w:hAnsi="Lato" w:cs="Lato"/>
-          <w:color w:val="000000" w:themeColor="text1"/>
-          <w:sz w:val="34"/>
-          <w:szCs w:val="34"/>
-        </w:rPr>
-        <w:t>7. Reference list</w:t>
-      </w:r>
-      <w:r>
-        <w:br/>
-      </w:r>
-      <w:r>
-        <w:rPr>
-          <w:rFonts w:ascii="Lato" w:eastAsia="Lato" w:hAnsi="Lato" w:cs="Lato"/>
-          <w:color w:val="000000" w:themeColor="text1"/>
-          <w:sz w:val="34"/>
-          <w:szCs w:val="34"/>
-        </w:rPr>
-        <w:t>Harvard (author, date) format.</w:t>
-      </w:r>
-    </w:p>
-    <w:p>
-      <w:pPr>
-        <w:shd w:val="clear" w:color="auto" w:fill="F2F2F2" w:themeFill="background1" w:themeFillShade="F2"/>
-        <w:spacing w:after="0"/>
-      </w:pPr>
-      <w:r>
-        <w:br/>
-      </w:r>
-      <w:r>
-        <w:rPr>
-          <w:rFonts w:ascii="Lato" w:eastAsia="Lato" w:hAnsi="Lato" w:cs="Lato"/>
-          <w:color w:val="000000" w:themeColor="text1"/>
-          <w:sz w:val="34"/>
-          <w:szCs w:val="34"/>
+          <w:rStyle w:val="Heading1Char"/>
+          <w:rFonts w:ascii="Calibri" w:hAnsi="Calibri" w:cs="Calibri"/>
+          <w:sz w:val="44"/>
+          <w:szCs w:val="44"/>
         </w:rPr>
         <w:t>8. Appendices</w:t>
       </w:r>
       <w:r>
-        <w:br/>
-      </w:r>
-      <w:r>
-        <w:rPr>
-          <w:rFonts w:ascii="Lato" w:eastAsia="Lato" w:hAnsi="Lato" w:cs="Lato"/>
-          <w:color w:val="000000" w:themeColor="text1"/>
-          <w:sz w:val="34"/>
-          <w:szCs w:val="34"/>
+        <w:rPr>
+          <w:rFonts w:ascii="Calibri" w:hAnsi="Calibri" w:cs="Calibri"/>
+          <w:sz w:val="44"/>
+          <w:szCs w:val="44"/>
+        </w:rPr>
+        <w:br/>
+      </w:r>
+      <w:r>
+        <w:rPr>
+          <w:rStyle w:val="Heading2Char"/>
+          <w:rFonts w:ascii="Calibri" w:hAnsi="Calibri" w:cs="Calibri"/>
         </w:rPr>
         <w:t>A. R code used for analysis and visualisation.</w:t>
       </w:r>
       <w:r>
-        <w:br/>
-      </w:r>
-      <w:r>
-        <w:rPr>
-          <w:rFonts w:ascii="Lato" w:eastAsia="Lato" w:hAnsi="Lato" w:cs="Lato"/>
-          <w:color w:val="000000" w:themeColor="text1"/>
-          <w:sz w:val="34"/>
-          <w:szCs w:val="34"/>
-        </w:rPr>
+        <w:rPr>
+          <w:rStyle w:val="Heading2Char"/>
+          <w:rFonts w:ascii="Calibri" w:hAnsi="Calibri" w:cs="Calibri"/>
+        </w:rPr>
+        <w:br/>
         <w:t>B. GitHub log output.</w:t>
       </w:r>
     </w:p>
-    <w:p/>
-    <w:p/>
+    <w:p>
+      <w:pPr>
+        <w:rPr>
+          <w:rFonts w:ascii="Calibri" w:hAnsi="Calibri" w:cs="Calibri"/>
+        </w:rPr>
+      </w:pPr>
+    </w:p>
+    <w:p>
+      <w:pPr>
+        <w:rPr>
+          <w:rFonts w:ascii="Calibri" w:hAnsi="Calibri" w:cs="Calibri"/>
+        </w:rPr>
+      </w:pPr>
+    </w:p>
     <w:sectPr>
       <w:pgSz w:w="12240" w:h="15840"/>
       <w:pgMar w:top="1440" w:right="1440" w:bottom="1440" w:left="1440" w:header="720" w:footer="720" w:gutter="0"/>
@@ -1285,7 +1864,6 @@
   <w:style w:type="character" w:default="1" w:styleId="DefaultParagraphFont">
     <w:name w:val="Default Paragraph Font"/>
     <w:uiPriority w:val="1"/>
-    <w:semiHidden/>
     <w:unhideWhenUsed/>
   </w:style>
   <w:style w:type="table" w:default="1" w:styleId="TableNormal">
@@ -1582,6 +2160,35 @@
     <w:rPr>
       <w:color w:val="605E5C"/>
       <w:shd w:val="clear" w:color="auto" w:fill="E1DFDD"/>
+    </w:rPr>
+  </w:style>
+  <w:style w:type="paragraph" w:styleId="ListParagraph">
+    <w:name w:val="List Paragraph"/>
+    <w:basedOn w:val="Normal"/>
+    <w:uiPriority w:val="34"/>
+    <w:qFormat/>
+    <w:rsid w:val="00E418AB"/>
+    <w:pPr>
+      <w:spacing w:after="0" w:line="240" w:lineRule="auto"/>
+      <w:ind w:left="720"/>
+      <w:contextualSpacing/>
+    </w:pPr>
+    <w:rPr>
+      <w:rFonts w:eastAsiaTheme="minorHAnsi"/>
+      <w:kern w:val="2"/>
+      <w:lang w:val="en-GB" w:eastAsia="en-US"/>
+      <w14:ligatures w14:val="standardContextual"/>
+    </w:rPr>
+  </w:style>
+  <w:style w:type="character" w:styleId="Strong">
+    <w:name w:val="Strong"/>
+    <w:basedOn w:val="DefaultParagraphFont"/>
+    <w:uiPriority w:val="22"/>
+    <w:qFormat/>
+    <w:rsid w:val="00E418AB"/>
+    <w:rPr>
+      <w:b/>
+      <w:bCs/>
     </w:rPr>
   </w:style>
 </w:styles>

</xml_diff>

<commit_message>
Added to background research
Planning the content out and word limits on certain sections that I want to write
</commit_message>
<xml_diff>
--- a/Final Report.docx
+++ b/Final Report.docx
@@ -233,13 +233,7 @@
         <w:rPr>
           <w:rFonts w:ascii="Calibri" w:eastAsia="Times New Roman" w:hAnsi="Calibri" w:cs="Calibri"/>
         </w:rPr>
-        <w:t>Group ID:</w:t>
-      </w:r>
-      <w:r>
-        <w:rPr>
-          <w:rFonts w:ascii="Calibri" w:eastAsia="Times New Roman" w:hAnsi="Calibri" w:cs="Calibri"/>
-        </w:rPr>
-        <w:t xml:space="preserve"> A226</w:t>
+        <w:t>Group ID: A226</w:t>
       </w:r>
     </w:p>
     <w:p>
@@ -358,16 +352,7 @@
           <w:i/>
           <w:highlight w:val="yellow"/>
         </w:rPr>
-        <w:t>P</w:t>
-      </w:r>
-      <w:r>
-        <w:rPr>
-          <w:rStyle w:val="Strong"/>
-          <w:rFonts w:ascii="Calibri" w:eastAsia="Times New Roman" w:hAnsi="Calibri" w:cs="Calibri"/>
-          <w:i/>
-          <w:highlight w:val="yellow"/>
-        </w:rPr>
-        <w:t>lease make sure</w:t>
+        <w:t>Please make sure</w:t>
       </w:r>
       <w:r>
         <w:rPr>
@@ -703,6 +688,62 @@
           <w:rFonts w:ascii="Calibri" w:hAnsi="Calibri" w:cs="Calibri"/>
         </w:rPr>
         <w:t xml:space="preserve"> (200 Words)</w:t>
+      </w:r>
+    </w:p>
+    <w:p>
+      <w:pPr>
+        <w:rPr>
+          <w:rStyle w:val="Heading2Char"/>
+          <w:rFonts w:ascii="Calibri" w:hAnsi="Calibri" w:cs="Calibri"/>
+          <w:sz w:val="24"/>
+          <w:szCs w:val="24"/>
+        </w:rPr>
+      </w:pPr>
+      <w:r>
+        <w:rPr>
+          <w:rStyle w:val="Heading2Char"/>
+          <w:rFonts w:ascii="Calibri" w:hAnsi="Calibri" w:cs="Calibri"/>
+          <w:sz w:val="24"/>
+          <w:szCs w:val="24"/>
+        </w:rPr>
+        <w:t>-Talk about the whitepaper and background information on the GEEQ coin (100 Words)</w:t>
+      </w:r>
+    </w:p>
+    <w:p>
+      <w:pPr>
+        <w:ind w:firstLine="720"/>
+        <w:rPr>
+          <w:rStyle w:val="Heading2Char"/>
+          <w:rFonts w:ascii="Calibri" w:hAnsi="Calibri" w:cs="Calibri"/>
+          <w:sz w:val="24"/>
+          <w:szCs w:val="24"/>
+        </w:rPr>
+      </w:pPr>
+      <w:r>
+        <w:rPr>
+          <w:rStyle w:val="Heading2Char"/>
+          <w:rFonts w:ascii="Calibri" w:hAnsi="Calibri" w:cs="Calibri"/>
+          <w:sz w:val="24"/>
+          <w:szCs w:val="24"/>
+        </w:rPr>
+        <w:t>- Could include how the coin works etc</w:t>
+      </w:r>
+    </w:p>
+    <w:p>
+      <w:pPr>
+        <w:rPr>
+          <w:rStyle w:val="Heading2Char"/>
+          <w:rFonts w:ascii="Calibri" w:hAnsi="Calibri" w:cs="Calibri"/>
+        </w:rPr>
+      </w:pPr>
+      <w:r>
+        <w:rPr>
+          <w:rStyle w:val="Heading2Char"/>
+          <w:rFonts w:ascii="Calibri" w:hAnsi="Calibri" w:cs="Calibri"/>
+          <w:sz w:val="24"/>
+          <w:szCs w:val="24"/>
+        </w:rPr>
+        <w:t>-Talk about research done in trading volume, how does that relate the RQ (100 Words)</w:t>
       </w:r>
       <w:r>
         <w:rPr>
@@ -875,7 +916,15 @@
           <w:rStyle w:val="Heading2Char"/>
           <w:rFonts w:ascii="Calibri" w:hAnsi="Calibri" w:cs="Calibri"/>
         </w:rPr>
-        <w:t>3.1. Appropriate plot for the RQ output of an R script (NOT a screenshot)</w:t>
+        <w:t xml:space="preserve">3.1. Appropriate plot for the RQ output of an R script (NOT a </w:t>
+      </w:r>
+      <w:r>
+        <w:rPr>
+          <w:rStyle w:val="Heading2Char"/>
+          <w:rFonts w:ascii="Calibri" w:hAnsi="Calibri" w:cs="Calibri"/>
+        </w:rPr>
+        <w:lastRenderedPageBreak/>
+        <w:t>screenshot)</w:t>
       </w:r>
       <w:r>
         <w:rPr>
@@ -890,15 +939,7 @@
           <w:rFonts w:ascii="Calibri" w:hAnsi="Calibri" w:cs="Calibri"/>
         </w:rPr>
         <w:br/>
-        <w:t xml:space="preserve">3.2. Additional information relating to understanding the data </w:t>
-      </w:r>
-      <w:r>
-        <w:rPr>
-          <w:rStyle w:val="Heading2Char"/>
-          <w:rFonts w:ascii="Calibri" w:hAnsi="Calibri" w:cs="Calibri"/>
-        </w:rPr>
-        <w:lastRenderedPageBreak/>
-        <w:t>(optional)</w:t>
+        <w:t>3.2. Additional information relating to understanding the data (optional)</w:t>
       </w:r>
       <w:r>
         <w:rPr>
@@ -1191,6 +1232,7 @@
           <w:sz w:val="44"/>
           <w:szCs w:val="44"/>
         </w:rPr>
+        <w:lastRenderedPageBreak/>
         <w:br/>
       </w:r>
       <w:r>
@@ -1220,7 +1262,6 @@
         <w:rPr>
           <w:rFonts w:ascii="Calibri" w:hAnsi="Calibri" w:cs="Calibri"/>
         </w:rPr>
-        <w:lastRenderedPageBreak/>
         <w:br/>
       </w:r>
       <w:r>
@@ -1864,6 +1905,7 @@
   <w:style w:type="character" w:default="1" w:styleId="DefaultParagraphFont">
     <w:name w:val="Default Paragraph Font"/>
     <w:uiPriority w:val="1"/>
+    <w:semiHidden/>
     <w:unhideWhenUsed/>
   </w:style>
   <w:style w:type="table" w:default="1" w:styleId="TableNormal">

</xml_diff>

<commit_message>
Updated the final report
In Visualisation, 3.1 and 3.2 had been completed along with providing the output of the R script.
</commit_message>
<xml_diff>
--- a/Final Report.docx
+++ b/Final Report.docx
@@ -825,16 +825,7 @@
         </w:sdtContent>
       </w:sdt>
       <w:r>
-        <w:t xml:space="preserve"> </w:t>
-      </w:r>
-      <w:r>
-        <w:t xml:space="preserve">highlights additional use cases. These include enabling payments for smart city for services such as parking or paying a toll to auctions on sites such as </w:t>
-      </w:r>
-      <w:r>
-        <w:t>eBay</w:t>
-      </w:r>
-      <w:r>
-        <w:t xml:space="preserve"> or Craig’s List. These use cases are suitable due to the low transactional cost making highly scalable as well.</w:t>
+        <w:t xml:space="preserve"> highlights additional use cases. These include enabling payments for smart city for services such as parking or paying a toll to auctions on sites such as eBay or Craig’s List. These use cases are suitable due to the low transactional cost making highly scalable as well.</w:t>
       </w:r>
     </w:p>
     <w:p>
@@ -1025,6 +1016,7 @@
     <w:p>
       <w:pPr>
         <w:rPr>
+          <w:rStyle w:val="Heading2Char"/>
           <w:rFonts w:ascii="Calibri" w:hAnsi="Calibri" w:cs="Calibri"/>
         </w:rPr>
       </w:pPr>
@@ -1063,27 +1055,183 @@
         </w:rPr>
         <w:t xml:space="preserve"> (50 Words)</w:t>
       </w:r>
+    </w:p>
+    <w:p>
+      <w:pPr>
+        <w:rPr>
+          <w:rStyle w:val="Heading2Char"/>
+          <w:rFonts w:ascii="Calibri" w:hAnsi="Calibri" w:cs="Calibri"/>
+          <w:sz w:val="24"/>
+          <w:szCs w:val="24"/>
+        </w:rPr>
+      </w:pPr>
+      <w:r>
+        <w:rPr>
+          <w:rStyle w:val="Heading2Char"/>
+          <w:rFonts w:ascii="Calibri" w:hAnsi="Calibri" w:cs="Calibri"/>
+          <w:sz w:val="24"/>
+          <w:szCs w:val="24"/>
+        </w:rPr>
+        <w:t>Scatterplot is used for the visualise the correlation between the two variables. Here, the X-axis represents the independent variable (</w:t>
+      </w:r>
+      <w:r>
+        <w:rPr>
+          <w:rStyle w:val="Heading2Char"/>
+          <w:rFonts w:ascii="Calibri" w:hAnsi="Calibri" w:cs="Calibri"/>
+          <w:sz w:val="24"/>
+          <w:szCs w:val="24"/>
+        </w:rPr>
+        <w:t>Month</w:t>
+      </w:r>
+      <w:r>
+        <w:rPr>
+          <w:rStyle w:val="Heading2Char"/>
+          <w:rFonts w:ascii="Calibri" w:hAnsi="Calibri" w:cs="Calibri"/>
+          <w:sz w:val="24"/>
+          <w:szCs w:val="24"/>
+        </w:rPr>
+        <w:t xml:space="preserve"> and</w:t>
+      </w:r>
+      <w:r>
+        <w:rPr>
+          <w:rStyle w:val="Heading2Char"/>
+          <w:rFonts w:ascii="Calibri" w:hAnsi="Calibri" w:cs="Calibri"/>
+          <w:sz w:val="24"/>
+          <w:szCs w:val="24"/>
+        </w:rPr>
+        <w:t xml:space="preserve"> Year</w:t>
+      </w:r>
+      <w:r>
+        <w:rPr>
+          <w:rStyle w:val="Heading2Char"/>
+          <w:rFonts w:ascii="Calibri" w:hAnsi="Calibri" w:cs="Calibri"/>
+          <w:sz w:val="24"/>
+          <w:szCs w:val="24"/>
+        </w:rPr>
+        <w:t>) and the Y-axis represents the dependent variable (</w:t>
+      </w:r>
+      <w:r>
+        <w:rPr>
+          <w:rStyle w:val="Heading2Char"/>
+          <w:rFonts w:ascii="Calibri" w:hAnsi="Calibri" w:cs="Calibri"/>
+          <w:sz w:val="24"/>
+          <w:szCs w:val="24"/>
+        </w:rPr>
+        <w:t>Average Trading Volume</w:t>
+      </w:r>
+      <w:r>
+        <w:rPr>
+          <w:rStyle w:val="Heading2Char"/>
+          <w:rFonts w:ascii="Calibri" w:hAnsi="Calibri" w:cs="Calibri"/>
+          <w:sz w:val="24"/>
+          <w:szCs w:val="24"/>
+        </w:rPr>
+        <w:t xml:space="preserve"> of GEEQ coin). A regression line is also added to identify the correlation of the variables, which turns out to be a negative correlation.</w:t>
+      </w:r>
+      <w:r>
+        <w:rPr>
+          <w:rFonts w:ascii="Calibri" w:eastAsiaTheme="majorEastAsia" w:hAnsi="Calibri" w:cs="Calibri"/>
+          <w:noProof/>
+          <w:color w:val="0F4761" w:themeColor="accent1" w:themeShade="BF"/>
+        </w:rPr>
+        <w:drawing>
+          <wp:inline distT="0" distB="0" distL="0" distR="0" wp14:anchorId="3CF82AEA" wp14:editId="1793243C">
+            <wp:extent cx="5166360" cy="3695934"/>
+            <wp:effectExtent l="0" t="0" r="0" b="0"/>
+            <wp:docPr id="757012464" name="Picture 1"/>
+            <wp:cNvGraphicFramePr>
+              <a:graphicFrameLocks xmlns:a="http://schemas.openxmlformats.org/drawingml/2006/main" noChangeAspect="1"/>
+            </wp:cNvGraphicFramePr>
+            <a:graphic xmlns:a="http://schemas.openxmlformats.org/drawingml/2006/main">
+              <a:graphicData uri="http://schemas.openxmlformats.org/drawingml/2006/picture">
+                <pic:pic xmlns:pic="http://schemas.openxmlformats.org/drawingml/2006/picture">
+                  <pic:nvPicPr>
+                    <pic:cNvPr id="757012464" name="Picture 757012464"/>
+                    <pic:cNvPicPr/>
+                  </pic:nvPicPr>
+                  <pic:blipFill>
+                    <a:blip r:embed="rId6">
+                      <a:extLst>
+                        <a:ext uri="{28A0092B-C50C-407E-A947-70E740481C1C}">
+                          <a14:useLocalDpi xmlns:a14="http://schemas.microsoft.com/office/drawing/2010/main" val="0"/>
+                        </a:ext>
+                      </a:extLst>
+                    </a:blip>
+                    <a:stretch>
+                      <a:fillRect/>
+                    </a:stretch>
+                  </pic:blipFill>
+                  <pic:spPr>
+                    <a:xfrm>
+                      <a:off x="0" y="0"/>
+                      <a:ext cx="5166360" cy="3695934"/>
+                    </a:xfrm>
+                    <a:prstGeom prst="rect">
+                      <a:avLst/>
+                    </a:prstGeom>
+                  </pic:spPr>
+                </pic:pic>
+              </a:graphicData>
+            </a:graphic>
+          </wp:inline>
+        </w:drawing>
+      </w:r>
       <w:r>
         <w:rPr>
           <w:rStyle w:val="Heading2Char"/>
           <w:rFonts w:ascii="Calibri" w:hAnsi="Calibri" w:cs="Calibri"/>
         </w:rPr>
         <w:br/>
-        <w:t>3.2. Additional information relating to understanding the data (optional)</w:t>
-      </w:r>
-      <w:r>
-        <w:rPr>
-          <w:rStyle w:val="Heading2Char"/>
-          <w:rFonts w:ascii="Calibri" w:hAnsi="Calibri" w:cs="Calibri"/>
-        </w:rPr>
-        <w:t xml:space="preserve"> (50 Words)</w:t>
-      </w:r>
-      <w:r>
-        <w:rPr>
-          <w:rStyle w:val="Heading2Char"/>
-          <w:rFonts w:ascii="Calibri" w:hAnsi="Calibri" w:cs="Calibri"/>
-        </w:rPr>
-        <w:br/>
+      </w:r>
+      <w:r>
+        <w:rPr>
+          <w:rStyle w:val="Heading2Char"/>
+          <w:rFonts w:ascii="Calibri" w:hAnsi="Calibri" w:cs="Calibri"/>
+        </w:rPr>
+        <w:lastRenderedPageBreak/>
+        <w:t>3.2. Additional information relating to understanding the data (optional) (50 Words)</w:t>
+      </w:r>
+    </w:p>
+    <w:p>
+      <w:pPr>
+        <w:rPr>
+          <w:rStyle w:val="Heading2Char"/>
+          <w:rFonts w:ascii="Calibri" w:hAnsi="Calibri" w:cs="Calibri"/>
+          <w:sz w:val="24"/>
+          <w:szCs w:val="24"/>
+        </w:rPr>
+      </w:pPr>
+      <w:r>
+        <w:rPr>
+          <w:rStyle w:val="Heading2Char"/>
+          <w:rFonts w:ascii="Calibri" w:hAnsi="Calibri" w:cs="Calibri"/>
+          <w:sz w:val="24"/>
+          <w:szCs w:val="24"/>
+        </w:rPr>
+        <w:t>The regression helps to identify the density and trend of the correlation between the two variables which confirms a negative correlation. Additionally, histogram is also used to visualise the distribution of frequency of the dependent variable. By adding a normal bell curve, a right skewed distribution was identified.</w:t>
+      </w:r>
+    </w:p>
+    <w:p>
+      <w:pPr>
+        <w:rPr>
+          <w:rStyle w:val="Heading2Char"/>
+          <w:rFonts w:ascii="Calibri" w:hAnsi="Calibri" w:cs="Calibri"/>
+          <w:sz w:val="24"/>
+          <w:szCs w:val="24"/>
+        </w:rPr>
+      </w:pPr>
+    </w:p>
+    <w:p>
+      <w:pPr>
+        <w:rPr>
+          <w:rFonts w:ascii="Calibri" w:hAnsi="Calibri" w:cs="Calibri"/>
+        </w:rPr>
+      </w:pPr>
+      <w:r>
+        <w:rPr>
+          <w:rStyle w:val="Heading2Char"/>
+          <w:rFonts w:ascii="Calibri" w:hAnsi="Calibri" w:cs="Calibri"/>
+        </w:rPr>
         <w:t>3.3. Useful information for the data understanding</w:t>
       </w:r>
       <w:r>
@@ -1260,13 +1408,6 @@
           <w:rFonts w:ascii="Calibri" w:hAnsi="Calibri" w:cs="Calibri"/>
         </w:rPr>
         <w:br/>
-      </w:r>
-      <w:r>
-        <w:rPr>
-          <w:rStyle w:val="Heading2Char"/>
-          <w:rFonts w:ascii="Calibri" w:hAnsi="Calibri" w:cs="Calibri"/>
-        </w:rPr>
-        <w:lastRenderedPageBreak/>
         <w:t>5.4. Project’s overall judgement</w:t>
       </w:r>
       <w:r>
@@ -1367,6 +1508,13 @@
           <w:rFonts w:ascii="Calibri" w:hAnsi="Calibri" w:cs="Calibri"/>
         </w:rPr>
         <w:br/>
+      </w:r>
+      <w:r>
+        <w:rPr>
+          <w:rStyle w:val="Heading2Char"/>
+          <w:rFonts w:ascii="Calibri" w:hAnsi="Calibri" w:cs="Calibri"/>
+        </w:rPr>
+        <w:lastRenderedPageBreak/>
         <w:t>6.3. Reasons and/or implications for future work, limitations of your stud</w:t>
       </w:r>
       <w:r>
@@ -1394,20 +1542,18 @@
     </w:p>
     <w:sdt>
       <w:sdtPr>
+        <w:rPr>
+          <w:rFonts w:asciiTheme="minorHAnsi" w:eastAsiaTheme="minorEastAsia" w:hAnsiTheme="minorHAnsi" w:cstheme="minorBidi"/>
+          <w:color w:val="auto"/>
+          <w:sz w:val="24"/>
+          <w:szCs w:val="24"/>
+        </w:rPr>
         <w:id w:val="-1760204541"/>
         <w:docPartObj>
           <w:docPartGallery w:val="Bibliographies"/>
           <w:docPartUnique/>
         </w:docPartObj>
       </w:sdtPr>
-      <w:sdtEndPr>
-        <w:rPr>
-          <w:rFonts w:asciiTheme="minorHAnsi" w:eastAsiaTheme="minorEastAsia" w:hAnsiTheme="minorHAnsi" w:cstheme="minorBidi"/>
-          <w:color w:val="auto"/>
-          <w:sz w:val="24"/>
-          <w:szCs w:val="24"/>
-        </w:rPr>
-      </w:sdtEndPr>
       <w:sdtContent>
         <w:p>
           <w:pPr>
@@ -1666,7 +1812,6 @@
         <w:rPr>
           <w:rFonts w:ascii="Calibri" w:hAnsi="Calibri" w:cs="Calibri"/>
         </w:rPr>
-        <w:lastRenderedPageBreak/>
         <w:br/>
       </w:r>
       <w:r>
@@ -2433,6 +2578,7 @@
   <w:style w:type="character" w:default="1" w:styleId="DefaultParagraphFont">
     <w:name w:val="Default Paragraph Font"/>
     <w:uiPriority w:val="1"/>
+    <w:semiHidden/>
     <w:unhideWhenUsed/>
   </w:style>
   <w:style w:type="table" w:default="1" w:styleId="TableNormal">

</xml_diff>

<commit_message>
Completed Visualisation part of the final report
The last topic in visualisation 3.3 had been completed along with some corrections in 3.1 and 3.2
</commit_message>
<xml_diff>
--- a/Final Report.docx
+++ b/Final Report.docx
@@ -1058,6 +1058,7 @@
     </w:p>
     <w:p>
       <w:pPr>
+        <w:jc w:val="both"/>
         <w:rPr>
           <w:rStyle w:val="Heading2Char"/>
           <w:rFonts w:ascii="Calibri" w:hAnsi="Calibri" w:cs="Calibri"/>
@@ -1069,11 +1070,40 @@
         <w:rPr>
           <w:rStyle w:val="Heading2Char"/>
           <w:rFonts w:ascii="Calibri" w:hAnsi="Calibri" w:cs="Calibri"/>
-          <w:color w:val="auto"/>
+          <w:color w:val="000000" w:themeColor="text1"/>
           <w:sz w:val="24"/>
           <w:szCs w:val="24"/>
         </w:rPr>
-        <w:t>Scatterplot is used for the visualise the correlation between the two variables. Here, the X-axis represents the independent variable (Month and Year) and the Y-axis represents the dependent variable (Average Trading Volume of GEEQ coin). A regression line is also added to identify the correlation of the variables, which turns out to be a negative correlation.</w:t>
+        <w:t xml:space="preserve">Scatterplot is used </w:t>
+      </w:r>
+      <w:r>
+        <w:rPr>
+          <w:rStyle w:val="Heading2Char"/>
+          <w:rFonts w:ascii="Calibri" w:hAnsi="Calibri" w:cs="Calibri"/>
+          <w:color w:val="000000" w:themeColor="text1"/>
+          <w:sz w:val="24"/>
+          <w:szCs w:val="24"/>
+        </w:rPr>
+        <w:t>to</w:t>
+      </w:r>
+      <w:r>
+        <w:rPr>
+          <w:rStyle w:val="Heading2Char"/>
+          <w:rFonts w:ascii="Calibri" w:hAnsi="Calibri" w:cs="Calibri"/>
+          <w:color w:val="000000" w:themeColor="text1"/>
+          <w:sz w:val="24"/>
+          <w:szCs w:val="24"/>
+        </w:rPr>
+        <w:t xml:space="preserve"> visualise the correlation between the two variables. Here, the X-axis represents the independent variable (Month and Year) and the Y-axis represents the dependent variable (Average Trading Volume of GEEQ coin). A regression line is also added to identify the correlation of the variables, which turns out to be a negative correlation</w:t>
+      </w:r>
+      <w:r>
+        <w:rPr>
+          <w:rStyle w:val="Heading2Char"/>
+          <w:rFonts w:ascii="Calibri" w:hAnsi="Calibri" w:cs="Calibri"/>
+          <w:sz w:val="24"/>
+          <w:szCs w:val="24"/>
+        </w:rPr>
+        <w:t>.</w:t>
       </w:r>
       <w:r>
         <w:rPr>
@@ -1082,7 +1112,7 @@
           <w:color w:val="0F4761" w:themeColor="accent1" w:themeShade="BF"/>
         </w:rPr>
         <w:drawing>
-          <wp:inline distT="0" distB="0" distL="0" distR="0" wp14:anchorId="3CF82AEA" wp14:editId="1793243C">
+          <wp:inline distT="0" distB="0" distL="0" distR="0" wp14:anchorId="6D6596AC" wp14:editId="6D523AA5">
             <wp:extent cx="5166360" cy="3695934"/>
             <wp:effectExtent l="0" t="0" r="0" b="0"/>
             <wp:docPr id="757012464" name="Picture 1"/>
@@ -1141,6 +1171,142 @@
     </w:p>
     <w:p>
       <w:pPr>
+        <w:jc w:val="both"/>
+        <w:rPr>
+          <w:rStyle w:val="Heading2Char"/>
+          <w:rFonts w:ascii="Calibri" w:hAnsi="Calibri" w:cs="Calibri"/>
+          <w:color w:val="000000" w:themeColor="text1"/>
+          <w:sz w:val="24"/>
+          <w:szCs w:val="24"/>
+        </w:rPr>
+      </w:pPr>
+      <w:r>
+        <w:rPr>
+          <w:rStyle w:val="Heading2Char"/>
+          <w:rFonts w:ascii="Calibri" w:hAnsi="Calibri" w:cs="Calibri"/>
+          <w:color w:val="000000" w:themeColor="text1"/>
+          <w:sz w:val="24"/>
+          <w:szCs w:val="24"/>
+        </w:rPr>
+        <w:t>The regression line helps to identify the density and trend of the correlation between the two variables which confirms a negative correlation. Additionally, histogram is also used to visualise the distribution of frequency of the dependent variable. By adding a normal bell curve, a right skewed distribution was identified.</w:t>
+      </w:r>
+    </w:p>
+    <w:p>
+      <w:pPr>
+        <w:rPr>
+          <w:rStyle w:val="Heading2Char"/>
+          <w:rFonts w:ascii="Calibri" w:hAnsi="Calibri" w:cs="Calibri"/>
+        </w:rPr>
+      </w:pPr>
+      <w:r>
+        <w:rPr>
+          <w:rStyle w:val="Heading2Char"/>
+          <w:rFonts w:ascii="Calibri" w:hAnsi="Calibri" w:cs="Calibri"/>
+        </w:rPr>
+        <w:br/>
+        <w:t>3.3. Useful information for the data understanding (50 Words)</w:t>
+      </w:r>
+    </w:p>
+    <w:p>
+      <w:pPr>
+        <w:jc w:val="both"/>
+        <w:rPr>
+          <w:rFonts w:ascii="Calibri" w:hAnsi="Calibri" w:cs="Calibri"/>
+        </w:rPr>
+      </w:pPr>
+      <w:r>
+        <w:rPr>
+          <w:rFonts w:ascii="Calibri" w:hAnsi="Calibri" w:cs="Calibri"/>
+        </w:rPr>
+        <w:t xml:space="preserve">The scatterplot represents that there is a downward trend from August 2020 to May 2022 in the average monthly trading volume of GEEQ coin, which implies a negative correlation. While most of the data point follows the downward trend, few months shows high trading volume which might be </w:t>
+      </w:r>
+      <w:r>
+        <w:rPr>
+          <w:rFonts w:ascii="Calibri" w:hAnsi="Calibri" w:cs="Calibri"/>
+        </w:rPr>
+        <w:t>due to</w:t>
+      </w:r>
+      <w:r>
+        <w:rPr>
+          <w:rFonts w:ascii="Calibri" w:hAnsi="Calibri" w:cs="Calibri"/>
+        </w:rPr>
+        <w:t xml:space="preserve"> some other external factors</w:t>
+      </w:r>
+      <w:r>
+        <w:rPr>
+          <w:rFonts w:ascii="Calibri" w:hAnsi="Calibri" w:cs="Calibri"/>
+        </w:rPr>
+        <w:t xml:space="preserve"> </w:t>
+      </w:r>
+      <w:r>
+        <w:rPr>
+          <w:rFonts w:ascii="Calibri" w:hAnsi="Calibri" w:cs="Calibri"/>
+        </w:rPr>
+        <w:t>like decrease in price or market hype etc.</w:t>
+      </w:r>
+    </w:p>
+    <w:p>
+      <w:pPr>
+        <w:rPr>
+          <w:rStyle w:val="Heading2Char"/>
+          <w:rFonts w:ascii="Calibri" w:hAnsi="Calibri" w:cs="Calibri"/>
+        </w:rPr>
+      </w:pPr>
+      <w:r>
+        <w:rPr>
+          <w:rFonts w:ascii="Calibri" w:hAnsi="Calibri" w:cs="Calibri"/>
+        </w:rPr>
+        <w:br/>
+      </w:r>
+      <w:r>
+        <w:rPr>
+          <w:rStyle w:val="Heading1Char"/>
+          <w:rFonts w:ascii="Calibri" w:hAnsi="Calibri" w:cs="Calibri"/>
+          <w:sz w:val="44"/>
+          <w:szCs w:val="44"/>
+        </w:rPr>
+        <w:t>4. Analysis</w:t>
+      </w:r>
+      <w:r>
+        <w:rPr>
+          <w:rStyle w:val="Heading1Char"/>
+          <w:rFonts w:ascii="Calibri" w:hAnsi="Calibri" w:cs="Calibri"/>
+          <w:sz w:val="44"/>
+          <w:szCs w:val="44"/>
+        </w:rPr>
+        <w:t xml:space="preserve"> (Hariharan)</w:t>
+      </w:r>
+      <w:r>
+        <w:rPr>
+          <w:rStyle w:val="Heading1Char"/>
+          <w:rFonts w:ascii="Calibri" w:hAnsi="Calibri" w:cs="Calibri"/>
+        </w:rPr>
+        <w:br/>
+      </w:r>
+      <w:r>
+        <w:rPr>
+          <w:rStyle w:val="Heading2Char"/>
+          <w:rFonts w:ascii="Calibri" w:hAnsi="Calibri" w:cs="Calibri"/>
+        </w:rPr>
+        <w:t>4.1. Statistical test used to test the hypotheses and output</w:t>
+      </w:r>
+      <w:r>
+        <w:rPr>
+          <w:rStyle w:val="Heading2Char"/>
+          <w:rFonts w:ascii="Calibri" w:hAnsi="Calibri" w:cs="Calibri"/>
+        </w:rPr>
+        <w:t xml:space="preserve"> (75 Words)</w:t>
+      </w:r>
+    </w:p>
+    <w:p>
+      <w:pPr>
+        <w:jc w:val="both"/>
+        <w:rPr>
+          <w:rFonts w:ascii="Calibri" w:eastAsiaTheme="majorEastAsia" w:hAnsi="Calibri" w:cs="Calibri"/>
+          <w:lang w:val="en-IN"/>
+        </w:rPr>
+      </w:pPr>
+      <w:r>
         <w:rPr>
           <w:rStyle w:val="Heading2Char"/>
           <w:rFonts w:ascii="Calibri" w:hAnsi="Calibri" w:cs="Calibri"/>
@@ -1148,7 +1314,8 @@
           <w:sz w:val="24"/>
           <w:szCs w:val="24"/>
         </w:rPr>
-      </w:pPr>
+        <w:t>The Anderson</w:t>
+      </w:r>
       <w:r>
         <w:rPr>
           <w:rStyle w:val="Heading2Char"/>
@@ -1157,101 +1324,8 @@
           <w:sz w:val="24"/>
           <w:szCs w:val="24"/>
         </w:rPr>
-        <w:t>The regression helps to identify the density and trend of the correlation between the two variables which confirms a negative correlation. Additionally, histogram is also used to visualise the distribution of frequency of the dependent variable. By adding a normal bell curve, a right skewed distribution was identified.</w:t>
-      </w:r>
-    </w:p>
-    <w:p>
-      <w:pPr>
-        <w:rPr>
-          <w:rStyle w:val="Heading2Char"/>
-          <w:rFonts w:ascii="Calibri" w:hAnsi="Calibri" w:cs="Calibri"/>
-          <w:sz w:val="24"/>
-          <w:szCs w:val="24"/>
-        </w:rPr>
-      </w:pPr>
-    </w:p>
-    <w:p>
-      <w:pPr>
-        <w:rPr>
-          <w:rFonts w:ascii="Calibri" w:hAnsi="Calibri" w:cs="Calibri"/>
-        </w:rPr>
-      </w:pPr>
-      <w:r>
-        <w:rPr>
-          <w:rStyle w:val="Heading2Char"/>
-          <w:rFonts w:ascii="Calibri" w:hAnsi="Calibri" w:cs="Calibri"/>
-        </w:rPr>
-        <w:t>3.3. Useful information for the data understanding</w:t>
-      </w:r>
-      <w:r>
-        <w:rPr>
-          <w:rStyle w:val="Heading2Char"/>
-          <w:rFonts w:ascii="Calibri" w:hAnsi="Calibri" w:cs="Calibri"/>
-        </w:rPr>
-        <w:t xml:space="preserve"> (50 Words)</w:t>
-      </w:r>
-    </w:p>
-    <w:p>
-      <w:pPr>
-        <w:rPr>
-          <w:rStyle w:val="Heading2Char"/>
-          <w:rFonts w:ascii="Calibri" w:hAnsi="Calibri" w:cs="Calibri"/>
-        </w:rPr>
-      </w:pPr>
-      <w:r>
-        <w:rPr>
-          <w:rFonts w:ascii="Calibri" w:hAnsi="Calibri" w:cs="Calibri"/>
-        </w:rPr>
-        <w:br/>
-      </w:r>
-      <w:r>
-        <w:rPr>
-          <w:rStyle w:val="Heading1Char"/>
-          <w:rFonts w:ascii="Calibri" w:hAnsi="Calibri" w:cs="Calibri"/>
-          <w:sz w:val="44"/>
-          <w:szCs w:val="44"/>
-        </w:rPr>
-        <w:t>4. Analysis</w:t>
-      </w:r>
-      <w:r>
-        <w:rPr>
-          <w:rStyle w:val="Heading1Char"/>
-          <w:rFonts w:ascii="Calibri" w:hAnsi="Calibri" w:cs="Calibri"/>
-          <w:sz w:val="44"/>
-          <w:szCs w:val="44"/>
-        </w:rPr>
-        <w:t xml:space="preserve"> (Hariharan)</w:t>
-      </w:r>
-      <w:r>
-        <w:rPr>
-          <w:rStyle w:val="Heading1Char"/>
-          <w:rFonts w:ascii="Calibri" w:hAnsi="Calibri" w:cs="Calibri"/>
-        </w:rPr>
-        <w:br/>
-      </w:r>
-      <w:r>
-        <w:rPr>
-          <w:rStyle w:val="Heading2Char"/>
-          <w:rFonts w:ascii="Calibri" w:hAnsi="Calibri" w:cs="Calibri"/>
-        </w:rPr>
-        <w:t>4.1. Statistical test used to test the hypotheses and output</w:t>
-      </w:r>
-      <w:r>
-        <w:rPr>
-          <w:rStyle w:val="Heading2Char"/>
-          <w:rFonts w:ascii="Calibri" w:hAnsi="Calibri" w:cs="Calibri"/>
-        </w:rPr>
-        <w:t xml:space="preserve"> (75 Words)</w:t>
-      </w:r>
-    </w:p>
-    <w:p>
-      <w:pPr>
-        <w:jc w:val="both"/>
-        <w:rPr>
-          <w:rFonts w:ascii="Calibri" w:eastAsiaTheme="majorEastAsia" w:hAnsi="Calibri" w:cs="Calibri"/>
-          <w:lang w:val="en-IN"/>
-        </w:rPr>
-      </w:pPr>
+        <w:t>-</w:t>
+      </w:r>
       <w:r>
         <w:rPr>
           <w:rStyle w:val="Heading2Char"/>
@@ -1260,7 +1334,7 @@
           <w:sz w:val="24"/>
           <w:szCs w:val="24"/>
         </w:rPr>
-        <w:t>The Anderson</w:t>
+        <w:t>Darling</w:t>
       </w:r>
       <w:r>
         <w:rPr>
@@ -1270,26 +1344,6 @@
           <w:sz w:val="24"/>
           <w:szCs w:val="24"/>
         </w:rPr>
-        <w:t>-</w:t>
-      </w:r>
-      <w:r>
-        <w:rPr>
-          <w:rStyle w:val="Heading2Char"/>
-          <w:rFonts w:ascii="Calibri" w:hAnsi="Calibri" w:cs="Calibri"/>
-          <w:color w:val="auto"/>
-          <w:sz w:val="24"/>
-          <w:szCs w:val="24"/>
-        </w:rPr>
-        <w:t>Darling</w:t>
-      </w:r>
-      <w:r>
-        <w:rPr>
-          <w:rStyle w:val="Heading2Char"/>
-          <w:rFonts w:ascii="Calibri" w:hAnsi="Calibri" w:cs="Calibri"/>
-          <w:color w:val="auto"/>
-          <w:sz w:val="24"/>
-          <w:szCs w:val="24"/>
-        </w:rPr>
         <w:t xml:space="preserve"> and </w:t>
       </w:r>
       <w:r>
@@ -1308,16 +1362,8 @@
         <w:rPr>
           <w:rFonts w:ascii="Calibri" w:eastAsiaTheme="majorEastAsia" w:hAnsi="Calibri" w:cs="Calibri"/>
         </w:rPr>
-        <w:t xml:space="preserve"> data. where the result of the tests which is, the p-value was less than 0.05 (p &lt; 0.05) meaning the data does not follow normal distribution. </w:t>
-      </w:r>
-      <w:proofErr w:type="gramStart"/>
-      <w:r>
-        <w:rPr>
-          <w:rFonts w:ascii="Calibri" w:eastAsiaTheme="majorEastAsia" w:hAnsi="Calibri" w:cs="Calibri"/>
-        </w:rPr>
-        <w:t>Therefore</w:t>
-      </w:r>
-      <w:proofErr w:type="gramEnd"/>
+        <w:t xml:space="preserve"> data. where the result of the tests which is, the p-value was less than 0.05 (p &lt; 0.05) meaning the data does not follow normal distribution. Therefore</w:t>
+      </w:r>
       <w:r>
         <w:rPr>
           <w:rFonts w:ascii="Calibri" w:eastAsiaTheme="majorEastAsia" w:hAnsi="Calibri" w:cs="Calibri"/>
@@ -1488,21 +1534,7 @@
         <w:rPr>
           <w:rFonts w:ascii="Calibri" w:eastAsiaTheme="majorEastAsia" w:hAnsi="Calibri" w:cs="Calibri"/>
         </w:rPr>
-        <w:t xml:space="preserve">, suggesting a weak negative correlation between time and average trading volume. </w:t>
-      </w:r>
-      <w:proofErr w:type="gramStart"/>
-      <w:r>
-        <w:rPr>
-          <w:rFonts w:ascii="Calibri" w:eastAsiaTheme="majorEastAsia" w:hAnsi="Calibri" w:cs="Calibri"/>
-        </w:rPr>
-        <w:t>However</w:t>
-      </w:r>
-      <w:proofErr w:type="gramEnd"/>
-      <w:r>
-        <w:rPr>
-          <w:rFonts w:ascii="Calibri" w:eastAsiaTheme="majorEastAsia" w:hAnsi="Calibri" w:cs="Calibri"/>
-        </w:rPr>
-        <w:t xml:space="preserve"> the p-value of 0.2925 is greater than </w:t>
+        <w:t xml:space="preserve">, suggesting a weak negative correlation between time and average trading volume. However the p-value of 0.2925 is greater than </w:t>
       </w:r>
       <w:r>
         <w:rPr>
@@ -1612,27 +1644,13 @@
         <w:rPr>
           <w:rFonts w:ascii="Calibri" w:eastAsiaTheme="majorEastAsia" w:hAnsi="Calibri" w:cs="Calibri"/>
         </w:rPr>
-        <w:t xml:space="preserve">. Therefore, there is no strong evidence to support a meaningful relationship between </w:t>
-      </w:r>
-      <w:proofErr w:type="gramStart"/>
-      <w:r>
-        <w:rPr>
-          <w:rFonts w:ascii="Calibri" w:eastAsiaTheme="majorEastAsia" w:hAnsi="Calibri" w:cs="Calibri"/>
-        </w:rPr>
-        <w:t>time</w:t>
-      </w:r>
-      <w:r>
-        <w:rPr>
-          <w:rFonts w:ascii="Calibri" w:eastAsiaTheme="majorEastAsia" w:hAnsi="Calibri" w:cs="Calibri"/>
-        </w:rPr>
-        <w:t>(</w:t>
-      </w:r>
-      <w:proofErr w:type="gramEnd"/>
-      <w:r>
-        <w:rPr>
-          <w:rFonts w:ascii="Calibri" w:eastAsiaTheme="majorEastAsia" w:hAnsi="Calibri" w:cs="Calibri"/>
-        </w:rPr>
-        <w:t>month and year)</w:t>
+        <w:t>. Therefore, there is no strong evidence to support a meaningful relationship between time</w:t>
+      </w:r>
+      <w:r>
+        <w:rPr>
+          <w:rFonts w:ascii="Calibri" w:eastAsiaTheme="majorEastAsia" w:hAnsi="Calibri" w:cs="Calibri"/>
+        </w:rPr>
+        <w:t>(month and year)</w:t>
       </w:r>
       <w:r>
         <w:rPr>
@@ -1663,6 +1681,7 @@
         <w:rPr>
           <w:rFonts w:ascii="Calibri" w:hAnsi="Calibri" w:cs="Calibri"/>
         </w:rPr>
+        <w:lastRenderedPageBreak/>
         <w:br/>
       </w:r>
       <w:r>
@@ -1707,7 +1726,6 @@
           <w:rStyle w:val="Heading2Char"/>
           <w:rFonts w:ascii="Calibri" w:hAnsi="Calibri" w:cs="Calibri"/>
         </w:rPr>
-        <w:lastRenderedPageBreak/>
         <w:t>5.1. What went well</w:t>
       </w:r>
       <w:r>
@@ -2053,6 +2071,7 @@
                 <w:rPr>
                   <w:noProof/>
                 </w:rPr>
+                <w:lastRenderedPageBreak/>
                 <w:t xml:space="preserve">Geeq, 2024. </w:t>
               </w:r>
               <w:r>
@@ -2126,7 +2145,6 @@
                   <w:bCs/>
                   <w:noProof/>
                 </w:rPr>
-                <w:lastRenderedPageBreak/>
                 <w:fldChar w:fldCharType="end"/>
               </w:r>
             </w:p>

</xml_diff>

<commit_message>
Added the screenshots of the R code and improved background research.
</commit_message>
<xml_diff>
--- a/Final Report.docx
+++ b/Final Report.docx
@@ -1,6 +1,6 @@
 
 <file path=word/document.xml><?xml version="1.0" encoding="utf-8"?>
-<w:document xmlns:wpc="http://schemas.microsoft.com/office/word/2010/wordprocessingCanvas" xmlns:mc="http://schemas.openxmlformats.org/markup-compatibility/2006" xmlns:o="urn:schemas-microsoft-com:office:office" xmlns:r="http://schemas.openxmlformats.org/officeDocument/2006/relationships" xmlns:m="http://schemas.openxmlformats.org/officeDocument/2006/math" xmlns:v="urn:schemas-microsoft-com:vml" xmlns:wp14="http://schemas.microsoft.com/office/word/2010/wordprocessingDrawing" xmlns:wp="http://schemas.openxmlformats.org/drawingml/2006/wordprocessingDrawing" xmlns:w10="urn:schemas-microsoft-com:office:word" xmlns:w="http://schemas.openxmlformats.org/wordprocessingml/2006/main" xmlns:w14="http://schemas.microsoft.com/office/word/2010/wordml" xmlns:wpg="http://schemas.microsoft.com/office/word/2010/wordprocessingGroup" xmlns:wpi="http://schemas.microsoft.com/office/word/2010/wordprocessingInk" xmlns:wne="http://schemas.microsoft.com/office/word/2006/wordml" xmlns:wps="http://schemas.microsoft.com/office/word/2010/wordprocessingShape" mc:Ignorable="w14 wp14">
+<w:document xmlns:wpc="http://schemas.microsoft.com/office/word/2010/wordprocessingCanvas" xmlns:cx="http://schemas.microsoft.com/office/drawing/2014/chartex" xmlns:cx1="http://schemas.microsoft.com/office/drawing/2015/9/8/chartex" xmlns:cx2="http://schemas.microsoft.com/office/drawing/2015/10/21/chartex" xmlns:cx3="http://schemas.microsoft.com/office/drawing/2016/5/9/chartex" xmlns:cx4="http://schemas.microsoft.com/office/drawing/2016/5/10/chartex" xmlns:cx5="http://schemas.microsoft.com/office/drawing/2016/5/11/chartex" xmlns:cx6="http://schemas.microsoft.com/office/drawing/2016/5/12/chartex" xmlns:cx7="http://schemas.microsoft.com/office/drawing/2016/5/13/chartex" xmlns:cx8="http://schemas.microsoft.com/office/drawing/2016/5/14/chartex" xmlns:mc="http://schemas.openxmlformats.org/markup-compatibility/2006" xmlns:aink="http://schemas.microsoft.com/office/drawing/2016/ink" xmlns:am3d="http://schemas.microsoft.com/office/drawing/2017/model3d" xmlns:o="urn:schemas-microsoft-com:office:office" xmlns:oel="http://schemas.microsoft.com/office/2019/extlst" xmlns:r="http://schemas.openxmlformats.org/officeDocument/2006/relationships" xmlns:m="http://schemas.openxmlformats.org/officeDocument/2006/math" xmlns:v="urn:schemas-microsoft-com:vml" xmlns:wp14="http://schemas.microsoft.com/office/word/2010/wordprocessingDrawing" xmlns:wp="http://schemas.openxmlformats.org/drawingml/2006/wordprocessingDrawing" xmlns:w10="urn:schemas-microsoft-com:office:word" xmlns:w="http://schemas.openxmlformats.org/wordprocessingml/2006/main" xmlns:w14="http://schemas.microsoft.com/office/word/2010/wordml" xmlns:w15="http://schemas.microsoft.com/office/word/2012/wordml" xmlns:w16cex="http://schemas.microsoft.com/office/word/2018/wordml/cex" xmlns:w16cid="http://schemas.microsoft.com/office/word/2016/wordml/cid" xmlns:w16="http://schemas.microsoft.com/office/word/2018/wordml" xmlns:w16du="http://schemas.microsoft.com/office/word/2023/wordml/word16du" xmlns:w16sdtdh="http://schemas.microsoft.com/office/word/2020/wordml/sdtdatahash" xmlns:w16se="http://schemas.microsoft.com/office/word/2015/wordml/symex" xmlns:wpg="http://schemas.microsoft.com/office/word/2010/wordprocessingGroup" xmlns:wpi="http://schemas.microsoft.com/office/word/2010/wordprocessingInk" xmlns:wne="http://schemas.microsoft.com/office/word/2006/wordml" xmlns:wps="http://schemas.microsoft.com/office/word/2010/wordprocessingShape" mc:Ignorable="w14 w15 w16se w16cid w16 w16cex w16sdtdh w16du wp14">
   <w:body>
     <w:p>
       <w:pPr>
@@ -668,35 +668,7 @@
         <w:rPr>
           <w:rFonts w:ascii="Arial" w:hAnsi="Arial" w:cs="Arial"/>
         </w:rPr>
-        <w:t xml:space="preserve">There are several implications of this, though, such as the liquidity of the market, price movements, investment strategies, and market efficiency in general. Understanding this seasonal character of the trading volume, as highlighted by </w:t>
-      </w:r>
-      <w:proofErr w:type="spellStart"/>
-      <w:r>
-        <w:rPr>
-          <w:rFonts w:ascii="Arial" w:hAnsi="Arial" w:cs="Arial"/>
-        </w:rPr>
-        <w:t>Bryman</w:t>
-      </w:r>
-      <w:proofErr w:type="spellEnd"/>
-      <w:r>
-        <w:rPr>
-          <w:rFonts w:ascii="Arial" w:hAnsi="Arial" w:cs="Arial"/>
-        </w:rPr>
-        <w:t xml:space="preserve"> (2008), is pivotal. Campbell and </w:t>
-      </w:r>
-      <w:proofErr w:type="spellStart"/>
-      <w:r>
-        <w:rPr>
-          <w:rFonts w:ascii="Arial" w:hAnsi="Arial" w:cs="Arial"/>
-        </w:rPr>
-        <w:t>Shiller</w:t>
-      </w:r>
-      <w:proofErr w:type="spellEnd"/>
-      <w:r>
-        <w:rPr>
-          <w:rFonts w:ascii="Arial" w:hAnsi="Arial" w:cs="Arial"/>
-        </w:rPr>
-        <w:t xml:space="preserve"> (1988) assert that differences in trading volume produce significant effects on price and return.</w:t>
+        <w:t>There are several implications of this, though, such as the liquidity of the market, price movements, investment strategies, and market efficiency in general. Understanding this seasonal character of the trading volume, as highlighted by Bryman (2008), is pivotal. Campbell and Shiller (1988) assert that differences in trading volume produce significant effects on price and return.</w:t>
       </w:r>
     </w:p>
     <w:p>
@@ -1351,13 +1323,20 @@
     <w:p>
       <w:pPr>
         <w:rPr>
-          <w:rStyle w:val="Heading2Char"/>
-          <w:rFonts w:ascii="Calibri" w:hAnsi="Calibri" w:cs="Calibri"/>
-        </w:rPr>
-      </w:pPr>
-      <w:r>
-        <w:rPr>
-          <w:rFonts w:ascii="Calibri" w:hAnsi="Calibri" w:cs="Calibri"/>
+          <w:rFonts w:ascii="Arial" w:hAnsi="Arial" w:cs="Arial"/>
+        </w:rPr>
+      </w:pPr>
+    </w:p>
+    <w:p>
+      <w:pPr>
+        <w:rPr>
+          <w:rStyle w:val="Heading2Char"/>
+          <w:rFonts w:ascii="Arial" w:hAnsi="Arial" w:cs="Arial"/>
+        </w:rPr>
+      </w:pPr>
+      <w:r>
+        <w:rPr>
+          <w:rFonts w:ascii="Arial" w:hAnsi="Arial" w:cs="Arial"/>
         </w:rPr>
         <w:lastRenderedPageBreak/>
         <w:br/>
@@ -1365,76 +1344,91 @@
       <w:r>
         <w:rPr>
           <w:rStyle w:val="Heading1Char"/>
-          <w:rFonts w:ascii="Calibri" w:hAnsi="Calibri" w:cs="Calibri"/>
+          <w:rFonts w:ascii="Arial" w:hAnsi="Arial" w:cs="Arial"/>
           <w:sz w:val="44"/>
           <w:szCs w:val="44"/>
         </w:rPr>
-        <w:t>2. Background research (Lewis</w:t>
-      </w:r>
-      <w:proofErr w:type="gramStart"/>
-      <w:r>
-        <w:rPr>
-          <w:rStyle w:val="Heading1Char"/>
-          <w:rFonts w:ascii="Calibri" w:hAnsi="Calibri" w:cs="Calibri"/>
-          <w:sz w:val="44"/>
-          <w:szCs w:val="44"/>
-        </w:rPr>
-        <w:t>)</w:t>
-      </w:r>
-      <w:proofErr w:type="gramEnd"/>
-      <w:r>
-        <w:rPr>
-          <w:rFonts w:ascii="Calibri" w:hAnsi="Calibri" w:cs="Calibri"/>
+        <w:t>2. Background research (Lewis)</w:t>
+      </w:r>
+      <w:r>
+        <w:rPr>
+          <w:rFonts w:ascii="Arial" w:hAnsi="Arial" w:cs="Arial"/>
         </w:rPr>
         <w:br/>
       </w:r>
       <w:r>
         <w:rPr>
           <w:rStyle w:val="Heading2Char"/>
-          <w:rFonts w:ascii="Calibri" w:hAnsi="Calibri" w:cs="Calibri"/>
+          <w:rFonts w:ascii="Arial" w:hAnsi="Arial" w:cs="Arial"/>
         </w:rPr>
         <w:t>2.1. Research papers (at least 3 relevant to your topic / DS)</w:t>
       </w:r>
       <w:r>
         <w:rPr>
           <w:rStyle w:val="Heading2Char"/>
-          <w:rFonts w:ascii="Calibri" w:hAnsi="Calibri" w:cs="Calibri"/>
+          <w:rFonts w:ascii="Arial" w:hAnsi="Arial" w:cs="Arial"/>
         </w:rPr>
         <w:t xml:space="preserve"> (200 Words)</w:t>
       </w:r>
     </w:p>
     <w:p>
-      <w:r>
-        <w:t xml:space="preserve">The Geeq coin is the native cryptocurrency that is used on the GEEQ platform. It serves as a transactional cryptocurrency with a main use case being able to pay validation networks on the GEEQ platform for their services </w:t>
+      <w:pPr>
+        <w:rPr>
+          <w:rFonts w:ascii="Arial" w:hAnsi="Arial" w:cs="Arial"/>
+        </w:rPr>
+      </w:pPr>
+      <w:r>
+        <w:rPr>
+          <w:rFonts w:ascii="Arial" w:hAnsi="Arial" w:cs="Arial"/>
+        </w:rPr>
+        <w:t xml:space="preserve">Geeq coin is the native cryptocurrency that is used on the GEEQ platform. It serves as a transactional cryptocurrency with a main use case being able to pay validation networks on the GEEQ platform for their services </w:t>
       </w:r>
       <w:sdt>
         <w:sdtPr>
+          <w:rPr>
+            <w:rFonts w:ascii="Arial" w:hAnsi="Arial" w:cs="Arial"/>
+          </w:rPr>
           <w:id w:val="1733429190"/>
           <w:citation/>
         </w:sdtPr>
-        <w:sdtEndPr/>
         <w:sdtContent>
           <w:r>
+            <w:rPr>
+              <w:rFonts w:ascii="Arial" w:hAnsi="Arial" w:cs="Arial"/>
+            </w:rPr>
             <w:fldChar w:fldCharType="begin"/>
           </w:r>
           <w:r>
+            <w:rPr>
+              <w:rFonts w:ascii="Arial" w:hAnsi="Arial" w:cs="Arial"/>
+            </w:rPr>
             <w:instrText xml:space="preserve"> CITATION Joh19 \l 2057 </w:instrText>
           </w:r>
           <w:r>
+            <w:rPr>
+              <w:rFonts w:ascii="Arial" w:hAnsi="Arial" w:cs="Arial"/>
+            </w:rPr>
             <w:fldChar w:fldCharType="separate"/>
           </w:r>
           <w:r>
             <w:rPr>
+              <w:rFonts w:ascii="Arial" w:hAnsi="Arial" w:cs="Arial"/>
               <w:noProof/>
             </w:rPr>
             <w:t>(Conley, 2019)</w:t>
           </w:r>
           <w:r>
+            <w:rPr>
+              <w:rFonts w:ascii="Arial" w:hAnsi="Arial" w:cs="Arial"/>
+            </w:rPr>
             <w:fldChar w:fldCharType="end"/>
           </w:r>
         </w:sdtContent>
       </w:sdt>
       <w:r>
+        <w:rPr>
+          <w:rFonts w:ascii="Arial" w:hAnsi="Arial" w:cs="Arial"/>
+        </w:rPr>
         <w:t>. There are three main roles that the coin plays in the platform:</w:t>
       </w:r>
     </w:p>
@@ -1446,8 +1440,14 @@
           <w:numId w:val="1"/>
         </w:numPr>
         <w:spacing w:after="160" w:line="259" w:lineRule="auto"/>
-      </w:pPr>
-      <w:r>
+        <w:rPr>
+          <w:rFonts w:ascii="Arial" w:hAnsi="Arial" w:cs="Arial"/>
+        </w:rPr>
+      </w:pPr>
+      <w:r>
+        <w:rPr>
+          <w:rFonts w:ascii="Arial" w:hAnsi="Arial" w:cs="Arial"/>
+        </w:rPr>
         <w:t>Compensation for validators for providing provably accurate data services</w:t>
       </w:r>
     </w:p>
@@ -1459,9 +1459,27 @@
           <w:numId w:val="1"/>
         </w:numPr>
         <w:spacing w:after="160" w:line="259" w:lineRule="auto"/>
-      </w:pPr>
-      <w:r>
-        <w:t>For micropayment technology</w:t>
+        <w:rPr>
+          <w:rFonts w:ascii="Arial" w:hAnsi="Arial" w:cs="Arial"/>
+        </w:rPr>
+      </w:pPr>
+      <w:r>
+        <w:rPr>
+          <w:rFonts w:ascii="Arial" w:hAnsi="Arial" w:cs="Arial"/>
+        </w:rPr>
+        <w:t>M</w:t>
+      </w:r>
+      <w:r>
+        <w:rPr>
+          <w:rFonts w:ascii="Arial" w:hAnsi="Arial" w:cs="Arial"/>
+        </w:rPr>
+        <w:t>icropayment</w:t>
+      </w:r>
+      <w:r>
+        <w:rPr>
+          <w:rFonts w:ascii="Arial" w:hAnsi="Arial" w:cs="Arial"/>
+        </w:rPr>
+        <w:t>s</w:t>
       </w:r>
     </w:p>
     <w:p>
@@ -1472,153 +1490,296 @@
           <w:numId w:val="1"/>
         </w:numPr>
         <w:spacing w:after="160" w:line="259" w:lineRule="auto"/>
-      </w:pPr>
-      <w:r>
-        <w:t xml:space="preserve">As fees for ledger rental </w:t>
+        <w:rPr>
+          <w:rFonts w:ascii="Arial" w:hAnsi="Arial" w:cs="Arial"/>
+        </w:rPr>
+      </w:pPr>
+      <w:r>
+        <w:rPr>
+          <w:rFonts w:ascii="Arial" w:hAnsi="Arial" w:cs="Arial"/>
+        </w:rPr>
+        <w:t>F</w:t>
+      </w:r>
+      <w:r>
+        <w:rPr>
+          <w:rFonts w:ascii="Arial" w:hAnsi="Arial" w:cs="Arial"/>
+        </w:rPr>
+        <w:t xml:space="preserve">ees for ledger rental </w:t>
       </w:r>
     </w:p>
     <w:p>
       <w:pPr>
         <w:ind w:left="7920"/>
+        <w:rPr>
+          <w:rFonts w:ascii="Arial" w:hAnsi="Arial" w:cs="Arial"/>
+        </w:rPr>
       </w:pPr>
       <w:sdt>
         <w:sdtPr>
+          <w:rPr>
+            <w:rFonts w:ascii="Arial" w:hAnsi="Arial" w:cs="Arial"/>
+          </w:rPr>
           <w:id w:val="-1141574456"/>
           <w:citation/>
         </w:sdtPr>
-        <w:sdtEndPr/>
         <w:sdtContent>
           <w:r>
+            <w:rPr>
+              <w:rFonts w:ascii="Arial" w:hAnsi="Arial" w:cs="Arial"/>
+            </w:rPr>
             <w:fldChar w:fldCharType="begin"/>
           </w:r>
           <w:r>
+            <w:rPr>
+              <w:rFonts w:ascii="Arial" w:hAnsi="Arial" w:cs="Arial"/>
+            </w:rPr>
             <w:instrText xml:space="preserve"> CITATION Gee24 \l 2057 </w:instrText>
           </w:r>
           <w:r>
+            <w:rPr>
+              <w:rFonts w:ascii="Arial" w:hAnsi="Arial" w:cs="Arial"/>
+            </w:rPr>
             <w:fldChar w:fldCharType="separate"/>
           </w:r>
           <w:r>
             <w:rPr>
+              <w:rFonts w:ascii="Arial" w:hAnsi="Arial" w:cs="Arial"/>
               <w:noProof/>
             </w:rPr>
             <w:t>(Geeq, 2024)</w:t>
           </w:r>
           <w:r>
+            <w:rPr>
+              <w:rFonts w:ascii="Arial" w:hAnsi="Arial" w:cs="Arial"/>
+            </w:rPr>
             <w:fldChar w:fldCharType="end"/>
           </w:r>
         </w:sdtContent>
       </w:sdt>
     </w:p>
     <w:p>
-      <w:r>
+      <w:pPr>
+        <w:rPr>
+          <w:rFonts w:ascii="Arial" w:hAnsi="Arial" w:cs="Arial"/>
+        </w:rPr>
+      </w:pPr>
+      <w:r>
+        <w:rPr>
+          <w:rFonts w:ascii="Arial" w:hAnsi="Arial" w:cs="Arial"/>
+        </w:rPr>
         <w:t xml:space="preserve">The 2018 whitepaper for the GEEQ project </w:t>
       </w:r>
       <w:sdt>
         <w:sdtPr>
+          <w:rPr>
+            <w:rFonts w:ascii="Arial" w:hAnsi="Arial" w:cs="Arial"/>
+          </w:rPr>
           <w:id w:val="-980767822"/>
           <w:citation/>
         </w:sdtPr>
-        <w:sdtEndPr/>
         <w:sdtContent>
           <w:r>
+            <w:rPr>
+              <w:rFonts w:ascii="Arial" w:hAnsi="Arial" w:cs="Arial"/>
+            </w:rPr>
             <w:fldChar w:fldCharType="begin"/>
           </w:r>
           <w:r>
+            <w:rPr>
+              <w:rFonts w:ascii="Arial" w:hAnsi="Arial" w:cs="Arial"/>
+            </w:rPr>
             <w:instrText xml:space="preserve">CITATION Joh18 \y  \l 2057 </w:instrText>
           </w:r>
           <w:r>
+            <w:rPr>
+              <w:rFonts w:ascii="Arial" w:hAnsi="Arial" w:cs="Arial"/>
+            </w:rPr>
             <w:fldChar w:fldCharType="separate"/>
           </w:r>
           <w:r>
             <w:rPr>
+              <w:rFonts w:ascii="Arial" w:hAnsi="Arial" w:cs="Arial"/>
               <w:noProof/>
             </w:rPr>
             <w:t>(Conley)</w:t>
           </w:r>
           <w:r>
+            <w:rPr>
+              <w:rFonts w:ascii="Arial" w:hAnsi="Arial" w:cs="Arial"/>
+            </w:rPr>
             <w:fldChar w:fldCharType="end"/>
           </w:r>
         </w:sdtContent>
       </w:sdt>
       <w:r>
-        <w:t xml:space="preserve"> highlights additional use cases. These include enabling payments for smart city for services such as parking or paying a toll to auctions on sites such as eBay or Craig’s List. These use cases are suitable due to the low transactional cost making highly scalable as well.</w:t>
-      </w:r>
-    </w:p>
-    <w:p>
-      <w:r>
+        <w:rPr>
+          <w:rFonts w:ascii="Arial" w:hAnsi="Arial" w:cs="Arial"/>
+        </w:rPr>
+        <w:t xml:space="preserve"> highlights additional use cases. These include enabling payments for smart city for services such as parking or paying a toll to auctions on sites such as eBay or Craig’s List. These use cases are suitable due to the low transactional cost making</w:t>
+      </w:r>
+      <w:r>
+        <w:rPr>
+          <w:rFonts w:ascii="Arial" w:hAnsi="Arial" w:cs="Arial"/>
+        </w:rPr>
+        <w:t xml:space="preserve"> it</w:t>
+      </w:r>
+      <w:r>
+        <w:rPr>
+          <w:rFonts w:ascii="Arial" w:hAnsi="Arial" w:cs="Arial"/>
+        </w:rPr>
+        <w:t xml:space="preserve"> highly scalable as well.</w:t>
+      </w:r>
+    </w:p>
+    <w:p>
+      <w:pPr>
+        <w:rPr>
+          <w:rFonts w:ascii="Arial" w:hAnsi="Arial" w:cs="Arial"/>
+        </w:rPr>
+      </w:pPr>
+      <w:r>
+        <w:rPr>
+          <w:rFonts w:ascii="Arial" w:hAnsi="Arial" w:cs="Arial"/>
+        </w:rPr>
         <w:t>Previous studies on cryptocurrencies have examined calendar effects, including time-of-day, day-of-week, and month impacts on volatility, returns, and trading volume.</w:t>
       </w:r>
       <w:r>
+        <w:rPr>
+          <w:rFonts w:ascii="Arial" w:hAnsi="Arial" w:cs="Arial"/>
+        </w:rPr>
         <w:t xml:space="preserve"> Kaiser </w:t>
       </w:r>
       <w:sdt>
         <w:sdtPr>
+          <w:rPr>
+            <w:rFonts w:ascii="Arial" w:hAnsi="Arial" w:cs="Arial"/>
+          </w:rPr>
           <w:id w:val="-733234127"/>
           <w:citation/>
         </w:sdtPr>
-        <w:sdtEndPr/>
         <w:sdtContent>
           <w:r>
+            <w:rPr>
+              <w:rFonts w:ascii="Arial" w:hAnsi="Arial" w:cs="Arial"/>
+            </w:rPr>
             <w:fldChar w:fldCharType="begin"/>
           </w:r>
           <w:r>
+            <w:rPr>
+              <w:rFonts w:ascii="Arial" w:hAnsi="Arial" w:cs="Arial"/>
+            </w:rPr>
             <w:instrText xml:space="preserve">CITATION Lar19 \n  \l 2057 </w:instrText>
           </w:r>
           <w:r>
+            <w:rPr>
+              <w:rFonts w:ascii="Arial" w:hAnsi="Arial" w:cs="Arial"/>
+            </w:rPr>
             <w:fldChar w:fldCharType="separate"/>
           </w:r>
           <w:r>
             <w:rPr>
+              <w:rFonts w:ascii="Arial" w:hAnsi="Arial" w:cs="Arial"/>
               <w:noProof/>
             </w:rPr>
             <w:t>(2019)</w:t>
           </w:r>
           <w:r>
+            <w:rPr>
+              <w:rFonts w:ascii="Arial" w:hAnsi="Arial" w:cs="Arial"/>
+            </w:rPr>
             <w:fldChar w:fldCharType="end"/>
           </w:r>
         </w:sdtContent>
       </w:sdt>
       <w:r>
+        <w:rPr>
+          <w:rFonts w:ascii="Arial" w:hAnsi="Arial" w:cs="Arial"/>
+        </w:rPr>
         <w:t xml:space="preserve"> looked at the Monday and weekend effect, the January effect</w:t>
       </w:r>
       <w:r>
+        <w:rPr>
+          <w:rFonts w:ascii="Arial" w:hAnsi="Arial" w:cs="Arial"/>
+        </w:rPr>
         <w:t>,</w:t>
       </w:r>
       <w:r>
+        <w:rPr>
+          <w:rFonts w:ascii="Arial" w:hAnsi="Arial" w:cs="Arial"/>
+        </w:rPr>
         <w:t xml:space="preserve"> and the Halloween effect</w:t>
       </w:r>
       <w:r>
+        <w:rPr>
+          <w:rFonts w:ascii="Arial" w:hAnsi="Arial" w:cs="Arial"/>
+        </w:rPr>
         <w:t xml:space="preserve">, finding no consistent </w:t>
       </w:r>
       <w:r>
+        <w:rPr>
+          <w:rFonts w:ascii="Arial" w:hAnsi="Arial" w:cs="Arial"/>
+        </w:rPr>
         <w:t xml:space="preserve">effects in the trading activity of cryptocurrencies, </w:t>
       </w:r>
       <w:r>
+        <w:rPr>
+          <w:rFonts w:ascii="Arial" w:hAnsi="Arial" w:cs="Arial"/>
+        </w:rPr>
         <w:t>but</w:t>
       </w:r>
       <w:r>
+        <w:rPr>
+          <w:rFonts w:ascii="Arial" w:hAnsi="Arial" w:cs="Arial"/>
+        </w:rPr>
         <w:t xml:space="preserve"> </w:t>
       </w:r>
       <w:r>
+        <w:rPr>
+          <w:rFonts w:ascii="Arial" w:hAnsi="Arial" w:cs="Arial"/>
+        </w:rPr>
         <w:t xml:space="preserve">there are some reoccurring </w:t>
       </w:r>
       <w:r>
+        <w:rPr>
+          <w:rFonts w:ascii="Arial" w:hAnsi="Arial" w:cs="Arial"/>
+        </w:rPr>
         <w:t xml:space="preserve">trading </w:t>
       </w:r>
       <w:r>
+        <w:rPr>
+          <w:rFonts w:ascii="Arial" w:hAnsi="Arial" w:cs="Arial"/>
+        </w:rPr>
         <w:t>behaviours</w:t>
       </w:r>
       <w:r>
+        <w:rPr>
+          <w:rFonts w:ascii="Arial" w:hAnsi="Arial" w:cs="Arial"/>
+        </w:rPr>
         <w:t xml:space="preserve">. In another paper </w:t>
       </w:r>
       <w:r>
         <w:rPr>
+          <w:rFonts w:ascii="Arial" w:hAnsi="Arial" w:cs="Arial"/>
           <w:noProof/>
         </w:rPr>
         <w:t>(Baur, 2019)</w:t>
       </w:r>
       <w:r>
-        <w:t xml:space="preserve"> it was determined that there were no patterns in trading activity over time with some consistent trading occurring on certain days of the week.</w:t>
+        <w:rPr>
+          <w:rFonts w:ascii="Arial" w:hAnsi="Arial" w:cs="Arial"/>
+        </w:rPr>
+        <w:t xml:space="preserve"> it was determined that there were no patterns in trading activity over time </w:t>
+      </w:r>
+      <w:r>
+        <w:rPr>
+          <w:rFonts w:ascii="Arial" w:hAnsi="Arial" w:cs="Arial"/>
+        </w:rPr>
+        <w:t>but there was</w:t>
+      </w:r>
+      <w:r>
+        <w:rPr>
+          <w:rFonts w:ascii="Arial" w:hAnsi="Arial" w:cs="Arial"/>
+        </w:rPr>
+        <w:t xml:space="preserve"> some consistent trading occurring on certain days of the week.</w:t>
       </w:r>
     </w:p>
     <w:p>
@@ -1643,7 +1804,6 @@
           <w:rStyle w:val="Heading2Char"/>
           <w:rFonts w:ascii="Calibri" w:hAnsi="Calibri" w:cs="Calibri"/>
         </w:rPr>
-        <w:br/>
         <w:t>2.2. Why RQ is of interest (research gap and future directions according to the</w:t>
       </w:r>
       <w:r>
@@ -1684,21 +1844,7 @@
         <w:rPr>
           <w:rFonts w:ascii="Arial" w:hAnsi="Arial" w:cs="Arial"/>
         </w:rPr>
-        <w:t xml:space="preserve">in terms of trading volume and returns it might be different for the GEEQ coin. There </w:t>
-      </w:r>
-      <w:proofErr w:type="gramStart"/>
-      <w:r>
-        <w:rPr>
-          <w:rFonts w:ascii="Arial" w:hAnsi="Arial" w:cs="Arial"/>
-        </w:rPr>
-        <w:t>are</w:t>
-      </w:r>
-      <w:proofErr w:type="gramEnd"/>
-      <w:r>
-        <w:rPr>
-          <w:rFonts w:ascii="Arial" w:hAnsi="Arial" w:cs="Arial"/>
-        </w:rPr>
-        <w:t xml:space="preserve"> however research gaps when it comes to coins that have low transactional costs and can be used regularly for micropayments. Researching the monthly volume of</w:t>
+        <w:t>in terms of trading volume and returns it might be different for the GEEQ coin. There are however research gaps when it comes to coins that have low transactional costs and can be used regularly for micropayments. Researching the monthly volume of</w:t>
       </w:r>
       <w:r>
         <w:rPr>
@@ -1764,19 +1910,8 @@
           <w:sz w:val="44"/>
           <w:szCs w:val="44"/>
         </w:rPr>
-        <w:t>3. Visualisation (Arshad</w:t>
-      </w:r>
-      <w:proofErr w:type="gramStart"/>
-      <w:r>
-        <w:rPr>
-          <w:rStyle w:val="Heading1Char"/>
-          <w:rFonts w:ascii="Calibri" w:hAnsi="Calibri" w:cs="Calibri"/>
-          <w:sz w:val="44"/>
-          <w:szCs w:val="44"/>
-        </w:rPr>
-        <w:t>)</w:t>
-      </w:r>
-      <w:proofErr w:type="gramEnd"/>
+        <w:t>3. Visualisation (Arshad)</w:t>
+      </w:r>
       <w:r>
         <w:rPr>
           <w:rFonts w:ascii="Calibri" w:hAnsi="Calibri" w:cs="Calibri"/>
@@ -1850,7 +1985,7 @@
                     <pic:cNvPicPr/>
                   </pic:nvPicPr>
                   <pic:blipFill>
-                    <a:blip r:embed="rId7">
+                    <a:blip r:embed="rId6">
                       <a:extLst>
                         <a:ext uri="{28A0092B-C50C-407E-A947-70E740481C1C}">
                           <a14:useLocalDpi xmlns:a14="http://schemas.microsoft.com/office/drawing/2010/main" val="0"/>
@@ -1981,23 +2116,12 @@
           <w:sz w:val="44"/>
           <w:szCs w:val="44"/>
         </w:rPr>
-        <w:t xml:space="preserve"> (Hariharan</w:t>
-      </w:r>
-      <w:proofErr w:type="gramStart"/>
+        <w:t xml:space="preserve"> (Hariharan)</w:t>
+      </w:r>
       <w:r>
         <w:rPr>
           <w:rStyle w:val="Heading1Char"/>
           <w:rFonts w:ascii="Calibri" w:hAnsi="Calibri" w:cs="Calibri"/>
-          <w:sz w:val="44"/>
-          <w:szCs w:val="44"/>
-        </w:rPr>
-        <w:t>)</w:t>
-      </w:r>
-      <w:proofErr w:type="gramEnd"/>
-      <w:r>
-        <w:rPr>
-          <w:rStyle w:val="Heading1Char"/>
-          <w:rFonts w:ascii="Calibri" w:hAnsi="Calibri" w:cs="Calibri"/>
         </w:rPr>
         <w:br/>
       </w:r>
@@ -2065,29 +2189,7 @@
       </w:r>
       <w:proofErr w:type="spellEnd"/>
       <w:r>
-        <w:t xml:space="preserve">-value (0.2925) exceeded the 0.05 significance threshold, meaning the result was not statistically significant. Consequently, we failed to reject the null hypothesis of no correlation. These findings align with previous work (e.g. Kaiser, 2019; </w:t>
-      </w:r>
-      <w:proofErr w:type="spellStart"/>
-      <w:r>
-        <w:t>Baur</w:t>
-      </w:r>
-      <w:proofErr w:type="spellEnd"/>
-      <w:r>
-        <w:t xml:space="preserve">, 2019) suggesting that some </w:t>
-      </w:r>
-      <w:proofErr w:type="spellStart"/>
-      <w:r>
-        <w:t>cryptocurrencies</w:t>
-      </w:r>
-      <w:proofErr w:type="spellEnd"/>
-      <w:r>
-        <w:t xml:space="preserve"> exhibit inconsistent or </w:t>
-      </w:r>
-      <w:r>
-        <w:t xml:space="preserve">weak seasonal trends in trading </w:t>
-      </w:r>
-      <w:r>
-        <w:t>volumes.</w:t>
+        <w:t>-value (0.2925) exceeded the 0.05 significance threshold, meaning the result was not statistically significant. Consequently, we failed to reject the null hypothesis of no correlation. These findings align with previous work (e.g. Kaiser, 2019; Baur, 2019) suggesting that some cryptocurrencies exhibit inconsistent or weak seasonal trends in trading volumes.</w:t>
       </w:r>
     </w:p>
     <w:p>
@@ -2312,7 +2414,6 @@
         <w:t>Vishua</w:t>
       </w:r>
       <w:proofErr w:type="spellEnd"/>
-      <w:proofErr w:type="gramStart"/>
       <w:r>
         <w:rPr>
           <w:rStyle w:val="Heading1Char"/>
@@ -2322,7 +2423,6 @@
         </w:rPr>
         <w:t>)</w:t>
       </w:r>
-      <w:proofErr w:type="gramEnd"/>
       <w:r>
         <w:rPr>
           <w:rFonts w:ascii="Calibri" w:hAnsi="Calibri" w:cs="Calibri"/>
@@ -2343,17 +2443,8 @@
           <w:rStyle w:val="Heading2Char"/>
           <w:rFonts w:ascii="Calibri" w:hAnsi="Calibri" w:cs="Calibri"/>
         </w:rPr>
-        <w:t xml:space="preserve"> (75 Words</w:t>
-      </w:r>
-      <w:proofErr w:type="gramStart"/>
-      <w:r>
-        <w:rPr>
-          <w:rStyle w:val="Heading2Char"/>
-          <w:rFonts w:ascii="Calibri" w:hAnsi="Calibri" w:cs="Calibri"/>
-        </w:rPr>
-        <w:t>)</w:t>
-      </w:r>
-      <w:proofErr w:type="gramEnd"/>
+        <w:t xml:space="preserve"> (75 Words)</w:t>
+      </w:r>
       <w:r>
         <w:rPr>
           <w:rStyle w:val="Heading2Char"/>
@@ -2367,17 +2458,8 @@
           <w:rStyle w:val="Heading2Char"/>
           <w:rFonts w:ascii="Calibri" w:hAnsi="Calibri" w:cs="Calibri"/>
         </w:rPr>
-        <w:t xml:space="preserve"> (75 Words</w:t>
-      </w:r>
-      <w:proofErr w:type="gramStart"/>
-      <w:r>
-        <w:rPr>
-          <w:rStyle w:val="Heading2Char"/>
-          <w:rFonts w:ascii="Calibri" w:hAnsi="Calibri" w:cs="Calibri"/>
-        </w:rPr>
-        <w:t>)</w:t>
-      </w:r>
-      <w:proofErr w:type="gramEnd"/>
+        <w:t xml:space="preserve"> (75 Words)</w:t>
+      </w:r>
       <w:r>
         <w:rPr>
           <w:rStyle w:val="Heading2Char"/>
@@ -2391,17 +2473,8 @@
           <w:rStyle w:val="Heading2Char"/>
           <w:rFonts w:ascii="Calibri" w:hAnsi="Calibri" w:cs="Calibri"/>
         </w:rPr>
-        <w:t xml:space="preserve"> (50 Words</w:t>
-      </w:r>
-      <w:proofErr w:type="gramStart"/>
-      <w:r>
-        <w:rPr>
-          <w:rStyle w:val="Heading2Char"/>
-          <w:rFonts w:ascii="Calibri" w:hAnsi="Calibri" w:cs="Calibri"/>
-        </w:rPr>
-        <w:t>)</w:t>
-      </w:r>
-      <w:proofErr w:type="gramEnd"/>
+        <w:t xml:space="preserve"> (50 Words)</w:t>
+      </w:r>
       <w:r>
         <w:rPr>
           <w:rStyle w:val="Heading2Char"/>
@@ -2415,17 +2488,8 @@
           <w:rStyle w:val="Heading2Char"/>
           <w:rFonts w:ascii="Calibri" w:hAnsi="Calibri" w:cs="Calibri"/>
         </w:rPr>
-        <w:t xml:space="preserve"> (50 Words</w:t>
-      </w:r>
-      <w:proofErr w:type="gramStart"/>
-      <w:r>
-        <w:rPr>
-          <w:rStyle w:val="Heading2Char"/>
-          <w:rFonts w:ascii="Calibri" w:hAnsi="Calibri" w:cs="Calibri"/>
-        </w:rPr>
-        <w:t>)</w:t>
-      </w:r>
-      <w:proofErr w:type="gramEnd"/>
+        <w:t xml:space="preserve"> (50 Words)</w:t>
+      </w:r>
       <w:r>
         <w:rPr>
           <w:rStyle w:val="Heading2Char"/>
@@ -2475,19 +2539,8 @@
           <w:sz w:val="44"/>
           <w:szCs w:val="44"/>
         </w:rPr>
-        <w:t xml:space="preserve"> (Abdul</w:t>
-      </w:r>
-      <w:proofErr w:type="gramStart"/>
-      <w:r>
-        <w:rPr>
-          <w:rStyle w:val="Heading1Char"/>
-          <w:rFonts w:ascii="Calibri" w:hAnsi="Calibri" w:cs="Calibri"/>
-          <w:sz w:val="44"/>
-          <w:szCs w:val="44"/>
-        </w:rPr>
-        <w:t>)</w:t>
-      </w:r>
-      <w:proofErr w:type="gramEnd"/>
+        <w:t xml:space="preserve"> (Abdul)</w:t>
+      </w:r>
       <w:r>
         <w:rPr>
           <w:rFonts w:ascii="Calibri" w:hAnsi="Calibri" w:cs="Calibri"/>
@@ -2550,35 +2603,7 @@
         <w:rPr>
           <w:rFonts w:ascii="Arial" w:hAnsi="Arial" w:cs="Arial"/>
         </w:rPr>
-        <w:t xml:space="preserve">and trading volume was a weak negative correlation, ρ = -0.2343. However, the associated p-value, 0.2925, was greater than the 0.05 significance level. The result was not statistically significant. We were thus unable to refute the null hypothesis of no correlation. These findings agree with previous works like Kaiser (2019) and </w:t>
-      </w:r>
-      <w:proofErr w:type="spellStart"/>
-      <w:r>
-        <w:rPr>
-          <w:rFonts w:ascii="Arial" w:hAnsi="Arial" w:cs="Arial"/>
-        </w:rPr>
-        <w:t>Baur</w:t>
-      </w:r>
-      <w:proofErr w:type="spellEnd"/>
-      <w:r>
-        <w:rPr>
-          <w:rFonts w:ascii="Arial" w:hAnsi="Arial" w:cs="Arial"/>
-        </w:rPr>
-        <w:t xml:space="preserve"> (2019), who report inconsistent or weak seasonal trends in trading volumes of some </w:t>
-      </w:r>
-      <w:proofErr w:type="spellStart"/>
-      <w:r>
-        <w:rPr>
-          <w:rFonts w:ascii="Arial" w:hAnsi="Arial" w:cs="Arial"/>
-        </w:rPr>
-        <w:t>cryptocurrencies</w:t>
-      </w:r>
-      <w:proofErr w:type="spellEnd"/>
-      <w:r>
-        <w:rPr>
-          <w:rFonts w:ascii="Arial" w:hAnsi="Arial" w:cs="Arial"/>
-        </w:rPr>
-        <w:t>.</w:t>
+        <w:t>and trading volume was a weak negative correlation, ρ = -0.2343. However, the associated p-value, 0.2925, was greater than the 0.05 significance level. The result was not statistically significant. We were thus unable to refute the null hypothesis of no correlation. These findings agree with previous works like Kaiser (2019) and Baur (2019), who report inconsistent or weak seasonal trends in trading volumes of some cryptocurrencies.</w:t>
       </w:r>
     </w:p>
     <w:p>
@@ -2886,7 +2911,6 @@
           <w:docPartUnique/>
         </w:docPartObj>
       </w:sdtPr>
-      <w:sdtEndPr/>
       <w:sdtContent>
         <w:p>
           <w:pPr>
@@ -2898,15 +2922,13 @@
         </w:p>
         <w:sdt>
           <w:sdtPr>
-            <w:id w:val="-573587230"/>
-            <w:bibliography/>
-          </w:sdtPr>
-          <w:sdtEndPr>
             <w:rPr>
               <w:rFonts w:asciiTheme="minorHAnsi" w:eastAsiaTheme="minorEastAsia" w:hAnsiTheme="minorHAnsi" w:cstheme="minorBidi"/>
               <w:lang w:val="en-GB" w:eastAsia="ja-JP"/>
             </w:rPr>
-          </w:sdtEndPr>
+            <w:id w:val="-573587230"/>
+            <w:bibliography/>
+          </w:sdtPr>
           <w:sdtContent>
             <w:p>
               <w:pPr>
@@ -2919,34 +2941,11 @@
                   <w:szCs w:val="18"/>
                 </w:rPr>
               </w:pPr>
-              <w:proofErr w:type="spellStart"/>
-              <w:proofErr w:type="gramStart"/>
               <w:r>
                 <w:rPr>
                   <w:rFonts w:ascii="Arial" w:hAnsi="Arial" w:cs="Arial"/>
                 </w:rPr>
-                <w:t>Bryman</w:t>
-              </w:r>
-              <w:proofErr w:type="spellEnd"/>
-              <w:r>
-                <w:rPr>
-                  <w:rFonts w:ascii="Arial" w:hAnsi="Arial" w:cs="Arial"/>
-                </w:rPr>
-                <w:t>, A. (2008) Social research methods.</w:t>
-              </w:r>
-              <w:proofErr w:type="gramEnd"/>
-              <w:r>
-                <w:rPr>
-                  <w:rFonts w:ascii="Arial" w:hAnsi="Arial" w:cs="Arial"/>
-                </w:rPr>
-                <w:t xml:space="preserve"> </w:t>
-              </w:r>
-              <w:proofErr w:type="gramStart"/>
-              <w:r>
-                <w:rPr>
-                  <w:rFonts w:ascii="Arial" w:hAnsi="Arial" w:cs="Arial"/>
-                </w:rPr>
-                <w:t xml:space="preserve">3rd </w:t>
+                <w:t xml:space="preserve">Bryman, A. (2008) Social research methods. 3rd </w:t>
               </w:r>
               <w:proofErr w:type="spellStart"/>
               <w:r>
@@ -2960,14 +2959,7 @@
                 <w:rPr>
                   <w:rFonts w:ascii="Arial" w:hAnsi="Arial" w:cs="Arial"/>
                 </w:rPr>
-                <w:t>.</w:t>
-              </w:r>
-              <w:proofErr w:type="gramEnd"/>
-              <w:r>
-                <w:rPr>
-                  <w:rFonts w:ascii="Arial" w:hAnsi="Arial" w:cs="Arial"/>
-                </w:rPr>
-                <w:t xml:space="preserve"> Oxford: Oxford University Press. </w:t>
+                <w:t>. Oxford: Oxford University Press. </w:t>
               </w:r>
             </w:p>
             <w:p>
@@ -3005,23 +2997,7 @@
                   <w:rFonts w:ascii="Arial" w:eastAsia="Times New Roman" w:hAnsi="Arial" w:cs="Arial"/>
                   <w:lang w:val="en-US" w:eastAsia="en-US"/>
                 </w:rPr>
-                <w:t xml:space="preserve">Campbell, J.Y. and </w:t>
-              </w:r>
-              <w:proofErr w:type="spellStart"/>
-              <w:r>
-                <w:rPr>
-                  <w:rFonts w:ascii="Arial" w:eastAsia="Times New Roman" w:hAnsi="Arial" w:cs="Arial"/>
-                  <w:lang w:val="en-US" w:eastAsia="en-US"/>
-                </w:rPr>
-                <w:t>Shiller</w:t>
-              </w:r>
-              <w:proofErr w:type="spellEnd"/>
-              <w:r>
-                <w:rPr>
-                  <w:rFonts w:ascii="Arial" w:eastAsia="Times New Roman" w:hAnsi="Arial" w:cs="Arial"/>
-                  <w:lang w:val="en-US" w:eastAsia="en-US"/>
-                </w:rPr>
-                <w:t>, R.J. (1988a) 'The dividend-price ratio and expectations of future dividends and discount factors', Review of Financial Studies, 1(3), pp. 195-228. </w:t>
+                <w:t>Campbell, J.Y. and Shiller, R.J. (1988a) 'The dividend-price ratio and expectations of future dividends and discount factors', Review of Financial Studies, 1(3), pp. 195-228. </w:t>
               </w:r>
             </w:p>
             <w:p>
@@ -3059,23 +3035,7 @@
                   <w:rFonts w:ascii="Arial" w:eastAsia="Times New Roman" w:hAnsi="Arial" w:cs="Arial"/>
                   <w:lang w:val="en-US" w:eastAsia="en-US"/>
                 </w:rPr>
-                <w:t xml:space="preserve">Campbell, J.Y. and </w:t>
-              </w:r>
-              <w:proofErr w:type="spellStart"/>
-              <w:r>
-                <w:rPr>
-                  <w:rFonts w:ascii="Arial" w:eastAsia="Times New Roman" w:hAnsi="Arial" w:cs="Arial"/>
-                  <w:lang w:val="en-US" w:eastAsia="en-US"/>
-                </w:rPr>
-                <w:t>Shiller</w:t>
-              </w:r>
-              <w:proofErr w:type="spellEnd"/>
-              <w:r>
-                <w:rPr>
-                  <w:rFonts w:ascii="Arial" w:eastAsia="Times New Roman" w:hAnsi="Arial" w:cs="Arial"/>
-                  <w:lang w:val="en-US" w:eastAsia="en-US"/>
-                </w:rPr>
-                <w:t>, R.J. (1988b) 'Stock prices, earnings, and expected dividends', The Journal of Finance, 43(3), pp. 661-76. </w:t>
+                <w:t>Campbell, J.Y. and Shiller, R.J. (1988b) 'Stock prices, earnings, and expected dividends', The Journal of Finance, 43(3), pp. 661-76. </w:t>
               </w:r>
             </w:p>
             <w:p>
@@ -3303,8 +3263,6 @@
                 <w:br/>
                 <w:t>[Accessed 31 12 2024].</w:t>
               </w:r>
-              <w:bookmarkStart w:id="0" w:name="_GoBack"/>
-              <w:bookmarkEnd w:id="0"/>
             </w:p>
             <w:p>
               <w:pPr>
@@ -3348,37 +3306,12 @@
                 </w:rPr>
                 <w:fldChar w:fldCharType="end"/>
               </w:r>
-              <w:proofErr w:type="spellStart"/>
               <w:r>
                 <w:rPr>
                   <w:rFonts w:ascii="Arial" w:hAnsi="Arial" w:cs="Arial"/>
                   <w:bdr w:val="single" w:sz="2" w:space="0" w:color="E5E7EB" w:frame="1"/>
                 </w:rPr>
-                <w:t>Baur</w:t>
-              </w:r>
-              <w:proofErr w:type="spellEnd"/>
-              <w:r>
-                <w:rPr>
-                  <w:rFonts w:ascii="Arial" w:hAnsi="Arial" w:cs="Arial"/>
-                  <w:bdr w:val="single" w:sz="2" w:space="0" w:color="E5E7EB" w:frame="1"/>
-                </w:rPr>
-                <w:t>, D.G., Cahill, D., Godfrey, K. and Liu, Z.F. (2019) '</w:t>
-              </w:r>
-              <w:proofErr w:type="spellStart"/>
-              <w:r>
-                <w:rPr>
-                  <w:rFonts w:ascii="Arial" w:hAnsi="Arial" w:cs="Arial"/>
-                  <w:bdr w:val="single" w:sz="2" w:space="0" w:color="E5E7EB" w:frame="1"/>
-                </w:rPr>
-                <w:t>Bitcoin</w:t>
-              </w:r>
-              <w:proofErr w:type="spellEnd"/>
-              <w:r>
-                <w:rPr>
-                  <w:rFonts w:ascii="Arial" w:hAnsi="Arial" w:cs="Arial"/>
-                  <w:bdr w:val="single" w:sz="2" w:space="0" w:color="E5E7EB" w:frame="1"/>
-                </w:rPr>
-                <w:t xml:space="preserve"> time-of-day, day-of-week and month-of-year effects in returns and trading volume', </w:t>
+                <w:t>Baur, D.G., Cahill, D., Godfrey, K. and Liu, Z.F. (2019) 'Bitcoin time-of-day, day-of-week and month-of-year effects in returns and trading volume', </w:t>
               </w:r>
               <w:r>
                 <w:rPr>
@@ -3420,9 +3353,124 @@
     <w:p>
       <w:pPr>
         <w:rPr>
-          <w:rFonts w:ascii="Calibri" w:hAnsi="Calibri" w:cs="Calibri"/>
-        </w:rPr>
-      </w:pPr>
+          <w:rStyle w:val="Heading1Char"/>
+          <w:rFonts w:asciiTheme="minorHAnsi" w:eastAsiaTheme="minorEastAsia" w:hAnsiTheme="minorHAnsi" w:cstheme="minorBidi"/>
+          <w:color w:val="auto"/>
+          <w:sz w:val="24"/>
+          <w:szCs w:val="24"/>
+        </w:rPr>
+      </w:pPr>
+    </w:p>
+    <w:p>
+      <w:pPr>
+        <w:rPr>
+          <w:rStyle w:val="Heading1Char"/>
+          <w:rFonts w:asciiTheme="minorHAnsi" w:eastAsiaTheme="minorEastAsia" w:hAnsiTheme="minorHAnsi" w:cstheme="minorBidi"/>
+          <w:color w:val="auto"/>
+          <w:sz w:val="24"/>
+          <w:szCs w:val="24"/>
+        </w:rPr>
+      </w:pPr>
+    </w:p>
+    <w:p>
+      <w:pPr>
+        <w:rPr>
+          <w:rStyle w:val="Heading1Char"/>
+          <w:rFonts w:asciiTheme="minorHAnsi" w:eastAsiaTheme="minorEastAsia" w:hAnsiTheme="minorHAnsi" w:cstheme="minorBidi"/>
+          <w:color w:val="auto"/>
+          <w:sz w:val="24"/>
+          <w:szCs w:val="24"/>
+        </w:rPr>
+      </w:pPr>
+    </w:p>
+    <w:p>
+      <w:pPr>
+        <w:rPr>
+          <w:rStyle w:val="Heading1Char"/>
+          <w:rFonts w:asciiTheme="minorHAnsi" w:eastAsiaTheme="minorEastAsia" w:hAnsiTheme="minorHAnsi" w:cstheme="minorBidi"/>
+          <w:color w:val="auto"/>
+          <w:sz w:val="24"/>
+          <w:szCs w:val="24"/>
+        </w:rPr>
+      </w:pPr>
+    </w:p>
+    <w:p>
+      <w:pPr>
+        <w:rPr>
+          <w:rStyle w:val="Heading2Char"/>
+          <w:rFonts w:ascii="Calibri" w:hAnsi="Calibri" w:cs="Calibri"/>
+        </w:rPr>
+      </w:pPr>
+      <w:r>
+        <w:rPr>
+          <w:rStyle w:val="Heading2Char"/>
+          <w:rFonts w:ascii="Calibri" w:hAnsi="Calibri" w:cs="Calibri"/>
+        </w:rPr>
+        <w:lastRenderedPageBreak/>
+        <w:drawing>
+          <wp:anchor distT="0" distB="0" distL="114300" distR="114300" simplePos="0" relativeHeight="251674112" behindDoc="1" locked="0" layoutInCell="1" allowOverlap="1" wp14:anchorId="6EEDF799" wp14:editId="6D920DAF">
+            <wp:simplePos x="0" y="0"/>
+            <wp:positionH relativeFrom="column">
+              <wp:posOffset>-142875</wp:posOffset>
+            </wp:positionH>
+            <wp:positionV relativeFrom="paragraph">
+              <wp:posOffset>718820</wp:posOffset>
+            </wp:positionV>
+            <wp:extent cx="3857625" cy="3468370"/>
+            <wp:effectExtent l="0" t="0" r="9525" b="0"/>
+            <wp:wrapTight wrapText="bothSides">
+              <wp:wrapPolygon edited="0">
+                <wp:start x="0" y="0"/>
+                <wp:lineTo x="0" y="21473"/>
+                <wp:lineTo x="21547" y="21473"/>
+                <wp:lineTo x="21547" y="0"/>
+                <wp:lineTo x="0" y="0"/>
+              </wp:wrapPolygon>
+            </wp:wrapTight>
+            <wp:docPr id="793949986" name="Picture 1" descr="A screenshot of a computer program&#10;&#10;Description automatically generated"/>
+            <wp:cNvGraphicFramePr>
+              <a:graphicFrameLocks xmlns:a="http://schemas.openxmlformats.org/drawingml/2006/main" noChangeAspect="1"/>
+            </wp:cNvGraphicFramePr>
+            <a:graphic xmlns:a="http://schemas.openxmlformats.org/drawingml/2006/main">
+              <a:graphicData uri="http://schemas.openxmlformats.org/drawingml/2006/picture">
+                <pic:pic xmlns:pic="http://schemas.openxmlformats.org/drawingml/2006/picture">
+                  <pic:nvPicPr>
+                    <pic:cNvPr id="793949986" name="Picture 1" descr="A screenshot of a computer program&#10;&#10;Description automatically generated"/>
+                    <pic:cNvPicPr/>
+                  </pic:nvPicPr>
+                  <pic:blipFill>
+                    <a:blip r:embed="rId7" cstate="print">
+                      <a:extLst>
+                        <a:ext uri="{28A0092B-C50C-407E-A947-70E740481C1C}">
+                          <a14:useLocalDpi xmlns:a14="http://schemas.microsoft.com/office/drawing/2010/main" val="0"/>
+                        </a:ext>
+                      </a:extLst>
+                    </a:blip>
+                    <a:stretch>
+                      <a:fillRect/>
+                    </a:stretch>
+                  </pic:blipFill>
+                  <pic:spPr>
+                    <a:xfrm>
+                      <a:off x="0" y="0"/>
+                      <a:ext cx="3857625" cy="3468370"/>
+                    </a:xfrm>
+                    <a:prstGeom prst="rect">
+                      <a:avLst/>
+                    </a:prstGeom>
+                  </pic:spPr>
+                </pic:pic>
+              </a:graphicData>
+            </a:graphic>
+            <wp14:sizeRelH relativeFrom="margin">
+              <wp14:pctWidth>0</wp14:pctWidth>
+            </wp14:sizeRelH>
+            <wp14:sizeRelV relativeFrom="margin">
+              <wp14:pctHeight>0</wp14:pctHeight>
+            </wp14:sizeRelV>
+          </wp:anchor>
+        </w:drawing>
+      </w:r>
       <w:r>
         <w:rPr>
           <w:rStyle w:val="Heading1Char"/>
@@ -3445,14 +3493,294 @@
           <w:rStyle w:val="Heading2Char"/>
           <w:rFonts w:ascii="Calibri" w:hAnsi="Calibri" w:cs="Calibri"/>
         </w:rPr>
-        <w:t>A. R code used for analysis and visualisation.</w:t>
-      </w:r>
+        <w:t>A. R code used for analysis and visualisation</w:t>
+      </w:r>
+    </w:p>
+    <w:p>
+      <w:pPr>
+        <w:rPr>
+          <w:rStyle w:val="Heading2Char"/>
+          <w:rFonts w:ascii="Calibri" w:hAnsi="Calibri" w:cs="Calibri"/>
+        </w:rPr>
+      </w:pPr>
+    </w:p>
+    <w:p>
+      <w:pPr>
+        <w:rPr>
+          <w:rStyle w:val="Heading2Char"/>
+          <w:rFonts w:ascii="Calibri" w:hAnsi="Calibri" w:cs="Calibri"/>
+        </w:rPr>
+      </w:pPr>
       <w:r>
         <w:rPr>
           <w:rStyle w:val="Heading2Char"/>
           <w:rFonts w:ascii="Calibri" w:hAnsi="Calibri" w:cs="Calibri"/>
         </w:rPr>
         <w:br/>
+      </w:r>
+    </w:p>
+    <w:p>
+      <w:pPr>
+        <w:rPr>
+          <w:rStyle w:val="Heading2Char"/>
+          <w:rFonts w:ascii="Calibri" w:hAnsi="Calibri" w:cs="Calibri"/>
+        </w:rPr>
+      </w:pPr>
+    </w:p>
+    <w:p>
+      <w:pPr>
+        <w:rPr>
+          <w:rStyle w:val="Heading2Char"/>
+          <w:rFonts w:ascii="Calibri" w:hAnsi="Calibri" w:cs="Calibri"/>
+        </w:rPr>
+      </w:pPr>
+    </w:p>
+    <w:p>
+      <w:pPr>
+        <w:rPr>
+          <w:rStyle w:val="Heading2Char"/>
+          <w:rFonts w:ascii="Calibri" w:hAnsi="Calibri" w:cs="Calibri"/>
+        </w:rPr>
+      </w:pPr>
+    </w:p>
+    <w:p>
+      <w:pPr>
+        <w:rPr>
+          <w:rStyle w:val="Heading2Char"/>
+          <w:rFonts w:ascii="Calibri" w:hAnsi="Calibri" w:cs="Calibri"/>
+        </w:rPr>
+      </w:pPr>
+    </w:p>
+    <w:p>
+      <w:pPr>
+        <w:rPr>
+          <w:rStyle w:val="Heading2Char"/>
+          <w:rFonts w:ascii="Calibri" w:hAnsi="Calibri" w:cs="Calibri"/>
+        </w:rPr>
+      </w:pPr>
+    </w:p>
+    <w:p>
+      <w:pPr>
+        <w:rPr>
+          <w:rStyle w:val="Heading2Char"/>
+          <w:rFonts w:ascii="Calibri" w:hAnsi="Calibri" w:cs="Calibri"/>
+        </w:rPr>
+      </w:pPr>
+      <w:r>
+        <w:rPr>
+          <w:rStyle w:val="Heading2Char"/>
+          <w:rFonts w:ascii="Calibri" w:hAnsi="Calibri" w:cs="Calibri"/>
+        </w:rPr>
+        <w:drawing>
+          <wp:anchor distT="0" distB="0" distL="114300" distR="114300" simplePos="0" relativeHeight="251667968" behindDoc="1" locked="0" layoutInCell="1" allowOverlap="1" wp14:anchorId="73944ABA" wp14:editId="359699AB">
+            <wp:simplePos x="0" y="0"/>
+            <wp:positionH relativeFrom="column">
+              <wp:posOffset>-3982720</wp:posOffset>
+            </wp:positionH>
+            <wp:positionV relativeFrom="paragraph">
+              <wp:posOffset>385445</wp:posOffset>
+            </wp:positionV>
+            <wp:extent cx="4178300" cy="3705860"/>
+            <wp:effectExtent l="0" t="0" r="0" b="8890"/>
+            <wp:wrapTight wrapText="bothSides">
+              <wp:wrapPolygon edited="0">
+                <wp:start x="0" y="0"/>
+                <wp:lineTo x="0" y="21541"/>
+                <wp:lineTo x="21469" y="21541"/>
+                <wp:lineTo x="21469" y="0"/>
+                <wp:lineTo x="0" y="0"/>
+              </wp:wrapPolygon>
+            </wp:wrapTight>
+            <wp:docPr id="1253996043" name="Picture 1" descr="A screenshot of a computer program&#10;&#10;Description automatically generated"/>
+            <wp:cNvGraphicFramePr>
+              <a:graphicFrameLocks xmlns:a="http://schemas.openxmlformats.org/drawingml/2006/main" noChangeAspect="1"/>
+            </wp:cNvGraphicFramePr>
+            <a:graphic xmlns:a="http://schemas.openxmlformats.org/drawingml/2006/main">
+              <a:graphicData uri="http://schemas.openxmlformats.org/drawingml/2006/picture">
+                <pic:pic xmlns:pic="http://schemas.openxmlformats.org/drawingml/2006/picture">
+                  <pic:nvPicPr>
+                    <pic:cNvPr id="1253996043" name="Picture 1" descr="A screenshot of a computer program&#10;&#10;Description automatically generated"/>
+                    <pic:cNvPicPr/>
+                  </pic:nvPicPr>
+                  <pic:blipFill>
+                    <a:blip r:embed="rId8" cstate="print">
+                      <a:extLst>
+                        <a:ext uri="{28A0092B-C50C-407E-A947-70E740481C1C}">
+                          <a14:useLocalDpi xmlns:a14="http://schemas.microsoft.com/office/drawing/2010/main" val="0"/>
+                        </a:ext>
+                      </a:extLst>
+                    </a:blip>
+                    <a:stretch>
+                      <a:fillRect/>
+                    </a:stretch>
+                  </pic:blipFill>
+                  <pic:spPr>
+                    <a:xfrm>
+                      <a:off x="0" y="0"/>
+                      <a:ext cx="4178300" cy="3705860"/>
+                    </a:xfrm>
+                    <a:prstGeom prst="rect">
+                      <a:avLst/>
+                    </a:prstGeom>
+                  </pic:spPr>
+                </pic:pic>
+              </a:graphicData>
+            </a:graphic>
+            <wp14:sizeRelH relativeFrom="margin">
+              <wp14:pctWidth>0</wp14:pctWidth>
+            </wp14:sizeRelH>
+            <wp14:sizeRelV relativeFrom="margin">
+              <wp14:pctHeight>0</wp14:pctHeight>
+            </wp14:sizeRelV>
+          </wp:anchor>
+        </w:drawing>
+      </w:r>
+    </w:p>
+    <w:p>
+      <w:pPr>
+        <w:rPr>
+          <w:rStyle w:val="Heading2Char"/>
+          <w:rFonts w:ascii="Calibri" w:hAnsi="Calibri" w:cs="Calibri"/>
+        </w:rPr>
+      </w:pPr>
+    </w:p>
+    <w:p>
+      <w:pPr>
+        <w:rPr>
+          <w:rStyle w:val="Heading2Char"/>
+          <w:rFonts w:ascii="Calibri" w:hAnsi="Calibri" w:cs="Calibri"/>
+        </w:rPr>
+      </w:pPr>
+    </w:p>
+    <w:p>
+      <w:pPr>
+        <w:rPr>
+          <w:rStyle w:val="Heading2Char"/>
+          <w:rFonts w:ascii="Calibri" w:hAnsi="Calibri" w:cs="Calibri"/>
+        </w:rPr>
+      </w:pPr>
+    </w:p>
+    <w:p>
+      <w:pPr>
+        <w:rPr>
+          <w:rStyle w:val="Heading2Char"/>
+          <w:rFonts w:ascii="Calibri" w:hAnsi="Calibri" w:cs="Calibri"/>
+        </w:rPr>
+      </w:pPr>
+    </w:p>
+    <w:p>
+      <w:pPr>
+        <w:rPr>
+          <w:rStyle w:val="Heading2Char"/>
+          <w:rFonts w:ascii="Calibri" w:hAnsi="Calibri" w:cs="Calibri"/>
+        </w:rPr>
+      </w:pPr>
+    </w:p>
+    <w:p>
+      <w:pPr>
+        <w:rPr>
+          <w:rStyle w:val="Heading2Char"/>
+          <w:rFonts w:ascii="Calibri" w:hAnsi="Calibri" w:cs="Calibri"/>
+        </w:rPr>
+      </w:pPr>
+    </w:p>
+    <w:p>
+      <w:pPr>
+        <w:rPr>
+          <w:rStyle w:val="Heading2Char"/>
+          <w:rFonts w:ascii="Calibri" w:hAnsi="Calibri" w:cs="Calibri"/>
+        </w:rPr>
+      </w:pPr>
+    </w:p>
+    <w:p>
+      <w:pPr>
+        <w:rPr>
+          <w:rStyle w:val="Heading2Char"/>
+          <w:rFonts w:ascii="Calibri" w:hAnsi="Calibri" w:cs="Calibri"/>
+        </w:rPr>
+      </w:pPr>
+      <w:r>
+        <w:rPr>
+          <w:rStyle w:val="Heading2Char"/>
+          <w:rFonts w:ascii="Calibri" w:hAnsi="Calibri" w:cs="Calibri"/>
+        </w:rPr>
+        <w:drawing>
+          <wp:anchor distT="0" distB="0" distL="114300" distR="114300" simplePos="0" relativeHeight="251651584" behindDoc="1" locked="0" layoutInCell="1" allowOverlap="1" wp14:anchorId="74794D93" wp14:editId="48D52FC6">
+            <wp:simplePos x="0" y="0"/>
+            <wp:positionH relativeFrom="column">
+              <wp:posOffset>-4323080</wp:posOffset>
+            </wp:positionH>
+            <wp:positionV relativeFrom="paragraph">
+              <wp:posOffset>603250</wp:posOffset>
+            </wp:positionV>
+            <wp:extent cx="3648075" cy="334645"/>
+            <wp:effectExtent l="0" t="0" r="9525" b="8255"/>
+            <wp:wrapTight wrapText="bothSides">
+              <wp:wrapPolygon edited="0">
+                <wp:start x="0" y="0"/>
+                <wp:lineTo x="0" y="20903"/>
+                <wp:lineTo x="21544" y="20903"/>
+                <wp:lineTo x="21544" y="0"/>
+                <wp:lineTo x="0" y="0"/>
+              </wp:wrapPolygon>
+            </wp:wrapTight>
+            <wp:docPr id="184403110" name="Picture 1"/>
+            <wp:cNvGraphicFramePr>
+              <a:graphicFrameLocks xmlns:a="http://schemas.openxmlformats.org/drawingml/2006/main" noChangeAspect="1"/>
+            </wp:cNvGraphicFramePr>
+            <a:graphic xmlns:a="http://schemas.openxmlformats.org/drawingml/2006/main">
+              <a:graphicData uri="http://schemas.openxmlformats.org/drawingml/2006/picture">
+                <pic:pic xmlns:pic="http://schemas.openxmlformats.org/drawingml/2006/picture">
+                  <pic:nvPicPr>
+                    <pic:cNvPr id="184403110" name=""/>
+                    <pic:cNvPicPr/>
+                  </pic:nvPicPr>
+                  <pic:blipFill>
+                    <a:blip r:embed="rId9" cstate="print">
+                      <a:extLst>
+                        <a:ext uri="{28A0092B-C50C-407E-A947-70E740481C1C}">
+                          <a14:useLocalDpi xmlns:a14="http://schemas.microsoft.com/office/drawing/2010/main" val="0"/>
+                        </a:ext>
+                      </a:extLst>
+                    </a:blip>
+                    <a:stretch>
+                      <a:fillRect/>
+                    </a:stretch>
+                  </pic:blipFill>
+                  <pic:spPr>
+                    <a:xfrm>
+                      <a:off x="0" y="0"/>
+                      <a:ext cx="3648075" cy="334645"/>
+                    </a:xfrm>
+                    <a:prstGeom prst="rect">
+                      <a:avLst/>
+                    </a:prstGeom>
+                  </pic:spPr>
+                </pic:pic>
+              </a:graphicData>
+            </a:graphic>
+            <wp14:sizeRelH relativeFrom="margin">
+              <wp14:pctWidth>0</wp14:pctWidth>
+            </wp14:sizeRelH>
+            <wp14:sizeRelV relativeFrom="margin">
+              <wp14:pctHeight>0</wp14:pctHeight>
+            </wp14:sizeRelV>
+          </wp:anchor>
+        </w:drawing>
+      </w:r>
+    </w:p>
+    <w:p>
+      <w:pPr>
+        <w:rPr>
+          <w:rFonts w:ascii="Calibri" w:hAnsi="Calibri" w:cs="Calibri"/>
+        </w:rPr>
+      </w:pPr>
+      <w:r>
+        <w:rPr>
+          <w:rStyle w:val="Heading2Char"/>
+          <w:rFonts w:ascii="Calibri" w:hAnsi="Calibri" w:cs="Calibri"/>
+        </w:rPr>
+        <w:lastRenderedPageBreak/>
         <w:t>B. GitHub log output.</w:t>
       </w:r>
     </w:p>
@@ -3481,8 +3809,8 @@
 </file>
 
 <file path=word/numbering.xml><?xml version="1.0" encoding="utf-8"?>
-<w:numbering xmlns:wpc="http://schemas.microsoft.com/office/word/2010/wordprocessingCanvas" xmlns:mc="http://schemas.openxmlformats.org/markup-compatibility/2006" xmlns:o="urn:schemas-microsoft-com:office:office" xmlns:r="http://schemas.openxmlformats.org/officeDocument/2006/relationships" xmlns:m="http://schemas.openxmlformats.org/officeDocument/2006/math" xmlns:v="urn:schemas-microsoft-com:vml" xmlns:wp14="http://schemas.microsoft.com/office/word/2010/wordprocessingDrawing" xmlns:wp="http://schemas.openxmlformats.org/drawingml/2006/wordprocessingDrawing" xmlns:w10="urn:schemas-microsoft-com:office:word" xmlns:w="http://schemas.openxmlformats.org/wordprocessingml/2006/main" xmlns:w14="http://schemas.microsoft.com/office/word/2010/wordml" xmlns:wpg="http://schemas.microsoft.com/office/word/2010/wordprocessingGroup" xmlns:wpi="http://schemas.microsoft.com/office/word/2010/wordprocessingInk" xmlns:wne="http://schemas.microsoft.com/office/word/2006/wordml" xmlns:wps="http://schemas.microsoft.com/office/word/2010/wordprocessingShape" mc:Ignorable="w14 wp14">
-  <w:abstractNum w:abstractNumId="0">
+<w:numbering xmlns:wpc="http://schemas.microsoft.com/office/word/2010/wordprocessingCanvas" xmlns:cx="http://schemas.microsoft.com/office/drawing/2014/chartex" xmlns:cx1="http://schemas.microsoft.com/office/drawing/2015/9/8/chartex" xmlns:cx2="http://schemas.microsoft.com/office/drawing/2015/10/21/chartex" xmlns:cx3="http://schemas.microsoft.com/office/drawing/2016/5/9/chartex" xmlns:cx4="http://schemas.microsoft.com/office/drawing/2016/5/10/chartex" xmlns:cx5="http://schemas.microsoft.com/office/drawing/2016/5/11/chartex" xmlns:cx6="http://schemas.microsoft.com/office/drawing/2016/5/12/chartex" xmlns:cx7="http://schemas.microsoft.com/office/drawing/2016/5/13/chartex" xmlns:cx8="http://schemas.microsoft.com/office/drawing/2016/5/14/chartex" xmlns:mc="http://schemas.openxmlformats.org/markup-compatibility/2006" xmlns:aink="http://schemas.microsoft.com/office/drawing/2016/ink" xmlns:am3d="http://schemas.microsoft.com/office/drawing/2017/model3d" xmlns:o="urn:schemas-microsoft-com:office:office" xmlns:oel="http://schemas.microsoft.com/office/2019/extlst" xmlns:r="http://schemas.openxmlformats.org/officeDocument/2006/relationships" xmlns:m="http://schemas.openxmlformats.org/officeDocument/2006/math" xmlns:v="urn:schemas-microsoft-com:vml" xmlns:wp14="http://schemas.microsoft.com/office/word/2010/wordprocessingDrawing" xmlns:wp="http://schemas.openxmlformats.org/drawingml/2006/wordprocessingDrawing" xmlns:w10="urn:schemas-microsoft-com:office:word" xmlns:w="http://schemas.openxmlformats.org/wordprocessingml/2006/main" xmlns:w14="http://schemas.microsoft.com/office/word/2010/wordml" xmlns:w15="http://schemas.microsoft.com/office/word/2012/wordml" xmlns:w16cex="http://schemas.microsoft.com/office/word/2018/wordml/cex" xmlns:w16cid="http://schemas.microsoft.com/office/word/2016/wordml/cid" xmlns:w16="http://schemas.microsoft.com/office/word/2018/wordml" xmlns:w16du="http://schemas.microsoft.com/office/word/2023/wordml/word16du" xmlns:w16sdtdh="http://schemas.microsoft.com/office/word/2020/wordml/sdtdatahash" xmlns:w16se="http://schemas.microsoft.com/office/word/2015/wordml/symex" xmlns:wpg="http://schemas.microsoft.com/office/word/2010/wordprocessingGroup" xmlns:wpi="http://schemas.microsoft.com/office/word/2010/wordprocessingInk" xmlns:wne="http://schemas.microsoft.com/office/word/2006/wordml" xmlns:wps="http://schemas.microsoft.com/office/word/2010/wordprocessingShape" mc:Ignorable="w14 w15 w16se w16cid w16 w16cex w16sdtdh w16du wp14">
+  <w:abstractNum w:abstractNumId="0" w15:restartNumberingAfterBreak="0">
     <w:nsid w:val="1ACF1B61"/>
     <w:multiLevelType w:val="hybridMultilevel"/>
     <w:tmpl w:val="B510A702"/>
@@ -3594,7 +3922,7 @@
       </w:rPr>
     </w:lvl>
   </w:abstractNum>
-  <w:abstractNum w:abstractNumId="1">
+  <w:abstractNum w:abstractNumId="1" w15:restartNumberingAfterBreak="0">
     <w:nsid w:val="20D5567D"/>
     <w:multiLevelType w:val="multilevel"/>
     <w:tmpl w:val="80E43470"/>
@@ -3743,7 +4071,7 @@
       </w:rPr>
     </w:lvl>
   </w:abstractNum>
-  <w:abstractNum w:abstractNumId="2">
+  <w:abstractNum w:abstractNumId="2" w15:restartNumberingAfterBreak="0">
     <w:nsid w:val="5AE07B79"/>
     <w:multiLevelType w:val="multilevel"/>
     <w:tmpl w:val="44443B86"/>
@@ -3892,20 +4220,20 @@
       </w:rPr>
     </w:lvl>
   </w:abstractNum>
-  <w:num w:numId="1">
+  <w:num w:numId="1" w16cid:durableId="1760366416">
     <w:abstractNumId w:val="0"/>
   </w:num>
-  <w:num w:numId="2">
+  <w:num w:numId="2" w16cid:durableId="1367372795">
     <w:abstractNumId w:val="2"/>
   </w:num>
-  <w:num w:numId="3">
+  <w:num w:numId="3" w16cid:durableId="1905676516">
     <w:abstractNumId w:val="1"/>
   </w:num>
 </w:numbering>
 </file>
 
 <file path=word/styles.xml><?xml version="1.0" encoding="utf-8"?>
-<w:styles xmlns:mc="http://schemas.openxmlformats.org/markup-compatibility/2006" xmlns:r="http://schemas.openxmlformats.org/officeDocument/2006/relationships" xmlns:w="http://schemas.openxmlformats.org/wordprocessingml/2006/main" xmlns:w14="http://schemas.microsoft.com/office/word/2010/wordml" mc:Ignorable="w14">
+<w:styles xmlns:mc="http://schemas.openxmlformats.org/markup-compatibility/2006" xmlns:r="http://schemas.openxmlformats.org/officeDocument/2006/relationships" xmlns:w="http://schemas.openxmlformats.org/wordprocessingml/2006/main" xmlns:w14="http://schemas.microsoft.com/office/word/2010/wordml" xmlns:w15="http://schemas.microsoft.com/office/word/2012/wordml" xmlns:w16cex="http://schemas.microsoft.com/office/word/2018/wordml/cex" xmlns:w16cid="http://schemas.microsoft.com/office/word/2016/wordml/cid" xmlns:w16="http://schemas.microsoft.com/office/word/2018/wordml" xmlns:w16du="http://schemas.microsoft.com/office/word/2023/wordml/word16du" xmlns:w16sdtdh="http://schemas.microsoft.com/office/word/2020/wordml/sdtdatahash" xmlns:w16se="http://schemas.microsoft.com/office/word/2015/wordml/symex" mc:Ignorable="w14 w15 w16se w16cid w16 w16cex w16sdtdh w16du">
   <w:docDefaults>
     <w:rPrDefault>
       <w:rPr>
@@ -3921,144 +4249,383 @@
       </w:pPr>
     </w:pPrDefault>
   </w:docDefaults>
-  <w:latentStyles w:defLockedState="0" w:defUIPriority="99" w:defSemiHidden="1" w:defUnhideWhenUsed="1" w:defQFormat="0" w:count="267">
-    <w:lsdException w:name="Normal" w:semiHidden="0" w:uiPriority="0" w:unhideWhenUsed="0" w:qFormat="1"/>
-    <w:lsdException w:name="heading 1" w:semiHidden="0" w:uiPriority="9" w:unhideWhenUsed="0" w:qFormat="1"/>
-    <w:lsdException w:name="heading 2" w:uiPriority="9" w:qFormat="1"/>
-    <w:lsdException w:name="heading 3" w:uiPriority="9" w:qFormat="1"/>
-    <w:lsdException w:name="heading 4" w:uiPriority="9" w:qFormat="1"/>
-    <w:lsdException w:name="heading 5" w:uiPriority="9" w:qFormat="1"/>
-    <w:lsdException w:name="heading 6" w:uiPriority="9" w:qFormat="1"/>
-    <w:lsdException w:name="heading 7" w:uiPriority="9" w:qFormat="1"/>
-    <w:lsdException w:name="heading 8" w:uiPriority="9" w:qFormat="1"/>
-    <w:lsdException w:name="heading 9" w:uiPriority="9" w:qFormat="1"/>
-    <w:lsdException w:name="toc 1" w:uiPriority="39"/>
-    <w:lsdException w:name="toc 2" w:uiPriority="39"/>
-    <w:lsdException w:name="toc 3" w:uiPriority="39"/>
-    <w:lsdException w:name="toc 4" w:uiPriority="39"/>
-    <w:lsdException w:name="toc 5" w:uiPriority="39"/>
-    <w:lsdException w:name="toc 6" w:uiPriority="39"/>
-    <w:lsdException w:name="toc 7" w:uiPriority="39"/>
-    <w:lsdException w:name="toc 8" w:uiPriority="39"/>
-    <w:lsdException w:name="toc 9" w:uiPriority="39"/>
-    <w:lsdException w:name="caption" w:uiPriority="35" w:qFormat="1"/>
-    <w:lsdException w:name="Title" w:semiHidden="0" w:uiPriority="10" w:unhideWhenUsed="0" w:qFormat="1"/>
-    <w:lsdException w:name="Default Paragraph Font" w:uiPriority="1"/>
-    <w:lsdException w:name="Subtitle" w:semiHidden="0" w:uiPriority="11" w:unhideWhenUsed="0" w:qFormat="1"/>
-    <w:lsdException w:name="Strong" w:semiHidden="0" w:uiPriority="22" w:unhideWhenUsed="0" w:qFormat="1"/>
-    <w:lsdException w:name="Emphasis" w:semiHidden="0" w:uiPriority="20" w:unhideWhenUsed="0" w:qFormat="1"/>
-    <w:lsdException w:name="Table Grid" w:semiHidden="0" w:uiPriority="39" w:unhideWhenUsed="0"/>
-    <w:lsdException w:name="Placeholder Text" w:unhideWhenUsed="0"/>
-    <w:lsdException w:name="No Spacing" w:semiHidden="0" w:uiPriority="1" w:unhideWhenUsed="0" w:qFormat="1"/>
-    <w:lsdException w:name="Light Shading" w:semiHidden="0" w:uiPriority="60" w:unhideWhenUsed="0"/>
-    <w:lsdException w:name="Light List" w:semiHidden="0" w:uiPriority="61" w:unhideWhenUsed="0"/>
-    <w:lsdException w:name="Light Grid" w:semiHidden="0" w:uiPriority="62" w:unhideWhenUsed="0"/>
-    <w:lsdException w:name="Medium Shading 1" w:semiHidden="0" w:uiPriority="63" w:unhideWhenUsed="0"/>
-    <w:lsdException w:name="Medium Shading 2" w:semiHidden="0" w:uiPriority="64" w:unhideWhenUsed="0"/>
-    <w:lsdException w:name="Medium List 1" w:semiHidden="0" w:uiPriority="65" w:unhideWhenUsed="0"/>
-    <w:lsdException w:name="Medium List 2" w:semiHidden="0" w:uiPriority="66" w:unhideWhenUsed="0"/>
-    <w:lsdException w:name="Medium Grid 1" w:semiHidden="0" w:uiPriority="67" w:unhideWhenUsed="0"/>
-    <w:lsdException w:name="Medium Grid 2" w:semiHidden="0" w:uiPriority="68" w:unhideWhenUsed="0"/>
-    <w:lsdException w:name="Medium Grid 3" w:semiHidden="0" w:uiPriority="69" w:unhideWhenUsed="0"/>
-    <w:lsdException w:name="Dark List" w:semiHidden="0" w:uiPriority="70" w:unhideWhenUsed="0"/>
-    <w:lsdException w:name="Colorful Shading" w:semiHidden="0" w:uiPriority="71" w:unhideWhenUsed="0"/>
-    <w:lsdException w:name="Colorful List" w:semiHidden="0" w:uiPriority="72" w:unhideWhenUsed="0"/>
-    <w:lsdException w:name="Colorful Grid" w:semiHidden="0" w:uiPriority="73" w:unhideWhenUsed="0"/>
-    <w:lsdException w:name="Light Shading Accent 1" w:semiHidden="0" w:uiPriority="60" w:unhideWhenUsed="0"/>
-    <w:lsdException w:name="Light List Accent 1" w:semiHidden="0" w:uiPriority="61" w:unhideWhenUsed="0"/>
-    <w:lsdException w:name="Light Grid Accent 1" w:semiHidden="0" w:uiPriority="62" w:unhideWhenUsed="0"/>
-    <w:lsdException w:name="Medium Shading 1 Accent 1" w:semiHidden="0" w:uiPriority="63" w:unhideWhenUsed="0"/>
-    <w:lsdException w:name="Medium Shading 2 Accent 1" w:semiHidden="0" w:uiPriority="64" w:unhideWhenUsed="0"/>
-    <w:lsdException w:name="Medium List 1 Accent 1" w:semiHidden="0" w:uiPriority="65" w:unhideWhenUsed="0"/>
-    <w:lsdException w:name="Revision" w:unhideWhenUsed="0"/>
-    <w:lsdException w:name="List Paragraph" w:semiHidden="0" w:uiPriority="34" w:unhideWhenUsed="0" w:qFormat="1"/>
-    <w:lsdException w:name="Quote" w:semiHidden="0" w:uiPriority="29" w:unhideWhenUsed="0" w:qFormat="1"/>
-    <w:lsdException w:name="Intense Quote" w:semiHidden="0" w:uiPriority="30" w:unhideWhenUsed="0" w:qFormat="1"/>
-    <w:lsdException w:name="Medium List 2 Accent 1" w:semiHidden="0" w:uiPriority="66" w:unhideWhenUsed="0"/>
-    <w:lsdException w:name="Medium Grid 1 Accent 1" w:semiHidden="0" w:uiPriority="67" w:unhideWhenUsed="0"/>
-    <w:lsdException w:name="Medium Grid 2 Accent 1" w:semiHidden="0" w:uiPriority="68" w:unhideWhenUsed="0"/>
-    <w:lsdException w:name="Medium Grid 3 Accent 1" w:semiHidden="0" w:uiPriority="69" w:unhideWhenUsed="0"/>
-    <w:lsdException w:name="Dark List Accent 1" w:semiHidden="0" w:uiPriority="70" w:unhideWhenUsed="0"/>
-    <w:lsdException w:name="Colorful Shading Accent 1" w:semiHidden="0" w:uiPriority="71" w:unhideWhenUsed="0"/>
-    <w:lsdException w:name="Colorful List Accent 1" w:semiHidden="0" w:uiPriority="72" w:unhideWhenUsed="0"/>
-    <w:lsdException w:name="Colorful Grid Accent 1" w:semiHidden="0" w:uiPriority="73" w:unhideWhenUsed="0"/>
-    <w:lsdException w:name="Light Shading Accent 2" w:semiHidden="0" w:uiPriority="60" w:unhideWhenUsed="0"/>
-    <w:lsdException w:name="Light List Accent 2" w:semiHidden="0" w:uiPriority="61" w:unhideWhenUsed="0"/>
-    <w:lsdException w:name="Light Grid Accent 2" w:semiHidden="0" w:uiPriority="62" w:unhideWhenUsed="0"/>
-    <w:lsdException w:name="Medium Shading 1 Accent 2" w:semiHidden="0" w:uiPriority="63" w:unhideWhenUsed="0"/>
-    <w:lsdException w:name="Medium Shading 2 Accent 2" w:semiHidden="0" w:uiPriority="64" w:unhideWhenUsed="0"/>
-    <w:lsdException w:name="Medium List 1 Accent 2" w:semiHidden="0" w:uiPriority="65" w:unhideWhenUsed="0"/>
-    <w:lsdException w:name="Medium List 2 Accent 2" w:semiHidden="0" w:uiPriority="66" w:unhideWhenUsed="0"/>
-    <w:lsdException w:name="Medium Grid 1 Accent 2" w:semiHidden="0" w:uiPriority="67" w:unhideWhenUsed="0"/>
-    <w:lsdException w:name="Medium Grid 2 Accent 2" w:semiHidden="0" w:uiPriority="68" w:unhideWhenUsed="0"/>
-    <w:lsdException w:name="Medium Grid 3 Accent 2" w:semiHidden="0" w:uiPriority="69" w:unhideWhenUsed="0"/>
-    <w:lsdException w:name="Dark List Accent 2" w:semiHidden="0" w:uiPriority="70" w:unhideWhenUsed="0"/>
-    <w:lsdException w:name="Colorful Shading Accent 2" w:semiHidden="0" w:uiPriority="71" w:unhideWhenUsed="0"/>
-    <w:lsdException w:name="Colorful List Accent 2" w:semiHidden="0" w:uiPriority="72" w:unhideWhenUsed="0"/>
-    <w:lsdException w:name="Colorful Grid Accent 2" w:semiHidden="0" w:uiPriority="73" w:unhideWhenUsed="0"/>
-    <w:lsdException w:name="Light Shading Accent 3" w:semiHidden="0" w:uiPriority="60" w:unhideWhenUsed="0"/>
-    <w:lsdException w:name="Light List Accent 3" w:semiHidden="0" w:uiPriority="61" w:unhideWhenUsed="0"/>
-    <w:lsdException w:name="Light Grid Accent 3" w:semiHidden="0" w:uiPriority="62" w:unhideWhenUsed="0"/>
-    <w:lsdException w:name="Medium Shading 1 Accent 3" w:semiHidden="0" w:uiPriority="63" w:unhideWhenUsed="0"/>
-    <w:lsdException w:name="Medium Shading 2 Accent 3" w:semiHidden="0" w:uiPriority="64" w:unhideWhenUsed="0"/>
-    <w:lsdException w:name="Medium List 1 Accent 3" w:semiHidden="0" w:uiPriority="65" w:unhideWhenUsed="0"/>
-    <w:lsdException w:name="Medium List 2 Accent 3" w:semiHidden="0" w:uiPriority="66" w:unhideWhenUsed="0"/>
-    <w:lsdException w:name="Medium Grid 1 Accent 3" w:semiHidden="0" w:uiPriority="67" w:unhideWhenUsed="0"/>
-    <w:lsdException w:name="Medium Grid 2 Accent 3" w:semiHidden="0" w:uiPriority="68" w:unhideWhenUsed="0"/>
-    <w:lsdException w:name="Medium Grid 3 Accent 3" w:semiHidden="0" w:uiPriority="69" w:unhideWhenUsed="0"/>
-    <w:lsdException w:name="Dark List Accent 3" w:semiHidden="0" w:uiPriority="70" w:unhideWhenUsed="0"/>
-    <w:lsdException w:name="Colorful Shading Accent 3" w:semiHidden="0" w:uiPriority="71" w:unhideWhenUsed="0"/>
-    <w:lsdException w:name="Colorful List Accent 3" w:semiHidden="0" w:uiPriority="72" w:unhideWhenUsed="0"/>
-    <w:lsdException w:name="Colorful Grid Accent 3" w:semiHidden="0" w:uiPriority="73" w:unhideWhenUsed="0"/>
-    <w:lsdException w:name="Light Shading Accent 4" w:semiHidden="0" w:uiPriority="60" w:unhideWhenUsed="0"/>
-    <w:lsdException w:name="Light List Accent 4" w:semiHidden="0" w:uiPriority="61" w:unhideWhenUsed="0"/>
-    <w:lsdException w:name="Light Grid Accent 4" w:semiHidden="0" w:uiPriority="62" w:unhideWhenUsed="0"/>
-    <w:lsdException w:name="Medium Shading 1 Accent 4" w:semiHidden="0" w:uiPriority="63" w:unhideWhenUsed="0"/>
-    <w:lsdException w:name="Medium Shading 2 Accent 4" w:semiHidden="0" w:uiPriority="64" w:unhideWhenUsed="0"/>
-    <w:lsdException w:name="Medium List 1 Accent 4" w:semiHidden="0" w:uiPriority="65" w:unhideWhenUsed="0"/>
-    <w:lsdException w:name="Medium List 2 Accent 4" w:semiHidden="0" w:uiPriority="66" w:unhideWhenUsed="0"/>
-    <w:lsdException w:name="Medium Grid 1 Accent 4" w:semiHidden="0" w:uiPriority="67" w:unhideWhenUsed="0"/>
-    <w:lsdException w:name="Medium Grid 2 Accent 4" w:semiHidden="0" w:uiPriority="68" w:unhideWhenUsed="0"/>
-    <w:lsdException w:name="Medium Grid 3 Accent 4" w:semiHidden="0" w:uiPriority="69" w:unhideWhenUsed="0"/>
-    <w:lsdException w:name="Dark List Accent 4" w:semiHidden="0" w:uiPriority="70" w:unhideWhenUsed="0"/>
-    <w:lsdException w:name="Colorful Shading Accent 4" w:semiHidden="0" w:uiPriority="71" w:unhideWhenUsed="0"/>
-    <w:lsdException w:name="Colorful List Accent 4" w:semiHidden="0" w:uiPriority="72" w:unhideWhenUsed="0"/>
-    <w:lsdException w:name="Colorful Grid Accent 4" w:semiHidden="0" w:uiPriority="73" w:unhideWhenUsed="0"/>
-    <w:lsdException w:name="Light Shading Accent 5" w:semiHidden="0" w:uiPriority="60" w:unhideWhenUsed="0"/>
-    <w:lsdException w:name="Light List Accent 5" w:semiHidden="0" w:uiPriority="61" w:unhideWhenUsed="0"/>
-    <w:lsdException w:name="Light Grid Accent 5" w:semiHidden="0" w:uiPriority="62" w:unhideWhenUsed="0"/>
-    <w:lsdException w:name="Medium Shading 1 Accent 5" w:semiHidden="0" w:uiPriority="63" w:unhideWhenUsed="0"/>
-    <w:lsdException w:name="Medium Shading 2 Accent 5" w:semiHidden="0" w:uiPriority="64" w:unhideWhenUsed="0"/>
-    <w:lsdException w:name="Medium List 1 Accent 5" w:semiHidden="0" w:uiPriority="65" w:unhideWhenUsed="0"/>
-    <w:lsdException w:name="Medium List 2 Accent 5" w:semiHidden="0" w:uiPriority="66" w:unhideWhenUsed="0"/>
-    <w:lsdException w:name="Medium Grid 1 Accent 5" w:semiHidden="0" w:uiPriority="67" w:unhideWhenUsed="0"/>
-    <w:lsdException w:name="Medium Grid 2 Accent 5" w:semiHidden="0" w:uiPriority="68" w:unhideWhenUsed="0"/>
-    <w:lsdException w:name="Medium Grid 3 Accent 5" w:semiHidden="0" w:uiPriority="69" w:unhideWhenUsed="0"/>
-    <w:lsdException w:name="Dark List Accent 5" w:semiHidden="0" w:uiPriority="70" w:unhideWhenUsed="0"/>
-    <w:lsdException w:name="Colorful Shading Accent 5" w:semiHidden="0" w:uiPriority="71" w:unhideWhenUsed="0"/>
-    <w:lsdException w:name="Colorful List Accent 5" w:semiHidden="0" w:uiPriority="72" w:unhideWhenUsed="0"/>
-    <w:lsdException w:name="Colorful Grid Accent 5" w:semiHidden="0" w:uiPriority="73" w:unhideWhenUsed="0"/>
-    <w:lsdException w:name="Light Shading Accent 6" w:semiHidden="0" w:uiPriority="60" w:unhideWhenUsed="0"/>
-    <w:lsdException w:name="Light List Accent 6" w:semiHidden="0" w:uiPriority="61" w:unhideWhenUsed="0"/>
-    <w:lsdException w:name="Light Grid Accent 6" w:semiHidden="0" w:uiPriority="62" w:unhideWhenUsed="0"/>
-    <w:lsdException w:name="Medium Shading 1 Accent 6" w:semiHidden="0" w:uiPriority="63" w:unhideWhenUsed="0"/>
-    <w:lsdException w:name="Medium Shading 2 Accent 6" w:semiHidden="0" w:uiPriority="64" w:unhideWhenUsed="0"/>
-    <w:lsdException w:name="Medium List 1 Accent 6" w:semiHidden="0" w:uiPriority="65" w:unhideWhenUsed="0"/>
-    <w:lsdException w:name="Medium List 2 Accent 6" w:semiHidden="0" w:uiPriority="66" w:unhideWhenUsed="0"/>
-    <w:lsdException w:name="Medium Grid 1 Accent 6" w:semiHidden="0" w:uiPriority="67" w:unhideWhenUsed="0"/>
-    <w:lsdException w:name="Medium Grid 2 Accent 6" w:semiHidden="0" w:uiPriority="68" w:unhideWhenUsed="0"/>
-    <w:lsdException w:name="Medium Grid 3 Accent 6" w:semiHidden="0" w:uiPriority="69" w:unhideWhenUsed="0"/>
-    <w:lsdException w:name="Dark List Accent 6" w:semiHidden="0" w:uiPriority="70" w:unhideWhenUsed="0"/>
-    <w:lsdException w:name="Colorful Shading Accent 6" w:semiHidden="0" w:uiPriority="71" w:unhideWhenUsed="0"/>
-    <w:lsdException w:name="Colorful List Accent 6" w:semiHidden="0" w:uiPriority="72" w:unhideWhenUsed="0"/>
-    <w:lsdException w:name="Colorful Grid Accent 6" w:semiHidden="0" w:uiPriority="73" w:unhideWhenUsed="0"/>
-    <w:lsdException w:name="Subtle Emphasis" w:semiHidden="0" w:uiPriority="19" w:unhideWhenUsed="0" w:qFormat="1"/>
-    <w:lsdException w:name="Intense Emphasis" w:semiHidden="0" w:uiPriority="21" w:unhideWhenUsed="0" w:qFormat="1"/>
-    <w:lsdException w:name="Subtle Reference" w:semiHidden="0" w:uiPriority="31" w:unhideWhenUsed="0" w:qFormat="1"/>
-    <w:lsdException w:name="Intense Reference" w:semiHidden="0" w:uiPriority="32" w:unhideWhenUsed="0" w:qFormat="1"/>
-    <w:lsdException w:name="Book Title" w:semiHidden="0" w:uiPriority="33" w:unhideWhenUsed="0" w:qFormat="1"/>
-    <w:lsdException w:name="Bibliography" w:uiPriority="37"/>
-    <w:lsdException w:name="TOC Heading" w:uiPriority="39" w:qFormat="1"/>
+  <w:latentStyles w:defLockedState="0" w:defUIPriority="99" w:defSemiHidden="0" w:defUnhideWhenUsed="0" w:defQFormat="0" w:count="376">
+    <w:lsdException w:name="Normal" w:uiPriority="0" w:qFormat="1"/>
+    <w:lsdException w:name="heading 1" w:uiPriority="9" w:qFormat="1"/>
+    <w:lsdException w:name="heading 2" w:semiHidden="1" w:uiPriority="9" w:unhideWhenUsed="1" w:qFormat="1"/>
+    <w:lsdException w:name="heading 3" w:semiHidden="1" w:uiPriority="9" w:unhideWhenUsed="1" w:qFormat="1"/>
+    <w:lsdException w:name="heading 4" w:semiHidden="1" w:uiPriority="9" w:unhideWhenUsed="1" w:qFormat="1"/>
+    <w:lsdException w:name="heading 5" w:semiHidden="1" w:uiPriority="9" w:unhideWhenUsed="1" w:qFormat="1"/>
+    <w:lsdException w:name="heading 6" w:semiHidden="1" w:uiPriority="9" w:unhideWhenUsed="1" w:qFormat="1"/>
+    <w:lsdException w:name="heading 7" w:semiHidden="1" w:uiPriority="9" w:unhideWhenUsed="1" w:qFormat="1"/>
+    <w:lsdException w:name="heading 8" w:semiHidden="1" w:uiPriority="9" w:unhideWhenUsed="1" w:qFormat="1"/>
+    <w:lsdException w:name="heading 9" w:semiHidden="1" w:uiPriority="9" w:unhideWhenUsed="1" w:qFormat="1"/>
+    <w:lsdException w:name="index 1" w:semiHidden="1" w:unhideWhenUsed="1"/>
+    <w:lsdException w:name="index 2" w:semiHidden="1" w:unhideWhenUsed="1"/>
+    <w:lsdException w:name="index 3" w:semiHidden="1" w:unhideWhenUsed="1"/>
+    <w:lsdException w:name="index 4" w:semiHidden="1" w:unhideWhenUsed="1"/>
+    <w:lsdException w:name="index 5" w:semiHidden="1" w:unhideWhenUsed="1"/>
+    <w:lsdException w:name="index 6" w:semiHidden="1" w:unhideWhenUsed="1"/>
+    <w:lsdException w:name="index 7" w:semiHidden="1" w:unhideWhenUsed="1"/>
+    <w:lsdException w:name="index 8" w:semiHidden="1" w:unhideWhenUsed="1"/>
+    <w:lsdException w:name="index 9" w:semiHidden="1" w:unhideWhenUsed="1"/>
+    <w:lsdException w:name="toc 1" w:semiHidden="1" w:uiPriority="39" w:unhideWhenUsed="1"/>
+    <w:lsdException w:name="toc 2" w:semiHidden="1" w:uiPriority="39" w:unhideWhenUsed="1"/>
+    <w:lsdException w:name="toc 3" w:semiHidden="1" w:uiPriority="39" w:unhideWhenUsed="1"/>
+    <w:lsdException w:name="toc 4" w:semiHidden="1" w:uiPriority="39" w:unhideWhenUsed="1"/>
+    <w:lsdException w:name="toc 5" w:semiHidden="1" w:uiPriority="39" w:unhideWhenUsed="1"/>
+    <w:lsdException w:name="toc 6" w:semiHidden="1" w:uiPriority="39" w:unhideWhenUsed="1"/>
+    <w:lsdException w:name="toc 7" w:semiHidden="1" w:uiPriority="39" w:unhideWhenUsed="1"/>
+    <w:lsdException w:name="toc 8" w:semiHidden="1" w:uiPriority="39" w:unhideWhenUsed="1"/>
+    <w:lsdException w:name="toc 9" w:semiHidden="1" w:uiPriority="39" w:unhideWhenUsed="1"/>
+    <w:lsdException w:name="Normal Indent" w:semiHidden="1" w:unhideWhenUsed="1"/>
+    <w:lsdException w:name="footnote text" w:semiHidden="1" w:unhideWhenUsed="1"/>
+    <w:lsdException w:name="annotation text" w:semiHidden="1" w:unhideWhenUsed="1"/>
+    <w:lsdException w:name="header" w:semiHidden="1" w:unhideWhenUsed="1"/>
+    <w:lsdException w:name="footer" w:semiHidden="1" w:unhideWhenUsed="1"/>
+    <w:lsdException w:name="index heading" w:semiHidden="1" w:unhideWhenUsed="1"/>
+    <w:lsdException w:name="caption" w:semiHidden="1" w:uiPriority="35" w:unhideWhenUsed="1" w:qFormat="1"/>
+    <w:lsdException w:name="table of figures" w:semiHidden="1" w:unhideWhenUsed="1"/>
+    <w:lsdException w:name="envelope address" w:semiHidden="1" w:unhideWhenUsed="1"/>
+    <w:lsdException w:name="envelope return" w:semiHidden="1" w:unhideWhenUsed="1"/>
+    <w:lsdException w:name="footnote reference" w:semiHidden="1" w:unhideWhenUsed="1"/>
+    <w:lsdException w:name="annotation reference" w:semiHidden="1" w:unhideWhenUsed="1"/>
+    <w:lsdException w:name="line number" w:semiHidden="1" w:unhideWhenUsed="1"/>
+    <w:lsdException w:name="page number" w:semiHidden="1" w:unhideWhenUsed="1"/>
+    <w:lsdException w:name="endnote reference" w:semiHidden="1" w:unhideWhenUsed="1"/>
+    <w:lsdException w:name="endnote text" w:semiHidden="1" w:unhideWhenUsed="1"/>
+    <w:lsdException w:name="table of authorities" w:semiHidden="1" w:unhideWhenUsed="1"/>
+    <w:lsdException w:name="macro" w:semiHidden="1" w:unhideWhenUsed="1"/>
+    <w:lsdException w:name="toa heading" w:semiHidden="1" w:unhideWhenUsed="1"/>
+    <w:lsdException w:name="List" w:semiHidden="1" w:unhideWhenUsed="1"/>
+    <w:lsdException w:name="List Bullet" w:semiHidden="1" w:unhideWhenUsed="1"/>
+    <w:lsdException w:name="List Number" w:semiHidden="1" w:unhideWhenUsed="1"/>
+    <w:lsdException w:name="List 2" w:semiHidden="1" w:unhideWhenUsed="1"/>
+    <w:lsdException w:name="List 3" w:semiHidden="1" w:unhideWhenUsed="1"/>
+    <w:lsdException w:name="List 4" w:semiHidden="1" w:unhideWhenUsed="1"/>
+    <w:lsdException w:name="List 5" w:semiHidden="1" w:unhideWhenUsed="1"/>
+    <w:lsdException w:name="List Bullet 2" w:semiHidden="1" w:unhideWhenUsed="1"/>
+    <w:lsdException w:name="List Bullet 3" w:semiHidden="1" w:unhideWhenUsed="1"/>
+    <w:lsdException w:name="List Bullet 4" w:semiHidden="1" w:unhideWhenUsed="1"/>
+    <w:lsdException w:name="List Bullet 5" w:semiHidden="1" w:unhideWhenUsed="1"/>
+    <w:lsdException w:name="List Number 2" w:semiHidden="1" w:unhideWhenUsed="1"/>
+    <w:lsdException w:name="List Number 3" w:semiHidden="1" w:unhideWhenUsed="1"/>
+    <w:lsdException w:name="List Number 4" w:semiHidden="1" w:unhideWhenUsed="1"/>
+    <w:lsdException w:name="List Number 5" w:semiHidden="1" w:unhideWhenUsed="1"/>
+    <w:lsdException w:name="Title" w:uiPriority="10" w:qFormat="1"/>
+    <w:lsdException w:name="Closing" w:semiHidden="1" w:unhideWhenUsed="1"/>
+    <w:lsdException w:name="Signature" w:semiHidden="1" w:unhideWhenUsed="1"/>
+    <w:lsdException w:name="Default Paragraph Font" w:semiHidden="1" w:uiPriority="1" w:unhideWhenUsed="1"/>
+    <w:lsdException w:name="Body Text" w:semiHidden="1" w:unhideWhenUsed="1"/>
+    <w:lsdException w:name="Body Text Indent" w:semiHidden="1" w:unhideWhenUsed="1"/>
+    <w:lsdException w:name="List Continue" w:semiHidden="1" w:unhideWhenUsed="1"/>
+    <w:lsdException w:name="List Continue 2" w:semiHidden="1" w:unhideWhenUsed="1"/>
+    <w:lsdException w:name="List Continue 3" w:semiHidden="1" w:unhideWhenUsed="1"/>
+    <w:lsdException w:name="List Continue 4" w:semiHidden="1" w:unhideWhenUsed="1"/>
+    <w:lsdException w:name="List Continue 5" w:semiHidden="1" w:unhideWhenUsed="1"/>
+    <w:lsdException w:name="Message Header" w:semiHidden="1" w:unhideWhenUsed="1"/>
+    <w:lsdException w:name="Subtitle" w:uiPriority="11" w:qFormat="1"/>
+    <w:lsdException w:name="Salutation" w:semiHidden="1" w:unhideWhenUsed="1"/>
+    <w:lsdException w:name="Date" w:semiHidden="1" w:unhideWhenUsed="1"/>
+    <w:lsdException w:name="Body Text First Indent" w:semiHidden="1" w:unhideWhenUsed="1"/>
+    <w:lsdException w:name="Body Text First Indent 2" w:semiHidden="1" w:unhideWhenUsed="1"/>
+    <w:lsdException w:name="Note Heading" w:semiHidden="1" w:unhideWhenUsed="1"/>
+    <w:lsdException w:name="Body Text 2" w:semiHidden="1" w:unhideWhenUsed="1"/>
+    <w:lsdException w:name="Body Text 3" w:semiHidden="1" w:unhideWhenUsed="1"/>
+    <w:lsdException w:name="Body Text Indent 2" w:semiHidden="1" w:unhideWhenUsed="1"/>
+    <w:lsdException w:name="Body Text Indent 3" w:semiHidden="1" w:unhideWhenUsed="1"/>
+    <w:lsdException w:name="Block Text" w:semiHidden="1" w:unhideWhenUsed="1"/>
+    <w:lsdException w:name="Hyperlink" w:semiHidden="1" w:unhideWhenUsed="1"/>
+    <w:lsdException w:name="FollowedHyperlink" w:semiHidden="1" w:unhideWhenUsed="1"/>
+    <w:lsdException w:name="Strong" w:uiPriority="22" w:qFormat="1"/>
+    <w:lsdException w:name="Emphasis" w:uiPriority="20" w:qFormat="1"/>
+    <w:lsdException w:name="Document Map" w:semiHidden="1" w:unhideWhenUsed="1"/>
+    <w:lsdException w:name="Plain Text" w:semiHidden="1" w:unhideWhenUsed="1"/>
+    <w:lsdException w:name="E-mail Signature" w:semiHidden="1" w:unhideWhenUsed="1"/>
+    <w:lsdException w:name="HTML Top of Form" w:semiHidden="1" w:unhideWhenUsed="1"/>
+    <w:lsdException w:name="HTML Bottom of Form" w:semiHidden="1" w:unhideWhenUsed="1"/>
+    <w:lsdException w:name="Normal (Web)" w:semiHidden="1" w:unhideWhenUsed="1"/>
+    <w:lsdException w:name="HTML Acronym" w:semiHidden="1" w:unhideWhenUsed="1"/>
+    <w:lsdException w:name="HTML Address" w:semiHidden="1" w:unhideWhenUsed="1"/>
+    <w:lsdException w:name="HTML Cite" w:semiHidden="1" w:unhideWhenUsed="1"/>
+    <w:lsdException w:name="HTML Code" w:semiHidden="1" w:unhideWhenUsed="1"/>
+    <w:lsdException w:name="HTML Definition" w:semiHidden="1" w:unhideWhenUsed="1"/>
+    <w:lsdException w:name="HTML Keyboard" w:semiHidden="1" w:unhideWhenUsed="1"/>
+    <w:lsdException w:name="HTML Preformatted" w:semiHidden="1" w:unhideWhenUsed="1"/>
+    <w:lsdException w:name="HTML Sample" w:semiHidden="1" w:unhideWhenUsed="1"/>
+    <w:lsdException w:name="HTML Typewriter" w:semiHidden="1" w:unhideWhenUsed="1"/>
+    <w:lsdException w:name="HTML Variable" w:semiHidden="1" w:unhideWhenUsed="1"/>
+    <w:lsdException w:name="Normal Table" w:semiHidden="1" w:unhideWhenUsed="1"/>
+    <w:lsdException w:name="annotation subject" w:semiHidden="1" w:unhideWhenUsed="1"/>
+    <w:lsdException w:name="No List" w:semiHidden="1" w:unhideWhenUsed="1"/>
+    <w:lsdException w:name="Outline List 1" w:semiHidden="1" w:unhideWhenUsed="1"/>
+    <w:lsdException w:name="Outline List 2" w:semiHidden="1" w:unhideWhenUsed="1"/>
+    <w:lsdException w:name="Outline List 3" w:semiHidden="1" w:unhideWhenUsed="1"/>
+    <w:lsdException w:name="Table Simple 1" w:semiHidden="1" w:unhideWhenUsed="1"/>
+    <w:lsdException w:name="Table Simple 2" w:semiHidden="1" w:unhideWhenUsed="1"/>
+    <w:lsdException w:name="Table Simple 3" w:semiHidden="1" w:unhideWhenUsed="1"/>
+    <w:lsdException w:name="Table Classic 1" w:semiHidden="1" w:unhideWhenUsed="1"/>
+    <w:lsdException w:name="Table Classic 2" w:semiHidden="1" w:unhideWhenUsed="1"/>
+    <w:lsdException w:name="Table Classic 3" w:semiHidden="1" w:unhideWhenUsed="1"/>
+    <w:lsdException w:name="Table Classic 4" w:semiHidden="1" w:unhideWhenUsed="1"/>
+    <w:lsdException w:name="Table Colorful 1" w:semiHidden="1" w:unhideWhenUsed="1"/>
+    <w:lsdException w:name="Table Colorful 2" w:semiHidden="1" w:unhideWhenUsed="1"/>
+    <w:lsdException w:name="Table Colorful 3" w:semiHidden="1" w:unhideWhenUsed="1"/>
+    <w:lsdException w:name="Table Columns 1" w:semiHidden="1" w:unhideWhenUsed="1"/>
+    <w:lsdException w:name="Table Columns 2" w:semiHidden="1" w:unhideWhenUsed="1"/>
+    <w:lsdException w:name="Table Columns 3" w:semiHidden="1" w:unhideWhenUsed="1"/>
+    <w:lsdException w:name="Table Columns 4" w:semiHidden="1" w:unhideWhenUsed="1"/>
+    <w:lsdException w:name="Table Columns 5" w:semiHidden="1" w:unhideWhenUsed="1"/>
+    <w:lsdException w:name="Table Grid 1" w:semiHidden="1" w:unhideWhenUsed="1"/>
+    <w:lsdException w:name="Table Grid 2" w:semiHidden="1" w:unhideWhenUsed="1"/>
+    <w:lsdException w:name="Table Grid 3" w:semiHidden="1" w:unhideWhenUsed="1"/>
+    <w:lsdException w:name="Table Grid 4" w:semiHidden="1" w:unhideWhenUsed="1"/>
+    <w:lsdException w:name="Table Grid 5" w:semiHidden="1" w:unhideWhenUsed="1"/>
+    <w:lsdException w:name="Table Grid 6" w:semiHidden="1" w:unhideWhenUsed="1"/>
+    <w:lsdException w:name="Table Grid 7" w:semiHidden="1" w:unhideWhenUsed="1"/>
+    <w:lsdException w:name="Table Grid 8" w:semiHidden="1" w:unhideWhenUsed="1"/>
+    <w:lsdException w:name="Table List 1" w:semiHidden="1" w:unhideWhenUsed="1"/>
+    <w:lsdException w:name="Table List 2" w:semiHidden="1" w:unhideWhenUsed="1"/>
+    <w:lsdException w:name="Table List 3" w:semiHidden="1" w:unhideWhenUsed="1"/>
+    <w:lsdException w:name="Table List 4" w:semiHidden="1" w:unhideWhenUsed="1"/>
+    <w:lsdException w:name="Table List 5" w:semiHidden="1" w:unhideWhenUsed="1"/>
+    <w:lsdException w:name="Table List 6" w:semiHidden="1" w:unhideWhenUsed="1"/>
+    <w:lsdException w:name="Table List 7" w:semiHidden="1" w:unhideWhenUsed="1"/>
+    <w:lsdException w:name="Table List 8" w:semiHidden="1" w:unhideWhenUsed="1"/>
+    <w:lsdException w:name="Table 3D effects 1" w:semiHidden="1" w:unhideWhenUsed="1"/>
+    <w:lsdException w:name="Table 3D effects 2" w:semiHidden="1" w:unhideWhenUsed="1"/>
+    <w:lsdException w:name="Table 3D effects 3" w:semiHidden="1" w:unhideWhenUsed="1"/>
+    <w:lsdException w:name="Table Contemporary" w:semiHidden="1" w:unhideWhenUsed="1"/>
+    <w:lsdException w:name="Table Elegant" w:semiHidden="1" w:unhideWhenUsed="1"/>
+    <w:lsdException w:name="Table Professional" w:semiHidden="1" w:unhideWhenUsed="1"/>
+    <w:lsdException w:name="Table Subtle 1" w:semiHidden="1" w:unhideWhenUsed="1"/>
+    <w:lsdException w:name="Table Subtle 2" w:semiHidden="1" w:unhideWhenUsed="1"/>
+    <w:lsdException w:name="Table Web 1" w:semiHidden="1" w:unhideWhenUsed="1"/>
+    <w:lsdException w:name="Table Web 2" w:semiHidden="1" w:unhideWhenUsed="1"/>
+    <w:lsdException w:name="Table Web 3" w:semiHidden="1" w:unhideWhenUsed="1"/>
+    <w:lsdException w:name="Balloon Text" w:semiHidden="1" w:unhideWhenUsed="1"/>
+    <w:lsdException w:name="Table Grid" w:uiPriority="39"/>
+    <w:lsdException w:name="Table Theme" w:semiHidden="1" w:unhideWhenUsed="1"/>
+    <w:lsdException w:name="Placeholder Text" w:semiHidden="1"/>
+    <w:lsdException w:name="No Spacing" w:uiPriority="1" w:qFormat="1"/>
+    <w:lsdException w:name="Light Shading" w:uiPriority="60"/>
+    <w:lsdException w:name="Light List" w:uiPriority="61"/>
+    <w:lsdException w:name="Light Grid" w:uiPriority="62"/>
+    <w:lsdException w:name="Medium Shading 1" w:uiPriority="63"/>
+    <w:lsdException w:name="Medium Shading 2" w:uiPriority="64"/>
+    <w:lsdException w:name="Medium List 1" w:uiPriority="65"/>
+    <w:lsdException w:name="Medium List 2" w:uiPriority="66"/>
+    <w:lsdException w:name="Medium Grid 1" w:uiPriority="67"/>
+    <w:lsdException w:name="Medium Grid 2" w:uiPriority="68"/>
+    <w:lsdException w:name="Medium Grid 3" w:uiPriority="69"/>
+    <w:lsdException w:name="Dark List" w:uiPriority="70"/>
+    <w:lsdException w:name="Colorful Shading" w:uiPriority="71"/>
+    <w:lsdException w:name="Colorful List" w:uiPriority="72"/>
+    <w:lsdException w:name="Colorful Grid" w:uiPriority="73"/>
+    <w:lsdException w:name="Light Shading Accent 1" w:uiPriority="60"/>
+    <w:lsdException w:name="Light List Accent 1" w:uiPriority="61"/>
+    <w:lsdException w:name="Light Grid Accent 1" w:uiPriority="62"/>
+    <w:lsdException w:name="Medium Shading 1 Accent 1" w:uiPriority="63"/>
+    <w:lsdException w:name="Medium Shading 2 Accent 1" w:uiPriority="64"/>
+    <w:lsdException w:name="Medium List 1 Accent 1" w:uiPriority="65"/>
+    <w:lsdException w:name="Revision" w:semiHidden="1"/>
+    <w:lsdException w:name="List Paragraph" w:uiPriority="34" w:qFormat="1"/>
+    <w:lsdException w:name="Quote" w:uiPriority="29" w:qFormat="1"/>
+    <w:lsdException w:name="Intense Quote" w:uiPriority="30" w:qFormat="1"/>
+    <w:lsdException w:name="Medium List 2 Accent 1" w:uiPriority="66"/>
+    <w:lsdException w:name="Medium Grid 1 Accent 1" w:uiPriority="67"/>
+    <w:lsdException w:name="Medium Grid 2 Accent 1" w:uiPriority="68"/>
+    <w:lsdException w:name="Medium Grid 3 Accent 1" w:uiPriority="69"/>
+    <w:lsdException w:name="Dark List Accent 1" w:uiPriority="70"/>
+    <w:lsdException w:name="Colorful Shading Accent 1" w:uiPriority="71"/>
+    <w:lsdException w:name="Colorful List Accent 1" w:uiPriority="72"/>
+    <w:lsdException w:name="Colorful Grid Accent 1" w:uiPriority="73"/>
+    <w:lsdException w:name="Light Shading Accent 2" w:uiPriority="60"/>
+    <w:lsdException w:name="Light List Accent 2" w:uiPriority="61"/>
+    <w:lsdException w:name="Light Grid Accent 2" w:uiPriority="62"/>
+    <w:lsdException w:name="Medium Shading 1 Accent 2" w:uiPriority="63"/>
+    <w:lsdException w:name="Medium Shading 2 Accent 2" w:uiPriority="64"/>
+    <w:lsdException w:name="Medium List 1 Accent 2" w:uiPriority="65"/>
+    <w:lsdException w:name="Medium List 2 Accent 2" w:uiPriority="66"/>
+    <w:lsdException w:name="Medium Grid 1 Accent 2" w:uiPriority="67"/>
+    <w:lsdException w:name="Medium Grid 2 Accent 2" w:uiPriority="68"/>
+    <w:lsdException w:name="Medium Grid 3 Accent 2" w:uiPriority="69"/>
+    <w:lsdException w:name="Dark List Accent 2" w:uiPriority="70"/>
+    <w:lsdException w:name="Colorful Shading Accent 2" w:uiPriority="71"/>
+    <w:lsdException w:name="Colorful List Accent 2" w:uiPriority="72"/>
+    <w:lsdException w:name="Colorful Grid Accent 2" w:uiPriority="73"/>
+    <w:lsdException w:name="Light Shading Accent 3" w:uiPriority="60"/>
+    <w:lsdException w:name="Light List Accent 3" w:uiPriority="61"/>
+    <w:lsdException w:name="Light Grid Accent 3" w:uiPriority="62"/>
+    <w:lsdException w:name="Medium Shading 1 Accent 3" w:uiPriority="63"/>
+    <w:lsdException w:name="Medium Shading 2 Accent 3" w:uiPriority="64"/>
+    <w:lsdException w:name="Medium List 1 Accent 3" w:uiPriority="65"/>
+    <w:lsdException w:name="Medium List 2 Accent 3" w:uiPriority="66"/>
+    <w:lsdException w:name="Medium Grid 1 Accent 3" w:uiPriority="67"/>
+    <w:lsdException w:name="Medium Grid 2 Accent 3" w:uiPriority="68"/>
+    <w:lsdException w:name="Medium Grid 3 Accent 3" w:uiPriority="69"/>
+    <w:lsdException w:name="Dark List Accent 3" w:uiPriority="70"/>
+    <w:lsdException w:name="Colorful Shading Accent 3" w:uiPriority="71"/>
+    <w:lsdException w:name="Colorful List Accent 3" w:uiPriority="72"/>
+    <w:lsdException w:name="Colorful Grid Accent 3" w:uiPriority="73"/>
+    <w:lsdException w:name="Light Shading Accent 4" w:uiPriority="60"/>
+    <w:lsdException w:name="Light List Accent 4" w:uiPriority="61"/>
+    <w:lsdException w:name="Light Grid Accent 4" w:uiPriority="62"/>
+    <w:lsdException w:name="Medium Shading 1 Accent 4" w:uiPriority="63"/>
+    <w:lsdException w:name="Medium Shading 2 Accent 4" w:uiPriority="64"/>
+    <w:lsdException w:name="Medium List 1 Accent 4" w:uiPriority="65"/>
+    <w:lsdException w:name="Medium List 2 Accent 4" w:uiPriority="66"/>
+    <w:lsdException w:name="Medium Grid 1 Accent 4" w:uiPriority="67"/>
+    <w:lsdException w:name="Medium Grid 2 Accent 4" w:uiPriority="68"/>
+    <w:lsdException w:name="Medium Grid 3 Accent 4" w:uiPriority="69"/>
+    <w:lsdException w:name="Dark List Accent 4" w:uiPriority="70"/>
+    <w:lsdException w:name="Colorful Shading Accent 4" w:uiPriority="71"/>
+    <w:lsdException w:name="Colorful List Accent 4" w:uiPriority="72"/>
+    <w:lsdException w:name="Colorful Grid Accent 4" w:uiPriority="73"/>
+    <w:lsdException w:name="Light Shading Accent 5" w:uiPriority="60"/>
+    <w:lsdException w:name="Light List Accent 5" w:uiPriority="61"/>
+    <w:lsdException w:name="Light Grid Accent 5" w:uiPriority="62"/>
+    <w:lsdException w:name="Medium Shading 1 Accent 5" w:uiPriority="63"/>
+    <w:lsdException w:name="Medium Shading 2 Accent 5" w:uiPriority="64"/>
+    <w:lsdException w:name="Medium List 1 Accent 5" w:uiPriority="65"/>
+    <w:lsdException w:name="Medium List 2 Accent 5" w:uiPriority="66"/>
+    <w:lsdException w:name="Medium Grid 1 Accent 5" w:uiPriority="67"/>
+    <w:lsdException w:name="Medium Grid 2 Accent 5" w:uiPriority="68"/>
+    <w:lsdException w:name="Medium Grid 3 Accent 5" w:uiPriority="69"/>
+    <w:lsdException w:name="Dark List Accent 5" w:uiPriority="70"/>
+    <w:lsdException w:name="Colorful Shading Accent 5" w:uiPriority="71"/>
+    <w:lsdException w:name="Colorful List Accent 5" w:uiPriority="72"/>
+    <w:lsdException w:name="Colorful Grid Accent 5" w:uiPriority="73"/>
+    <w:lsdException w:name="Light Shading Accent 6" w:uiPriority="60"/>
+    <w:lsdException w:name="Light List Accent 6" w:uiPriority="61"/>
+    <w:lsdException w:name="Light Grid Accent 6" w:uiPriority="62"/>
+    <w:lsdException w:name="Medium Shading 1 Accent 6" w:uiPriority="63"/>
+    <w:lsdException w:name="Medium Shading 2 Accent 6" w:uiPriority="64"/>
+    <w:lsdException w:name="Medium List 1 Accent 6" w:uiPriority="65"/>
+    <w:lsdException w:name="Medium List 2 Accent 6" w:uiPriority="66"/>
+    <w:lsdException w:name="Medium Grid 1 Accent 6" w:uiPriority="67"/>
+    <w:lsdException w:name="Medium Grid 2 Accent 6" w:uiPriority="68"/>
+    <w:lsdException w:name="Medium Grid 3 Accent 6" w:uiPriority="69"/>
+    <w:lsdException w:name="Dark List Accent 6" w:uiPriority="70"/>
+    <w:lsdException w:name="Colorful Shading Accent 6" w:uiPriority="71"/>
+    <w:lsdException w:name="Colorful List Accent 6" w:uiPriority="72"/>
+    <w:lsdException w:name="Colorful Grid Accent 6" w:uiPriority="73"/>
+    <w:lsdException w:name="Subtle Emphasis" w:uiPriority="19" w:qFormat="1"/>
+    <w:lsdException w:name="Intense Emphasis" w:uiPriority="21" w:qFormat="1"/>
+    <w:lsdException w:name="Subtle Reference" w:uiPriority="31" w:qFormat="1"/>
+    <w:lsdException w:name="Intense Reference" w:uiPriority="32" w:qFormat="1"/>
+    <w:lsdException w:name="Book Title" w:uiPriority="33" w:qFormat="1"/>
+    <w:lsdException w:name="Bibliography" w:semiHidden="1" w:uiPriority="37" w:unhideWhenUsed="1"/>
+    <w:lsdException w:name="TOC Heading" w:semiHidden="1" w:uiPriority="39" w:unhideWhenUsed="1" w:qFormat="1"/>
+    <w:lsdException w:name="Plain Table 1" w:uiPriority="41"/>
+    <w:lsdException w:name="Plain Table 2" w:uiPriority="42"/>
+    <w:lsdException w:name="Plain Table 3" w:uiPriority="43"/>
+    <w:lsdException w:name="Plain Table 4" w:uiPriority="44"/>
+    <w:lsdException w:name="Plain Table 5" w:uiPriority="45"/>
+    <w:lsdException w:name="Grid Table Light" w:uiPriority="40"/>
+    <w:lsdException w:name="Grid Table 1 Light" w:uiPriority="46"/>
+    <w:lsdException w:name="Grid Table 2" w:uiPriority="47"/>
+    <w:lsdException w:name="Grid Table 3" w:uiPriority="48"/>
+    <w:lsdException w:name="Grid Table 4" w:uiPriority="49"/>
+    <w:lsdException w:name="Grid Table 5 Dark" w:uiPriority="50"/>
+    <w:lsdException w:name="Grid Table 6 Colorful" w:uiPriority="51"/>
+    <w:lsdException w:name="Grid Table 7 Colorful" w:uiPriority="52"/>
+    <w:lsdException w:name="Grid Table 1 Light Accent 1" w:uiPriority="46"/>
+    <w:lsdException w:name="Grid Table 2 Accent 1" w:uiPriority="47"/>
+    <w:lsdException w:name="Grid Table 3 Accent 1" w:uiPriority="48"/>
+    <w:lsdException w:name="Grid Table 4 Accent 1" w:uiPriority="49"/>
+    <w:lsdException w:name="Grid Table 5 Dark Accent 1" w:uiPriority="50"/>
+    <w:lsdException w:name="Grid Table 6 Colorful Accent 1" w:uiPriority="51"/>
+    <w:lsdException w:name="Grid Table 7 Colorful Accent 1" w:uiPriority="52"/>
+    <w:lsdException w:name="Grid Table 1 Light Accent 2" w:uiPriority="46"/>
+    <w:lsdException w:name="Grid Table 2 Accent 2" w:uiPriority="47"/>
+    <w:lsdException w:name="Grid Table 3 Accent 2" w:uiPriority="48"/>
+    <w:lsdException w:name="Grid Table 4 Accent 2" w:uiPriority="49"/>
+    <w:lsdException w:name="Grid Table 5 Dark Accent 2" w:uiPriority="50"/>
+    <w:lsdException w:name="Grid Table 6 Colorful Accent 2" w:uiPriority="51"/>
+    <w:lsdException w:name="Grid Table 7 Colorful Accent 2" w:uiPriority="52"/>
+    <w:lsdException w:name="Grid Table 1 Light Accent 3" w:uiPriority="46"/>
+    <w:lsdException w:name="Grid Table 2 Accent 3" w:uiPriority="47"/>
+    <w:lsdException w:name="Grid Table 3 Accent 3" w:uiPriority="48"/>
+    <w:lsdException w:name="Grid Table 4 Accent 3" w:uiPriority="49"/>
+    <w:lsdException w:name="Grid Table 5 Dark Accent 3" w:uiPriority="50"/>
+    <w:lsdException w:name="Grid Table 6 Colorful Accent 3" w:uiPriority="51"/>
+    <w:lsdException w:name="Grid Table 7 Colorful Accent 3" w:uiPriority="52"/>
+    <w:lsdException w:name="Grid Table 1 Light Accent 4" w:uiPriority="46"/>
+    <w:lsdException w:name="Grid Table 2 Accent 4" w:uiPriority="47"/>
+    <w:lsdException w:name="Grid Table 3 Accent 4" w:uiPriority="48"/>
+    <w:lsdException w:name="Grid Table 4 Accent 4" w:uiPriority="49"/>
+    <w:lsdException w:name="Grid Table 5 Dark Accent 4" w:uiPriority="50"/>
+    <w:lsdException w:name="Grid Table 6 Colorful Accent 4" w:uiPriority="51"/>
+    <w:lsdException w:name="Grid Table 7 Colorful Accent 4" w:uiPriority="52"/>
+    <w:lsdException w:name="Grid Table 1 Light Accent 5" w:uiPriority="46"/>
+    <w:lsdException w:name="Grid Table 2 Accent 5" w:uiPriority="47"/>
+    <w:lsdException w:name="Grid Table 3 Accent 5" w:uiPriority="48"/>
+    <w:lsdException w:name="Grid Table 4 Accent 5" w:uiPriority="49"/>
+    <w:lsdException w:name="Grid Table 5 Dark Accent 5" w:uiPriority="50"/>
+    <w:lsdException w:name="Grid Table 6 Colorful Accent 5" w:uiPriority="51"/>
+    <w:lsdException w:name="Grid Table 7 Colorful Accent 5" w:uiPriority="52"/>
+    <w:lsdException w:name="Grid Table 1 Light Accent 6" w:uiPriority="46"/>
+    <w:lsdException w:name="Grid Table 2 Accent 6" w:uiPriority="47"/>
+    <w:lsdException w:name="Grid Table 3 Accent 6" w:uiPriority="48"/>
+    <w:lsdException w:name="Grid Table 4 Accent 6" w:uiPriority="49"/>
+    <w:lsdException w:name="Grid Table 5 Dark Accent 6" w:uiPriority="50"/>
+    <w:lsdException w:name="Grid Table 6 Colorful Accent 6" w:uiPriority="51"/>
+    <w:lsdException w:name="Grid Table 7 Colorful Accent 6" w:uiPriority="52"/>
+    <w:lsdException w:name="List Table 1 Light" w:uiPriority="46"/>
+    <w:lsdException w:name="List Table 2" w:uiPriority="47"/>
+    <w:lsdException w:name="List Table 3" w:uiPriority="48"/>
+    <w:lsdException w:name="List Table 4" w:uiPriority="49"/>
+    <w:lsdException w:name="List Table 5 Dark" w:uiPriority="50"/>
+    <w:lsdException w:name="List Table 6 Colorful" w:uiPriority="51"/>
+    <w:lsdException w:name="List Table 7 Colorful" w:uiPriority="52"/>
+    <w:lsdException w:name="List Table 1 Light Accent 1" w:uiPriority="46"/>
+    <w:lsdException w:name="List Table 2 Accent 1" w:uiPriority="47"/>
+    <w:lsdException w:name="List Table 3 Accent 1" w:uiPriority="48"/>
+    <w:lsdException w:name="List Table 4 Accent 1" w:uiPriority="49"/>
+    <w:lsdException w:name="List Table 5 Dark Accent 1" w:uiPriority="50"/>
+    <w:lsdException w:name="List Table 6 Colorful Accent 1" w:uiPriority="51"/>
+    <w:lsdException w:name="List Table 7 Colorful Accent 1" w:uiPriority="52"/>
+    <w:lsdException w:name="List Table 1 Light Accent 2" w:uiPriority="46"/>
+    <w:lsdException w:name="List Table 2 Accent 2" w:uiPriority="47"/>
+    <w:lsdException w:name="List Table 3 Accent 2" w:uiPriority="48"/>
+    <w:lsdException w:name="List Table 4 Accent 2" w:uiPriority="49"/>
+    <w:lsdException w:name="List Table 5 Dark Accent 2" w:uiPriority="50"/>
+    <w:lsdException w:name="List Table 6 Colorful Accent 2" w:uiPriority="51"/>
+    <w:lsdException w:name="List Table 7 Colorful Accent 2" w:uiPriority="52"/>
+    <w:lsdException w:name="List Table 1 Light Accent 3" w:uiPriority="46"/>
+    <w:lsdException w:name="List Table 2 Accent 3" w:uiPriority="47"/>
+    <w:lsdException w:name="List Table 3 Accent 3" w:uiPriority="48"/>
+    <w:lsdException w:name="List Table 4 Accent 3" w:uiPriority="49"/>
+    <w:lsdException w:name="List Table 5 Dark Accent 3" w:uiPriority="50"/>
+    <w:lsdException w:name="List Table 6 Colorful Accent 3" w:uiPriority="51"/>
+    <w:lsdException w:name="List Table 7 Colorful Accent 3" w:uiPriority="52"/>
+    <w:lsdException w:name="List Table 1 Light Accent 4" w:uiPriority="46"/>
+    <w:lsdException w:name="List Table 2 Accent 4" w:uiPriority="47"/>
+    <w:lsdException w:name="List Table 3 Accent 4" w:uiPriority="48"/>
+    <w:lsdException w:name="List Table 4 Accent 4" w:uiPriority="49"/>
+    <w:lsdException w:name="List Table 5 Dark Accent 4" w:uiPriority="50"/>
+    <w:lsdException w:name="List Table 6 Colorful Accent 4" w:uiPriority="51"/>
+    <w:lsdException w:name="List Table 7 Colorful Accent 4" w:uiPriority="52"/>
+    <w:lsdException w:name="List Table 1 Light Accent 5" w:uiPriority="46"/>
+    <w:lsdException w:name="List Table 2 Accent 5" w:uiPriority="47"/>
+    <w:lsdException w:name="List Table 3 Accent 5" w:uiPriority="48"/>
+    <w:lsdException w:name="List Table 4 Accent 5" w:uiPriority="49"/>
+    <w:lsdException w:name="List Table 5 Dark Accent 5" w:uiPriority="50"/>
+    <w:lsdException w:name="List Table 6 Colorful Accent 5" w:uiPriority="51"/>
+    <w:lsdException w:name="List Table 7 Colorful Accent 5" w:uiPriority="52"/>
+    <w:lsdException w:name="List Table 1 Light Accent 6" w:uiPriority="46"/>
+    <w:lsdException w:name="List Table 2 Accent 6" w:uiPriority="47"/>
+    <w:lsdException w:name="List Table 3 Accent 6" w:uiPriority="48"/>
+    <w:lsdException w:name="List Table 4 Accent 6" w:uiPriority="49"/>
+    <w:lsdException w:name="List Table 5 Dark Accent 6" w:uiPriority="50"/>
+    <w:lsdException w:name="List Table 6 Colorful Accent 6" w:uiPriority="51"/>
+    <w:lsdException w:name="List Table 7 Colorful Accent 6" w:uiPriority="52"/>
+    <w:lsdException w:name="Mention" w:semiHidden="1" w:unhideWhenUsed="1"/>
+    <w:lsdException w:name="Smart Hyperlink" w:semiHidden="1" w:unhideWhenUsed="1"/>
+    <w:lsdException w:name="Hashtag" w:semiHidden="1" w:unhideWhenUsed="1"/>
+    <w:lsdException w:name="Unresolved Mention" w:semiHidden="1" w:unhideWhenUsed="1"/>
+    <w:lsdException w:name="Smart Link" w:semiHidden="1" w:unhideWhenUsed="1"/>
   </w:latentStyles>
   <w:style w:type="paragraph" w:default="1" w:styleId="Normal">
     <w:name w:val="Normal"/>
@@ -4539,837 +5106,8 @@
       <w:u w:val="single"/>
     </w:rPr>
   </w:style>
-  <w:style w:type="character" w:customStyle="1" w:styleId="UnresolvedMention">
-    <w:name w:val="Unresolved Mention"/>
-    <w:basedOn w:val="DefaultParagraphFont"/>
-    <w:uiPriority w:val="99"/>
-    <w:semiHidden/>
-    <w:unhideWhenUsed/>
-    <w:rsid w:val="00841112"/>
-    <w:rPr>
-      <w:color w:val="605E5C"/>
-      <w:shd w:val="clear" w:color="auto" w:fill="E1DFDD"/>
-    </w:rPr>
-  </w:style>
-  <w:style w:type="paragraph" w:styleId="ListParagraph">
-    <w:name w:val="List Paragraph"/>
-    <w:basedOn w:val="Normal"/>
-    <w:uiPriority w:val="34"/>
-    <w:qFormat/>
-    <w:rsid w:val="00E418AB"/>
-    <w:pPr>
-      <w:spacing w:after="0" w:line="240" w:lineRule="auto"/>
-      <w:ind w:left="720"/>
-      <w:contextualSpacing/>
-    </w:pPr>
-    <w:rPr>
-      <w:rFonts w:eastAsiaTheme="minorHAnsi"/>
-      <w:kern w:val="2"/>
-      <w:lang w:eastAsia="en-US"/>
-      <w14:ligatures w14:val="standardContextual"/>
-    </w:rPr>
-  </w:style>
-  <w:style w:type="character" w:styleId="Strong">
-    <w:name w:val="Strong"/>
-    <w:basedOn w:val="DefaultParagraphFont"/>
-    <w:uiPriority w:val="22"/>
-    <w:qFormat/>
-    <w:rsid w:val="00E418AB"/>
-    <w:rPr>
-      <w:b/>
-      <w:bCs/>
-    </w:rPr>
-  </w:style>
-  <w:style w:type="character" w:styleId="FollowedHyperlink">
-    <w:name w:val="FollowedHyperlink"/>
-    <w:basedOn w:val="DefaultParagraphFont"/>
-    <w:uiPriority w:val="99"/>
-    <w:semiHidden/>
-    <w:unhideWhenUsed/>
-    <w:rsid w:val="00D14F9D"/>
-    <w:rPr>
-      <w:color w:val="96607D" w:themeColor="followedHyperlink"/>
-      <w:u w:val="single"/>
-    </w:rPr>
-  </w:style>
-  <w:style w:type="paragraph" w:styleId="Bibliography">
-    <w:name w:val="Bibliography"/>
-    <w:basedOn w:val="Normal"/>
-    <w:next w:val="Normal"/>
-    <w:uiPriority w:val="37"/>
-    <w:unhideWhenUsed/>
-    <w:rsid w:val="007043FB"/>
-  </w:style>
-  <w:style w:type="paragraph" w:styleId="HTMLPreformatted">
-    <w:name w:val="HTML Preformatted"/>
-    <w:basedOn w:val="Normal"/>
-    <w:link w:val="HTMLPreformattedChar"/>
-    <w:uiPriority w:val="99"/>
-    <w:semiHidden/>
-    <w:unhideWhenUsed/>
-    <w:rsid w:val="00E705A4"/>
-    <w:pPr>
-      <w:spacing w:after="0" w:line="240" w:lineRule="auto"/>
-    </w:pPr>
-    <w:rPr>
-      <w:rFonts w:ascii="Consolas" w:hAnsi="Consolas"/>
-      <w:sz w:val="20"/>
-      <w:szCs w:val="20"/>
-    </w:rPr>
-  </w:style>
-  <w:style w:type="character" w:customStyle="1" w:styleId="HTMLPreformattedChar">
-    <w:name w:val="HTML Preformatted Char"/>
-    <w:basedOn w:val="DefaultParagraphFont"/>
-    <w:link w:val="HTMLPreformatted"/>
-    <w:uiPriority w:val="99"/>
-    <w:semiHidden/>
-    <w:rsid w:val="00E705A4"/>
-    <w:rPr>
-      <w:rFonts w:ascii="Consolas" w:hAnsi="Consolas"/>
-      <w:sz w:val="20"/>
-      <w:szCs w:val="20"/>
-      <w:lang w:val="en-GB"/>
-    </w:rPr>
-  </w:style>
-  <w:style w:type="paragraph" w:styleId="BalloonText">
-    <w:name w:val="Balloon Text"/>
-    <w:basedOn w:val="Normal"/>
-    <w:link w:val="BalloonTextChar"/>
-    <w:uiPriority w:val="99"/>
-    <w:semiHidden/>
-    <w:unhideWhenUsed/>
-    <w:rsid w:val="00F8054A"/>
-    <w:pPr>
-      <w:spacing w:after="0" w:line="240" w:lineRule="auto"/>
-    </w:pPr>
-    <w:rPr>
-      <w:rFonts w:ascii="Tahoma" w:hAnsi="Tahoma" w:cs="Tahoma"/>
-      <w:sz w:val="16"/>
-      <w:szCs w:val="16"/>
-    </w:rPr>
-  </w:style>
-  <w:style w:type="character" w:customStyle="1" w:styleId="BalloonTextChar">
-    <w:name w:val="Balloon Text Char"/>
-    <w:basedOn w:val="DefaultParagraphFont"/>
-    <w:link w:val="BalloonText"/>
-    <w:uiPriority w:val="99"/>
-    <w:semiHidden/>
-    <w:rsid w:val="00F8054A"/>
-    <w:rPr>
-      <w:rFonts w:ascii="Tahoma" w:hAnsi="Tahoma" w:cs="Tahoma"/>
-      <w:sz w:val="16"/>
-      <w:szCs w:val="16"/>
-      <w:lang w:val="en-GB"/>
-    </w:rPr>
-  </w:style>
-  <w:style w:type="paragraph" w:customStyle="1" w:styleId="paragraph">
-    <w:name w:val="paragraph"/>
-    <w:basedOn w:val="Normal"/>
-    <w:rsid w:val="00F8054A"/>
-    <w:pPr>
-      <w:spacing w:before="100" w:beforeAutospacing="1" w:after="100" w:afterAutospacing="1" w:line="240" w:lineRule="auto"/>
-    </w:pPr>
-    <w:rPr>
-      <w:rFonts w:ascii="Times New Roman" w:eastAsia="Times New Roman" w:hAnsi="Times New Roman" w:cs="Times New Roman"/>
-      <w:lang w:val="en-US" w:eastAsia="en-US"/>
-    </w:rPr>
-  </w:style>
-  <w:style w:type="character" w:customStyle="1" w:styleId="normaltextrun">
-    <w:name w:val="normaltextrun"/>
-    <w:basedOn w:val="DefaultParagraphFont"/>
-    <w:rsid w:val="00F8054A"/>
-  </w:style>
-  <w:style w:type="character" w:customStyle="1" w:styleId="eop">
-    <w:name w:val="eop"/>
-    <w:basedOn w:val="DefaultParagraphFont"/>
-    <w:rsid w:val="00F8054A"/>
-  </w:style>
-  <w:style w:type="character" w:customStyle="1" w:styleId="scxw42391018">
-    <w:name w:val="scxw42391018"/>
-    <w:basedOn w:val="DefaultParagraphFont"/>
-    <w:rsid w:val="00F8054A"/>
-  </w:style>
-  <w:style w:type="paragraph" w:styleId="NormalWeb">
-    <w:name w:val="Normal (Web)"/>
-    <w:basedOn w:val="Normal"/>
-    <w:uiPriority w:val="99"/>
-    <w:semiHidden/>
-    <w:unhideWhenUsed/>
-    <w:rsid w:val="00237441"/>
-    <w:pPr>
-      <w:spacing w:before="100" w:beforeAutospacing="1" w:after="100" w:afterAutospacing="1" w:line="240" w:lineRule="auto"/>
-    </w:pPr>
-    <w:rPr>
-      <w:rFonts w:ascii="Times New Roman" w:eastAsia="Times New Roman" w:hAnsi="Times New Roman" w:cs="Times New Roman"/>
-      <w:lang w:val="en-US" w:eastAsia="en-US"/>
-    </w:rPr>
-  </w:style>
-  <w:style w:type="character" w:customStyle="1" w:styleId="katex-mathml">
-    <w:name w:val="katex-mathml"/>
-    <w:basedOn w:val="DefaultParagraphFont"/>
-    <w:rsid w:val="007B4DE2"/>
-  </w:style>
-  <w:style w:type="character" w:customStyle="1" w:styleId="mord">
-    <w:name w:val="mord"/>
-    <w:basedOn w:val="DefaultParagraphFont"/>
-    <w:rsid w:val="007B4DE2"/>
-  </w:style>
-  <w:style w:type="character" w:customStyle="1" w:styleId="mrel">
-    <w:name w:val="mrel"/>
-    <w:basedOn w:val="DefaultParagraphFont"/>
-    <w:rsid w:val="007B4DE2"/>
-  </w:style>
-  <w:style w:type="character" w:styleId="Emphasis">
-    <w:name w:val="Emphasis"/>
-    <w:basedOn w:val="DefaultParagraphFont"/>
-    <w:uiPriority w:val="20"/>
-    <w:qFormat/>
-    <w:rsid w:val="009C2837"/>
-    <w:rPr>
-      <w:i/>
-      <w:iCs/>
-    </w:rPr>
-  </w:style>
-</w:styles>
-</file>
-
-<file path=word/stylesWithEffects.xml><?xml version="1.0" encoding="utf-8"?>
-<w:styles xmlns:wpc="http://schemas.microsoft.com/office/word/2010/wordprocessingCanvas" xmlns:mc="http://schemas.openxmlformats.org/markup-compatibility/2006" xmlns:o="urn:schemas-microsoft-com:office:office" xmlns:r="http://schemas.openxmlformats.org/officeDocument/2006/relationships" xmlns:m="http://schemas.openxmlformats.org/officeDocument/2006/math" xmlns:v="urn:schemas-microsoft-com:vml" xmlns:wp14="http://schemas.microsoft.com/office/word/2010/wordprocessingDrawing" xmlns:wp="http://schemas.openxmlformats.org/drawingml/2006/wordprocessingDrawing" xmlns:w10="urn:schemas-microsoft-com:office:word" xmlns:w="http://schemas.openxmlformats.org/wordprocessingml/2006/main" xmlns:w14="http://schemas.microsoft.com/office/word/2010/wordml" xmlns:wpg="http://schemas.microsoft.com/office/word/2010/wordprocessingGroup" xmlns:wpi="http://schemas.microsoft.com/office/word/2010/wordprocessingInk" xmlns:wne="http://schemas.microsoft.com/office/word/2006/wordml" xmlns:wps="http://schemas.microsoft.com/office/word/2010/wordprocessingShape" mc:Ignorable="w14 wp14">
-  <w:docDefaults>
-    <w:rPrDefault>
-      <w:rPr>
-        <w:rFonts w:asciiTheme="minorHAnsi" w:eastAsiaTheme="minorEastAsia" w:hAnsiTheme="minorHAnsi" w:cstheme="minorBidi"/>
-        <w:sz w:val="24"/>
-        <w:szCs w:val="24"/>
-        <w:lang w:val="en-US" w:eastAsia="ja-JP" w:bidi="ar-SA"/>
-      </w:rPr>
-    </w:rPrDefault>
-    <w:pPrDefault>
-      <w:pPr>
-        <w:spacing w:after="160" w:line="279" w:lineRule="auto"/>
-      </w:pPr>
-    </w:pPrDefault>
-  </w:docDefaults>
-  <w:latentStyles w:defLockedState="0" w:defUIPriority="99" w:defSemiHidden="1" w:defUnhideWhenUsed="1" w:defQFormat="0" w:count="267">
-    <w:lsdException w:name="Normal" w:semiHidden="0" w:uiPriority="0" w:unhideWhenUsed="0" w:qFormat="1"/>
-    <w:lsdException w:name="heading 1" w:semiHidden="0" w:uiPriority="9" w:unhideWhenUsed="0" w:qFormat="1"/>
-    <w:lsdException w:name="heading 2" w:uiPriority="9" w:qFormat="1"/>
-    <w:lsdException w:name="heading 3" w:uiPriority="9" w:qFormat="1"/>
-    <w:lsdException w:name="heading 4" w:uiPriority="9" w:qFormat="1"/>
-    <w:lsdException w:name="heading 5" w:uiPriority="9" w:qFormat="1"/>
-    <w:lsdException w:name="heading 6" w:uiPriority="9" w:qFormat="1"/>
-    <w:lsdException w:name="heading 7" w:uiPriority="9" w:qFormat="1"/>
-    <w:lsdException w:name="heading 8" w:uiPriority="9" w:qFormat="1"/>
-    <w:lsdException w:name="heading 9" w:uiPriority="9" w:qFormat="1"/>
-    <w:lsdException w:name="toc 1" w:uiPriority="39"/>
-    <w:lsdException w:name="toc 2" w:uiPriority="39"/>
-    <w:lsdException w:name="toc 3" w:uiPriority="39"/>
-    <w:lsdException w:name="toc 4" w:uiPriority="39"/>
-    <w:lsdException w:name="toc 5" w:uiPriority="39"/>
-    <w:lsdException w:name="toc 6" w:uiPriority="39"/>
-    <w:lsdException w:name="toc 7" w:uiPriority="39"/>
-    <w:lsdException w:name="toc 8" w:uiPriority="39"/>
-    <w:lsdException w:name="toc 9" w:uiPriority="39"/>
-    <w:lsdException w:name="caption" w:uiPriority="35" w:qFormat="1"/>
-    <w:lsdException w:name="Title" w:semiHidden="0" w:uiPriority="10" w:unhideWhenUsed="0" w:qFormat="1"/>
-    <w:lsdException w:name="Default Paragraph Font" w:uiPriority="1"/>
-    <w:lsdException w:name="Subtitle" w:semiHidden="0" w:uiPriority="11" w:unhideWhenUsed="0" w:qFormat="1"/>
-    <w:lsdException w:name="Strong" w:semiHidden="0" w:uiPriority="22" w:unhideWhenUsed="0" w:qFormat="1"/>
-    <w:lsdException w:name="Emphasis" w:semiHidden="0" w:uiPriority="20" w:unhideWhenUsed="0" w:qFormat="1"/>
-    <w:lsdException w:name="Table Grid" w:semiHidden="0" w:uiPriority="39" w:unhideWhenUsed="0"/>
-    <w:lsdException w:name="Placeholder Text" w:unhideWhenUsed="0"/>
-    <w:lsdException w:name="No Spacing" w:semiHidden="0" w:uiPriority="1" w:unhideWhenUsed="0" w:qFormat="1"/>
-    <w:lsdException w:name="Light Shading" w:semiHidden="0" w:uiPriority="60" w:unhideWhenUsed="0"/>
-    <w:lsdException w:name="Light List" w:semiHidden="0" w:uiPriority="61" w:unhideWhenUsed="0"/>
-    <w:lsdException w:name="Light Grid" w:semiHidden="0" w:uiPriority="62" w:unhideWhenUsed="0"/>
-    <w:lsdException w:name="Medium Shading 1" w:semiHidden="0" w:uiPriority="63" w:unhideWhenUsed="0"/>
-    <w:lsdException w:name="Medium Shading 2" w:semiHidden="0" w:uiPriority="64" w:unhideWhenUsed="0"/>
-    <w:lsdException w:name="Medium List 1" w:semiHidden="0" w:uiPriority="65" w:unhideWhenUsed="0"/>
-    <w:lsdException w:name="Medium List 2" w:semiHidden="0" w:uiPriority="66" w:unhideWhenUsed="0"/>
-    <w:lsdException w:name="Medium Grid 1" w:semiHidden="0" w:uiPriority="67" w:unhideWhenUsed="0"/>
-    <w:lsdException w:name="Medium Grid 2" w:semiHidden="0" w:uiPriority="68" w:unhideWhenUsed="0"/>
-    <w:lsdException w:name="Medium Grid 3" w:semiHidden="0" w:uiPriority="69" w:unhideWhenUsed="0"/>
-    <w:lsdException w:name="Dark List" w:semiHidden="0" w:uiPriority="70" w:unhideWhenUsed="0"/>
-    <w:lsdException w:name="Colorful Shading" w:semiHidden="0" w:uiPriority="71" w:unhideWhenUsed="0"/>
-    <w:lsdException w:name="Colorful List" w:semiHidden="0" w:uiPriority="72" w:unhideWhenUsed="0"/>
-    <w:lsdException w:name="Colorful Grid" w:semiHidden="0" w:uiPriority="73" w:unhideWhenUsed="0"/>
-    <w:lsdException w:name="Light Shading Accent 1" w:semiHidden="0" w:uiPriority="60" w:unhideWhenUsed="0"/>
-    <w:lsdException w:name="Light List Accent 1" w:semiHidden="0" w:uiPriority="61" w:unhideWhenUsed="0"/>
-    <w:lsdException w:name="Light Grid Accent 1" w:semiHidden="0" w:uiPriority="62" w:unhideWhenUsed="0"/>
-    <w:lsdException w:name="Medium Shading 1 Accent 1" w:semiHidden="0" w:uiPriority="63" w:unhideWhenUsed="0"/>
-    <w:lsdException w:name="Medium Shading 2 Accent 1" w:semiHidden="0" w:uiPriority="64" w:unhideWhenUsed="0"/>
-    <w:lsdException w:name="Medium List 1 Accent 1" w:semiHidden="0" w:uiPriority="65" w:unhideWhenUsed="0"/>
-    <w:lsdException w:name="Revision" w:unhideWhenUsed="0"/>
-    <w:lsdException w:name="List Paragraph" w:semiHidden="0" w:uiPriority="34" w:unhideWhenUsed="0" w:qFormat="1"/>
-    <w:lsdException w:name="Quote" w:semiHidden="0" w:uiPriority="29" w:unhideWhenUsed="0" w:qFormat="1"/>
-    <w:lsdException w:name="Intense Quote" w:semiHidden="0" w:uiPriority="30" w:unhideWhenUsed="0" w:qFormat="1"/>
-    <w:lsdException w:name="Medium List 2 Accent 1" w:semiHidden="0" w:uiPriority="66" w:unhideWhenUsed="0"/>
-    <w:lsdException w:name="Medium Grid 1 Accent 1" w:semiHidden="0" w:uiPriority="67" w:unhideWhenUsed="0"/>
-    <w:lsdException w:name="Medium Grid 2 Accent 1" w:semiHidden="0" w:uiPriority="68" w:unhideWhenUsed="0"/>
-    <w:lsdException w:name="Medium Grid 3 Accent 1" w:semiHidden="0" w:uiPriority="69" w:unhideWhenUsed="0"/>
-    <w:lsdException w:name="Dark List Accent 1" w:semiHidden="0" w:uiPriority="70" w:unhideWhenUsed="0"/>
-    <w:lsdException w:name="Colorful Shading Accent 1" w:semiHidden="0" w:uiPriority="71" w:unhideWhenUsed="0"/>
-    <w:lsdException w:name="Colorful List Accent 1" w:semiHidden="0" w:uiPriority="72" w:unhideWhenUsed="0"/>
-    <w:lsdException w:name="Colorful Grid Accent 1" w:semiHidden="0" w:uiPriority="73" w:unhideWhenUsed="0"/>
-    <w:lsdException w:name="Light Shading Accent 2" w:semiHidden="0" w:uiPriority="60" w:unhideWhenUsed="0"/>
-    <w:lsdException w:name="Light List Accent 2" w:semiHidden="0" w:uiPriority="61" w:unhideWhenUsed="0"/>
-    <w:lsdException w:name="Light Grid Accent 2" w:semiHidden="0" w:uiPriority="62" w:unhideWhenUsed="0"/>
-    <w:lsdException w:name="Medium Shading 1 Accent 2" w:semiHidden="0" w:uiPriority="63" w:unhideWhenUsed="0"/>
-    <w:lsdException w:name="Medium Shading 2 Accent 2" w:semiHidden="0" w:uiPriority="64" w:unhideWhenUsed="0"/>
-    <w:lsdException w:name="Medium List 1 Accent 2" w:semiHidden="0" w:uiPriority="65" w:unhideWhenUsed="0"/>
-    <w:lsdException w:name="Medium List 2 Accent 2" w:semiHidden="0" w:uiPriority="66" w:unhideWhenUsed="0"/>
-    <w:lsdException w:name="Medium Grid 1 Accent 2" w:semiHidden="0" w:uiPriority="67" w:unhideWhenUsed="0"/>
-    <w:lsdException w:name="Medium Grid 2 Accent 2" w:semiHidden="0" w:uiPriority="68" w:unhideWhenUsed="0"/>
-    <w:lsdException w:name="Medium Grid 3 Accent 2" w:semiHidden="0" w:uiPriority="69" w:unhideWhenUsed="0"/>
-    <w:lsdException w:name="Dark List Accent 2" w:semiHidden="0" w:uiPriority="70" w:unhideWhenUsed="0"/>
-    <w:lsdException w:name="Colorful Shading Accent 2" w:semiHidden="0" w:uiPriority="71" w:unhideWhenUsed="0"/>
-    <w:lsdException w:name="Colorful List Accent 2" w:semiHidden="0" w:uiPriority="72" w:unhideWhenUsed="0"/>
-    <w:lsdException w:name="Colorful Grid Accent 2" w:semiHidden="0" w:uiPriority="73" w:unhideWhenUsed="0"/>
-    <w:lsdException w:name="Light Shading Accent 3" w:semiHidden="0" w:uiPriority="60" w:unhideWhenUsed="0"/>
-    <w:lsdException w:name="Light List Accent 3" w:semiHidden="0" w:uiPriority="61" w:unhideWhenUsed="0"/>
-    <w:lsdException w:name="Light Grid Accent 3" w:semiHidden="0" w:uiPriority="62" w:unhideWhenUsed="0"/>
-    <w:lsdException w:name="Medium Shading 1 Accent 3" w:semiHidden="0" w:uiPriority="63" w:unhideWhenUsed="0"/>
-    <w:lsdException w:name="Medium Shading 2 Accent 3" w:semiHidden="0" w:uiPriority="64" w:unhideWhenUsed="0"/>
-    <w:lsdException w:name="Medium List 1 Accent 3" w:semiHidden="0" w:uiPriority="65" w:unhideWhenUsed="0"/>
-    <w:lsdException w:name="Medium List 2 Accent 3" w:semiHidden="0" w:uiPriority="66" w:unhideWhenUsed="0"/>
-    <w:lsdException w:name="Medium Grid 1 Accent 3" w:semiHidden="0" w:uiPriority="67" w:unhideWhenUsed="0"/>
-    <w:lsdException w:name="Medium Grid 2 Accent 3" w:semiHidden="0" w:uiPriority="68" w:unhideWhenUsed="0"/>
-    <w:lsdException w:name="Medium Grid 3 Accent 3" w:semiHidden="0" w:uiPriority="69" w:unhideWhenUsed="0"/>
-    <w:lsdException w:name="Dark List Accent 3" w:semiHidden="0" w:uiPriority="70" w:unhideWhenUsed="0"/>
-    <w:lsdException w:name="Colorful Shading Accent 3" w:semiHidden="0" w:uiPriority="71" w:unhideWhenUsed="0"/>
-    <w:lsdException w:name="Colorful List Accent 3" w:semiHidden="0" w:uiPriority="72" w:unhideWhenUsed="0"/>
-    <w:lsdException w:name="Colorful Grid Accent 3" w:semiHidden="0" w:uiPriority="73" w:unhideWhenUsed="0"/>
-    <w:lsdException w:name="Light Shading Accent 4" w:semiHidden="0" w:uiPriority="60" w:unhideWhenUsed="0"/>
-    <w:lsdException w:name="Light List Accent 4" w:semiHidden="0" w:uiPriority="61" w:unhideWhenUsed="0"/>
-    <w:lsdException w:name="Light Grid Accent 4" w:semiHidden="0" w:uiPriority="62" w:unhideWhenUsed="0"/>
-    <w:lsdException w:name="Medium Shading 1 Accent 4" w:semiHidden="0" w:uiPriority="63" w:unhideWhenUsed="0"/>
-    <w:lsdException w:name="Medium Shading 2 Accent 4" w:semiHidden="0" w:uiPriority="64" w:unhideWhenUsed="0"/>
-    <w:lsdException w:name="Medium List 1 Accent 4" w:semiHidden="0" w:uiPriority="65" w:unhideWhenUsed="0"/>
-    <w:lsdException w:name="Medium List 2 Accent 4" w:semiHidden="0" w:uiPriority="66" w:unhideWhenUsed="0"/>
-    <w:lsdException w:name="Medium Grid 1 Accent 4" w:semiHidden="0" w:uiPriority="67" w:unhideWhenUsed="0"/>
-    <w:lsdException w:name="Medium Grid 2 Accent 4" w:semiHidden="0" w:uiPriority="68" w:unhideWhenUsed="0"/>
-    <w:lsdException w:name="Medium Grid 3 Accent 4" w:semiHidden="0" w:uiPriority="69" w:unhideWhenUsed="0"/>
-    <w:lsdException w:name="Dark List Accent 4" w:semiHidden="0" w:uiPriority="70" w:unhideWhenUsed="0"/>
-    <w:lsdException w:name="Colorful Shading Accent 4" w:semiHidden="0" w:uiPriority="71" w:unhideWhenUsed="0"/>
-    <w:lsdException w:name="Colorful List Accent 4" w:semiHidden="0" w:uiPriority="72" w:unhideWhenUsed="0"/>
-    <w:lsdException w:name="Colorful Grid Accent 4" w:semiHidden="0" w:uiPriority="73" w:unhideWhenUsed="0"/>
-    <w:lsdException w:name="Light Shading Accent 5" w:semiHidden="0" w:uiPriority="60" w:unhideWhenUsed="0"/>
-    <w:lsdException w:name="Light List Accent 5" w:semiHidden="0" w:uiPriority="61" w:unhideWhenUsed="0"/>
-    <w:lsdException w:name="Light Grid Accent 5" w:semiHidden="0" w:uiPriority="62" w:unhideWhenUsed="0"/>
-    <w:lsdException w:name="Medium Shading 1 Accent 5" w:semiHidden="0" w:uiPriority="63" w:unhideWhenUsed="0"/>
-    <w:lsdException w:name="Medium Shading 2 Accent 5" w:semiHidden="0" w:uiPriority="64" w:unhideWhenUsed="0"/>
-    <w:lsdException w:name="Medium List 1 Accent 5" w:semiHidden="0" w:uiPriority="65" w:unhideWhenUsed="0"/>
-    <w:lsdException w:name="Medium List 2 Accent 5" w:semiHidden="0" w:uiPriority="66" w:unhideWhenUsed="0"/>
-    <w:lsdException w:name="Medium Grid 1 Accent 5" w:semiHidden="0" w:uiPriority="67" w:unhideWhenUsed="0"/>
-    <w:lsdException w:name="Medium Grid 2 Accent 5" w:semiHidden="0" w:uiPriority="68" w:unhideWhenUsed="0"/>
-    <w:lsdException w:name="Medium Grid 3 Accent 5" w:semiHidden="0" w:uiPriority="69" w:unhideWhenUsed="0"/>
-    <w:lsdException w:name="Dark List Accent 5" w:semiHidden="0" w:uiPriority="70" w:unhideWhenUsed="0"/>
-    <w:lsdException w:name="Colorful Shading Accent 5" w:semiHidden="0" w:uiPriority="71" w:unhideWhenUsed="0"/>
-    <w:lsdException w:name="Colorful List Accent 5" w:semiHidden="0" w:uiPriority="72" w:unhideWhenUsed="0"/>
-    <w:lsdException w:name="Colorful Grid Accent 5" w:semiHidden="0" w:uiPriority="73" w:unhideWhenUsed="0"/>
-    <w:lsdException w:name="Light Shading Accent 6" w:semiHidden="0" w:uiPriority="60" w:unhideWhenUsed="0"/>
-    <w:lsdException w:name="Light List Accent 6" w:semiHidden="0" w:uiPriority="61" w:unhideWhenUsed="0"/>
-    <w:lsdException w:name="Light Grid Accent 6" w:semiHidden="0" w:uiPriority="62" w:unhideWhenUsed="0"/>
-    <w:lsdException w:name="Medium Shading 1 Accent 6" w:semiHidden="0" w:uiPriority="63" w:unhideWhenUsed="0"/>
-    <w:lsdException w:name="Medium Shading 2 Accent 6" w:semiHidden="0" w:uiPriority="64" w:unhideWhenUsed="0"/>
-    <w:lsdException w:name="Medium List 1 Accent 6" w:semiHidden="0" w:uiPriority="65" w:unhideWhenUsed="0"/>
-    <w:lsdException w:name="Medium List 2 Accent 6" w:semiHidden="0" w:uiPriority="66" w:unhideWhenUsed="0"/>
-    <w:lsdException w:name="Medium Grid 1 Accent 6" w:semiHidden="0" w:uiPriority="67" w:unhideWhenUsed="0"/>
-    <w:lsdException w:name="Medium Grid 2 Accent 6" w:semiHidden="0" w:uiPriority="68" w:unhideWhenUsed="0"/>
-    <w:lsdException w:name="Medium Grid 3 Accent 6" w:semiHidden="0" w:uiPriority="69" w:unhideWhenUsed="0"/>
-    <w:lsdException w:name="Dark List Accent 6" w:semiHidden="0" w:uiPriority="70" w:unhideWhenUsed="0"/>
-    <w:lsdException w:name="Colorful Shading Accent 6" w:semiHidden="0" w:uiPriority="71" w:unhideWhenUsed="0"/>
-    <w:lsdException w:name="Colorful List Accent 6" w:semiHidden="0" w:uiPriority="72" w:unhideWhenUsed="0"/>
-    <w:lsdException w:name="Colorful Grid Accent 6" w:semiHidden="0" w:uiPriority="73" w:unhideWhenUsed="0"/>
-    <w:lsdException w:name="Subtle Emphasis" w:semiHidden="0" w:uiPriority="19" w:unhideWhenUsed="0" w:qFormat="1"/>
-    <w:lsdException w:name="Intense Emphasis" w:semiHidden="0" w:uiPriority="21" w:unhideWhenUsed="0" w:qFormat="1"/>
-    <w:lsdException w:name="Subtle Reference" w:semiHidden="0" w:uiPriority="31" w:unhideWhenUsed="0" w:qFormat="1"/>
-    <w:lsdException w:name="Intense Reference" w:semiHidden="0" w:uiPriority="32" w:unhideWhenUsed="0" w:qFormat="1"/>
-    <w:lsdException w:name="Book Title" w:semiHidden="0" w:uiPriority="33" w:unhideWhenUsed="0" w:qFormat="1"/>
-    <w:lsdException w:name="Bibliography" w:uiPriority="37"/>
-    <w:lsdException w:name="TOC Heading" w:uiPriority="39" w:qFormat="1"/>
-  </w:latentStyles>
-  <w:style w:type="paragraph" w:default="1" w:styleId="Normal">
-    <w:name w:val="Normal"/>
-    <w:qFormat/>
-    <w:rPr>
-      <w:lang w:val="en-GB"/>
-    </w:rPr>
-  </w:style>
-  <w:style w:type="paragraph" w:styleId="Heading1">
-    <w:name w:val="heading 1"/>
-    <w:basedOn w:val="Normal"/>
-    <w:next w:val="Normal"/>
-    <w:link w:val="Heading1Char"/>
-    <w:uiPriority w:val="9"/>
-    <w:qFormat/>
-    <w:pPr>
-      <w:keepNext/>
-      <w:keepLines/>
-      <w:spacing w:before="360" w:after="80"/>
-      <w:outlineLvl w:val="0"/>
-    </w:pPr>
-    <w:rPr>
-      <w:rFonts w:asciiTheme="majorHAnsi" w:eastAsiaTheme="majorEastAsia" w:hAnsiTheme="majorHAnsi" w:cstheme="majorBidi"/>
-      <w:color w:val="0F4761" w:themeColor="accent1" w:themeShade="BF"/>
-      <w:sz w:val="40"/>
-      <w:szCs w:val="40"/>
-    </w:rPr>
-  </w:style>
-  <w:style w:type="paragraph" w:styleId="Heading2">
-    <w:name w:val="heading 2"/>
-    <w:basedOn w:val="Normal"/>
-    <w:next w:val="Normal"/>
-    <w:link w:val="Heading2Char"/>
-    <w:uiPriority w:val="9"/>
-    <w:unhideWhenUsed/>
-    <w:qFormat/>
-    <w:pPr>
-      <w:keepNext/>
-      <w:keepLines/>
-      <w:spacing w:before="160" w:after="80"/>
-      <w:outlineLvl w:val="1"/>
-    </w:pPr>
-    <w:rPr>
-      <w:rFonts w:asciiTheme="majorHAnsi" w:eastAsiaTheme="majorEastAsia" w:hAnsiTheme="majorHAnsi" w:cstheme="majorBidi"/>
-      <w:color w:val="0F4761" w:themeColor="accent1" w:themeShade="BF"/>
-      <w:sz w:val="32"/>
-      <w:szCs w:val="32"/>
-    </w:rPr>
-  </w:style>
-  <w:style w:type="paragraph" w:styleId="Heading3">
-    <w:name w:val="heading 3"/>
-    <w:basedOn w:val="Normal"/>
-    <w:next w:val="Normal"/>
-    <w:link w:val="Heading3Char"/>
-    <w:uiPriority w:val="9"/>
-    <w:unhideWhenUsed/>
-    <w:qFormat/>
-    <w:pPr>
-      <w:keepNext/>
-      <w:keepLines/>
-      <w:spacing w:before="160" w:after="80"/>
-      <w:outlineLvl w:val="2"/>
-    </w:pPr>
-    <w:rPr>
-      <w:rFonts w:eastAsiaTheme="majorEastAsia" w:cstheme="majorBidi"/>
-      <w:color w:val="0F4761" w:themeColor="accent1" w:themeShade="BF"/>
-      <w:sz w:val="28"/>
-      <w:szCs w:val="28"/>
-    </w:rPr>
-  </w:style>
-  <w:style w:type="paragraph" w:styleId="Heading4">
-    <w:name w:val="heading 4"/>
-    <w:basedOn w:val="Normal"/>
-    <w:next w:val="Normal"/>
-    <w:link w:val="Heading4Char"/>
-    <w:uiPriority w:val="9"/>
-    <w:unhideWhenUsed/>
-    <w:qFormat/>
-    <w:pPr>
-      <w:keepNext/>
-      <w:keepLines/>
-      <w:spacing w:before="80" w:after="40"/>
-      <w:outlineLvl w:val="3"/>
-    </w:pPr>
-    <w:rPr>
-      <w:rFonts w:eastAsiaTheme="majorEastAsia" w:cstheme="majorBidi"/>
-      <w:i/>
-      <w:iCs/>
-      <w:color w:val="0F4761" w:themeColor="accent1" w:themeShade="BF"/>
-    </w:rPr>
-  </w:style>
-  <w:style w:type="paragraph" w:styleId="Heading5">
-    <w:name w:val="heading 5"/>
-    <w:basedOn w:val="Normal"/>
-    <w:next w:val="Normal"/>
-    <w:link w:val="Heading5Char"/>
-    <w:uiPriority w:val="9"/>
-    <w:unhideWhenUsed/>
-    <w:qFormat/>
-    <w:pPr>
-      <w:keepNext/>
-      <w:keepLines/>
-      <w:spacing w:before="80" w:after="40"/>
-      <w:outlineLvl w:val="4"/>
-    </w:pPr>
-    <w:rPr>
-      <w:rFonts w:eastAsiaTheme="majorEastAsia" w:cstheme="majorBidi"/>
-      <w:color w:val="0F4761" w:themeColor="accent1" w:themeShade="BF"/>
-    </w:rPr>
-  </w:style>
-  <w:style w:type="paragraph" w:styleId="Heading6">
-    <w:name w:val="heading 6"/>
-    <w:basedOn w:val="Normal"/>
-    <w:next w:val="Normal"/>
-    <w:link w:val="Heading6Char"/>
-    <w:uiPriority w:val="9"/>
-    <w:unhideWhenUsed/>
-    <w:qFormat/>
-    <w:pPr>
-      <w:keepNext/>
-      <w:keepLines/>
-      <w:spacing w:before="40" w:after="0"/>
-      <w:outlineLvl w:val="5"/>
-    </w:pPr>
-    <w:rPr>
-      <w:rFonts w:eastAsiaTheme="majorEastAsia" w:cstheme="majorBidi"/>
-      <w:i/>
-      <w:iCs/>
-      <w:color w:val="595959" w:themeColor="text1" w:themeTint="A6"/>
-    </w:rPr>
-  </w:style>
-  <w:style w:type="paragraph" w:styleId="Heading7">
-    <w:name w:val="heading 7"/>
-    <w:basedOn w:val="Normal"/>
-    <w:next w:val="Normal"/>
-    <w:link w:val="Heading7Char"/>
-    <w:uiPriority w:val="9"/>
-    <w:unhideWhenUsed/>
-    <w:qFormat/>
-    <w:pPr>
-      <w:keepNext/>
-      <w:keepLines/>
-      <w:spacing w:before="40" w:after="0"/>
-      <w:outlineLvl w:val="6"/>
-    </w:pPr>
-    <w:rPr>
-      <w:rFonts w:eastAsiaTheme="majorEastAsia" w:cstheme="majorBidi"/>
-      <w:color w:val="595959" w:themeColor="text1" w:themeTint="A6"/>
-    </w:rPr>
-  </w:style>
-  <w:style w:type="paragraph" w:styleId="Heading8">
-    <w:name w:val="heading 8"/>
-    <w:basedOn w:val="Normal"/>
-    <w:next w:val="Normal"/>
-    <w:link w:val="Heading8Char"/>
-    <w:uiPriority w:val="9"/>
-    <w:unhideWhenUsed/>
-    <w:qFormat/>
-    <w:pPr>
-      <w:keepNext/>
-      <w:keepLines/>
-      <w:spacing w:after="0"/>
-      <w:outlineLvl w:val="7"/>
-    </w:pPr>
-    <w:rPr>
-      <w:rFonts w:eastAsiaTheme="majorEastAsia" w:cstheme="majorBidi"/>
-      <w:i/>
-      <w:iCs/>
-      <w:color w:val="272727" w:themeColor="text1" w:themeTint="D8"/>
-    </w:rPr>
-  </w:style>
-  <w:style w:type="paragraph" w:styleId="Heading9">
-    <w:name w:val="heading 9"/>
-    <w:basedOn w:val="Normal"/>
-    <w:next w:val="Normal"/>
-    <w:link w:val="Heading9Char"/>
-    <w:uiPriority w:val="9"/>
-    <w:unhideWhenUsed/>
-    <w:qFormat/>
-    <w:pPr>
-      <w:keepNext/>
-      <w:keepLines/>
-      <w:spacing w:after="0"/>
-      <w:outlineLvl w:val="8"/>
-    </w:pPr>
-    <w:rPr>
-      <w:rFonts w:eastAsiaTheme="majorEastAsia" w:cstheme="majorBidi"/>
-      <w:color w:val="272727" w:themeColor="text1" w:themeTint="D8"/>
-    </w:rPr>
-  </w:style>
-  <w:style w:type="character" w:default="1" w:styleId="DefaultParagraphFont">
-    <w:name w:val="Default Paragraph Font"/>
-    <w:uiPriority w:val="1"/>
-    <w:semiHidden/>
-    <w:unhideWhenUsed/>
-  </w:style>
-  <w:style w:type="table" w:default="1" w:styleId="TableNormal">
-    <w:name w:val="Normal Table"/>
-    <w:uiPriority w:val="99"/>
-    <w:semiHidden/>
-    <w:unhideWhenUsed/>
-    <w:tblPr>
-      <w:tblInd w:w="0" w:type="dxa"/>
-      <w:tblCellMar>
-        <w:top w:w="0" w:type="dxa"/>
-        <w:left w:w="108" w:type="dxa"/>
-        <w:bottom w:w="0" w:type="dxa"/>
-        <w:right w:w="108" w:type="dxa"/>
-      </w:tblCellMar>
-    </w:tblPr>
-  </w:style>
-  <w:style w:type="numbering" w:default="1" w:styleId="NoList">
-    <w:name w:val="No List"/>
-    <w:uiPriority w:val="99"/>
-    <w:semiHidden/>
-    <w:unhideWhenUsed/>
-  </w:style>
-  <w:style w:type="character" w:customStyle="1" w:styleId="Heading1Char">
-    <w:name w:val="Heading 1 Char"/>
-    <w:basedOn w:val="DefaultParagraphFont"/>
-    <w:link w:val="Heading1"/>
-    <w:uiPriority w:val="9"/>
-    <w:rPr>
-      <w:rFonts w:asciiTheme="majorHAnsi" w:eastAsiaTheme="majorEastAsia" w:hAnsiTheme="majorHAnsi" w:cstheme="majorBidi"/>
-      <w:color w:val="0F4761" w:themeColor="accent1" w:themeShade="BF"/>
-      <w:sz w:val="40"/>
-      <w:szCs w:val="40"/>
-    </w:rPr>
-  </w:style>
-  <w:style w:type="character" w:customStyle="1" w:styleId="Heading2Char">
-    <w:name w:val="Heading 2 Char"/>
-    <w:basedOn w:val="DefaultParagraphFont"/>
-    <w:link w:val="Heading2"/>
-    <w:uiPriority w:val="9"/>
-    <w:rPr>
-      <w:rFonts w:asciiTheme="majorHAnsi" w:eastAsiaTheme="majorEastAsia" w:hAnsiTheme="majorHAnsi" w:cstheme="majorBidi"/>
-      <w:color w:val="0F4761" w:themeColor="accent1" w:themeShade="BF"/>
-      <w:sz w:val="32"/>
-      <w:szCs w:val="32"/>
-    </w:rPr>
-  </w:style>
-  <w:style w:type="character" w:customStyle="1" w:styleId="Heading3Char">
-    <w:name w:val="Heading 3 Char"/>
-    <w:basedOn w:val="DefaultParagraphFont"/>
-    <w:link w:val="Heading3"/>
-    <w:uiPriority w:val="9"/>
-    <w:rPr>
-      <w:rFonts w:eastAsiaTheme="majorEastAsia" w:cstheme="majorBidi"/>
-      <w:color w:val="0F4761" w:themeColor="accent1" w:themeShade="BF"/>
-      <w:sz w:val="28"/>
-      <w:szCs w:val="28"/>
-    </w:rPr>
-  </w:style>
-  <w:style w:type="character" w:customStyle="1" w:styleId="Heading4Char">
-    <w:name w:val="Heading 4 Char"/>
-    <w:basedOn w:val="DefaultParagraphFont"/>
-    <w:link w:val="Heading4"/>
-    <w:uiPriority w:val="9"/>
-    <w:rPr>
-      <w:rFonts w:eastAsiaTheme="majorEastAsia" w:cstheme="majorBidi"/>
-      <w:i/>
-      <w:iCs/>
-      <w:color w:val="0F4761" w:themeColor="accent1" w:themeShade="BF"/>
-    </w:rPr>
-  </w:style>
-  <w:style w:type="character" w:customStyle="1" w:styleId="Heading5Char">
-    <w:name w:val="Heading 5 Char"/>
-    <w:basedOn w:val="DefaultParagraphFont"/>
-    <w:link w:val="Heading5"/>
-    <w:uiPriority w:val="9"/>
-    <w:rPr>
-      <w:rFonts w:eastAsiaTheme="majorEastAsia" w:cstheme="majorBidi"/>
-      <w:color w:val="0F4761" w:themeColor="accent1" w:themeShade="BF"/>
-    </w:rPr>
-  </w:style>
-  <w:style w:type="character" w:customStyle="1" w:styleId="Heading6Char">
-    <w:name w:val="Heading 6 Char"/>
-    <w:basedOn w:val="DefaultParagraphFont"/>
-    <w:link w:val="Heading6"/>
-    <w:uiPriority w:val="9"/>
-    <w:rPr>
-      <w:rFonts w:eastAsiaTheme="majorEastAsia" w:cstheme="majorBidi"/>
-      <w:i/>
-      <w:iCs/>
-      <w:color w:val="595959" w:themeColor="text1" w:themeTint="A6"/>
-    </w:rPr>
-  </w:style>
-  <w:style w:type="character" w:customStyle="1" w:styleId="Heading7Char">
-    <w:name w:val="Heading 7 Char"/>
-    <w:basedOn w:val="DefaultParagraphFont"/>
-    <w:link w:val="Heading7"/>
-    <w:uiPriority w:val="9"/>
-    <w:rPr>
-      <w:rFonts w:eastAsiaTheme="majorEastAsia" w:cstheme="majorBidi"/>
-      <w:color w:val="595959" w:themeColor="text1" w:themeTint="A6"/>
-    </w:rPr>
-  </w:style>
-  <w:style w:type="character" w:customStyle="1" w:styleId="Heading8Char">
-    <w:name w:val="Heading 8 Char"/>
-    <w:basedOn w:val="DefaultParagraphFont"/>
-    <w:link w:val="Heading8"/>
-    <w:uiPriority w:val="9"/>
-    <w:rPr>
-      <w:rFonts w:eastAsiaTheme="majorEastAsia" w:cstheme="majorBidi"/>
-      <w:i/>
-      <w:iCs/>
-      <w:color w:val="272727" w:themeColor="text1" w:themeTint="D8"/>
-    </w:rPr>
-  </w:style>
-  <w:style w:type="character" w:customStyle="1" w:styleId="Heading9Char">
-    <w:name w:val="Heading 9 Char"/>
-    <w:basedOn w:val="DefaultParagraphFont"/>
-    <w:link w:val="Heading9"/>
-    <w:uiPriority w:val="9"/>
-    <w:rPr>
-      <w:rFonts w:eastAsiaTheme="majorEastAsia" w:cstheme="majorBidi"/>
-      <w:color w:val="272727" w:themeColor="text1" w:themeTint="D8"/>
-    </w:rPr>
-  </w:style>
-  <w:style w:type="character" w:customStyle="1" w:styleId="TitleChar">
-    <w:name w:val="Title Char"/>
-    <w:basedOn w:val="DefaultParagraphFont"/>
-    <w:link w:val="Title"/>
-    <w:uiPriority w:val="10"/>
-    <w:rPr>
-      <w:rFonts w:asciiTheme="majorHAnsi" w:eastAsiaTheme="majorEastAsia" w:hAnsiTheme="majorHAnsi" w:cstheme="majorBidi"/>
-      <w:spacing w:val="-10"/>
-      <w:kern w:val="28"/>
-      <w:sz w:val="56"/>
-      <w:szCs w:val="56"/>
-    </w:rPr>
-  </w:style>
-  <w:style w:type="paragraph" w:styleId="Title">
-    <w:name w:val="Title"/>
-    <w:basedOn w:val="Normal"/>
-    <w:next w:val="Normal"/>
-    <w:link w:val="TitleChar"/>
-    <w:uiPriority w:val="10"/>
-    <w:qFormat/>
-    <w:pPr>
-      <w:spacing w:after="80" w:line="240" w:lineRule="auto"/>
-      <w:contextualSpacing/>
-    </w:pPr>
-    <w:rPr>
-      <w:rFonts w:asciiTheme="majorHAnsi" w:eastAsiaTheme="majorEastAsia" w:hAnsiTheme="majorHAnsi" w:cstheme="majorBidi"/>
-      <w:spacing w:val="-10"/>
-      <w:kern w:val="28"/>
-      <w:sz w:val="56"/>
-      <w:szCs w:val="56"/>
-    </w:rPr>
-  </w:style>
-  <w:style w:type="character" w:customStyle="1" w:styleId="SubtitleChar">
-    <w:name w:val="Subtitle Char"/>
-    <w:basedOn w:val="DefaultParagraphFont"/>
-    <w:link w:val="Subtitle"/>
-    <w:uiPriority w:val="11"/>
-    <w:rPr>
-      <w:rFonts w:eastAsiaTheme="majorEastAsia" w:cstheme="majorBidi"/>
-      <w:color w:val="595959" w:themeColor="text1" w:themeTint="A6"/>
-      <w:spacing w:val="15"/>
-      <w:sz w:val="28"/>
-      <w:szCs w:val="28"/>
-    </w:rPr>
-  </w:style>
-  <w:style w:type="paragraph" w:styleId="Subtitle">
-    <w:name w:val="Subtitle"/>
-    <w:basedOn w:val="Normal"/>
-    <w:next w:val="Normal"/>
-    <w:link w:val="SubtitleChar"/>
-    <w:uiPriority w:val="11"/>
-    <w:qFormat/>
-    <w:pPr>
-      <w:numPr>
-        <w:ilvl w:val="1"/>
-      </w:numPr>
-    </w:pPr>
-    <w:rPr>
-      <w:rFonts w:eastAsiaTheme="majorEastAsia" w:cstheme="majorBidi"/>
-      <w:color w:val="595959" w:themeColor="text1" w:themeTint="A6"/>
-      <w:spacing w:val="15"/>
-      <w:sz w:val="28"/>
-      <w:szCs w:val="28"/>
-    </w:rPr>
-  </w:style>
-  <w:style w:type="character" w:styleId="IntenseEmphasis">
-    <w:name w:val="Intense Emphasis"/>
-    <w:basedOn w:val="DefaultParagraphFont"/>
-    <w:uiPriority w:val="21"/>
-    <w:qFormat/>
-    <w:rPr>
-      <w:i/>
-      <w:iCs/>
-      <w:color w:val="0F4761" w:themeColor="accent1" w:themeShade="BF"/>
-    </w:rPr>
-  </w:style>
-  <w:style w:type="character" w:customStyle="1" w:styleId="QuoteChar">
-    <w:name w:val="Quote Char"/>
-    <w:basedOn w:val="DefaultParagraphFont"/>
-    <w:link w:val="Quote"/>
-    <w:uiPriority w:val="29"/>
-    <w:rPr>
-      <w:i/>
-      <w:iCs/>
-      <w:color w:val="404040" w:themeColor="text1" w:themeTint="BF"/>
-    </w:rPr>
-  </w:style>
-  <w:style w:type="paragraph" w:styleId="Quote">
-    <w:name w:val="Quote"/>
-    <w:basedOn w:val="Normal"/>
-    <w:next w:val="Normal"/>
-    <w:link w:val="QuoteChar"/>
-    <w:uiPriority w:val="29"/>
-    <w:qFormat/>
-    <w:pPr>
-      <w:spacing w:before="160"/>
-      <w:jc w:val="center"/>
-    </w:pPr>
-    <w:rPr>
-      <w:i/>
-      <w:iCs/>
-      <w:color w:val="404040" w:themeColor="text1" w:themeTint="BF"/>
-    </w:rPr>
-  </w:style>
-  <w:style w:type="character" w:customStyle="1" w:styleId="IntenseQuoteChar">
-    <w:name w:val="Intense Quote Char"/>
-    <w:basedOn w:val="DefaultParagraphFont"/>
-    <w:link w:val="IntenseQuote"/>
-    <w:uiPriority w:val="30"/>
-    <w:rPr>
-      <w:i/>
-      <w:iCs/>
-      <w:color w:val="0F4761" w:themeColor="accent1" w:themeShade="BF"/>
-    </w:rPr>
-  </w:style>
-  <w:style w:type="paragraph" w:styleId="IntenseQuote">
-    <w:name w:val="Intense Quote"/>
-    <w:basedOn w:val="Normal"/>
-    <w:next w:val="Normal"/>
-    <w:link w:val="IntenseQuoteChar"/>
-    <w:uiPriority w:val="30"/>
-    <w:qFormat/>
-    <w:pPr>
-      <w:pBdr>
-        <w:top w:val="single" w:sz="4" w:space="10" w:color="0F4761" w:themeColor="accent1" w:themeShade="BF"/>
-        <w:bottom w:val="single" w:sz="4" w:space="10" w:color="0F4761" w:themeColor="accent1" w:themeShade="BF"/>
-      </w:pBdr>
-      <w:spacing w:before="360" w:after="360"/>
-      <w:ind w:left="864" w:right="864"/>
-      <w:jc w:val="center"/>
-    </w:pPr>
-    <w:rPr>
-      <w:i/>
-      <w:iCs/>
-      <w:color w:val="0F4761" w:themeColor="accent1" w:themeShade="BF"/>
-    </w:rPr>
-  </w:style>
-  <w:style w:type="character" w:styleId="IntenseReference">
-    <w:name w:val="Intense Reference"/>
-    <w:basedOn w:val="DefaultParagraphFont"/>
-    <w:uiPriority w:val="32"/>
-    <w:qFormat/>
-    <w:rPr>
-      <w:b/>
-      <w:bCs/>
-      <w:smallCaps/>
-      <w:color w:val="0F4761" w:themeColor="accent1" w:themeShade="BF"/>
-      <w:spacing w:val="5"/>
-    </w:rPr>
-  </w:style>
-  <w:style w:type="character" w:styleId="Hyperlink">
-    <w:name w:val="Hyperlink"/>
-    <w:basedOn w:val="DefaultParagraphFont"/>
-    <w:uiPriority w:val="99"/>
-    <w:unhideWhenUsed/>
-    <w:rsid w:val="00841112"/>
-    <w:rPr>
-      <w:color w:val="467886" w:themeColor="hyperlink"/>
-      <w:u w:val="single"/>
-    </w:rPr>
-  </w:style>
-  <w:style w:type="character" w:customStyle="1" w:styleId="UnresolvedMention">
-    <w:name w:val="Unresolved Mention"/>
+  <w:style w:type="character" w:customStyle="1" w:styleId="UnresolvedMention1">
+    <w:name w:val="Unresolved Mention1"/>
     <w:basedOn w:val="DefaultParagraphFont"/>
     <w:uiPriority w:val="99"/>
     <w:semiHidden/>
@@ -5817,7 +5555,7 @@
   <a:extraClrSchemeLst/>
   <a:extLst>
     <a:ext uri="{05A4C25C-085E-4340-85A3-A5531E510DB2}">
-      <thm15:themeFamily xmlns="" xmlns:thm15="http://schemas.microsoft.com/office/thememl/2012/main" name="Office Theme" id="{62F939B6-93AF-4DB8-9C6B-D6C7DFDC589F}" vid="{4A3C46E8-61CC-4603-A589-7422A47A8E4A}"/>
+      <thm15:themeFamily xmlns:thm15="http://schemas.microsoft.com/office/thememl/2012/main" name="Office Theme" id="{62F939B6-93AF-4DB8-9C6B-D6C7DFDC589F}" vid="{4A3C46E8-61CC-4603-A589-7422A47A8E4A}"/>
     </a:ext>
   </a:extLst>
 </a:theme>

</xml_diff>

<commit_message>
Updated Appendix and 5.2
added pictures of output log, graph and added 5.2 subsection
</commit_message>
<xml_diff>
--- a/Final Report.docx
+++ b/Final Report.docx
@@ -1391,7 +1391,6 @@
           <w:id w:val="1733429190"/>
           <w:citation/>
         </w:sdtPr>
-        <w:sdtEndPr/>
         <w:sdtContent>
           <w:r>
             <w:rPr>
@@ -1523,7 +1522,6 @@
           <w:id w:val="-1141574456"/>
           <w:citation/>
         </w:sdtPr>
-        <w:sdtEndPr/>
         <w:sdtContent>
           <w:r>
             <w:rPr>
@@ -1579,7 +1577,6 @@
           <w:id w:val="-980767822"/>
           <w:citation/>
         </w:sdtPr>
-        <w:sdtEndPr/>
         <w:sdtContent>
           <w:r>
             <w:rPr>
@@ -1659,7 +1656,6 @@
           <w:id w:val="-733234127"/>
           <w:citation/>
         </w:sdtPr>
-        <w:sdtEndPr/>
         <w:sdtContent>
           <w:r>
             <w:rPr>
@@ -2147,53 +2143,102 @@
     <w:p>
       <w:pPr>
         <w:jc w:val="both"/>
-      </w:pPr>
-      <w:r>
-        <w:t>The statistical analysis of the average monthly trading volume of the GEEQ coin revealed a weak negative correlation (</w:t>
-      </w:r>
-      <w:r>
-        <w:rPr>
-          <w:rStyle w:val="katex-mathml"/>
-        </w:rPr>
-        <w:t>ρ=−0.2343\rho = -0.2343</w:t>
-      </w:r>
-      <w:r>
-        <w:rPr>
-          <w:rStyle w:val="mord"/>
-        </w:rPr>
-        <w:t>ρ</w:t>
-      </w:r>
-      <w:r>
-        <w:rPr>
-          <w:rStyle w:val="mrel"/>
-        </w:rPr>
-        <w:t>=</w:t>
-      </w:r>
-      <w:r>
-        <w:rPr>
-          <w:rStyle w:val="mord"/>
-        </w:rPr>
-        <w:t>−0.2343</w:t>
-      </w:r>
-      <w:r>
-        <w:t xml:space="preserve">) between time (month and year) and trading volume. However, the corresponding </w:t>
-      </w:r>
-      <w:proofErr w:type="spellStart"/>
-      <w:r>
-        <w:rPr>
-          <w:rStyle w:val="katex-mathml"/>
-        </w:rPr>
-        <w:t>pp</w:t>
-      </w:r>
-      <w:r>
-        <w:rPr>
-          <w:rStyle w:val="mord"/>
-        </w:rPr>
-        <w:t>p</w:t>
-      </w:r>
-      <w:proofErr w:type="spellEnd"/>
-      <w:r>
-        <w:t>-value (0.2925) exceeded the 0.05 significance threshold, meaning the result was not statistically significant. Consequently, we failed to reject the null hypothesis of no correlation. These findings align with previous work (e.g. Kaiser, 2019; Baur, 2019) suggesting that some cryptocurrencies exhibit inconsistent or weak seasonal trends in trading volumes.</w:t>
+        <w:rPr>
+          <w:rFonts w:ascii="Calibri" w:eastAsiaTheme="majorEastAsia" w:hAnsi="Calibri" w:cs="Calibri"/>
+          <w:lang w:val="en-IN"/>
+        </w:rPr>
+      </w:pPr>
+      <w:r>
+        <w:rPr>
+          <w:rStyle w:val="Heading2Char"/>
+          <w:rFonts w:ascii="Calibri" w:hAnsi="Calibri" w:cs="Calibri"/>
+          <w:color w:val="auto"/>
+          <w:sz w:val="24"/>
+          <w:szCs w:val="24"/>
+        </w:rPr>
+        <w:t>The Anderson</w:t>
+      </w:r>
+      <w:r>
+        <w:rPr>
+          <w:rStyle w:val="Heading2Char"/>
+          <w:rFonts w:ascii="Calibri" w:hAnsi="Calibri" w:cs="Calibri"/>
+          <w:color w:val="auto"/>
+          <w:sz w:val="24"/>
+          <w:szCs w:val="24"/>
+        </w:rPr>
+        <w:t>-</w:t>
+      </w:r>
+      <w:r>
+        <w:rPr>
+          <w:rStyle w:val="Heading2Char"/>
+          <w:rFonts w:ascii="Calibri" w:hAnsi="Calibri" w:cs="Calibri"/>
+          <w:color w:val="auto"/>
+          <w:sz w:val="24"/>
+          <w:szCs w:val="24"/>
+        </w:rPr>
+        <w:t>Darling</w:t>
+      </w:r>
+      <w:r>
+        <w:rPr>
+          <w:rStyle w:val="Heading2Char"/>
+          <w:rFonts w:ascii="Calibri" w:hAnsi="Calibri" w:cs="Calibri"/>
+          <w:color w:val="auto"/>
+          <w:sz w:val="24"/>
+          <w:szCs w:val="24"/>
+        </w:rPr>
+        <w:t xml:space="preserve"> and </w:t>
+      </w:r>
+      <w:r>
+        <w:rPr>
+          <w:rFonts w:ascii="Calibri" w:eastAsiaTheme="majorEastAsia" w:hAnsi="Calibri" w:cs="Calibri"/>
+        </w:rPr>
+        <w:t>Shapiro-Wilk</w:t>
+      </w:r>
+      <w:r>
+        <w:rPr>
+          <w:rFonts w:ascii="Calibri" w:eastAsiaTheme="majorEastAsia" w:hAnsi="Calibri" w:cs="Calibri"/>
+        </w:rPr>
+        <w:t xml:space="preserve"> tests were used to check the normality of the Average monthly trading volume data. where the result of the tests which is, the p-value was less than 0.05 (p &lt; 0.05) meaning the data does not follow normal distribution. </w:t>
+      </w:r>
+      <w:proofErr w:type="gramStart"/>
+      <w:r>
+        <w:rPr>
+          <w:rFonts w:ascii="Calibri" w:eastAsiaTheme="majorEastAsia" w:hAnsi="Calibri" w:cs="Calibri"/>
+        </w:rPr>
+        <w:t>Therefore</w:t>
+      </w:r>
+      <w:proofErr w:type="gramEnd"/>
+      <w:r>
+        <w:rPr>
+          <w:rFonts w:ascii="Calibri" w:eastAsiaTheme="majorEastAsia" w:hAnsi="Calibri" w:cs="Calibri"/>
+        </w:rPr>
+        <w:t xml:space="preserve"> the </w:t>
+      </w:r>
+      <w:r>
+        <w:rPr>
+          <w:rFonts w:ascii="Calibri" w:eastAsiaTheme="majorEastAsia" w:hAnsi="Calibri" w:cs="Calibri"/>
+        </w:rPr>
+        <w:t>Spearman's rank correlation test</w:t>
+      </w:r>
+      <w:r>
+        <w:rPr>
+          <w:rFonts w:ascii="Calibri" w:eastAsiaTheme="majorEastAsia" w:hAnsi="Calibri" w:cs="Calibri"/>
+        </w:rPr>
+        <w:t xml:space="preserve"> was used to evaluate the relationship between time and trading volume, which produced a value of rho = </w:t>
+      </w:r>
+      <w:r>
+        <w:rPr>
+          <w:rFonts w:ascii="Calibri" w:eastAsiaTheme="majorEastAsia" w:hAnsi="Calibri" w:cs="Calibri"/>
+          <w:lang w:val="en-IN"/>
+        </w:rPr>
+        <w:t>-0.2343</w:t>
+      </w:r>
+      <w:r>
+        <w:rPr>
+          <w:rFonts w:ascii="Calibri" w:eastAsiaTheme="majorEastAsia" w:hAnsi="Calibri" w:cs="Calibri"/>
+          <w:lang w:val="en-IN"/>
+        </w:rPr>
+        <w:t xml:space="preserve"> suggesting that it is a weak negative correlation. </w:t>
       </w:r>
     </w:p>
     <w:p>
@@ -2228,13 +2273,13 @@
       <w:pPr>
         <w:jc w:val="both"/>
         <w:rPr>
-          <w:rFonts w:ascii="Arial" w:eastAsiaTheme="majorEastAsia" w:hAnsi="Arial" w:cs="Arial"/>
-        </w:rPr>
-      </w:pPr>
-      <w:r>
-        <w:rPr>
-          <w:rStyle w:val="Heading2Char"/>
-          <w:rFonts w:ascii="Arial" w:hAnsi="Arial" w:cs="Arial"/>
+          <w:rFonts w:ascii="Calibri" w:eastAsiaTheme="majorEastAsia" w:hAnsi="Calibri" w:cs="Calibri"/>
+        </w:rPr>
+      </w:pPr>
+      <w:r>
+        <w:rPr>
+          <w:rStyle w:val="Heading2Char"/>
+          <w:rFonts w:ascii="Calibri" w:hAnsi="Calibri" w:cs="Calibri"/>
           <w:color w:val="auto"/>
           <w:sz w:val="24"/>
           <w:szCs w:val="24"/>
@@ -2243,144 +2288,194 @@
       </w:r>
       <w:r>
         <w:rPr>
-          <w:rFonts w:ascii="Arial" w:eastAsiaTheme="majorEastAsia" w:hAnsi="Arial" w:cs="Arial"/>
-        </w:rPr>
-        <w:t>Spearman correlation test resulted in ρ value of -0.2343</w:t>
-      </w:r>
-      <w:r>
-        <w:rPr>
-          <w:rFonts w:ascii="Arial" w:eastAsiaTheme="majorEastAsia" w:hAnsi="Arial" w:cs="Arial"/>
-        </w:rPr>
-        <w:t>(rho)</w:t>
-      </w:r>
-      <w:r>
-        <w:rPr>
-          <w:rFonts w:ascii="Arial" w:eastAsiaTheme="majorEastAsia" w:hAnsi="Arial" w:cs="Arial"/>
-        </w:rPr>
-        <w:t xml:space="preserve">, suggesting a weak negative correlation between time and average trading volume. However the p-value of 0.2925 is greater than </w:t>
-      </w:r>
-      <w:r>
-        <w:rPr>
-          <w:rFonts w:ascii="Arial" w:eastAsiaTheme="majorEastAsia" w:hAnsi="Arial" w:cs="Arial"/>
-        </w:rPr>
-        <w:t xml:space="preserve">the significance threshold </w:t>
-      </w:r>
-      <w:r>
-        <w:rPr>
-          <w:rFonts w:ascii="Arial" w:eastAsiaTheme="majorEastAsia" w:hAnsi="Arial" w:cs="Arial"/>
-        </w:rPr>
-        <w:t xml:space="preserve">of </w:t>
-      </w:r>
-      <w:r>
-        <w:rPr>
-          <w:rFonts w:ascii="Arial" w:eastAsiaTheme="majorEastAsia" w:hAnsi="Arial" w:cs="Arial"/>
-        </w:rPr>
-        <w:t>0.05</w:t>
-      </w:r>
-      <w:r>
-        <w:rPr>
-          <w:rFonts w:ascii="Arial" w:eastAsiaTheme="majorEastAsia" w:hAnsi="Arial" w:cs="Arial"/>
-        </w:rPr>
-        <w:t>, meaning the result is not statistically significant</w:t>
-      </w:r>
-      <w:r>
-        <w:rPr>
-          <w:rFonts w:ascii="Arial" w:eastAsiaTheme="majorEastAsia" w:hAnsi="Arial" w:cs="Arial"/>
-        </w:rPr>
-        <w:t xml:space="preserve">. </w:t>
+          <w:rFonts w:ascii="Calibri" w:eastAsiaTheme="majorEastAsia" w:hAnsi="Calibri" w:cs="Calibri"/>
+        </w:rPr>
+        <w:t xml:space="preserve">Spearman correlation test </w:t>
+      </w:r>
+      <w:r>
+        <w:rPr>
+          <w:rFonts w:ascii="Calibri" w:eastAsiaTheme="majorEastAsia" w:hAnsi="Calibri" w:cs="Calibri"/>
+        </w:rPr>
+        <w:t>resulted in</w:t>
+      </w:r>
+      <w:r>
+        <w:rPr>
+          <w:rFonts w:ascii="Calibri" w:eastAsiaTheme="majorEastAsia" w:hAnsi="Calibri" w:cs="Calibri"/>
+        </w:rPr>
+        <w:t xml:space="preserve"> ρ value of -0.2343</w:t>
+      </w:r>
+      <w:r>
+        <w:rPr>
+          <w:rFonts w:ascii="Calibri" w:eastAsiaTheme="majorEastAsia" w:hAnsi="Calibri" w:cs="Calibri"/>
+        </w:rPr>
+        <w:t xml:space="preserve">(rho), suggesting a weak negative correlation between time and average trading volume. </w:t>
+      </w:r>
+      <w:proofErr w:type="gramStart"/>
+      <w:r>
+        <w:rPr>
+          <w:rFonts w:ascii="Calibri" w:eastAsiaTheme="majorEastAsia" w:hAnsi="Calibri" w:cs="Calibri"/>
+        </w:rPr>
+        <w:t>However</w:t>
+      </w:r>
+      <w:proofErr w:type="gramEnd"/>
+      <w:r>
+        <w:rPr>
+          <w:rFonts w:ascii="Calibri" w:eastAsiaTheme="majorEastAsia" w:hAnsi="Calibri" w:cs="Calibri"/>
+        </w:rPr>
+        <w:t xml:space="preserve"> the p-value of 0.2925 is greater than </w:t>
+      </w:r>
+      <w:r>
+        <w:rPr>
+          <w:rFonts w:ascii="Calibri" w:eastAsiaTheme="majorEastAsia" w:hAnsi="Calibri" w:cs="Calibri"/>
+        </w:rPr>
+        <w:t>the significance threshold</w:t>
+      </w:r>
+      <w:r>
+        <w:rPr>
+          <w:rFonts w:ascii="Calibri" w:eastAsiaTheme="majorEastAsia" w:hAnsi="Calibri" w:cs="Calibri"/>
+        </w:rPr>
+        <w:t xml:space="preserve"> of 0.05, meaning the result is not statistically significant. </w:t>
       </w:r>
     </w:p>
     <w:p>
       <w:pPr>
         <w:jc w:val="both"/>
         <w:rPr>
-          <w:rFonts w:ascii="Arial" w:eastAsiaTheme="majorEastAsia" w:hAnsi="Arial" w:cs="Arial"/>
-        </w:rPr>
-      </w:pPr>
-      <w:r>
-        <w:rPr>
-          <w:rFonts w:ascii="Arial" w:eastAsiaTheme="majorEastAsia" w:hAnsi="Arial" w:cs="Arial"/>
-        </w:rPr>
-        <w:t>Thus, we fail to reject the null hypothesis</w:t>
-      </w:r>
-      <w:r>
-        <w:rPr>
-          <w:rFonts w:ascii="Arial" w:eastAsiaTheme="majorEastAsia" w:hAnsi="Arial" w:cs="Arial"/>
-        </w:rPr>
-        <w:t>, which assumes no correlation.</w:t>
-      </w:r>
-      <w:r>
-        <w:rPr>
-          <w:rFonts w:ascii="Arial" w:eastAsiaTheme="majorEastAsia" w:hAnsi="Arial" w:cs="Arial"/>
-        </w:rPr>
-        <w:t xml:space="preserve"> </w:t>
-      </w:r>
-      <w:r>
-        <w:rPr>
-          <w:rFonts w:ascii="Arial" w:eastAsiaTheme="majorEastAsia" w:hAnsi="Arial" w:cs="Arial"/>
-        </w:rPr>
-        <w:t xml:space="preserve">This indicates that the weak negative trend </w:t>
-      </w:r>
-      <w:r>
-        <w:rPr>
-          <w:rFonts w:ascii="Arial" w:eastAsiaTheme="majorEastAsia" w:hAnsi="Arial" w:cs="Arial"/>
-        </w:rPr>
-        <w:t xml:space="preserve">observed in the data </w:t>
-      </w:r>
-      <w:r>
-        <w:rPr>
-          <w:rFonts w:ascii="Arial" w:eastAsiaTheme="majorEastAsia" w:hAnsi="Arial" w:cs="Arial"/>
+          <w:rFonts w:ascii="Calibri" w:eastAsiaTheme="majorEastAsia" w:hAnsi="Calibri" w:cs="Calibri"/>
+        </w:rPr>
+      </w:pPr>
+      <w:r>
+        <w:rPr>
+          <w:rFonts w:ascii="Calibri" w:eastAsiaTheme="majorEastAsia" w:hAnsi="Calibri" w:cs="Calibri"/>
+        </w:rPr>
+        <w:t xml:space="preserve">Thus, we fail to reject the null hypothesis, which assumes no correlation. </w:t>
+      </w:r>
+      <w:r>
+        <w:rPr>
+          <w:rFonts w:ascii="Calibri" w:eastAsiaTheme="majorEastAsia" w:hAnsi="Calibri" w:cs="Calibri"/>
+        </w:rPr>
+        <w:t>This indicates that the weak negative trend observed</w:t>
+      </w:r>
+      <w:r>
+        <w:rPr>
+          <w:rFonts w:ascii="Calibri" w:eastAsiaTheme="majorEastAsia" w:hAnsi="Calibri" w:cs="Calibri"/>
+        </w:rPr>
+        <w:t xml:space="preserve"> in the data </w:t>
+      </w:r>
+      <w:r>
+        <w:rPr>
+          <w:rFonts w:ascii="Calibri" w:eastAsiaTheme="majorEastAsia" w:hAnsi="Calibri" w:cs="Calibri"/>
         </w:rPr>
         <w:t xml:space="preserve">could be due to </w:t>
       </w:r>
       <w:r>
         <w:rPr>
-          <w:rFonts w:ascii="Arial" w:eastAsiaTheme="majorEastAsia" w:hAnsi="Arial" w:cs="Arial"/>
+          <w:rFonts w:ascii="Calibri" w:eastAsiaTheme="majorEastAsia" w:hAnsi="Calibri" w:cs="Calibri"/>
         </w:rPr>
         <w:t xml:space="preserve">some </w:t>
       </w:r>
       <w:r>
         <w:rPr>
-          <w:rFonts w:ascii="Arial" w:eastAsiaTheme="majorEastAsia" w:hAnsi="Arial" w:cs="Arial"/>
+          <w:rFonts w:ascii="Calibri" w:eastAsiaTheme="majorEastAsia" w:hAnsi="Calibri" w:cs="Calibri"/>
         </w:rPr>
         <w:t xml:space="preserve">random variation </w:t>
       </w:r>
       <w:r>
         <w:rPr>
-          <w:rFonts w:ascii="Arial" w:eastAsiaTheme="majorEastAsia" w:hAnsi="Arial" w:cs="Arial"/>
+          <w:rFonts w:ascii="Calibri" w:eastAsiaTheme="majorEastAsia" w:hAnsi="Calibri" w:cs="Calibri"/>
         </w:rPr>
         <w:t>or noise</w:t>
       </w:r>
       <w:r>
         <w:rPr>
-          <w:rFonts w:ascii="Arial" w:eastAsiaTheme="majorEastAsia" w:hAnsi="Arial" w:cs="Arial"/>
-        </w:rPr>
-        <w:t>. Therefore, there is no strong evidence to support a meaningful relationship between time(month and year) and the average trading volume in the data.</w:t>
-      </w:r>
-    </w:p>
-    <w:p>
-      <w:pPr>
+          <w:rFonts w:ascii="Calibri" w:eastAsiaTheme="majorEastAsia" w:hAnsi="Calibri" w:cs="Calibri"/>
+        </w:rPr>
+        <w:t xml:space="preserve">. Therefore, there is no strong evidence to support a meaningful relationship between </w:t>
+      </w:r>
+      <w:proofErr w:type="gramStart"/>
+      <w:r>
+        <w:rPr>
+          <w:rFonts w:ascii="Calibri" w:eastAsiaTheme="majorEastAsia" w:hAnsi="Calibri" w:cs="Calibri"/>
+        </w:rPr>
+        <w:t>time</w:t>
+      </w:r>
+      <w:r>
+        <w:rPr>
+          <w:rFonts w:ascii="Calibri" w:eastAsiaTheme="majorEastAsia" w:hAnsi="Calibri" w:cs="Calibri"/>
+        </w:rPr>
+        <w:t>(</w:t>
+      </w:r>
+      <w:proofErr w:type="gramEnd"/>
+      <w:r>
+        <w:rPr>
+          <w:rFonts w:ascii="Calibri" w:eastAsiaTheme="majorEastAsia" w:hAnsi="Calibri" w:cs="Calibri"/>
+        </w:rPr>
+        <w:t>month and year)</w:t>
+      </w:r>
+      <w:r>
+        <w:rPr>
+          <w:rFonts w:ascii="Calibri" w:eastAsiaTheme="majorEastAsia" w:hAnsi="Calibri" w:cs="Calibri"/>
+        </w:rPr>
+        <w:t xml:space="preserve"> and the average trading volume</w:t>
+      </w:r>
+      <w:r>
+        <w:rPr>
+          <w:rFonts w:ascii="Calibri" w:eastAsiaTheme="majorEastAsia" w:hAnsi="Calibri" w:cs="Calibri"/>
+        </w:rPr>
+        <w:t xml:space="preserve"> in the data</w:t>
+      </w:r>
+      <w:r>
+        <w:rPr>
+          <w:rFonts w:ascii="Calibri" w:eastAsiaTheme="majorEastAsia" w:hAnsi="Calibri" w:cs="Calibri"/>
+        </w:rPr>
+        <w:t>.</w:t>
+      </w:r>
+    </w:p>
+    <w:p>
+      <w:pPr>
+        <w:jc w:val="both"/>
+        <w:rPr>
+          <w:rFonts w:ascii="Calibri" w:eastAsiaTheme="majorEastAsia" w:hAnsi="Calibri" w:cs="Calibri"/>
+        </w:rPr>
+      </w:pPr>
+    </w:p>
+    <w:p>
+      <w:pPr>
+        <w:jc w:val="both"/>
+        <w:rPr>
+          <w:rFonts w:ascii="Calibri" w:eastAsiaTheme="majorEastAsia" w:hAnsi="Calibri" w:cs="Calibri"/>
+        </w:rPr>
+      </w:pPr>
+    </w:p>
+    <w:p>
+      <w:pPr>
+        <w:jc w:val="both"/>
+        <w:rPr>
+          <w:rStyle w:val="Heading1Char"/>
+          <w:rFonts w:ascii="Calibri" w:hAnsi="Calibri" w:cs="Calibri"/>
+          <w:color w:val="auto"/>
+          <w:sz w:val="24"/>
+          <w:szCs w:val="24"/>
+        </w:rPr>
+      </w:pPr>
+    </w:p>
+    <w:p>
+      <w:pPr>
+        <w:rPr>
+          <w:rStyle w:val="Heading2Char"/>
+          <w:rFonts w:ascii="Calibri" w:hAnsi="Calibri" w:cs="Calibri"/>
+        </w:rPr>
+      </w:pPr>
+      <w:r>
         <w:rPr>
           <w:rStyle w:val="Heading1Char"/>
           <w:rFonts w:ascii="Calibri" w:hAnsi="Calibri" w:cs="Calibri"/>
           <w:sz w:val="44"/>
           <w:szCs w:val="44"/>
         </w:rPr>
-      </w:pPr>
-      <w:r>
-        <w:rPr>
-          <w:rFonts w:ascii="Calibri" w:hAnsi="Calibri" w:cs="Calibri"/>
-        </w:rPr>
-        <w:br/>
-      </w:r>
-    </w:p>
-    <w:p>
-      <w:pPr>
-        <w:rPr>
-          <w:rStyle w:val="Heading2Char"/>
-          <w:rFonts w:ascii="Calibri" w:hAnsi="Calibri" w:cs="Calibri"/>
-        </w:rPr>
-      </w:pPr>
+        <w:lastRenderedPageBreak/>
+        <w:t>5. Evaluation – group’s experience at 7COM1079 (Vish</w:t>
+      </w:r>
       <w:r>
         <w:rPr>
           <w:rStyle w:val="Heading1Char"/>
@@ -2388,8 +2483,7 @@
           <w:sz w:val="44"/>
           <w:szCs w:val="44"/>
         </w:rPr>
-        <w:lastRenderedPageBreak/>
-        <w:t>5. Evaluation – group’s experience at 7COM1079 (Vish</w:t>
+        <w:t>vh</w:t>
       </w:r>
       <w:r>
         <w:rPr>
@@ -2398,15 +2492,6 @@
           <w:sz w:val="44"/>
           <w:szCs w:val="44"/>
         </w:rPr>
-        <w:t>vh</w:t>
-      </w:r>
-      <w:r>
-        <w:rPr>
-          <w:rStyle w:val="Heading1Char"/>
-          <w:rFonts w:ascii="Calibri" w:hAnsi="Calibri" w:cs="Calibri"/>
-          <w:sz w:val="44"/>
-          <w:szCs w:val="44"/>
-        </w:rPr>
         <w:t>a)</w:t>
       </w:r>
       <w:r>
@@ -2442,7 +2527,15 @@
       </w:r>
       <w:proofErr w:type="spellEnd"/>
       <w:r>
-        <w:t>-Wilk normality test and Spearman’s rank correlation test. These tests proved the need for non-parametric tests and analysis for  variable relationships. As the code made best practices, extraction, cleaning and analysis were made clear. Additionally, the group’s overall proficiency for providing clear results and manage with the complex statistical tasks were guaranteeing the project’s success.</w:t>
+        <w:t xml:space="preserve">-Wilk normality test and Spearman’s rank correlation test. These tests proved the need for non-parametric tests and analysis </w:t>
+      </w:r>
+      <w:proofErr w:type="gramStart"/>
+      <w:r>
+        <w:t>for  variable</w:t>
+      </w:r>
+      <w:proofErr w:type="gramEnd"/>
+      <w:r>
+        <w:t xml:space="preserve"> relationships. As the code made best practices, extraction, cleaning and analysis were made clear. Additionally, the group’s overall proficiency for providing clear results and manage with the complex statistical tasks were guaranteeing the project’s success.</w:t>
       </w:r>
     </w:p>
     <w:p>
@@ -2526,7 +2619,15 @@
     </w:p>
     <w:p>
       <w:r>
-        <w:t xml:space="preserve">The group’s continuous efforts reflects in the </w:t>
+        <w:t xml:space="preserve">The group’s continuous efforts </w:t>
+      </w:r>
+      <w:proofErr w:type="gramStart"/>
+      <w:r>
+        <w:t>reflects</w:t>
+      </w:r>
+      <w:proofErr w:type="gramEnd"/>
+      <w:r>
+        <w:t xml:space="preserve"> in the </w:t>
       </w:r>
       <w:proofErr w:type="spellStart"/>
       <w:r>
@@ -2562,112 +2663,163 @@
       </w:r>
     </w:p>
     <w:p>
-      <w:r>
-        <w:t xml:space="preserve">The group’s continuous efforts reflects in the </w:t>
-      </w:r>
-      <w:proofErr w:type="spellStart"/>
-      <w:r>
-        <w:t>Github</w:t>
-      </w:r>
-      <w:proofErr w:type="spellEnd"/>
-      <w:r>
-        <w:t xml:space="preserve"> log, where regular commits add the projects overall progress. Further reviews addressed the corrections need to be fixed such as inconsistencies in variable and missing initialization. The codebase’s accuracy was guaranteed and collaboration was enhanced.</w:t>
-      </w:r>
-    </w:p>
-    <w:p>
-      <w:pPr>
-        <w:rPr>
-          <w:b/>
-          <w:bCs/>
-          <w:sz w:val="28"/>
-          <w:szCs w:val="28"/>
-        </w:rPr>
-      </w:pPr>
-      <w:r>
-        <w:rPr>
-          <w:b/>
-          <w:bCs/>
-          <w:sz w:val="28"/>
-          <w:szCs w:val="28"/>
-        </w:rPr>
-        <w:t>Git Commit Details</w:t>
-      </w:r>
-    </w:p>
-    <w:p>
-      <w:pPr>
-        <w:rPr>
-          <w:sz w:val="28"/>
-          <w:szCs w:val="28"/>
-        </w:rPr>
-      </w:pPr>
-      <w:r>
-        <w:rPr>
-          <w:sz w:val="28"/>
-          <w:szCs w:val="28"/>
-        </w:rPr>
-        <w:t>Commit Message:</w:t>
-      </w:r>
-      <w:r>
-        <w:rPr>
-          <w:sz w:val="28"/>
-          <w:szCs w:val="28"/>
-        </w:rPr>
-        <w:t xml:space="preserve"> [Fixed variable mishandling in hypothesis testing]</w:t>
-      </w:r>
-    </w:p>
-    <w:p>
-      <w:r>
-        <w:rPr>
-          <w:sz w:val="28"/>
-          <w:szCs w:val="28"/>
-        </w:rPr>
-        <w:t>Impact:</w:t>
-      </w:r>
-      <w:r>
-        <w:t xml:space="preserve"> This change fixed issue with variable initialization, the modifications which done made sure accurate test results and code consistency.</w:t>
-      </w:r>
-    </w:p>
-    <w:p>
-      <w:pPr>
-        <w:rPr>
-          <w:sz w:val="28"/>
-          <w:szCs w:val="28"/>
-        </w:rPr>
-      </w:pPr>
-      <w:r>
-        <w:rPr>
-          <w:sz w:val="28"/>
-          <w:szCs w:val="28"/>
-        </w:rPr>
-        <w:t>Commit Message: [Corrected research question and hypothesis alignment]</w:t>
-      </w:r>
-    </w:p>
-    <w:p>
-      <w:r>
-        <w:t>Impact: T</w:t>
-      </w:r>
-      <w:r>
-        <w:t>his improved the clarity in analysis’s and integrity by ensuring the hypothesis and research question matched in terms of variable order.</w:t>
-      </w:r>
-    </w:p>
-    <w:p>
-      <w:pPr>
-        <w:rPr>
-          <w:sz w:val="28"/>
-          <w:szCs w:val="28"/>
-        </w:rPr>
-      </w:pPr>
-      <w:r>
-        <w:rPr>
-          <w:sz w:val="28"/>
-          <w:szCs w:val="28"/>
-        </w:rPr>
-        <w:t>Commit Message: [ Refined dataset management, including outlier and missing data modification]</w:t>
-      </w:r>
-    </w:p>
-    <w:p>
-      <w:r>
-        <w:t>Impact: Missing data and outliers were addressed by this change, leading to more definite statistical tests and improved data accuracy.</w:t>
+      <w:pPr>
+        <w:pStyle w:val="ListParagraph"/>
+        <w:numPr>
+          <w:ilvl w:val="0"/>
+          <w:numId w:val="7"/>
+        </w:numPr>
+        <w:rPr>
+          <w:lang w:val="en-IN"/>
+        </w:rPr>
+      </w:pPr>
+      <w:r>
+        <w:rPr>
+          <w:lang w:val="en-IN"/>
+        </w:rPr>
+        <w:t>"Consolidated all R scripts into 1 file"</w:t>
+      </w:r>
+    </w:p>
+    <w:p>
+      <w:pPr>
+        <w:pStyle w:val="ListParagraph"/>
+        <w:numPr>
+          <w:ilvl w:val="0"/>
+          <w:numId w:val="8"/>
+        </w:numPr>
+        <w:rPr>
+          <w:lang w:val="en-IN"/>
+        </w:rPr>
+      </w:pPr>
+      <w:r>
+        <w:rPr>
+          <w:lang w:val="en-IN"/>
+        </w:rPr>
+        <w:t>combined the individual Histogram and Scatterplot R-Script into a single one</w:t>
+      </w:r>
+      <w:r>
+        <w:rPr>
+          <w:lang w:val="en-IN"/>
+        </w:rPr>
+        <w:t>.</w:t>
+      </w:r>
+    </w:p>
+    <w:p>
+      <w:pPr>
+        <w:pStyle w:val="ListParagraph"/>
+        <w:numPr>
+          <w:ilvl w:val="0"/>
+          <w:numId w:val="7"/>
+        </w:numPr>
+        <w:rPr>
+          <w:lang w:val="en-IN"/>
+        </w:rPr>
+      </w:pPr>
+      <w:r>
+        <w:rPr>
+          <w:lang w:val="en-IN"/>
+        </w:rPr>
+        <w:t>"Adding Normality and Correlation tests to the code"</w:t>
+      </w:r>
+    </w:p>
+    <w:p>
+      <w:pPr>
+        <w:pStyle w:val="ListParagraph"/>
+        <w:numPr>
+          <w:ilvl w:val="0"/>
+          <w:numId w:val="8"/>
+        </w:numPr>
+        <w:rPr>
+          <w:lang w:val="en-IN"/>
+        </w:rPr>
+      </w:pPr>
+      <w:r>
+        <w:rPr>
+          <w:lang w:val="en-IN"/>
+        </w:rPr>
+        <w:t>incorporated key statistical tests.</w:t>
+      </w:r>
+    </w:p>
+    <w:p>
+      <w:pPr>
+        <w:pStyle w:val="ListParagraph"/>
+        <w:numPr>
+          <w:ilvl w:val="0"/>
+          <w:numId w:val="7"/>
+        </w:numPr>
+        <w:rPr>
+          <w:lang w:val="en-IN"/>
+        </w:rPr>
+      </w:pPr>
+      <w:r>
+        <w:rPr>
+          <w:lang w:val="en-IN"/>
+        </w:rPr>
+        <w:t>"Formatted and finalized the document"</w:t>
+      </w:r>
+    </w:p>
+    <w:p>
+      <w:pPr>
+        <w:pStyle w:val="ListParagraph"/>
+        <w:numPr>
+          <w:ilvl w:val="0"/>
+          <w:numId w:val="8"/>
+        </w:numPr>
+        <w:rPr>
+          <w:lang w:val="en-IN"/>
+        </w:rPr>
+      </w:pPr>
+      <w:r>
+        <w:t>correct</w:t>
+      </w:r>
+      <w:r>
+        <w:t>ed</w:t>
+      </w:r>
+      <w:r>
+        <w:t xml:space="preserve"> errors</w:t>
+      </w:r>
+      <w:r>
+        <w:t xml:space="preserve"> from the feedbacks</w:t>
+      </w:r>
+      <w:r>
+        <w:t xml:space="preserve">, and </w:t>
+      </w:r>
+      <w:r>
+        <w:t xml:space="preserve">structured </w:t>
+      </w:r>
+      <w:r>
+        <w:t>the</w:t>
+      </w:r>
+      <w:r>
+        <w:t xml:space="preserve"> report.</w:t>
+      </w:r>
+    </w:p>
+    <w:p>
+      <w:pPr>
+        <w:pStyle w:val="ListParagraph"/>
+        <w:ind w:left="1440"/>
+      </w:pPr>
+    </w:p>
+    <w:p>
+      <w:pPr>
+        <w:rPr>
+          <w:lang w:val="en-IN"/>
+        </w:rPr>
+      </w:pPr>
+      <w:r>
+        <w:t xml:space="preserve">For </w:t>
+      </w:r>
+      <w:r>
+        <w:t xml:space="preserve">complete </w:t>
+      </w:r>
+      <w:r>
+        <w:t>commit</w:t>
+      </w:r>
+      <w:r>
+        <w:t xml:space="preserve"> log</w:t>
+      </w:r>
+      <w:r>
+        <w:t>, refer to Appendix B.</w:t>
       </w:r>
     </w:p>
     <w:p>
@@ -2680,13 +2832,6 @@
           <w:szCs w:val="24"/>
         </w:rPr>
       </w:pPr>
-      <w:r>
-        <w:rPr>
-          <w:rStyle w:val="Heading1Char"/>
-          <w:rFonts w:ascii="Calibri" w:hAnsi="Calibri" w:cs="Calibri"/>
-        </w:rPr>
-        <w:br/>
-      </w:r>
     </w:p>
     <w:p>
       <w:pPr>
@@ -2792,7 +2937,6 @@
           <w:rStyle w:val="Heading2Char"/>
           <w:rFonts w:ascii="Calibri" w:hAnsi="Calibri" w:cs="Calibri"/>
         </w:rPr>
-        <w:lastRenderedPageBreak/>
         <w:br/>
         <w:t>6.2. Interpretation of the results</w:t>
       </w:r>
@@ -2854,6 +2998,18 @@
     <w:p>
       <w:pPr>
         <w:rPr>
+          <w:rStyle w:val="Heading2Char"/>
+          <w:rFonts w:ascii="Arial" w:eastAsia="Times New Roman" w:hAnsi="Arial" w:cs="Arial"/>
+          <w:color w:val="auto"/>
+          <w:sz w:val="24"/>
+          <w:szCs w:val="24"/>
+          <w:lang w:val="en-US" w:eastAsia="en-US"/>
+        </w:rPr>
+      </w:pPr>
+    </w:p>
+    <w:p>
+      <w:pPr>
+        <w:rPr>
           <w:rFonts w:ascii="Calibri" w:eastAsiaTheme="majorEastAsia" w:hAnsi="Calibri" w:cs="Calibri"/>
           <w:color w:val="0F4761" w:themeColor="accent1" w:themeShade="BF"/>
           <w:sz w:val="32"/>
@@ -2865,6 +3021,7 @@
           <w:rStyle w:val="Heading2Char"/>
           <w:rFonts w:ascii="Calibri" w:hAnsi="Calibri" w:cs="Calibri"/>
         </w:rPr>
+        <w:lastRenderedPageBreak/>
         <w:t>6.3. Reasons and/or implications for future work, limitations of your stud</w:t>
       </w:r>
       <w:r>
@@ -2931,146 +3088,6 @@
         </w:rPr>
         <w:br/>
       </w:r>
-    </w:p>
-    <w:p>
-      <w:pPr>
-        <w:rPr>
-          <w:rFonts w:ascii="Calibri" w:hAnsi="Calibri" w:cs="Calibri"/>
-        </w:rPr>
-      </w:pPr>
-    </w:p>
-    <w:p>
-      <w:pPr>
-        <w:rPr>
-          <w:rFonts w:ascii="Calibri" w:hAnsi="Calibri" w:cs="Calibri"/>
-        </w:rPr>
-      </w:pPr>
-    </w:p>
-    <w:p>
-      <w:pPr>
-        <w:rPr>
-          <w:rFonts w:ascii="Calibri" w:hAnsi="Calibri" w:cs="Calibri"/>
-        </w:rPr>
-      </w:pPr>
-    </w:p>
-    <w:p>
-      <w:pPr>
-        <w:rPr>
-          <w:rFonts w:ascii="Calibri" w:hAnsi="Calibri" w:cs="Calibri"/>
-        </w:rPr>
-      </w:pPr>
-    </w:p>
-    <w:p>
-      <w:pPr>
-        <w:rPr>
-          <w:rFonts w:ascii="Calibri" w:hAnsi="Calibri" w:cs="Calibri"/>
-        </w:rPr>
-      </w:pPr>
-    </w:p>
-    <w:p>
-      <w:pPr>
-        <w:rPr>
-          <w:rFonts w:ascii="Calibri" w:hAnsi="Calibri" w:cs="Calibri"/>
-        </w:rPr>
-      </w:pPr>
-    </w:p>
-    <w:p>
-      <w:pPr>
-        <w:rPr>
-          <w:rFonts w:ascii="Calibri" w:hAnsi="Calibri" w:cs="Calibri"/>
-        </w:rPr>
-      </w:pPr>
-    </w:p>
-    <w:p>
-      <w:pPr>
-        <w:rPr>
-          <w:rFonts w:ascii="Calibri" w:hAnsi="Calibri" w:cs="Calibri"/>
-        </w:rPr>
-      </w:pPr>
-    </w:p>
-    <w:p>
-      <w:pPr>
-        <w:rPr>
-          <w:rFonts w:ascii="Calibri" w:hAnsi="Calibri" w:cs="Calibri"/>
-        </w:rPr>
-      </w:pPr>
-    </w:p>
-    <w:p>
-      <w:pPr>
-        <w:rPr>
-          <w:rFonts w:ascii="Calibri" w:hAnsi="Calibri" w:cs="Calibri"/>
-        </w:rPr>
-      </w:pPr>
-    </w:p>
-    <w:p>
-      <w:pPr>
-        <w:rPr>
-          <w:rFonts w:ascii="Calibri" w:hAnsi="Calibri" w:cs="Calibri"/>
-        </w:rPr>
-      </w:pPr>
-    </w:p>
-    <w:p>
-      <w:pPr>
-        <w:rPr>
-          <w:rFonts w:ascii="Calibri" w:hAnsi="Calibri" w:cs="Calibri"/>
-        </w:rPr>
-      </w:pPr>
-    </w:p>
-    <w:p>
-      <w:pPr>
-        <w:rPr>
-          <w:rFonts w:ascii="Calibri" w:hAnsi="Calibri" w:cs="Calibri"/>
-        </w:rPr>
-      </w:pPr>
-    </w:p>
-    <w:p>
-      <w:pPr>
-        <w:rPr>
-          <w:rFonts w:ascii="Calibri" w:hAnsi="Calibri" w:cs="Calibri"/>
-        </w:rPr>
-      </w:pPr>
-    </w:p>
-    <w:p>
-      <w:pPr>
-        <w:rPr>
-          <w:rFonts w:ascii="Calibri" w:hAnsi="Calibri" w:cs="Calibri"/>
-        </w:rPr>
-      </w:pPr>
-    </w:p>
-    <w:p>
-      <w:pPr>
-        <w:rPr>
-          <w:rFonts w:ascii="Calibri" w:hAnsi="Calibri" w:cs="Calibri"/>
-        </w:rPr>
-      </w:pPr>
-    </w:p>
-    <w:p>
-      <w:pPr>
-        <w:rPr>
-          <w:rFonts w:ascii="Calibri" w:hAnsi="Calibri" w:cs="Calibri"/>
-        </w:rPr>
-      </w:pPr>
-    </w:p>
-    <w:p>
-      <w:pPr>
-        <w:rPr>
-          <w:rFonts w:ascii="Calibri" w:hAnsi="Calibri" w:cs="Calibri"/>
-        </w:rPr>
-      </w:pPr>
-    </w:p>
-    <w:p>
-      <w:pPr>
-        <w:rPr>
-          <w:rFonts w:ascii="Calibri" w:hAnsi="Calibri" w:cs="Calibri"/>
-        </w:rPr>
-      </w:pPr>
-    </w:p>
-    <w:p>
-      <w:pPr>
-        <w:rPr>
-          <w:rFonts w:ascii="Calibri" w:hAnsi="Calibri" w:cs="Calibri"/>
-        </w:rPr>
-      </w:pPr>
     </w:p>
     <w:sdt>
       <w:sdtPr>
@@ -3086,7 +3103,6 @@
           <w:docPartUnique/>
         </w:docPartObj>
       </w:sdtPr>
-      <w:sdtEndPr/>
       <w:sdtContent>
         <w:p>
           <w:pPr>
@@ -3105,8 +3121,51 @@
             <w:id w:val="-573587230"/>
             <w:bibliography/>
           </w:sdtPr>
-          <w:sdtEndPr/>
           <w:sdtContent>
+            <w:p>
+              <w:pPr>
+                <w:pStyle w:val="paragraph"/>
+                <w:spacing w:before="0" w:beforeAutospacing="0" w:after="0" w:afterAutospacing="0"/>
+                <w:textAlignment w:val="baseline"/>
+                <w:rPr>
+                  <w:rFonts w:asciiTheme="minorHAnsi" w:eastAsiaTheme="minorEastAsia" w:hAnsiTheme="minorHAnsi" w:cstheme="minorBidi"/>
+                  <w:lang w:val="en-GB" w:eastAsia="ja-JP"/>
+                </w:rPr>
+              </w:pPr>
+              <w:r>
+                <w:rPr>
+                  <w:rFonts w:ascii="Arial" w:hAnsi="Arial" w:cs="Arial"/>
+                  <w:bdr w:val="single" w:sz="2" w:space="0" w:color="E5E7EB" w:frame="1"/>
+                </w:rPr>
+                <w:t>Baur, D.G., Cahill, D., Godfrey, K. and Liu, Z.F. (2019) 'Bitcoin time-of-day, day-of-week and month-of-year effects in returns and trading volume', </w:t>
+              </w:r>
+              <w:r>
+                <w:rPr>
+                  <w:rStyle w:val="Emphasis"/>
+                  <w:rFonts w:ascii="Arial" w:hAnsi="Arial" w:cs="Arial"/>
+                  <w:bdr w:val="single" w:sz="2" w:space="0" w:color="E5E7EB" w:frame="1"/>
+                </w:rPr>
+                <w:t>Finance Research Letters</w:t>
+              </w:r>
+              <w:r>
+                <w:rPr>
+                  <w:rFonts w:ascii="Arial" w:hAnsi="Arial" w:cs="Arial"/>
+                  <w:bdr w:val="single" w:sz="2" w:space="0" w:color="E5E7EB" w:frame="1"/>
+                </w:rPr>
+                <w:t>, 31, pp. 78-92.</w:t>
+              </w:r>
+            </w:p>
+            <w:p>
+              <w:pPr>
+                <w:pStyle w:val="paragraph"/>
+                <w:spacing w:before="0" w:beforeAutospacing="0" w:after="0" w:afterAutospacing="0"/>
+                <w:textAlignment w:val="baseline"/>
+                <w:rPr>
+                  <w:rFonts w:asciiTheme="minorHAnsi" w:eastAsiaTheme="minorEastAsia" w:hAnsiTheme="minorHAnsi" w:cstheme="minorBidi"/>
+                  <w:lang w:val="en-GB" w:eastAsia="ja-JP"/>
+                </w:rPr>
+              </w:pPr>
+            </w:p>
             <w:p>
               <w:pPr>
                 <w:pStyle w:val="paragraph"/>
@@ -3454,6 +3513,7 @@
                   <w:rFonts w:ascii="Arial" w:hAnsi="Arial" w:cs="Arial"/>
                   <w:noProof/>
                 </w:rPr>
+                <w:lastRenderedPageBreak/>
                 <w:t xml:space="preserve">Kaiser, L., 2019. Seasonality in cryptocurrencies. </w:t>
               </w:r>
               <w:r>
@@ -3474,6 +3534,15 @@
               </w:r>
             </w:p>
             <w:p>
+              <w:pPr>
+                <w:rPr>
+                  <w:rStyle w:val="Heading1Char"/>
+                  <w:rFonts w:asciiTheme="minorHAnsi" w:eastAsiaTheme="minorEastAsia" w:hAnsiTheme="minorHAnsi" w:cstheme="minorBidi"/>
+                  <w:color w:val="auto"/>
+                  <w:sz w:val="24"/>
+                  <w:szCs w:val="24"/>
+                </w:rPr>
+              </w:pPr>
               <w:r>
                 <w:rPr>
                   <w:rFonts w:ascii="Arial" w:hAnsi="Arial" w:cs="Arial"/>
@@ -3481,30 +3550,10 @@
                   <w:bCs/>
                   <w:noProof/>
                 </w:rPr>
-                <w:lastRenderedPageBreak/>
                 <w:fldChar w:fldCharType="end"/>
               </w:r>
               <w:r>
-                <w:rPr>
-                  <w:rFonts w:ascii="Arial" w:hAnsi="Arial" w:cs="Arial"/>
-                  <w:bdr w:val="single" w:sz="2" w:space="0" w:color="E5E7EB" w:frame="1"/>
-                </w:rPr>
-                <w:t>Baur, D.G., Cahill, D., Godfrey, K. and Liu, Z.F. (2019) 'Bitcoin time-of-day, day-of-week and month-of-year effects in returns and trading volume', </w:t>
-              </w:r>
-              <w:r>
-                <w:rPr>
-                  <w:rStyle w:val="Emphasis"/>
-                  <w:rFonts w:ascii="Arial" w:hAnsi="Arial" w:cs="Arial"/>
-                  <w:bdr w:val="single" w:sz="2" w:space="0" w:color="E5E7EB" w:frame="1"/>
-                </w:rPr>
-                <w:t>Finance Research Letters</w:t>
-              </w:r>
-              <w:r>
-                <w:rPr>
-                  <w:rFonts w:ascii="Arial" w:hAnsi="Arial" w:cs="Arial"/>
-                  <w:bdr w:val="single" w:sz="2" w:space="0" w:color="E5E7EB" w:frame="1"/>
-                </w:rPr>
-                <w:t>, 31, pp. 78-92.</w:t>
+                <w:t xml:space="preserve"> </w:t>
               </w:r>
             </w:p>
           </w:sdtContent>
@@ -3515,60 +3564,49 @@
       <w:pPr>
         <w:rPr>
           <w:rStyle w:val="Heading1Char"/>
-          <w:rFonts w:asciiTheme="minorHAnsi" w:eastAsiaTheme="minorEastAsia" w:hAnsiTheme="minorHAnsi" w:cstheme="minorBidi"/>
-          <w:color w:val="auto"/>
-          <w:sz w:val="24"/>
-          <w:szCs w:val="24"/>
-        </w:rPr>
-      </w:pPr>
-      <w:r>
-        <w:rPr>
-          <w:rFonts w:ascii="Calibri" w:hAnsi="Calibri" w:cs="Calibri"/>
+          <w:rFonts w:ascii="Calibri" w:hAnsi="Calibri" w:cs="Calibri"/>
+          <w:sz w:val="44"/>
+          <w:szCs w:val="44"/>
+        </w:rPr>
+      </w:pPr>
+    </w:p>
+    <w:p>
+      <w:pPr>
+        <w:rPr>
+          <w:rStyle w:val="Heading2Char"/>
+          <w:rFonts w:ascii="Calibri" w:hAnsi="Calibri" w:cs="Calibri"/>
+        </w:rPr>
+      </w:pPr>
+      <w:r>
+        <w:rPr>
+          <w:rStyle w:val="Heading1Char"/>
+          <w:rFonts w:ascii="Calibri" w:hAnsi="Calibri" w:cs="Calibri"/>
+          <w:sz w:val="44"/>
+          <w:szCs w:val="44"/>
+        </w:rPr>
+        <w:t>8. Appendices</w:t>
+      </w:r>
+      <w:r>
+        <w:rPr>
+          <w:rFonts w:ascii="Calibri" w:hAnsi="Calibri" w:cs="Calibri"/>
+          <w:sz w:val="44"/>
+          <w:szCs w:val="44"/>
         </w:rPr>
         <w:br/>
       </w:r>
-    </w:p>
-    <w:p>
-      <w:pPr>
-        <w:rPr>
-          <w:rStyle w:val="Heading1Char"/>
-          <w:rFonts w:asciiTheme="minorHAnsi" w:eastAsiaTheme="minorEastAsia" w:hAnsiTheme="minorHAnsi" w:cstheme="minorBidi"/>
-          <w:color w:val="auto"/>
-          <w:sz w:val="24"/>
-          <w:szCs w:val="24"/>
-        </w:rPr>
-      </w:pPr>
-    </w:p>
-    <w:p>
-      <w:pPr>
-        <w:rPr>
-          <w:rStyle w:val="Heading1Char"/>
-          <w:rFonts w:asciiTheme="minorHAnsi" w:eastAsiaTheme="minorEastAsia" w:hAnsiTheme="minorHAnsi" w:cstheme="minorBidi"/>
-          <w:color w:val="auto"/>
-          <w:sz w:val="24"/>
-          <w:szCs w:val="24"/>
-        </w:rPr>
-      </w:pPr>
-    </w:p>
-    <w:p>
-      <w:pPr>
-        <w:rPr>
-          <w:rStyle w:val="Heading1Char"/>
-          <w:rFonts w:asciiTheme="minorHAnsi" w:eastAsiaTheme="minorEastAsia" w:hAnsiTheme="minorHAnsi" w:cstheme="minorBidi"/>
-          <w:color w:val="auto"/>
-          <w:sz w:val="24"/>
-          <w:szCs w:val="24"/>
-        </w:rPr>
-      </w:pPr>
-    </w:p>
-    <w:p>
-      <w:pPr>
-        <w:rPr>
-          <w:rStyle w:val="Heading1Char"/>
-          <w:rFonts w:asciiTheme="minorHAnsi" w:eastAsiaTheme="minorEastAsia" w:hAnsiTheme="minorHAnsi" w:cstheme="minorBidi"/>
-          <w:color w:val="auto"/>
-          <w:sz w:val="24"/>
-          <w:szCs w:val="24"/>
+      <w:r>
+        <w:rPr>
+          <w:rStyle w:val="Heading2Char"/>
+          <w:rFonts w:ascii="Calibri" w:hAnsi="Calibri" w:cs="Calibri"/>
+        </w:rPr>
+        <w:t>A. R code used for analysis and visualisation</w:t>
+      </w:r>
+    </w:p>
+    <w:p>
+      <w:pPr>
+        <w:rPr>
+          <w:rStyle w:val="Heading2Char"/>
+          <w:rFonts w:ascii="Calibri" w:hAnsi="Calibri" w:cs="Calibri"/>
         </w:rPr>
       </w:pPr>
     </w:p>
@@ -3586,25 +3624,9 @@
           <w:noProof/>
         </w:rPr>
         <w:drawing>
-          <wp:anchor distT="0" distB="0" distL="114300" distR="114300" simplePos="0" relativeHeight="251674112" behindDoc="1" locked="0" layoutInCell="1" allowOverlap="1" wp14:anchorId="6EEDF799" wp14:editId="6D920DAF">
-            <wp:simplePos x="0" y="0"/>
-            <wp:positionH relativeFrom="column">
-              <wp:posOffset>-142875</wp:posOffset>
-            </wp:positionH>
-            <wp:positionV relativeFrom="paragraph">
-              <wp:posOffset>718820</wp:posOffset>
-            </wp:positionV>
-            <wp:extent cx="3857625" cy="3468370"/>
-            <wp:effectExtent l="0" t="0" r="9525" b="0"/>
-            <wp:wrapTight wrapText="bothSides">
-              <wp:wrapPolygon edited="0">
-                <wp:start x="0" y="0"/>
-                <wp:lineTo x="0" y="21473"/>
-                <wp:lineTo x="21547" y="21473"/>
-                <wp:lineTo x="21547" y="0"/>
-                <wp:lineTo x="0" y="0"/>
-              </wp:wrapPolygon>
-            </wp:wrapTight>
+          <wp:inline distT="0" distB="0" distL="0" distR="0" wp14:anchorId="46503979" wp14:editId="7D31F3D0">
+            <wp:extent cx="4330700" cy="3468370"/>
+            <wp:effectExtent l="0" t="0" r="0" b="0"/>
             <wp:docPr id="793949986" name="Picture 1" descr="A screenshot of a computer program&#10;&#10;Description automatically generated"/>
             <wp:cNvGraphicFramePr>
               <a:graphicFrameLocks xmlns:a="http://schemas.openxmlformats.org/drawingml/2006/main" noChangeAspect="1"/>
@@ -3631,7 +3653,7 @@
                   <pic:spPr>
                     <a:xfrm>
                       <a:off x="0" y="0"/>
-                      <a:ext cx="3857625" cy="3468370"/>
+                      <a:ext cx="4330700" cy="3468370"/>
                     </a:xfrm>
                     <a:prstGeom prst="rect">
                       <a:avLst/>
@@ -3640,94 +3662,9 @@
                 </pic:pic>
               </a:graphicData>
             </a:graphic>
-            <wp14:sizeRelH relativeFrom="margin">
-              <wp14:pctWidth>0</wp14:pctWidth>
-            </wp14:sizeRelH>
-            <wp14:sizeRelV relativeFrom="margin">
-              <wp14:pctHeight>0</wp14:pctHeight>
-            </wp14:sizeRelV>
-          </wp:anchor>
+          </wp:inline>
         </w:drawing>
       </w:r>
-      <w:r>
-        <w:rPr>
-          <w:rStyle w:val="Heading1Char"/>
-          <w:rFonts w:ascii="Calibri" w:hAnsi="Calibri" w:cs="Calibri"/>
-          <w:sz w:val="44"/>
-          <w:szCs w:val="44"/>
-        </w:rPr>
-        <w:t>8. Appendices</w:t>
-      </w:r>
-      <w:r>
-        <w:rPr>
-          <w:rFonts w:ascii="Calibri" w:hAnsi="Calibri" w:cs="Calibri"/>
-          <w:sz w:val="44"/>
-          <w:szCs w:val="44"/>
-        </w:rPr>
-        <w:br/>
-      </w:r>
-      <w:r>
-        <w:rPr>
-          <w:rStyle w:val="Heading2Char"/>
-          <w:rFonts w:ascii="Calibri" w:hAnsi="Calibri" w:cs="Calibri"/>
-        </w:rPr>
-        <w:t>A. R code used for analysis and visualisation</w:t>
-      </w:r>
-    </w:p>
-    <w:p>
-      <w:pPr>
-        <w:rPr>
-          <w:rStyle w:val="Heading2Char"/>
-          <w:rFonts w:ascii="Calibri" w:hAnsi="Calibri" w:cs="Calibri"/>
-        </w:rPr>
-      </w:pPr>
-    </w:p>
-    <w:p>
-      <w:pPr>
-        <w:rPr>
-          <w:rStyle w:val="Heading2Char"/>
-          <w:rFonts w:ascii="Calibri" w:hAnsi="Calibri" w:cs="Calibri"/>
-        </w:rPr>
-      </w:pPr>
-      <w:r>
-        <w:rPr>
-          <w:rStyle w:val="Heading2Char"/>
-          <w:rFonts w:ascii="Calibri" w:hAnsi="Calibri" w:cs="Calibri"/>
-        </w:rPr>
-        <w:br/>
-      </w:r>
-    </w:p>
-    <w:p>
-      <w:pPr>
-        <w:rPr>
-          <w:rStyle w:val="Heading2Char"/>
-          <w:rFonts w:ascii="Calibri" w:hAnsi="Calibri" w:cs="Calibri"/>
-        </w:rPr>
-      </w:pPr>
-    </w:p>
-    <w:p>
-      <w:pPr>
-        <w:rPr>
-          <w:rStyle w:val="Heading2Char"/>
-          <w:rFonts w:ascii="Calibri" w:hAnsi="Calibri" w:cs="Calibri"/>
-        </w:rPr>
-      </w:pPr>
-    </w:p>
-    <w:p>
-      <w:pPr>
-        <w:rPr>
-          <w:rStyle w:val="Heading2Char"/>
-          <w:rFonts w:ascii="Calibri" w:hAnsi="Calibri" w:cs="Calibri"/>
-        </w:rPr>
-      </w:pPr>
-    </w:p>
-    <w:p>
-      <w:pPr>
-        <w:rPr>
-          <w:rStyle w:val="Heading2Char"/>
-          <w:rFonts w:ascii="Calibri" w:hAnsi="Calibri" w:cs="Calibri"/>
-        </w:rPr>
-      </w:pPr>
     </w:p>
     <w:p>
       <w:pPr>
@@ -3750,26 +3687,11 @@
           <w:rFonts w:ascii="Calibri" w:hAnsi="Calibri" w:cs="Calibri"/>
           <w:noProof/>
         </w:rPr>
+        <w:lastRenderedPageBreak/>
         <w:drawing>
-          <wp:anchor distT="0" distB="0" distL="114300" distR="114300" simplePos="0" relativeHeight="251667968" behindDoc="1" locked="0" layoutInCell="1" allowOverlap="1" wp14:anchorId="73944ABA" wp14:editId="359699AB">
-            <wp:simplePos x="0" y="0"/>
-            <wp:positionH relativeFrom="column">
-              <wp:posOffset>-3982720</wp:posOffset>
-            </wp:positionH>
-            <wp:positionV relativeFrom="paragraph">
-              <wp:posOffset>385445</wp:posOffset>
-            </wp:positionV>
-            <wp:extent cx="4178300" cy="3705860"/>
-            <wp:effectExtent l="0" t="0" r="0" b="8890"/>
-            <wp:wrapTight wrapText="bothSides">
-              <wp:wrapPolygon edited="0">
-                <wp:start x="0" y="0"/>
-                <wp:lineTo x="0" y="21541"/>
-                <wp:lineTo x="21469" y="21541"/>
-                <wp:lineTo x="21469" y="0"/>
-                <wp:lineTo x="0" y="0"/>
-              </wp:wrapPolygon>
-            </wp:wrapTight>
+          <wp:inline distT="0" distB="0" distL="0" distR="0" wp14:anchorId="27FF8CDA" wp14:editId="2FECE483">
+            <wp:extent cx="4641850" cy="3705860"/>
+            <wp:effectExtent l="0" t="0" r="6350" b="8890"/>
             <wp:docPr id="1253996043" name="Picture 1" descr="A screenshot of a computer program&#10;&#10;Description automatically generated"/>
             <wp:cNvGraphicFramePr>
               <a:graphicFrameLocks xmlns:a="http://schemas.openxmlformats.org/drawingml/2006/main" noChangeAspect="1"/>
@@ -3796,7 +3718,7 @@
                   <pic:spPr>
                     <a:xfrm>
                       <a:off x="0" y="0"/>
-                      <a:ext cx="4178300" cy="3705860"/>
+                      <a:ext cx="4641850" cy="3705860"/>
                     </a:xfrm>
                     <a:prstGeom prst="rect">
                       <a:avLst/>
@@ -3805,13 +3727,7 @@
                 </pic:pic>
               </a:graphicData>
             </a:graphic>
-            <wp14:sizeRelH relativeFrom="margin">
-              <wp14:pctWidth>0</wp14:pctWidth>
-            </wp14:sizeRelH>
-            <wp14:sizeRelV relativeFrom="margin">
-              <wp14:pctHeight>0</wp14:pctHeight>
-            </wp14:sizeRelV>
-          </wp:anchor>
+          </wp:inline>
         </w:drawing>
       </w:r>
     </w:p>
@@ -3820,87 +3736,32 @@
         <w:rPr>
           <w:rStyle w:val="Heading2Char"/>
           <w:rFonts w:ascii="Calibri" w:hAnsi="Calibri" w:cs="Calibri"/>
-        </w:rPr>
-      </w:pPr>
-    </w:p>
-    <w:p>
-      <w:pPr>
-        <w:rPr>
-          <w:rStyle w:val="Heading2Char"/>
-          <w:rFonts w:ascii="Calibri" w:hAnsi="Calibri" w:cs="Calibri"/>
-        </w:rPr>
-      </w:pPr>
-    </w:p>
-    <w:p>
-      <w:pPr>
-        <w:rPr>
-          <w:rStyle w:val="Heading2Char"/>
-          <w:rFonts w:ascii="Calibri" w:hAnsi="Calibri" w:cs="Calibri"/>
-        </w:rPr>
-      </w:pPr>
-    </w:p>
-    <w:p>
-      <w:pPr>
-        <w:rPr>
-          <w:rStyle w:val="Heading2Char"/>
-          <w:rFonts w:ascii="Calibri" w:hAnsi="Calibri" w:cs="Calibri"/>
-        </w:rPr>
-      </w:pPr>
-    </w:p>
-    <w:p>
-      <w:pPr>
-        <w:rPr>
-          <w:rStyle w:val="Heading2Char"/>
-          <w:rFonts w:ascii="Calibri" w:hAnsi="Calibri" w:cs="Calibri"/>
-        </w:rPr>
-      </w:pPr>
-    </w:p>
-    <w:p>
-      <w:pPr>
-        <w:rPr>
-          <w:rStyle w:val="Heading2Char"/>
-          <w:rFonts w:ascii="Calibri" w:hAnsi="Calibri" w:cs="Calibri"/>
-        </w:rPr>
-      </w:pPr>
-    </w:p>
-    <w:p>
-      <w:pPr>
-        <w:rPr>
-          <w:rStyle w:val="Heading2Char"/>
-          <w:rFonts w:ascii="Calibri" w:hAnsi="Calibri" w:cs="Calibri"/>
-        </w:rPr>
-      </w:pPr>
-    </w:p>
-    <w:p>
-      <w:pPr>
-        <w:rPr>
-          <w:rStyle w:val="Heading2Char"/>
-          <w:rFonts w:ascii="Calibri" w:hAnsi="Calibri" w:cs="Calibri"/>
-        </w:rPr>
-      </w:pPr>
-      <w:r>
-        <w:rPr>
-          <w:rStyle w:val="Heading2Char"/>
-          <w:rFonts w:ascii="Calibri" w:hAnsi="Calibri" w:cs="Calibri"/>
           <w:noProof/>
         </w:rPr>
+      </w:pPr>
+      <w:r>
+        <w:rPr>
+          <w:rStyle w:val="Heading2Char"/>
+          <w:rFonts w:ascii="Calibri" w:hAnsi="Calibri" w:cs="Calibri"/>
+          <w:noProof/>
+        </w:rPr>
         <w:drawing>
-          <wp:anchor distT="0" distB="0" distL="114300" distR="114300" simplePos="0" relativeHeight="251651584" behindDoc="1" locked="0" layoutInCell="1" allowOverlap="1" wp14:anchorId="74794D93" wp14:editId="48D52FC6">
+          <wp:anchor distT="0" distB="0" distL="114300" distR="114300" simplePos="0" relativeHeight="251661312" behindDoc="1" locked="0" layoutInCell="1" allowOverlap="1" wp14:anchorId="5F01B74D" wp14:editId="4064FAC5">
             <wp:simplePos x="0" y="0"/>
             <wp:positionH relativeFrom="column">
-              <wp:posOffset>-4323080</wp:posOffset>
+              <wp:posOffset>0</wp:posOffset>
             </wp:positionH>
             <wp:positionV relativeFrom="paragraph">
-              <wp:posOffset>603250</wp:posOffset>
+              <wp:posOffset>220345</wp:posOffset>
             </wp:positionV>
-            <wp:extent cx="3648075" cy="334645"/>
-            <wp:effectExtent l="0" t="0" r="9525" b="8255"/>
+            <wp:extent cx="4775200" cy="334645"/>
+            <wp:effectExtent l="0" t="0" r="6350" b="8255"/>
             <wp:wrapTight wrapText="bothSides">
               <wp:wrapPolygon edited="0">
                 <wp:start x="0" y="0"/>
                 <wp:lineTo x="0" y="20903"/>
-                <wp:lineTo x="21544" y="20903"/>
-                <wp:lineTo x="21544" y="0"/>
+                <wp:lineTo x="21543" y="20903"/>
+                <wp:lineTo x="21543" y="0"/>
                 <wp:lineTo x="0" y="0"/>
               </wp:wrapPolygon>
             </wp:wrapTight>
@@ -3930,7 +3791,7 @@
                   <pic:spPr>
                     <a:xfrm>
                       <a:off x="0" y="0"/>
-                      <a:ext cx="3648075" cy="334645"/>
+                      <a:ext cx="4775200" cy="334645"/>
                     </a:xfrm>
                     <a:prstGeom prst="rect">
                       <a:avLst/>
@@ -3952,6 +3813,302 @@
     <w:p>
       <w:pPr>
         <w:rPr>
+          <w:rStyle w:val="Heading2Char"/>
+          <w:rFonts w:ascii="Calibri" w:hAnsi="Calibri" w:cs="Calibri"/>
+        </w:rPr>
+      </w:pPr>
+    </w:p>
+    <w:p>
+      <w:pPr>
+        <w:rPr>
+          <w:rStyle w:val="Heading2Char"/>
+          <w:rFonts w:ascii="Calibri" w:hAnsi="Calibri" w:cs="Calibri"/>
+        </w:rPr>
+      </w:pPr>
+      <w:r>
+        <w:rPr>
+          <w:rStyle w:val="Heading2Char"/>
+          <w:rFonts w:ascii="Calibri" w:hAnsi="Calibri" w:cs="Calibri"/>
+        </w:rPr>
+        <w:drawing>
+          <wp:inline distT="0" distB="0" distL="0" distR="0" wp14:anchorId="50C680EE" wp14:editId="3805F945">
+            <wp:extent cx="5073650" cy="2877820"/>
+            <wp:effectExtent l="0" t="0" r="0" b="0"/>
+            <wp:docPr id="466542884" name="Picture 1"/>
+            <wp:cNvGraphicFramePr>
+              <a:graphicFrameLocks xmlns:a="http://schemas.openxmlformats.org/drawingml/2006/main" noChangeAspect="1"/>
+            </wp:cNvGraphicFramePr>
+            <a:graphic xmlns:a="http://schemas.openxmlformats.org/drawingml/2006/main">
+              <a:graphicData uri="http://schemas.openxmlformats.org/drawingml/2006/picture">
+                <pic:pic xmlns:pic="http://schemas.openxmlformats.org/drawingml/2006/picture">
+                  <pic:nvPicPr>
+                    <pic:cNvPr id="466542884" name=""/>
+                    <pic:cNvPicPr/>
+                  </pic:nvPicPr>
+                  <pic:blipFill>
+                    <a:blip r:embed="rId10"/>
+                    <a:stretch>
+                      <a:fillRect/>
+                    </a:stretch>
+                  </pic:blipFill>
+                  <pic:spPr>
+                    <a:xfrm>
+                      <a:off x="0" y="0"/>
+                      <a:ext cx="5084075" cy="2883733"/>
+                    </a:xfrm>
+                    <a:prstGeom prst="rect">
+                      <a:avLst/>
+                    </a:prstGeom>
+                  </pic:spPr>
+                </pic:pic>
+              </a:graphicData>
+            </a:graphic>
+          </wp:inline>
+        </w:drawing>
+      </w:r>
+    </w:p>
+    <w:p>
+      <w:pPr>
+        <w:rPr>
+          <w:rStyle w:val="Heading2Char"/>
+          <w:rFonts w:ascii="Calibri" w:hAnsi="Calibri" w:cs="Calibri"/>
+        </w:rPr>
+      </w:pPr>
+      <w:r>
+        <w:rPr>
+          <w:rStyle w:val="Heading2Char"/>
+          <w:rFonts w:ascii="Calibri" w:hAnsi="Calibri" w:cs="Calibri"/>
+        </w:rPr>
+        <w:lastRenderedPageBreak/>
+        <w:drawing>
+          <wp:inline distT="0" distB="0" distL="0" distR="0" wp14:anchorId="781CC968" wp14:editId="7A102C1A">
+            <wp:extent cx="5073650" cy="2029460"/>
+            <wp:effectExtent l="0" t="0" r="0" b="8890"/>
+            <wp:docPr id="1697491814" name="Picture 1"/>
+            <wp:cNvGraphicFramePr>
+              <a:graphicFrameLocks xmlns:a="http://schemas.openxmlformats.org/drawingml/2006/main" noChangeAspect="1"/>
+            </wp:cNvGraphicFramePr>
+            <a:graphic xmlns:a="http://schemas.openxmlformats.org/drawingml/2006/main">
+              <a:graphicData uri="http://schemas.openxmlformats.org/drawingml/2006/picture">
+                <pic:pic xmlns:pic="http://schemas.openxmlformats.org/drawingml/2006/picture">
+                  <pic:nvPicPr>
+                    <pic:cNvPr id="1697491814" name=""/>
+                    <pic:cNvPicPr/>
+                  </pic:nvPicPr>
+                  <pic:blipFill>
+                    <a:blip r:embed="rId11"/>
+                    <a:stretch>
+                      <a:fillRect/>
+                    </a:stretch>
+                  </pic:blipFill>
+                  <pic:spPr>
+                    <a:xfrm>
+                      <a:off x="0" y="0"/>
+                      <a:ext cx="5073650" cy="2029460"/>
+                    </a:xfrm>
+                    <a:prstGeom prst="rect">
+                      <a:avLst/>
+                    </a:prstGeom>
+                  </pic:spPr>
+                </pic:pic>
+              </a:graphicData>
+            </a:graphic>
+          </wp:inline>
+        </w:drawing>
+      </w:r>
+    </w:p>
+    <w:p>
+      <w:pPr>
+        <w:rPr>
+          <w:rStyle w:val="Heading2Char"/>
+          <w:rFonts w:ascii="Calibri" w:hAnsi="Calibri" w:cs="Calibri"/>
+        </w:rPr>
+      </w:pPr>
+    </w:p>
+    <w:p>
+      <w:pPr>
+        <w:rPr>
+          <w:rStyle w:val="Heading2Char"/>
+          <w:rFonts w:ascii="Calibri" w:hAnsi="Calibri" w:cs="Calibri"/>
+        </w:rPr>
+      </w:pPr>
+      <w:r>
+        <w:rPr>
+          <w:rStyle w:val="Heading2Char"/>
+          <w:rFonts w:ascii="Calibri" w:hAnsi="Calibri" w:cs="Calibri"/>
+        </w:rPr>
+        <w:drawing>
+          <wp:inline distT="0" distB="0" distL="0" distR="0" wp14:anchorId="3FB0EDF7" wp14:editId="45D70122">
+            <wp:extent cx="5073650" cy="2413364"/>
+            <wp:effectExtent l="0" t="0" r="0" b="6350"/>
+            <wp:docPr id="878136976" name="Picture 1"/>
+            <wp:cNvGraphicFramePr>
+              <a:graphicFrameLocks xmlns:a="http://schemas.openxmlformats.org/drawingml/2006/main" noChangeAspect="1"/>
+            </wp:cNvGraphicFramePr>
+            <a:graphic xmlns:a="http://schemas.openxmlformats.org/drawingml/2006/main">
+              <a:graphicData uri="http://schemas.openxmlformats.org/drawingml/2006/picture">
+                <pic:pic xmlns:pic="http://schemas.openxmlformats.org/drawingml/2006/picture">
+                  <pic:nvPicPr>
+                    <pic:cNvPr id="878136976" name=""/>
+                    <pic:cNvPicPr/>
+                  </pic:nvPicPr>
+                  <pic:blipFill>
+                    <a:blip r:embed="rId12"/>
+                    <a:stretch>
+                      <a:fillRect/>
+                    </a:stretch>
+                  </pic:blipFill>
+                  <pic:spPr>
+                    <a:xfrm>
+                      <a:off x="0" y="0"/>
+                      <a:ext cx="5088755" cy="2420549"/>
+                    </a:xfrm>
+                    <a:prstGeom prst="rect">
+                      <a:avLst/>
+                    </a:prstGeom>
+                  </pic:spPr>
+                </pic:pic>
+              </a:graphicData>
+            </a:graphic>
+          </wp:inline>
+        </w:drawing>
+      </w:r>
+    </w:p>
+    <w:p>
+      <w:pPr>
+        <w:rPr>
+          <w:rStyle w:val="Heading2Char"/>
+          <w:rFonts w:ascii="Calibri" w:hAnsi="Calibri" w:cs="Calibri"/>
+        </w:rPr>
+      </w:pPr>
+      <w:r>
+        <w:rPr>
+          <w:noProof/>
+        </w:rPr>
+        <w:drawing>
+          <wp:inline distT="0" distB="0" distL="0" distR="0" wp14:anchorId="23C4B809" wp14:editId="390C8DC0">
+            <wp:extent cx="4902200" cy="3028784"/>
+            <wp:effectExtent l="0" t="0" r="0" b="635"/>
+            <wp:docPr id="232371011" name="Picture 1"/>
+            <wp:cNvGraphicFramePr>
+              <a:graphicFrameLocks xmlns:a="http://schemas.openxmlformats.org/drawingml/2006/main" noChangeAspect="1"/>
+            </wp:cNvGraphicFramePr>
+            <a:graphic xmlns:a="http://schemas.openxmlformats.org/drawingml/2006/main">
+              <a:graphicData uri="http://schemas.openxmlformats.org/drawingml/2006/picture">
+                <pic:pic xmlns:pic="http://schemas.openxmlformats.org/drawingml/2006/picture">
+                  <pic:nvPicPr>
+                    <pic:cNvPr id="0" name="Picture 1"/>
+                    <pic:cNvPicPr>
+                      <a:picLocks noChangeAspect="1" noChangeArrowheads="1"/>
+                    </pic:cNvPicPr>
+                  </pic:nvPicPr>
+                  <pic:blipFill>
+                    <a:blip r:embed="rId13">
+                      <a:extLst>
+                        <a:ext uri="{28A0092B-C50C-407E-A947-70E740481C1C}">
+                          <a14:useLocalDpi xmlns:a14="http://schemas.microsoft.com/office/drawing/2010/main" val="0"/>
+                        </a:ext>
+                      </a:extLst>
+                    </a:blip>
+                    <a:srcRect/>
+                    <a:stretch>
+                      <a:fillRect/>
+                    </a:stretch>
+                  </pic:blipFill>
+                  <pic:spPr bwMode="auto">
+                    <a:xfrm>
+                      <a:off x="0" y="0"/>
+                      <a:ext cx="4914315" cy="3036269"/>
+                    </a:xfrm>
+                    <a:prstGeom prst="rect">
+                      <a:avLst/>
+                    </a:prstGeom>
+                    <a:noFill/>
+                    <a:ln>
+                      <a:noFill/>
+                    </a:ln>
+                  </pic:spPr>
+                </pic:pic>
+              </a:graphicData>
+            </a:graphic>
+          </wp:inline>
+        </w:drawing>
+      </w:r>
+    </w:p>
+    <w:p>
+      <w:pPr>
+        <w:rPr>
+          <w:rStyle w:val="Heading2Char"/>
+          <w:rFonts w:ascii="Calibri" w:hAnsi="Calibri" w:cs="Calibri"/>
+        </w:rPr>
+      </w:pPr>
+      <w:r>
+        <w:rPr>
+          <w:noProof/>
+        </w:rPr>
+        <w:lastRenderedPageBreak/>
+        <w:drawing>
+          <wp:inline distT="0" distB="0" distL="0" distR="0" wp14:anchorId="13E65C5E" wp14:editId="164A954C">
+            <wp:extent cx="4692650" cy="2958834"/>
+            <wp:effectExtent l="0" t="0" r="0" b="0"/>
+            <wp:docPr id="249570738" name="Picture 2"/>
+            <wp:cNvGraphicFramePr>
+              <a:graphicFrameLocks xmlns:a="http://schemas.openxmlformats.org/drawingml/2006/main" noChangeAspect="1"/>
+            </wp:cNvGraphicFramePr>
+            <a:graphic xmlns:a="http://schemas.openxmlformats.org/drawingml/2006/main">
+              <a:graphicData uri="http://schemas.openxmlformats.org/drawingml/2006/picture">
+                <pic:pic xmlns:pic="http://schemas.openxmlformats.org/drawingml/2006/picture">
+                  <pic:nvPicPr>
+                    <pic:cNvPr id="0" name="Picture 3"/>
+                    <pic:cNvPicPr>
+                      <a:picLocks noChangeAspect="1" noChangeArrowheads="1"/>
+                    </pic:cNvPicPr>
+                  </pic:nvPicPr>
+                  <pic:blipFill>
+                    <a:blip r:embed="rId14">
+                      <a:extLst>
+                        <a:ext uri="{28A0092B-C50C-407E-A947-70E740481C1C}">
+                          <a14:useLocalDpi xmlns:a14="http://schemas.microsoft.com/office/drawing/2010/main" val="0"/>
+                        </a:ext>
+                      </a:extLst>
+                    </a:blip>
+                    <a:srcRect/>
+                    <a:stretch>
+                      <a:fillRect/>
+                    </a:stretch>
+                  </pic:blipFill>
+                  <pic:spPr bwMode="auto">
+                    <a:xfrm>
+                      <a:off x="0" y="0"/>
+                      <a:ext cx="4702744" cy="2965199"/>
+                    </a:xfrm>
+                    <a:prstGeom prst="rect">
+                      <a:avLst/>
+                    </a:prstGeom>
+                    <a:noFill/>
+                    <a:ln>
+                      <a:noFill/>
+                    </a:ln>
+                  </pic:spPr>
+                </pic:pic>
+              </a:graphicData>
+            </a:graphic>
+          </wp:inline>
+        </w:drawing>
+      </w:r>
+    </w:p>
+    <w:p>
+      <w:pPr>
+        <w:rPr>
+          <w:rStyle w:val="Heading2Char"/>
+          <w:rFonts w:ascii="Calibri" w:hAnsi="Calibri" w:cs="Calibri"/>
+        </w:rPr>
+      </w:pPr>
+    </w:p>
+    <w:p>
+      <w:pPr>
+        <w:rPr>
+          <w:rStyle w:val="Heading2Char"/>
           <w:rFonts w:ascii="Calibri" w:hAnsi="Calibri" w:cs="Calibri"/>
         </w:rPr>
       </w:pPr>
@@ -3990,6 +4147,119 @@
 <file path=word/numbering.xml><?xml version="1.0" encoding="utf-8"?>
 <w:numbering xmlns:wpc="http://schemas.microsoft.com/office/word/2010/wordprocessingCanvas" xmlns:cx="http://schemas.microsoft.com/office/drawing/2014/chartex" xmlns:cx1="http://schemas.microsoft.com/office/drawing/2015/9/8/chartex" xmlns:cx2="http://schemas.microsoft.com/office/drawing/2015/10/21/chartex" xmlns:cx3="http://schemas.microsoft.com/office/drawing/2016/5/9/chartex" xmlns:cx4="http://schemas.microsoft.com/office/drawing/2016/5/10/chartex" xmlns:cx5="http://schemas.microsoft.com/office/drawing/2016/5/11/chartex" xmlns:cx6="http://schemas.microsoft.com/office/drawing/2016/5/12/chartex" xmlns:cx7="http://schemas.microsoft.com/office/drawing/2016/5/13/chartex" xmlns:cx8="http://schemas.microsoft.com/office/drawing/2016/5/14/chartex" xmlns:mc="http://schemas.openxmlformats.org/markup-compatibility/2006" xmlns:aink="http://schemas.microsoft.com/office/drawing/2016/ink" xmlns:am3d="http://schemas.microsoft.com/office/drawing/2017/model3d" xmlns:o="urn:schemas-microsoft-com:office:office" xmlns:oel="http://schemas.microsoft.com/office/2019/extlst" xmlns:r="http://schemas.openxmlformats.org/officeDocument/2006/relationships" xmlns:m="http://schemas.openxmlformats.org/officeDocument/2006/math" xmlns:v="urn:schemas-microsoft-com:vml" xmlns:wp14="http://schemas.microsoft.com/office/word/2010/wordprocessingDrawing" xmlns:wp="http://schemas.openxmlformats.org/drawingml/2006/wordprocessingDrawing" xmlns:w10="urn:schemas-microsoft-com:office:word" xmlns:w="http://schemas.openxmlformats.org/wordprocessingml/2006/main" xmlns:w14="http://schemas.microsoft.com/office/word/2010/wordml" xmlns:w15="http://schemas.microsoft.com/office/word/2012/wordml" xmlns:w16cex="http://schemas.microsoft.com/office/word/2018/wordml/cex" xmlns:w16cid="http://schemas.microsoft.com/office/word/2016/wordml/cid" xmlns:w16="http://schemas.microsoft.com/office/word/2018/wordml" xmlns:w16du="http://schemas.microsoft.com/office/word/2023/wordml/word16du" xmlns:w16sdtdh="http://schemas.microsoft.com/office/word/2020/wordml/sdtdatahash" xmlns:w16se="http://schemas.microsoft.com/office/word/2015/wordml/symex" xmlns:wpg="http://schemas.microsoft.com/office/word/2010/wordprocessingGroup" xmlns:wpi="http://schemas.microsoft.com/office/word/2010/wordprocessingInk" xmlns:wne="http://schemas.microsoft.com/office/word/2006/wordml" xmlns:wps="http://schemas.microsoft.com/office/word/2010/wordprocessingShape" mc:Ignorable="w14 w15 w16se w16cid w16 w16cex w16sdtdh w16du wp14">
   <w:abstractNum w:abstractNumId="0" w15:restartNumberingAfterBreak="0">
+    <w:nsid w:val="125C0A06"/>
+    <w:multiLevelType w:val="hybridMultilevel"/>
+    <w:tmpl w:val="982EC264"/>
+    <w:lvl w:ilvl="0" w:tplc="40090001">
+      <w:start w:val="1"/>
+      <w:numFmt w:val="bullet"/>
+      <w:lvlText w:val=""/>
+      <w:lvlJc w:val="left"/>
+      <w:pPr>
+        <w:ind w:left="720" w:hanging="360"/>
+      </w:pPr>
+      <w:rPr>
+        <w:rFonts w:ascii="Symbol" w:hAnsi="Symbol" w:hint="default"/>
+      </w:rPr>
+    </w:lvl>
+    <w:lvl w:ilvl="1" w:tplc="40090003" w:tentative="1">
+      <w:start w:val="1"/>
+      <w:numFmt w:val="bullet"/>
+      <w:lvlText w:val="o"/>
+      <w:lvlJc w:val="left"/>
+      <w:pPr>
+        <w:ind w:left="1440" w:hanging="360"/>
+      </w:pPr>
+      <w:rPr>
+        <w:rFonts w:ascii="Courier New" w:hAnsi="Courier New" w:cs="Courier New" w:hint="default"/>
+      </w:rPr>
+    </w:lvl>
+    <w:lvl w:ilvl="2" w:tplc="40090005" w:tentative="1">
+      <w:start w:val="1"/>
+      <w:numFmt w:val="bullet"/>
+      <w:lvlText w:val=""/>
+      <w:lvlJc w:val="left"/>
+      <w:pPr>
+        <w:ind w:left="2160" w:hanging="360"/>
+      </w:pPr>
+      <w:rPr>
+        <w:rFonts w:ascii="Wingdings" w:hAnsi="Wingdings" w:hint="default"/>
+      </w:rPr>
+    </w:lvl>
+    <w:lvl w:ilvl="3" w:tplc="40090001" w:tentative="1">
+      <w:start w:val="1"/>
+      <w:numFmt w:val="bullet"/>
+      <w:lvlText w:val=""/>
+      <w:lvlJc w:val="left"/>
+      <w:pPr>
+        <w:ind w:left="2880" w:hanging="360"/>
+      </w:pPr>
+      <w:rPr>
+        <w:rFonts w:ascii="Symbol" w:hAnsi="Symbol" w:hint="default"/>
+      </w:rPr>
+    </w:lvl>
+    <w:lvl w:ilvl="4" w:tplc="40090003" w:tentative="1">
+      <w:start w:val="1"/>
+      <w:numFmt w:val="bullet"/>
+      <w:lvlText w:val="o"/>
+      <w:lvlJc w:val="left"/>
+      <w:pPr>
+        <w:ind w:left="3600" w:hanging="360"/>
+      </w:pPr>
+      <w:rPr>
+        <w:rFonts w:ascii="Courier New" w:hAnsi="Courier New" w:cs="Courier New" w:hint="default"/>
+      </w:rPr>
+    </w:lvl>
+    <w:lvl w:ilvl="5" w:tplc="40090005" w:tentative="1">
+      <w:start w:val="1"/>
+      <w:numFmt w:val="bullet"/>
+      <w:lvlText w:val=""/>
+      <w:lvlJc w:val="left"/>
+      <w:pPr>
+        <w:ind w:left="4320" w:hanging="360"/>
+      </w:pPr>
+      <w:rPr>
+        <w:rFonts w:ascii="Wingdings" w:hAnsi="Wingdings" w:hint="default"/>
+      </w:rPr>
+    </w:lvl>
+    <w:lvl w:ilvl="6" w:tplc="40090001" w:tentative="1">
+      <w:start w:val="1"/>
+      <w:numFmt w:val="bullet"/>
+      <w:lvlText w:val=""/>
+      <w:lvlJc w:val="left"/>
+      <w:pPr>
+        <w:ind w:left="5040" w:hanging="360"/>
+      </w:pPr>
+      <w:rPr>
+        <w:rFonts w:ascii="Symbol" w:hAnsi="Symbol" w:hint="default"/>
+      </w:rPr>
+    </w:lvl>
+    <w:lvl w:ilvl="7" w:tplc="40090003" w:tentative="1">
+      <w:start w:val="1"/>
+      <w:numFmt w:val="bullet"/>
+      <w:lvlText w:val="o"/>
+      <w:lvlJc w:val="left"/>
+      <w:pPr>
+        <w:ind w:left="5760" w:hanging="360"/>
+      </w:pPr>
+      <w:rPr>
+        <w:rFonts w:ascii="Courier New" w:hAnsi="Courier New" w:cs="Courier New" w:hint="default"/>
+      </w:rPr>
+    </w:lvl>
+    <w:lvl w:ilvl="8" w:tplc="40090005" w:tentative="1">
+      <w:start w:val="1"/>
+      <w:numFmt w:val="bullet"/>
+      <w:lvlText w:val=""/>
+      <w:lvlJc w:val="left"/>
+      <w:pPr>
+        <w:ind w:left="6480" w:hanging="360"/>
+      </w:pPr>
+      <w:rPr>
+        <w:rFonts w:ascii="Wingdings" w:hAnsi="Wingdings" w:hint="default"/>
+      </w:rPr>
+    </w:lvl>
+  </w:abstractNum>
+  <w:abstractNum w:abstractNumId="1" w15:restartNumberingAfterBreak="0">
     <w:nsid w:val="1ACF1B61"/>
     <w:multiLevelType w:val="hybridMultilevel"/>
     <w:tmpl w:val="B510A702"/>
@@ -4101,7 +4371,156 @@
       </w:rPr>
     </w:lvl>
   </w:abstractNum>
-  <w:abstractNum w:abstractNumId="1" w15:restartNumberingAfterBreak="0">
+  <w:abstractNum w:abstractNumId="2" w15:restartNumberingAfterBreak="0">
+    <w:nsid w:val="20CA2631"/>
+    <w:multiLevelType w:val="multilevel"/>
+    <w:tmpl w:val="D6925A14"/>
+    <w:lvl w:ilvl="0">
+      <w:start w:val="1"/>
+      <w:numFmt w:val="bullet"/>
+      <w:lvlText w:val=""/>
+      <w:lvlJc w:val="left"/>
+      <w:pPr>
+        <w:tabs>
+          <w:tab w:val="num" w:pos="1080"/>
+        </w:tabs>
+        <w:ind w:left="1080" w:hanging="360"/>
+      </w:pPr>
+      <w:rPr>
+        <w:rFonts w:ascii="Symbol" w:hAnsi="Symbol" w:hint="default"/>
+        <w:sz w:val="20"/>
+      </w:rPr>
+    </w:lvl>
+    <w:lvl w:ilvl="1" w:tentative="1">
+      <w:start w:val="1"/>
+      <w:numFmt w:val="bullet"/>
+      <w:lvlText w:val="o"/>
+      <w:lvlJc w:val="left"/>
+      <w:pPr>
+        <w:tabs>
+          <w:tab w:val="num" w:pos="1800"/>
+        </w:tabs>
+        <w:ind w:left="1800" w:hanging="360"/>
+      </w:pPr>
+      <w:rPr>
+        <w:rFonts w:ascii="Courier New" w:hAnsi="Courier New" w:hint="default"/>
+        <w:sz w:val="20"/>
+      </w:rPr>
+    </w:lvl>
+    <w:lvl w:ilvl="2" w:tentative="1">
+      <w:start w:val="1"/>
+      <w:numFmt w:val="bullet"/>
+      <w:lvlText w:val=""/>
+      <w:lvlJc w:val="left"/>
+      <w:pPr>
+        <w:tabs>
+          <w:tab w:val="num" w:pos="2520"/>
+        </w:tabs>
+        <w:ind w:left="2520" w:hanging="360"/>
+      </w:pPr>
+      <w:rPr>
+        <w:rFonts w:ascii="Wingdings" w:hAnsi="Wingdings" w:hint="default"/>
+        <w:sz w:val="20"/>
+      </w:rPr>
+    </w:lvl>
+    <w:lvl w:ilvl="3" w:tentative="1">
+      <w:start w:val="1"/>
+      <w:numFmt w:val="bullet"/>
+      <w:lvlText w:val=""/>
+      <w:lvlJc w:val="left"/>
+      <w:pPr>
+        <w:tabs>
+          <w:tab w:val="num" w:pos="3240"/>
+        </w:tabs>
+        <w:ind w:left="3240" w:hanging="360"/>
+      </w:pPr>
+      <w:rPr>
+        <w:rFonts w:ascii="Wingdings" w:hAnsi="Wingdings" w:hint="default"/>
+        <w:sz w:val="20"/>
+      </w:rPr>
+    </w:lvl>
+    <w:lvl w:ilvl="4" w:tentative="1">
+      <w:start w:val="1"/>
+      <w:numFmt w:val="bullet"/>
+      <w:lvlText w:val=""/>
+      <w:lvlJc w:val="left"/>
+      <w:pPr>
+        <w:tabs>
+          <w:tab w:val="num" w:pos="3960"/>
+        </w:tabs>
+        <w:ind w:left="3960" w:hanging="360"/>
+      </w:pPr>
+      <w:rPr>
+        <w:rFonts w:ascii="Wingdings" w:hAnsi="Wingdings" w:hint="default"/>
+        <w:sz w:val="20"/>
+      </w:rPr>
+    </w:lvl>
+    <w:lvl w:ilvl="5" w:tentative="1">
+      <w:start w:val="1"/>
+      <w:numFmt w:val="bullet"/>
+      <w:lvlText w:val=""/>
+      <w:lvlJc w:val="left"/>
+      <w:pPr>
+        <w:tabs>
+          <w:tab w:val="num" w:pos="4680"/>
+        </w:tabs>
+        <w:ind w:left="4680" w:hanging="360"/>
+      </w:pPr>
+      <w:rPr>
+        <w:rFonts w:ascii="Wingdings" w:hAnsi="Wingdings" w:hint="default"/>
+        <w:sz w:val="20"/>
+      </w:rPr>
+    </w:lvl>
+    <w:lvl w:ilvl="6" w:tentative="1">
+      <w:start w:val="1"/>
+      <w:numFmt w:val="bullet"/>
+      <w:lvlText w:val=""/>
+      <w:lvlJc w:val="left"/>
+      <w:pPr>
+        <w:tabs>
+          <w:tab w:val="num" w:pos="5400"/>
+        </w:tabs>
+        <w:ind w:left="5400" w:hanging="360"/>
+      </w:pPr>
+      <w:rPr>
+        <w:rFonts w:ascii="Wingdings" w:hAnsi="Wingdings" w:hint="default"/>
+        <w:sz w:val="20"/>
+      </w:rPr>
+    </w:lvl>
+    <w:lvl w:ilvl="7" w:tentative="1">
+      <w:start w:val="1"/>
+      <w:numFmt w:val="bullet"/>
+      <w:lvlText w:val=""/>
+      <w:lvlJc w:val="left"/>
+      <w:pPr>
+        <w:tabs>
+          <w:tab w:val="num" w:pos="6120"/>
+        </w:tabs>
+        <w:ind w:left="6120" w:hanging="360"/>
+      </w:pPr>
+      <w:rPr>
+        <w:rFonts w:ascii="Wingdings" w:hAnsi="Wingdings" w:hint="default"/>
+        <w:sz w:val="20"/>
+      </w:rPr>
+    </w:lvl>
+    <w:lvl w:ilvl="8" w:tentative="1">
+      <w:start w:val="1"/>
+      <w:numFmt w:val="bullet"/>
+      <w:lvlText w:val=""/>
+      <w:lvlJc w:val="left"/>
+      <w:pPr>
+        <w:tabs>
+          <w:tab w:val="num" w:pos="6840"/>
+        </w:tabs>
+        <w:ind w:left="6840" w:hanging="360"/>
+      </w:pPr>
+      <w:rPr>
+        <w:rFonts w:ascii="Wingdings" w:hAnsi="Wingdings" w:hint="default"/>
+        <w:sz w:val="20"/>
+      </w:rPr>
+    </w:lvl>
+  </w:abstractNum>
+  <w:abstractNum w:abstractNumId="3" w15:restartNumberingAfterBreak="0">
     <w:nsid w:val="20D5567D"/>
     <w:multiLevelType w:val="multilevel"/>
     <w:tmpl w:val="80E43470"/>
@@ -4250,7 +4669,156 @@
       </w:rPr>
     </w:lvl>
   </w:abstractNum>
-  <w:abstractNum w:abstractNumId="2" w15:restartNumberingAfterBreak="0">
+  <w:abstractNum w:abstractNumId="4" w15:restartNumberingAfterBreak="0">
+    <w:nsid w:val="4C593CC0"/>
+    <w:multiLevelType w:val="multilevel"/>
+    <w:tmpl w:val="C346D2C0"/>
+    <w:lvl w:ilvl="0">
+      <w:start w:val="1"/>
+      <w:numFmt w:val="bullet"/>
+      <w:lvlText w:val=""/>
+      <w:lvlJc w:val="left"/>
+      <w:pPr>
+        <w:tabs>
+          <w:tab w:val="num" w:pos="1080"/>
+        </w:tabs>
+        <w:ind w:left="1080" w:hanging="360"/>
+      </w:pPr>
+      <w:rPr>
+        <w:rFonts w:ascii="Symbol" w:hAnsi="Symbol" w:hint="default"/>
+        <w:sz w:val="20"/>
+      </w:rPr>
+    </w:lvl>
+    <w:lvl w:ilvl="1" w:tentative="1">
+      <w:start w:val="1"/>
+      <w:numFmt w:val="bullet"/>
+      <w:lvlText w:val="o"/>
+      <w:lvlJc w:val="left"/>
+      <w:pPr>
+        <w:tabs>
+          <w:tab w:val="num" w:pos="1800"/>
+        </w:tabs>
+        <w:ind w:left="1800" w:hanging="360"/>
+      </w:pPr>
+      <w:rPr>
+        <w:rFonts w:ascii="Courier New" w:hAnsi="Courier New" w:hint="default"/>
+        <w:sz w:val="20"/>
+      </w:rPr>
+    </w:lvl>
+    <w:lvl w:ilvl="2" w:tentative="1">
+      <w:start w:val="1"/>
+      <w:numFmt w:val="bullet"/>
+      <w:lvlText w:val=""/>
+      <w:lvlJc w:val="left"/>
+      <w:pPr>
+        <w:tabs>
+          <w:tab w:val="num" w:pos="2520"/>
+        </w:tabs>
+        <w:ind w:left="2520" w:hanging="360"/>
+      </w:pPr>
+      <w:rPr>
+        <w:rFonts w:ascii="Wingdings" w:hAnsi="Wingdings" w:hint="default"/>
+        <w:sz w:val="20"/>
+      </w:rPr>
+    </w:lvl>
+    <w:lvl w:ilvl="3" w:tentative="1">
+      <w:start w:val="1"/>
+      <w:numFmt w:val="bullet"/>
+      <w:lvlText w:val=""/>
+      <w:lvlJc w:val="left"/>
+      <w:pPr>
+        <w:tabs>
+          <w:tab w:val="num" w:pos="3240"/>
+        </w:tabs>
+        <w:ind w:left="3240" w:hanging="360"/>
+      </w:pPr>
+      <w:rPr>
+        <w:rFonts w:ascii="Wingdings" w:hAnsi="Wingdings" w:hint="default"/>
+        <w:sz w:val="20"/>
+      </w:rPr>
+    </w:lvl>
+    <w:lvl w:ilvl="4" w:tentative="1">
+      <w:start w:val="1"/>
+      <w:numFmt w:val="bullet"/>
+      <w:lvlText w:val=""/>
+      <w:lvlJc w:val="left"/>
+      <w:pPr>
+        <w:tabs>
+          <w:tab w:val="num" w:pos="3960"/>
+        </w:tabs>
+        <w:ind w:left="3960" w:hanging="360"/>
+      </w:pPr>
+      <w:rPr>
+        <w:rFonts w:ascii="Wingdings" w:hAnsi="Wingdings" w:hint="default"/>
+        <w:sz w:val="20"/>
+      </w:rPr>
+    </w:lvl>
+    <w:lvl w:ilvl="5" w:tentative="1">
+      <w:start w:val="1"/>
+      <w:numFmt w:val="bullet"/>
+      <w:lvlText w:val=""/>
+      <w:lvlJc w:val="left"/>
+      <w:pPr>
+        <w:tabs>
+          <w:tab w:val="num" w:pos="4680"/>
+        </w:tabs>
+        <w:ind w:left="4680" w:hanging="360"/>
+      </w:pPr>
+      <w:rPr>
+        <w:rFonts w:ascii="Wingdings" w:hAnsi="Wingdings" w:hint="default"/>
+        <w:sz w:val="20"/>
+      </w:rPr>
+    </w:lvl>
+    <w:lvl w:ilvl="6" w:tentative="1">
+      <w:start w:val="1"/>
+      <w:numFmt w:val="bullet"/>
+      <w:lvlText w:val=""/>
+      <w:lvlJc w:val="left"/>
+      <w:pPr>
+        <w:tabs>
+          <w:tab w:val="num" w:pos="5400"/>
+        </w:tabs>
+        <w:ind w:left="5400" w:hanging="360"/>
+      </w:pPr>
+      <w:rPr>
+        <w:rFonts w:ascii="Wingdings" w:hAnsi="Wingdings" w:hint="default"/>
+        <w:sz w:val="20"/>
+      </w:rPr>
+    </w:lvl>
+    <w:lvl w:ilvl="7" w:tentative="1">
+      <w:start w:val="1"/>
+      <w:numFmt w:val="bullet"/>
+      <w:lvlText w:val=""/>
+      <w:lvlJc w:val="left"/>
+      <w:pPr>
+        <w:tabs>
+          <w:tab w:val="num" w:pos="6120"/>
+        </w:tabs>
+        <w:ind w:left="6120" w:hanging="360"/>
+      </w:pPr>
+      <w:rPr>
+        <w:rFonts w:ascii="Wingdings" w:hAnsi="Wingdings" w:hint="default"/>
+        <w:sz w:val="20"/>
+      </w:rPr>
+    </w:lvl>
+    <w:lvl w:ilvl="8" w:tentative="1">
+      <w:start w:val="1"/>
+      <w:numFmt w:val="bullet"/>
+      <w:lvlText w:val=""/>
+      <w:lvlJc w:val="left"/>
+      <w:pPr>
+        <w:tabs>
+          <w:tab w:val="num" w:pos="6840"/>
+        </w:tabs>
+        <w:ind w:left="6840" w:hanging="360"/>
+      </w:pPr>
+      <w:rPr>
+        <w:rFonts w:ascii="Wingdings" w:hAnsi="Wingdings" w:hint="default"/>
+        <w:sz w:val="20"/>
+      </w:rPr>
+    </w:lvl>
+  </w:abstractNum>
+  <w:abstractNum w:abstractNumId="5" w15:restartNumberingAfterBreak="0">
     <w:nsid w:val="5AE07B79"/>
     <w:multiLevelType w:val="multilevel"/>
     <w:tmpl w:val="44443B86"/>
@@ -4399,14 +4967,291 @@
       </w:rPr>
     </w:lvl>
   </w:abstractNum>
+  <w:abstractNum w:abstractNumId="6" w15:restartNumberingAfterBreak="0">
+    <w:nsid w:val="5FC5607D"/>
+    <w:multiLevelType w:val="multilevel"/>
+    <w:tmpl w:val="B3149A4E"/>
+    <w:lvl w:ilvl="0">
+      <w:start w:val="1"/>
+      <w:numFmt w:val="bullet"/>
+      <w:lvlText w:val=""/>
+      <w:lvlJc w:val="left"/>
+      <w:pPr>
+        <w:tabs>
+          <w:tab w:val="num" w:pos="1080"/>
+        </w:tabs>
+        <w:ind w:left="1080" w:hanging="360"/>
+      </w:pPr>
+      <w:rPr>
+        <w:rFonts w:ascii="Symbol" w:hAnsi="Symbol" w:hint="default"/>
+        <w:sz w:val="20"/>
+      </w:rPr>
+    </w:lvl>
+    <w:lvl w:ilvl="1" w:tentative="1">
+      <w:start w:val="1"/>
+      <w:numFmt w:val="bullet"/>
+      <w:lvlText w:val="o"/>
+      <w:lvlJc w:val="left"/>
+      <w:pPr>
+        <w:tabs>
+          <w:tab w:val="num" w:pos="1800"/>
+        </w:tabs>
+        <w:ind w:left="1800" w:hanging="360"/>
+      </w:pPr>
+      <w:rPr>
+        <w:rFonts w:ascii="Courier New" w:hAnsi="Courier New" w:hint="default"/>
+        <w:sz w:val="20"/>
+      </w:rPr>
+    </w:lvl>
+    <w:lvl w:ilvl="2" w:tentative="1">
+      <w:start w:val="1"/>
+      <w:numFmt w:val="bullet"/>
+      <w:lvlText w:val=""/>
+      <w:lvlJc w:val="left"/>
+      <w:pPr>
+        <w:tabs>
+          <w:tab w:val="num" w:pos="2520"/>
+        </w:tabs>
+        <w:ind w:left="2520" w:hanging="360"/>
+      </w:pPr>
+      <w:rPr>
+        <w:rFonts w:ascii="Wingdings" w:hAnsi="Wingdings" w:hint="default"/>
+        <w:sz w:val="20"/>
+      </w:rPr>
+    </w:lvl>
+    <w:lvl w:ilvl="3" w:tentative="1">
+      <w:start w:val="1"/>
+      <w:numFmt w:val="bullet"/>
+      <w:lvlText w:val=""/>
+      <w:lvlJc w:val="left"/>
+      <w:pPr>
+        <w:tabs>
+          <w:tab w:val="num" w:pos="3240"/>
+        </w:tabs>
+        <w:ind w:left="3240" w:hanging="360"/>
+      </w:pPr>
+      <w:rPr>
+        <w:rFonts w:ascii="Wingdings" w:hAnsi="Wingdings" w:hint="default"/>
+        <w:sz w:val="20"/>
+      </w:rPr>
+    </w:lvl>
+    <w:lvl w:ilvl="4" w:tentative="1">
+      <w:start w:val="1"/>
+      <w:numFmt w:val="bullet"/>
+      <w:lvlText w:val=""/>
+      <w:lvlJc w:val="left"/>
+      <w:pPr>
+        <w:tabs>
+          <w:tab w:val="num" w:pos="3960"/>
+        </w:tabs>
+        <w:ind w:left="3960" w:hanging="360"/>
+      </w:pPr>
+      <w:rPr>
+        <w:rFonts w:ascii="Wingdings" w:hAnsi="Wingdings" w:hint="default"/>
+        <w:sz w:val="20"/>
+      </w:rPr>
+    </w:lvl>
+    <w:lvl w:ilvl="5" w:tentative="1">
+      <w:start w:val="1"/>
+      <w:numFmt w:val="bullet"/>
+      <w:lvlText w:val=""/>
+      <w:lvlJc w:val="left"/>
+      <w:pPr>
+        <w:tabs>
+          <w:tab w:val="num" w:pos="4680"/>
+        </w:tabs>
+        <w:ind w:left="4680" w:hanging="360"/>
+      </w:pPr>
+      <w:rPr>
+        <w:rFonts w:ascii="Wingdings" w:hAnsi="Wingdings" w:hint="default"/>
+        <w:sz w:val="20"/>
+      </w:rPr>
+    </w:lvl>
+    <w:lvl w:ilvl="6" w:tentative="1">
+      <w:start w:val="1"/>
+      <w:numFmt w:val="bullet"/>
+      <w:lvlText w:val=""/>
+      <w:lvlJc w:val="left"/>
+      <w:pPr>
+        <w:tabs>
+          <w:tab w:val="num" w:pos="5400"/>
+        </w:tabs>
+        <w:ind w:left="5400" w:hanging="360"/>
+      </w:pPr>
+      <w:rPr>
+        <w:rFonts w:ascii="Wingdings" w:hAnsi="Wingdings" w:hint="default"/>
+        <w:sz w:val="20"/>
+      </w:rPr>
+    </w:lvl>
+    <w:lvl w:ilvl="7" w:tentative="1">
+      <w:start w:val="1"/>
+      <w:numFmt w:val="bullet"/>
+      <w:lvlText w:val=""/>
+      <w:lvlJc w:val="left"/>
+      <w:pPr>
+        <w:tabs>
+          <w:tab w:val="num" w:pos="6120"/>
+        </w:tabs>
+        <w:ind w:left="6120" w:hanging="360"/>
+      </w:pPr>
+      <w:rPr>
+        <w:rFonts w:ascii="Wingdings" w:hAnsi="Wingdings" w:hint="default"/>
+        <w:sz w:val="20"/>
+      </w:rPr>
+    </w:lvl>
+    <w:lvl w:ilvl="8" w:tentative="1">
+      <w:start w:val="1"/>
+      <w:numFmt w:val="bullet"/>
+      <w:lvlText w:val=""/>
+      <w:lvlJc w:val="left"/>
+      <w:pPr>
+        <w:tabs>
+          <w:tab w:val="num" w:pos="6840"/>
+        </w:tabs>
+        <w:ind w:left="6840" w:hanging="360"/>
+      </w:pPr>
+      <w:rPr>
+        <w:rFonts w:ascii="Wingdings" w:hAnsi="Wingdings" w:hint="default"/>
+        <w:sz w:val="20"/>
+      </w:rPr>
+    </w:lvl>
+  </w:abstractNum>
+  <w:abstractNum w:abstractNumId="7" w15:restartNumberingAfterBreak="0">
+    <w:nsid w:val="69942DC9"/>
+    <w:multiLevelType w:val="hybridMultilevel"/>
+    <w:tmpl w:val="5860F744"/>
+    <w:lvl w:ilvl="0" w:tplc="40090003">
+      <w:start w:val="1"/>
+      <w:numFmt w:val="bullet"/>
+      <w:lvlText w:val="o"/>
+      <w:lvlJc w:val="left"/>
+      <w:pPr>
+        <w:ind w:left="1440" w:hanging="360"/>
+      </w:pPr>
+      <w:rPr>
+        <w:rFonts w:ascii="Courier New" w:hAnsi="Courier New" w:cs="Courier New" w:hint="default"/>
+      </w:rPr>
+    </w:lvl>
+    <w:lvl w:ilvl="1" w:tplc="40090003" w:tentative="1">
+      <w:start w:val="1"/>
+      <w:numFmt w:val="bullet"/>
+      <w:lvlText w:val="o"/>
+      <w:lvlJc w:val="left"/>
+      <w:pPr>
+        <w:ind w:left="2160" w:hanging="360"/>
+      </w:pPr>
+      <w:rPr>
+        <w:rFonts w:ascii="Courier New" w:hAnsi="Courier New" w:cs="Courier New" w:hint="default"/>
+      </w:rPr>
+    </w:lvl>
+    <w:lvl w:ilvl="2" w:tplc="40090005" w:tentative="1">
+      <w:start w:val="1"/>
+      <w:numFmt w:val="bullet"/>
+      <w:lvlText w:val=""/>
+      <w:lvlJc w:val="left"/>
+      <w:pPr>
+        <w:ind w:left="2880" w:hanging="360"/>
+      </w:pPr>
+      <w:rPr>
+        <w:rFonts w:ascii="Wingdings" w:hAnsi="Wingdings" w:hint="default"/>
+      </w:rPr>
+    </w:lvl>
+    <w:lvl w:ilvl="3" w:tplc="40090001" w:tentative="1">
+      <w:start w:val="1"/>
+      <w:numFmt w:val="bullet"/>
+      <w:lvlText w:val=""/>
+      <w:lvlJc w:val="left"/>
+      <w:pPr>
+        <w:ind w:left="3600" w:hanging="360"/>
+      </w:pPr>
+      <w:rPr>
+        <w:rFonts w:ascii="Symbol" w:hAnsi="Symbol" w:hint="default"/>
+      </w:rPr>
+    </w:lvl>
+    <w:lvl w:ilvl="4" w:tplc="40090003" w:tentative="1">
+      <w:start w:val="1"/>
+      <w:numFmt w:val="bullet"/>
+      <w:lvlText w:val="o"/>
+      <w:lvlJc w:val="left"/>
+      <w:pPr>
+        <w:ind w:left="4320" w:hanging="360"/>
+      </w:pPr>
+      <w:rPr>
+        <w:rFonts w:ascii="Courier New" w:hAnsi="Courier New" w:cs="Courier New" w:hint="default"/>
+      </w:rPr>
+    </w:lvl>
+    <w:lvl w:ilvl="5" w:tplc="40090005" w:tentative="1">
+      <w:start w:val="1"/>
+      <w:numFmt w:val="bullet"/>
+      <w:lvlText w:val=""/>
+      <w:lvlJc w:val="left"/>
+      <w:pPr>
+        <w:ind w:left="5040" w:hanging="360"/>
+      </w:pPr>
+      <w:rPr>
+        <w:rFonts w:ascii="Wingdings" w:hAnsi="Wingdings" w:hint="default"/>
+      </w:rPr>
+    </w:lvl>
+    <w:lvl w:ilvl="6" w:tplc="40090001" w:tentative="1">
+      <w:start w:val="1"/>
+      <w:numFmt w:val="bullet"/>
+      <w:lvlText w:val=""/>
+      <w:lvlJc w:val="left"/>
+      <w:pPr>
+        <w:ind w:left="5760" w:hanging="360"/>
+      </w:pPr>
+      <w:rPr>
+        <w:rFonts w:ascii="Symbol" w:hAnsi="Symbol" w:hint="default"/>
+      </w:rPr>
+    </w:lvl>
+    <w:lvl w:ilvl="7" w:tplc="40090003" w:tentative="1">
+      <w:start w:val="1"/>
+      <w:numFmt w:val="bullet"/>
+      <w:lvlText w:val="o"/>
+      <w:lvlJc w:val="left"/>
+      <w:pPr>
+        <w:ind w:left="6480" w:hanging="360"/>
+      </w:pPr>
+      <w:rPr>
+        <w:rFonts w:ascii="Courier New" w:hAnsi="Courier New" w:cs="Courier New" w:hint="default"/>
+      </w:rPr>
+    </w:lvl>
+    <w:lvl w:ilvl="8" w:tplc="40090005" w:tentative="1">
+      <w:start w:val="1"/>
+      <w:numFmt w:val="bullet"/>
+      <w:lvlText w:val=""/>
+      <w:lvlJc w:val="left"/>
+      <w:pPr>
+        <w:ind w:left="7200" w:hanging="360"/>
+      </w:pPr>
+      <w:rPr>
+        <w:rFonts w:ascii="Wingdings" w:hAnsi="Wingdings" w:hint="default"/>
+      </w:rPr>
+    </w:lvl>
+  </w:abstractNum>
   <w:num w:numId="1" w16cid:durableId="1760366416">
+    <w:abstractNumId w:val="1"/>
+  </w:num>
+  <w:num w:numId="2" w16cid:durableId="1367372795">
+    <w:abstractNumId w:val="5"/>
+  </w:num>
+  <w:num w:numId="3" w16cid:durableId="1905676516">
+    <w:abstractNumId w:val="3"/>
+  </w:num>
+  <w:num w:numId="4" w16cid:durableId="604314383">
+    <w:abstractNumId w:val="2"/>
+  </w:num>
+  <w:num w:numId="5" w16cid:durableId="1503350250">
+    <w:abstractNumId w:val="4"/>
+  </w:num>
+  <w:num w:numId="6" w16cid:durableId="673145396">
+    <w:abstractNumId w:val="6"/>
+  </w:num>
+  <w:num w:numId="7" w16cid:durableId="1254362566">
     <w:abstractNumId w:val="0"/>
   </w:num>
-  <w:num w:numId="2" w16cid:durableId="1367372795">
-    <w:abstractNumId w:val="2"/>
-  </w:num>
-  <w:num w:numId="3" w16cid:durableId="1905676516">
-    <w:abstractNumId w:val="1"/>
+  <w:num w:numId="8" w16cid:durableId="1503810524">
+    <w:abstractNumId w:val="7"/>
   </w:num>
 </w:numbering>
 </file>
@@ -4998,7 +5843,6 @@
   <w:style w:type="character" w:default="1" w:styleId="DefaultParagraphFont">
     <w:name w:val="Default Paragraph Font"/>
     <w:uiPriority w:val="1"/>
-    <w:semiHidden/>
     <w:unhideWhenUsed/>
   </w:style>
   <w:style w:type="table" w:default="1" w:styleId="TableNormal">

</xml_diff>

<commit_message>
Formatted and finalized the document
</commit_message>
<xml_diff>
--- a/Final Report.docx
+++ b/Final Report.docx
@@ -2198,16 +2198,14 @@
         <w:rPr>
           <w:rFonts w:ascii="Calibri" w:eastAsiaTheme="majorEastAsia" w:hAnsi="Calibri" w:cs="Calibri"/>
         </w:rPr>
-        <w:t xml:space="preserve"> tests were used to check the normality of the Average monthly trading volume data. where the result of the tests which is, the p-value was less than 0.05 (p &lt; 0.05) meaning the data does not follow normal distribution. </w:t>
-      </w:r>
-      <w:proofErr w:type="gramStart"/>
+        <w:t xml:space="preserve"> tests were used to check the normality of the Average monthly trading volume data. where the result of the tests which is, the p-value was less than 0.05 (p &lt; 0.05) meaning the data does not follow normal distribution. Therefore</w:t>
+      </w:r>
       <w:r>
         <w:rPr>
           <w:rFonts w:ascii="Calibri" w:eastAsiaTheme="majorEastAsia" w:hAnsi="Calibri" w:cs="Calibri"/>
         </w:rPr>
-        <w:t>Therefore</w:t>
-      </w:r>
-      <w:proofErr w:type="gramEnd"/>
+        <w:t>,</w:t>
+      </w:r>
       <w:r>
         <w:rPr>
           <w:rFonts w:ascii="Calibri" w:eastAsiaTheme="majorEastAsia" w:hAnsi="Calibri" w:cs="Calibri"/>
@@ -2276,6 +2274,7 @@
           <w:rFonts w:ascii="Calibri" w:eastAsiaTheme="majorEastAsia" w:hAnsi="Calibri" w:cs="Calibri"/>
         </w:rPr>
       </w:pPr>
+      <w:bookmarkStart w:id="0" w:name="_Hlk187084531"/>
       <w:r>
         <w:rPr>
           <w:rStyle w:val="Heading2Char"/>
@@ -2308,16 +2307,14 @@
         <w:rPr>
           <w:rFonts w:ascii="Calibri" w:eastAsiaTheme="majorEastAsia" w:hAnsi="Calibri" w:cs="Calibri"/>
         </w:rPr>
-        <w:t xml:space="preserve">(rho), suggesting a weak negative correlation between time and average trading volume. </w:t>
-      </w:r>
-      <w:proofErr w:type="gramStart"/>
+        <w:t>(rho), suggesting a weak negative correlation between time and average trading volume. However</w:t>
+      </w:r>
       <w:r>
         <w:rPr>
           <w:rFonts w:ascii="Calibri" w:eastAsiaTheme="majorEastAsia" w:hAnsi="Calibri" w:cs="Calibri"/>
         </w:rPr>
-        <w:t>However</w:t>
-      </w:r>
-      <w:proofErr w:type="gramEnd"/>
+        <w:t>,</w:t>
+      </w:r>
       <w:r>
         <w:rPr>
           <w:rFonts w:ascii="Calibri" w:eastAsiaTheme="majorEastAsia" w:hAnsi="Calibri" w:cs="Calibri"/>
@@ -2390,47 +2387,40 @@
         <w:rPr>
           <w:rFonts w:ascii="Calibri" w:eastAsiaTheme="majorEastAsia" w:hAnsi="Calibri" w:cs="Calibri"/>
         </w:rPr>
-        <w:t xml:space="preserve">. Therefore, there is no strong evidence to support a meaningful relationship between </w:t>
-      </w:r>
-      <w:proofErr w:type="gramStart"/>
+        <w:t>. Therefore, there is no strong evidence to support a meaningful relationship between time</w:t>
+      </w:r>
       <w:r>
         <w:rPr>
           <w:rFonts w:ascii="Calibri" w:eastAsiaTheme="majorEastAsia" w:hAnsi="Calibri" w:cs="Calibri"/>
         </w:rPr>
-        <w:t>time</w:t>
+        <w:t xml:space="preserve"> </w:t>
       </w:r>
       <w:r>
         <w:rPr>
           <w:rFonts w:ascii="Calibri" w:eastAsiaTheme="majorEastAsia" w:hAnsi="Calibri" w:cs="Calibri"/>
         </w:rPr>
-        <w:t>(</w:t>
-      </w:r>
-      <w:proofErr w:type="gramEnd"/>
+        <w:t>(month and year)</w:t>
+      </w:r>
       <w:r>
         <w:rPr>
           <w:rFonts w:ascii="Calibri" w:eastAsiaTheme="majorEastAsia" w:hAnsi="Calibri" w:cs="Calibri"/>
         </w:rPr>
-        <w:t>month and year)</w:t>
+        <w:t xml:space="preserve"> and the average trading volume</w:t>
       </w:r>
       <w:r>
         <w:rPr>
           <w:rFonts w:ascii="Calibri" w:eastAsiaTheme="majorEastAsia" w:hAnsi="Calibri" w:cs="Calibri"/>
         </w:rPr>
-        <w:t xml:space="preserve"> and the average trading volume</w:t>
+        <w:t xml:space="preserve"> in the data</w:t>
       </w:r>
       <w:r>
         <w:rPr>
           <w:rFonts w:ascii="Calibri" w:eastAsiaTheme="majorEastAsia" w:hAnsi="Calibri" w:cs="Calibri"/>
         </w:rPr>
-        <w:t xml:space="preserve"> in the data</w:t>
-      </w:r>
-      <w:r>
-        <w:rPr>
-          <w:rFonts w:ascii="Calibri" w:eastAsiaTheme="majorEastAsia" w:hAnsi="Calibri" w:cs="Calibri"/>
-        </w:rPr>
         <w:t>.</w:t>
       </w:r>
     </w:p>
+    <w:bookmarkEnd w:id="0"/>
     <w:p>
       <w:pPr>
         <w:jc w:val="both"/>
@@ -2673,6 +2663,8 @@
           <w:lang w:val="en-IN"/>
         </w:rPr>
       </w:pPr>
+      <w:bookmarkStart w:id="1" w:name="_Hlk187084703"/>
+      <w:bookmarkStart w:id="2" w:name="_Hlk187084749"/>
       <w:r>
         <w:rPr>
           <w:lang w:val="en-IN"/>
@@ -2691,6 +2683,8 @@
           <w:lang w:val="en-IN"/>
         </w:rPr>
       </w:pPr>
+      <w:bookmarkStart w:id="3" w:name="_Hlk187084817"/>
+      <w:bookmarkEnd w:id="2"/>
       <w:r>
         <w:rPr>
           <w:lang w:val="en-IN"/>
@@ -2715,6 +2709,8 @@
           <w:lang w:val="en-IN"/>
         </w:rPr>
       </w:pPr>
+      <w:bookmarkStart w:id="4" w:name="_Hlk187084915"/>
+      <w:bookmarkEnd w:id="3"/>
       <w:r>
         <w:rPr>
           <w:lang w:val="en-IN"/>
@@ -2733,6 +2729,8 @@
           <w:lang w:val="en-IN"/>
         </w:rPr>
       </w:pPr>
+      <w:bookmarkStart w:id="5" w:name="_Hlk187084977"/>
+      <w:bookmarkEnd w:id="4"/>
       <w:r>
         <w:rPr>
           <w:lang w:val="en-IN"/>
@@ -2751,12 +2749,15 @@
           <w:lang w:val="en-IN"/>
         </w:rPr>
       </w:pPr>
+      <w:bookmarkStart w:id="6" w:name="_Hlk187084932"/>
+      <w:bookmarkEnd w:id="5"/>
       <w:r>
         <w:rPr>
           <w:lang w:val="en-IN"/>
         </w:rPr>
         <w:t>"Formatted and finalized the document"</w:t>
       </w:r>
+      <w:bookmarkEnd w:id="6"/>
     </w:p>
     <w:p>
       <w:pPr>
@@ -2769,6 +2770,7 @@
           <w:lang w:val="en-IN"/>
         </w:rPr>
       </w:pPr>
+      <w:bookmarkStart w:id="7" w:name="_Hlk187085038"/>
       <w:r>
         <w:t>correct</w:t>
       </w:r>
@@ -2794,6 +2796,7 @@
         <w:t xml:space="preserve"> report.</w:t>
       </w:r>
     </w:p>
+    <w:bookmarkEnd w:id="7"/>
     <w:p>
       <w:pPr>
         <w:pStyle w:val="ListParagraph"/>
@@ -2806,6 +2809,7 @@
           <w:lang w:val="en-IN"/>
         </w:rPr>
       </w:pPr>
+      <w:bookmarkStart w:id="8" w:name="_Hlk187085069"/>
       <w:r>
         <w:t xml:space="preserve">For </w:t>
       </w:r>
@@ -2822,6 +2826,8 @@
         <w:t>, refer to Appendix B.</w:t>
       </w:r>
     </w:p>
+    <w:bookmarkEnd w:id="1"/>
+    <w:bookmarkEnd w:id="8"/>
     <w:p>
       <w:pPr>
         <w:rPr>
@@ -3829,6 +3835,7 @@
         <w:rPr>
           <w:rStyle w:val="Heading2Char"/>
           <w:rFonts w:ascii="Calibri" w:hAnsi="Calibri" w:cs="Calibri"/>
+          <w:noProof/>
         </w:rPr>
         <w:drawing>
           <wp:inline distT="0" distB="0" distL="0" distR="0" wp14:anchorId="50C680EE" wp14:editId="3805F945">
@@ -3878,6 +3885,7 @@
         <w:rPr>
           <w:rStyle w:val="Heading2Char"/>
           <w:rFonts w:ascii="Calibri" w:hAnsi="Calibri" w:cs="Calibri"/>
+          <w:noProof/>
         </w:rPr>
         <w:lastRenderedPageBreak/>
         <w:drawing>
@@ -3936,6 +3944,7 @@
         <w:rPr>
           <w:rStyle w:val="Heading2Char"/>
           <w:rFonts w:ascii="Calibri" w:hAnsi="Calibri" w:cs="Calibri"/>
+          <w:noProof/>
         </w:rPr>
         <w:drawing>
           <wp:inline distT="0" distB="0" distL="0" distR="0" wp14:anchorId="3FB0EDF7" wp14:editId="45D70122">
@@ -5843,6 +5852,7 @@
   <w:style w:type="character" w:default="1" w:styleId="DefaultParagraphFont">
     <w:name w:val="Default Paragraph Font"/>
     <w:uiPriority w:val="1"/>
+    <w:semiHidden/>
     <w:unhideWhenUsed/>
   </w:style>
   <w:style w:type="table" w:default="1" w:styleId="TableNormal">

</xml_diff>